<commit_message>
update to v1.2.0 (ShinrikiOscillator)
</commit_message>
<xml_diff>
--- a/ChaoticCircuits/Resources/Documentation/ChaoticCircuits.docx
+++ b/ChaoticCircuits/Resources/Documentation/ChaoticCircuits.docx
@@ -49,20 +49,33 @@
           <w:lang w:val="en-US"/>
         </w:rPr>
       </w:pPr>
-      <w:hyperlink r:id="rId5" w:history="1">
-        <w:r>
-          <w:rPr>
-            <w:rStyle w:val="Hyperlink"/>
-            <w:rFonts w:eastAsiaTheme="minorEastAsia"/>
-            <w:b/>
-            <w:bCs/>
-            <w:sz w:val="18"/>
-            <w:szCs w:val="18"/>
-            <w:lang w:val="en-US"/>
-          </w:rPr>
-          <w:t>https://www.researchgate.net/publication/309351711_A_simple_chaotic_circuit_with_a_light-emitting_diode</w:t>
-        </w:r>
-      </w:hyperlink>
+      <w:r>
+        <w:fldChar w:fldCharType="begin"/>
+      </w:r>
+      <w:r>
+        <w:rPr>
+          <w:lang w:val="en-US"/>
+        </w:rPr>
+        <w:instrText>HYPERLINK "https://www.researchgate.net/publication/309351711_A_simple_chaotic_circuit_with_a_light-emitting_diode"</w:instrText>
+      </w:r>
+      <w:r>
+        <w:fldChar w:fldCharType="separate"/>
+      </w:r>
+      <w:r>
+        <w:rPr>
+          <w:rStyle w:val="Hyperlink"/>
+          <w:rFonts w:eastAsiaTheme="minorEastAsia"/>
+          <w:b/>
+          <w:bCs/>
+          <w:sz w:val="18"/>
+          <w:szCs w:val="18"/>
+          <w:lang w:val="en-US"/>
+        </w:rPr>
+        <w:t>https://www.researchgate.net/publication/309351711_A_simple_chaotic_circuit_with_a_light-emitting_diode</w:t>
+      </w:r>
+      <w:r>
+        <w:fldChar w:fldCharType="end"/>
+      </w:r>
     </w:p>
     <w:p>
       <w:pPr>
@@ -2227,7 +2240,7 @@
                           <pic:cNvPicPr/>
                         </pic:nvPicPr>
                         <pic:blipFill>
-                          <a:blip r:embed="rId6"/>
+                          <a:blip r:embed="rId5"/>
                           <a:stretch>
                             <a:fillRect/>
                           </a:stretch>
@@ -2277,7 +2290,27 @@
                 <w:szCs w:val="12"/>
                 <w:lang w:val="en-US"/>
               </w:rPr>
-              <w:t>parameter SI.Current Ids=1e-9 "Diode: saturation current";</w:t>
+              <w:t>parameter </w:t>
+            </w:r>
+            <w:proofErr w:type="gramStart"/>
+            <w:r>
+              <w:rPr>
+                <w:rFonts w:ascii="Courier New" w:eastAsiaTheme="minorEastAsia" w:hAnsi="Courier New" w:cs="Courier New"/>
+                <w:sz w:val="12"/>
+                <w:szCs w:val="12"/>
+                <w:lang w:val="en-US"/>
+              </w:rPr>
+              <w:t>SI.Current</w:t>
+            </w:r>
+            <w:proofErr w:type="gramEnd"/>
+            <w:r>
+              <w:rPr>
+                <w:rFonts w:ascii="Courier New" w:eastAsiaTheme="minorEastAsia" w:hAnsi="Courier New" w:cs="Courier New"/>
+                <w:sz w:val="12"/>
+                <w:szCs w:val="12"/>
+                <w:lang w:val="en-US"/>
+              </w:rPr>
+              <w:t> Ids=1e-9 "Diode: saturation current";</w:t>
             </w:r>
           </w:p>
           <w:p>
@@ -2297,7 +2330,27 @@
                 <w:szCs w:val="12"/>
                 <w:lang w:val="en-US"/>
               </w:rPr>
-              <w:t>  parameter SI.Voltage nVt=2*26e-</w:t>
+              <w:t>  parameter </w:t>
+            </w:r>
+            <w:proofErr w:type="gramStart"/>
+            <w:r>
+              <w:rPr>
+                <w:rFonts w:ascii="Courier New" w:eastAsiaTheme="minorEastAsia" w:hAnsi="Courier New" w:cs="Courier New"/>
+                <w:sz w:val="12"/>
+                <w:szCs w:val="12"/>
+                <w:lang w:val="en-US"/>
+              </w:rPr>
+              <w:t>SI.Voltage</w:t>
+            </w:r>
+            <w:proofErr w:type="gramEnd"/>
+            <w:r>
+              <w:rPr>
+                <w:rFonts w:ascii="Courier New" w:eastAsiaTheme="minorEastAsia" w:hAnsi="Courier New" w:cs="Courier New"/>
+                <w:sz w:val="12"/>
+                <w:szCs w:val="12"/>
+                <w:lang w:val="en-US"/>
+              </w:rPr>
+              <w:t> nVt=2*26e-</w:t>
             </w:r>
             <w:r>
               <w:rPr>
@@ -2663,7 +2716,7 @@
           <w:lang w:val="en-US"/>
         </w:rPr>
       </w:pPr>
-      <w:hyperlink r:id="rId7" w:history="1">
+      <w:hyperlink r:id="rId6" w:history="1">
         <w:r>
           <w:rPr>
             <w:rStyle w:val="Hyperlink"/>
@@ -2690,7 +2743,7 @@
           <w:lang w:val="en-US"/>
         </w:rPr>
       </w:pPr>
-      <w:hyperlink r:id="rId8" w:anchor="_Working_With_Chaos_Simulation" w:history="1">
+      <w:hyperlink r:id="rId7" w:anchor="_Working_With_Chaos_Simulation" w:history="1">
         <w:r>
           <w:rPr>
             <w:rStyle w:val="Hyperlink"/>
@@ -6387,7 +6440,7 @@
                           <pic:cNvPicPr/>
                         </pic:nvPicPr>
                         <pic:blipFill>
-                          <a:blip r:embed="rId9"/>
+                          <a:blip r:embed="rId8"/>
                           <a:stretch>
                             <a:fillRect/>
                           </a:stretch>
@@ -6793,7 +6846,7 @@
                     <pic:cNvPicPr/>
                   </pic:nvPicPr>
                   <pic:blipFill>
-                    <a:blip r:embed="rId10">
+                    <a:blip r:embed="rId9">
                       <a:extLst>
                         <a:ext uri="{28A0092B-C50C-407E-A947-70E740481C1C}">
                           <a14:useLocalDpi xmlns:a14="http://schemas.microsoft.com/office/drawing/2010/main" val="0"/>
@@ -8835,7 +8888,7 @@
           <w:lang w:val="en-US"/>
         </w:rPr>
       </w:pPr>
-      <w:hyperlink r:id="rId11" w:history="1">
+      <w:hyperlink r:id="rId10" w:history="1">
         <w:r>
           <w:rPr>
             <w:rStyle w:val="Hyperlink"/>
@@ -8862,7 +8915,7 @@
           <w:lang w:val="en-US"/>
         </w:rPr>
       </w:pPr>
-      <w:hyperlink r:id="rId12" w:history="1">
+      <w:hyperlink r:id="rId11" w:history="1">
         <w:r>
           <w:rPr>
             <w:rStyle w:val="Hyperlink"/>
@@ -11486,7 +11539,7 @@
                           <pic:cNvPicPr/>
                         </pic:nvPicPr>
                         <pic:blipFill>
-                          <a:blip r:embed="rId13"/>
+                          <a:blip r:embed="rId12"/>
                           <a:stretch>
                             <a:fillRect/>
                           </a:stretch>
@@ -12084,7 +12137,7 @@
           <w:lang w:val="en-US"/>
         </w:rPr>
       </w:pPr>
-      <w:hyperlink r:id="rId14" w:history="1">
+      <w:hyperlink r:id="rId13" w:history="1">
         <w:r>
           <w:rPr>
             <w:rStyle w:val="Hyperlink"/>
@@ -12111,7 +12164,7 @@
           <w:lang w:val="en-US"/>
         </w:rPr>
       </w:pPr>
-      <w:hyperlink r:id="rId15" w:history="1">
+      <w:hyperlink r:id="rId14" w:history="1">
         <w:r>
           <w:rPr>
             <w:rStyle w:val="Hyperlink"/>
@@ -13367,7 +13420,7 @@
                           <pic:cNvPicPr/>
                         </pic:nvPicPr>
                         <pic:blipFill>
-                          <a:blip r:embed="rId16"/>
+                          <a:blip r:embed="rId15"/>
                           <a:stretch>
                             <a:fillRect/>
                           </a:stretch>
@@ -13682,12 +13735,2690 @@
         <w:spacing w:after="60" w:line="264" w:lineRule="auto"/>
         <w:rPr>
           <w:rFonts w:ascii="Courier New" w:eastAsiaTheme="minorEastAsia" w:hAnsi="Courier New" w:cs="Courier New"/>
-          <w:sz w:val="12"/>
-          <w:szCs w:val="12"/>
+          <w:sz w:val="16"/>
+          <w:szCs w:val="16"/>
           <w:lang w:val="en-US"/>
         </w:rPr>
       </w:pPr>
     </w:p>
+    <w:p>
+      <w:pPr>
+        <w:rPr>
+          <w:rFonts w:ascii="Courier New" w:eastAsiaTheme="minorEastAsia" w:hAnsi="Courier New" w:cs="Courier New"/>
+          <w:sz w:val="16"/>
+          <w:szCs w:val="16"/>
+          <w:lang w:val="en-US"/>
+        </w:rPr>
+      </w:pPr>
+      <w:r>
+        <w:rPr>
+          <w:rFonts w:ascii="Courier New" w:eastAsiaTheme="minorEastAsia" w:hAnsi="Courier New" w:cs="Courier New"/>
+          <w:sz w:val="16"/>
+          <w:szCs w:val="16"/>
+          <w:lang w:val="en-US"/>
+        </w:rPr>
+        <w:br w:type="page"/>
+      </w:r>
+    </w:p>
+    <w:p>
+      <w:pPr>
+        <w:spacing w:after="60" w:line="264" w:lineRule="auto"/>
+        <w:jc w:val="center"/>
+        <w:rPr>
+          <w:rFonts w:eastAsiaTheme="minorEastAsia"/>
+          <w:b/>
+          <w:bCs/>
+          <w:u w:val="single"/>
+          <w:lang w:val="en-US"/>
+        </w:rPr>
+      </w:pPr>
+      <w:r>
+        <w:rPr>
+          <w:rFonts w:eastAsiaTheme="minorEastAsia"/>
+          <w:b/>
+          <w:bCs/>
+          <w:u w:val="single"/>
+          <w:lang w:val="en-US"/>
+        </w:rPr>
+        <w:lastRenderedPageBreak/>
+        <w:t>5_Shinriki</w:t>
+      </w:r>
+      <w:r>
+        <w:rPr>
+          <w:rFonts w:eastAsiaTheme="minorEastAsia"/>
+          <w:b/>
+          <w:bCs/>
+          <w:u w:val="single"/>
+          <w:lang w:val="en-US"/>
+        </w:rPr>
+        <w:t xml:space="preserve"> </w:t>
+      </w:r>
+      <w:r>
+        <w:rPr>
+          <w:rFonts w:eastAsiaTheme="minorEastAsia"/>
+          <w:b/>
+          <w:bCs/>
+          <w:u w:val="single"/>
+          <w:lang w:val="en-US"/>
+        </w:rPr>
+        <w:t>Oscillator</w:t>
+      </w:r>
+    </w:p>
+    <w:p>
+      <w:pPr>
+        <w:spacing w:after="60" w:line="264" w:lineRule="auto"/>
+        <w:jc w:val="center"/>
+        <w:rPr>
+          <w:rFonts w:eastAsiaTheme="minorEastAsia" w:cstheme="minorHAnsi"/>
+          <w:lang w:val="en-US"/>
+        </w:rPr>
+      </w:pPr>
+      <w:hyperlink r:id="rId16" w:history="1">
+        <w:r>
+          <w:rPr>
+            <w:rStyle w:val="Hyperlink"/>
+            <w:rFonts w:eastAsiaTheme="minorEastAsia" w:cstheme="minorHAnsi"/>
+            <w:lang w:val="en-US"/>
+          </w:rPr>
+          <w:t>https://pawn.physik.uni-wuerzburg.de/~slueck/PhyAmSa09/Home_files/Examensarbeit_Lueck.pdf</w:t>
+        </w:r>
+      </w:hyperlink>
+    </w:p>
+    <w:p>
+      <w:pPr>
+        <w:spacing w:after="60" w:line="264" w:lineRule="auto"/>
+        <w:jc w:val="center"/>
+        <w:rPr>
+          <w:rFonts w:eastAsiaTheme="minorEastAsia" w:cstheme="minorHAnsi"/>
+          <w:lang w:val="en-US"/>
+        </w:rPr>
+      </w:pPr>
+      <w:hyperlink r:id="rId17" w:history="1">
+        <w:r>
+          <w:rPr>
+            <w:rStyle w:val="Hyperlink"/>
+            <w:rFonts w:eastAsiaTheme="minorEastAsia" w:cstheme="minorHAnsi"/>
+            <w:lang w:val="en-US"/>
+          </w:rPr>
+          <w:t>https://ieeexplore.ieee.org/abstract/document/1456241</w:t>
+        </w:r>
+      </w:hyperlink>
+    </w:p>
+    <w:p>
+      <w:pPr>
+        <w:spacing w:after="60" w:line="264" w:lineRule="auto"/>
+        <w:jc w:val="center"/>
+        <w:rPr>
+          <w:rFonts w:eastAsiaTheme="minorEastAsia" w:cstheme="minorHAnsi"/>
+          <w:lang w:val="en-US"/>
+        </w:rPr>
+      </w:pPr>
+      <m:oMathPara>
+        <m:oMath>
+          <m:sSub>
+            <m:sSubPr>
+              <m:ctrlPr>
+                <w:rPr>
+                  <w:rFonts w:ascii="Cambria Math" w:eastAsiaTheme="minorEastAsia" w:hAnsi="Cambria Math" w:cstheme="minorHAnsi"/>
+                  <w:i/>
+                  <w:lang w:val="en-US"/>
+                </w:rPr>
+              </m:ctrlPr>
+            </m:sSubPr>
+            <m:e>
+              <m:r>
+                <w:rPr>
+                  <w:rFonts w:ascii="Cambria Math" w:eastAsiaTheme="minorEastAsia" w:hAnsi="Cambria Math" w:cstheme="minorHAnsi"/>
+                  <w:lang w:val="en-US"/>
+                </w:rPr>
+                <m:t>i</m:t>
+              </m:r>
+            </m:e>
+            <m:sub>
+              <m:r>
+                <w:rPr>
+                  <w:rFonts w:ascii="Cambria Math" w:eastAsiaTheme="minorEastAsia" w:hAnsi="Cambria Math" w:cstheme="minorHAnsi"/>
+                  <w:lang w:val="en-US"/>
+                </w:rPr>
+                <m:t>z</m:t>
+              </m:r>
+            </m:sub>
+          </m:sSub>
+          <m:r>
+            <w:rPr>
+              <w:rFonts w:ascii="Cambria Math" w:eastAsiaTheme="minorEastAsia" w:hAnsi="Cambria Math" w:cstheme="minorHAnsi"/>
+              <w:lang w:val="en-US"/>
+            </w:rPr>
+            <m:t>=</m:t>
+          </m:r>
+          <m:d>
+            <m:dPr>
+              <m:begChr m:val="{"/>
+              <m:endChr m:val=""/>
+              <m:ctrlPr>
+                <w:rPr>
+                  <w:rFonts w:ascii="Cambria Math" w:eastAsiaTheme="minorEastAsia" w:hAnsi="Cambria Math" w:cstheme="minorHAnsi"/>
+                  <w:i/>
+                  <w:lang w:val="en-US"/>
+                </w:rPr>
+              </m:ctrlPr>
+            </m:dPr>
+            <m:e>
+              <m:m>
+                <m:mPr>
+                  <m:mcs>
+                    <m:mc>
+                      <m:mcPr>
+                        <m:count m:val="2"/>
+                        <m:mcJc m:val="center"/>
+                      </m:mcPr>
+                    </m:mc>
+                  </m:mcs>
+                  <m:ctrlPr>
+                    <w:rPr>
+                      <w:rFonts w:ascii="Cambria Math" w:eastAsiaTheme="minorEastAsia" w:hAnsi="Cambria Math" w:cstheme="minorHAnsi"/>
+                      <w:i/>
+                      <w:lang w:val="en-US"/>
+                    </w:rPr>
+                  </m:ctrlPr>
+                </m:mPr>
+                <m:mr>
+                  <m:e>
+                    <m:d>
+                      <m:dPr>
+                        <m:begChr m:val="|"/>
+                        <m:endChr m:val="|"/>
+                        <m:ctrlPr>
+                          <w:rPr>
+                            <w:rFonts w:ascii="Cambria Math" w:eastAsiaTheme="minorEastAsia" w:hAnsi="Cambria Math" w:cstheme="minorHAnsi"/>
+                            <w:i/>
+                            <w:lang w:val="en-US"/>
+                          </w:rPr>
+                        </m:ctrlPr>
+                      </m:dPr>
+                      <m:e>
+                        <m:sSub>
+                          <m:sSubPr>
+                            <m:ctrlPr>
+                              <w:rPr>
+                                <w:rFonts w:ascii="Cambria Math" w:eastAsiaTheme="minorEastAsia" w:hAnsi="Cambria Math" w:cstheme="minorHAnsi"/>
+                                <w:i/>
+                                <w:lang w:val="en-US"/>
+                              </w:rPr>
+                            </m:ctrlPr>
+                          </m:sSubPr>
+                          <m:e>
+                            <m:r>
+                              <w:rPr>
+                                <w:rFonts w:ascii="Cambria Math" w:eastAsiaTheme="minorEastAsia" w:hAnsi="Cambria Math" w:cstheme="minorHAnsi"/>
+                                <w:lang w:val="en-US"/>
+                              </w:rPr>
+                              <m:t>v</m:t>
+                            </m:r>
+                          </m:e>
+                          <m:sub>
+                            <m:r>
+                              <w:rPr>
+                                <w:rFonts w:ascii="Cambria Math" w:eastAsiaTheme="minorEastAsia" w:hAnsi="Cambria Math" w:cstheme="minorHAnsi"/>
+                                <w:lang w:val="en-US"/>
+                              </w:rPr>
+                              <m:t>z</m:t>
+                            </m:r>
+                          </m:sub>
+                        </m:sSub>
+                      </m:e>
+                    </m:d>
+                    <m:r>
+                      <w:rPr>
+                        <w:rFonts w:ascii="Cambria Math" w:eastAsiaTheme="minorEastAsia" w:hAnsi="Cambria Math" w:cstheme="minorHAnsi"/>
+                        <w:lang w:val="en-US"/>
+                      </w:rPr>
+                      <m:t>&lt;</m:t>
+                    </m:r>
+                    <m:sSub>
+                      <m:sSubPr>
+                        <m:ctrlPr>
+                          <w:rPr>
+                            <w:rFonts w:ascii="Cambria Math" w:eastAsiaTheme="minorEastAsia" w:hAnsi="Cambria Math" w:cstheme="minorHAnsi"/>
+                            <w:i/>
+                            <w:lang w:val="en-US"/>
+                          </w:rPr>
+                        </m:ctrlPr>
+                      </m:sSubPr>
+                      <m:e>
+                        <m:r>
+                          <w:rPr>
+                            <w:rFonts w:ascii="Cambria Math" w:eastAsiaTheme="minorEastAsia" w:hAnsi="Cambria Math" w:cstheme="minorHAnsi"/>
+                            <w:lang w:val="en-US"/>
+                          </w:rPr>
+                          <m:t>V</m:t>
+                        </m:r>
+                      </m:e>
+                      <m:sub>
+                        <m:r>
+                          <w:rPr>
+                            <w:rFonts w:ascii="Cambria Math" w:eastAsiaTheme="minorEastAsia" w:hAnsi="Cambria Math" w:cstheme="minorHAnsi"/>
+                            <w:lang w:val="en-US"/>
+                          </w:rPr>
+                          <m:t>bt</m:t>
+                        </m:r>
+                      </m:sub>
+                    </m:sSub>
+                  </m:e>
+                  <m:e>
+                    <m:r>
+                      <w:rPr>
+                        <w:rFonts w:ascii="Cambria Math" w:eastAsiaTheme="minorEastAsia" w:hAnsi="Cambria Math" w:cstheme="minorHAnsi"/>
+                        <w:lang w:val="en-US"/>
+                      </w:rPr>
+                      <m:t>0</m:t>
+                    </m:r>
+                  </m:e>
+                </m:mr>
+                <m:mr>
+                  <m:e>
+                    <m:d>
+                      <m:dPr>
+                        <m:begChr m:val="|"/>
+                        <m:endChr m:val="|"/>
+                        <m:ctrlPr>
+                          <w:rPr>
+                            <w:rFonts w:ascii="Cambria Math" w:eastAsiaTheme="minorEastAsia" w:hAnsi="Cambria Math" w:cstheme="minorHAnsi"/>
+                            <w:i/>
+                            <w:lang w:val="en-US"/>
+                          </w:rPr>
+                        </m:ctrlPr>
+                      </m:dPr>
+                      <m:e>
+                        <m:sSub>
+                          <m:sSubPr>
+                            <m:ctrlPr>
+                              <w:rPr>
+                                <w:rFonts w:ascii="Cambria Math" w:eastAsiaTheme="minorEastAsia" w:hAnsi="Cambria Math" w:cstheme="minorHAnsi"/>
+                                <w:i/>
+                                <w:lang w:val="en-US"/>
+                              </w:rPr>
+                            </m:ctrlPr>
+                          </m:sSubPr>
+                          <m:e>
+                            <m:r>
+                              <w:rPr>
+                                <w:rFonts w:ascii="Cambria Math" w:eastAsiaTheme="minorEastAsia" w:hAnsi="Cambria Math" w:cstheme="minorHAnsi"/>
+                                <w:lang w:val="en-US"/>
+                              </w:rPr>
+                              <m:t>v</m:t>
+                            </m:r>
+                          </m:e>
+                          <m:sub>
+                            <m:r>
+                              <w:rPr>
+                                <w:rFonts w:ascii="Cambria Math" w:eastAsiaTheme="minorEastAsia" w:hAnsi="Cambria Math" w:cstheme="minorHAnsi"/>
+                                <w:lang w:val="en-US"/>
+                              </w:rPr>
+                              <m:t>z</m:t>
+                            </m:r>
+                          </m:sub>
+                        </m:sSub>
+                      </m:e>
+                    </m:d>
+                    <m:r>
+                      <w:rPr>
+                        <w:rFonts w:ascii="Cambria Math" w:eastAsiaTheme="minorEastAsia" w:hAnsi="Cambria Math" w:cstheme="minorHAnsi"/>
+                        <w:lang w:val="en-US"/>
+                      </w:rPr>
+                      <m:t>≥</m:t>
+                    </m:r>
+                    <m:sSub>
+                      <m:sSubPr>
+                        <m:ctrlPr>
+                          <w:rPr>
+                            <w:rFonts w:ascii="Cambria Math" w:eastAsiaTheme="minorEastAsia" w:hAnsi="Cambria Math" w:cstheme="minorHAnsi"/>
+                            <w:i/>
+                            <w:lang w:val="en-US"/>
+                          </w:rPr>
+                        </m:ctrlPr>
+                      </m:sSubPr>
+                      <m:e>
+                        <m:r>
+                          <w:rPr>
+                            <w:rFonts w:ascii="Cambria Math" w:eastAsiaTheme="minorEastAsia" w:hAnsi="Cambria Math" w:cstheme="minorHAnsi"/>
+                            <w:lang w:val="en-US"/>
+                          </w:rPr>
+                          <m:t>V</m:t>
+                        </m:r>
+                      </m:e>
+                      <m:sub>
+                        <m:r>
+                          <w:rPr>
+                            <w:rFonts w:ascii="Cambria Math" w:eastAsiaTheme="minorEastAsia" w:hAnsi="Cambria Math" w:cstheme="minorHAnsi"/>
+                            <w:lang w:val="en-US"/>
+                          </w:rPr>
+                          <m:t>bt</m:t>
+                        </m:r>
+                      </m:sub>
+                    </m:sSub>
+                  </m:e>
+                  <m:e>
+                    <m:r>
+                      <w:rPr>
+                        <w:rFonts w:ascii="Cambria Math" w:eastAsiaTheme="minorEastAsia" w:hAnsi="Cambria Math" w:cstheme="minorHAnsi"/>
+                        <w:lang w:val="en-US"/>
+                      </w:rPr>
+                      <m:t>sign</m:t>
+                    </m:r>
+                    <m:d>
+                      <m:dPr>
+                        <m:ctrlPr>
+                          <w:rPr>
+                            <w:rFonts w:ascii="Cambria Math" w:eastAsiaTheme="minorEastAsia" w:hAnsi="Cambria Math" w:cstheme="minorHAnsi"/>
+                            <w:i/>
+                            <w:lang w:val="en-US"/>
+                          </w:rPr>
+                        </m:ctrlPr>
+                      </m:dPr>
+                      <m:e>
+                        <m:sSub>
+                          <m:sSubPr>
+                            <m:ctrlPr>
+                              <w:rPr>
+                                <w:rFonts w:ascii="Cambria Math" w:eastAsiaTheme="minorEastAsia" w:hAnsi="Cambria Math" w:cstheme="minorHAnsi"/>
+                                <w:i/>
+                                <w:lang w:val="en-US"/>
+                              </w:rPr>
+                            </m:ctrlPr>
+                          </m:sSubPr>
+                          <m:e>
+                            <m:r>
+                              <w:rPr>
+                                <w:rFonts w:ascii="Cambria Math" w:eastAsiaTheme="minorEastAsia" w:hAnsi="Cambria Math" w:cstheme="minorHAnsi"/>
+                                <w:lang w:val="en-US"/>
+                              </w:rPr>
+                              <m:t>v</m:t>
+                            </m:r>
+                          </m:e>
+                          <m:sub>
+                            <m:r>
+                              <w:rPr>
+                                <w:rFonts w:ascii="Cambria Math" w:eastAsiaTheme="minorEastAsia" w:hAnsi="Cambria Math" w:cstheme="minorHAnsi"/>
+                                <w:lang w:val="en-US"/>
+                              </w:rPr>
+                              <m:t>z</m:t>
+                            </m:r>
+                          </m:sub>
+                        </m:sSub>
+                      </m:e>
+                    </m:d>
+                    <m:r>
+                      <w:rPr>
+                        <w:rFonts w:ascii="Cambria Math" w:eastAsiaTheme="minorEastAsia" w:hAnsi="Cambria Math" w:cstheme="minorHAnsi"/>
+                        <w:lang w:val="en-US"/>
+                      </w:rPr>
+                      <m:t>∙</m:t>
+                    </m:r>
+                    <m:d>
+                      <m:dPr>
+                        <m:begChr m:val="["/>
+                        <m:endChr m:val="]"/>
+                        <m:ctrlPr>
+                          <w:rPr>
+                            <w:rFonts w:ascii="Cambria Math" w:eastAsiaTheme="minorEastAsia" w:hAnsi="Cambria Math" w:cstheme="minorHAnsi"/>
+                            <w:i/>
+                            <w:lang w:val="en-US"/>
+                          </w:rPr>
+                        </m:ctrlPr>
+                      </m:dPr>
+                      <m:e>
+                        <m:r>
+                          <w:rPr>
+                            <w:rFonts w:ascii="Cambria Math" w:eastAsiaTheme="minorEastAsia" w:hAnsi="Cambria Math" w:cstheme="minorHAnsi"/>
+                            <w:lang w:val="en-US"/>
+                          </w:rPr>
+                          <m:t>a∙</m:t>
+                        </m:r>
+                        <m:d>
+                          <m:dPr>
+                            <m:ctrlPr>
+                              <w:rPr>
+                                <w:rFonts w:ascii="Cambria Math" w:eastAsiaTheme="minorEastAsia" w:hAnsi="Cambria Math" w:cstheme="minorHAnsi"/>
+                                <w:i/>
+                                <w:lang w:val="en-US"/>
+                              </w:rPr>
+                            </m:ctrlPr>
+                          </m:dPr>
+                          <m:e>
+                            <m:d>
+                              <m:dPr>
+                                <m:begChr m:val="|"/>
+                                <m:endChr m:val="|"/>
+                                <m:ctrlPr>
+                                  <w:rPr>
+                                    <w:rFonts w:ascii="Cambria Math" w:eastAsiaTheme="minorEastAsia" w:hAnsi="Cambria Math" w:cstheme="minorHAnsi"/>
+                                    <w:i/>
+                                    <w:lang w:val="en-US"/>
+                                  </w:rPr>
+                                </m:ctrlPr>
+                              </m:dPr>
+                              <m:e>
+                                <m:sSub>
+                                  <m:sSubPr>
+                                    <m:ctrlPr>
+                                      <w:rPr>
+                                        <w:rFonts w:ascii="Cambria Math" w:eastAsiaTheme="minorEastAsia" w:hAnsi="Cambria Math" w:cstheme="minorHAnsi"/>
+                                        <w:i/>
+                                        <w:lang w:val="en-US"/>
+                                      </w:rPr>
+                                    </m:ctrlPr>
+                                  </m:sSubPr>
+                                  <m:e>
+                                    <m:r>
+                                      <w:rPr>
+                                        <w:rFonts w:ascii="Cambria Math" w:eastAsiaTheme="minorEastAsia" w:hAnsi="Cambria Math" w:cstheme="minorHAnsi"/>
+                                        <w:lang w:val="en-US"/>
+                                      </w:rPr>
+                                      <m:t>v</m:t>
+                                    </m:r>
+                                  </m:e>
+                                  <m:sub>
+                                    <m:r>
+                                      <w:rPr>
+                                        <w:rFonts w:ascii="Cambria Math" w:eastAsiaTheme="minorEastAsia" w:hAnsi="Cambria Math" w:cstheme="minorHAnsi"/>
+                                        <w:lang w:val="en-US"/>
+                                      </w:rPr>
+                                      <m:t>z</m:t>
+                                    </m:r>
+                                  </m:sub>
+                                </m:sSub>
+                              </m:e>
+                            </m:d>
+                            <m:r>
+                              <w:rPr>
+                                <w:rFonts w:ascii="Cambria Math" w:eastAsiaTheme="minorEastAsia" w:hAnsi="Cambria Math" w:cstheme="minorHAnsi"/>
+                                <w:lang w:val="en-US"/>
+                              </w:rPr>
+                              <m:t>-</m:t>
+                            </m:r>
+                            <m:sSub>
+                              <m:sSubPr>
+                                <m:ctrlPr>
+                                  <w:rPr>
+                                    <w:rFonts w:ascii="Cambria Math" w:eastAsiaTheme="minorEastAsia" w:hAnsi="Cambria Math" w:cstheme="minorHAnsi"/>
+                                    <w:i/>
+                                    <w:lang w:val="en-US"/>
+                                  </w:rPr>
+                                </m:ctrlPr>
+                              </m:sSubPr>
+                              <m:e>
+                                <m:r>
+                                  <w:rPr>
+                                    <w:rFonts w:ascii="Cambria Math" w:eastAsiaTheme="minorEastAsia" w:hAnsi="Cambria Math" w:cstheme="minorHAnsi"/>
+                                    <w:lang w:val="en-US"/>
+                                  </w:rPr>
+                                  <m:t>V</m:t>
+                                </m:r>
+                              </m:e>
+                              <m:sub>
+                                <m:r>
+                                  <w:rPr>
+                                    <w:rFonts w:ascii="Cambria Math" w:eastAsiaTheme="minorEastAsia" w:hAnsi="Cambria Math" w:cstheme="minorHAnsi"/>
+                                    <w:lang w:val="en-US"/>
+                                  </w:rPr>
+                                  <m:t>bt</m:t>
+                                </m:r>
+                              </m:sub>
+                            </m:sSub>
+                          </m:e>
+                        </m:d>
+                        <m:r>
+                          <w:rPr>
+                            <w:rFonts w:ascii="Cambria Math" w:eastAsiaTheme="minorEastAsia" w:hAnsi="Cambria Math" w:cstheme="minorHAnsi"/>
+                            <w:lang w:val="en-US"/>
+                          </w:rPr>
+                          <m:t>+b∙</m:t>
+                        </m:r>
+                        <m:sSup>
+                          <m:sSupPr>
+                            <m:ctrlPr>
+                              <w:rPr>
+                                <w:rFonts w:ascii="Cambria Math" w:eastAsiaTheme="minorEastAsia" w:hAnsi="Cambria Math" w:cstheme="minorHAnsi"/>
+                                <w:i/>
+                                <w:lang w:val="en-US"/>
+                              </w:rPr>
+                            </m:ctrlPr>
+                          </m:sSupPr>
+                          <m:e>
+                            <m:d>
+                              <m:dPr>
+                                <m:ctrlPr>
+                                  <w:rPr>
+                                    <w:rFonts w:ascii="Cambria Math" w:eastAsiaTheme="minorEastAsia" w:hAnsi="Cambria Math" w:cstheme="minorHAnsi"/>
+                                    <w:i/>
+                                    <w:lang w:val="en-US"/>
+                                  </w:rPr>
+                                </m:ctrlPr>
+                              </m:dPr>
+                              <m:e>
+                                <m:d>
+                                  <m:dPr>
+                                    <m:begChr m:val="|"/>
+                                    <m:endChr m:val="|"/>
+                                    <m:ctrlPr>
+                                      <w:rPr>
+                                        <w:rFonts w:ascii="Cambria Math" w:eastAsiaTheme="minorEastAsia" w:hAnsi="Cambria Math" w:cstheme="minorHAnsi"/>
+                                        <w:i/>
+                                        <w:lang w:val="en-US"/>
+                                      </w:rPr>
+                                    </m:ctrlPr>
+                                  </m:dPr>
+                                  <m:e>
+                                    <m:sSub>
+                                      <m:sSubPr>
+                                        <m:ctrlPr>
+                                          <w:rPr>
+                                            <w:rFonts w:ascii="Cambria Math" w:eastAsiaTheme="minorEastAsia" w:hAnsi="Cambria Math" w:cstheme="minorHAnsi"/>
+                                            <w:i/>
+                                            <w:lang w:val="en-US"/>
+                                          </w:rPr>
+                                        </m:ctrlPr>
+                                      </m:sSubPr>
+                                      <m:e>
+                                        <m:r>
+                                          <w:rPr>
+                                            <w:rFonts w:ascii="Cambria Math" w:eastAsiaTheme="minorEastAsia" w:hAnsi="Cambria Math" w:cstheme="minorHAnsi"/>
+                                            <w:lang w:val="en-US"/>
+                                          </w:rPr>
+                                          <m:t>v</m:t>
+                                        </m:r>
+                                      </m:e>
+                                      <m:sub>
+                                        <m:r>
+                                          <w:rPr>
+                                            <w:rFonts w:ascii="Cambria Math" w:eastAsiaTheme="minorEastAsia" w:hAnsi="Cambria Math" w:cstheme="minorHAnsi"/>
+                                            <w:lang w:val="en-US"/>
+                                          </w:rPr>
+                                          <m:t>z</m:t>
+                                        </m:r>
+                                      </m:sub>
+                                    </m:sSub>
+                                  </m:e>
+                                </m:d>
+                                <m:r>
+                                  <w:rPr>
+                                    <w:rFonts w:ascii="Cambria Math" w:eastAsiaTheme="minorEastAsia" w:hAnsi="Cambria Math" w:cstheme="minorHAnsi"/>
+                                    <w:lang w:val="en-US"/>
+                                  </w:rPr>
+                                  <m:t>-</m:t>
+                                </m:r>
+                                <m:sSub>
+                                  <m:sSubPr>
+                                    <m:ctrlPr>
+                                      <w:rPr>
+                                        <w:rFonts w:ascii="Cambria Math" w:eastAsiaTheme="minorEastAsia" w:hAnsi="Cambria Math" w:cstheme="minorHAnsi"/>
+                                        <w:i/>
+                                        <w:lang w:val="en-US"/>
+                                      </w:rPr>
+                                    </m:ctrlPr>
+                                  </m:sSubPr>
+                                  <m:e>
+                                    <m:r>
+                                      <w:rPr>
+                                        <w:rFonts w:ascii="Cambria Math" w:eastAsiaTheme="minorEastAsia" w:hAnsi="Cambria Math" w:cstheme="minorHAnsi"/>
+                                        <w:lang w:val="en-US"/>
+                                      </w:rPr>
+                                      <m:t>V</m:t>
+                                    </m:r>
+                                  </m:e>
+                                  <m:sub>
+                                    <m:r>
+                                      <w:rPr>
+                                        <w:rFonts w:ascii="Cambria Math" w:eastAsiaTheme="minorEastAsia" w:hAnsi="Cambria Math" w:cstheme="minorHAnsi"/>
+                                        <w:lang w:val="en-US"/>
+                                      </w:rPr>
+                                      <m:t>bt</m:t>
+                                    </m:r>
+                                  </m:sub>
+                                </m:sSub>
+                              </m:e>
+                            </m:d>
+                          </m:e>
+                          <m:sup>
+                            <m:r>
+                              <w:rPr>
+                                <w:rFonts w:ascii="Cambria Math" w:eastAsiaTheme="minorEastAsia" w:hAnsi="Cambria Math" w:cstheme="minorHAnsi"/>
+                                <w:lang w:val="en-US"/>
+                              </w:rPr>
+                              <m:t>3</m:t>
+                            </m:r>
+                          </m:sup>
+                        </m:sSup>
+                        <m:r>
+                          <w:rPr>
+                            <w:rFonts w:ascii="Cambria Math" w:eastAsiaTheme="minorEastAsia" w:hAnsi="Cambria Math" w:cstheme="minorHAnsi"/>
+                            <w:lang w:val="en-US"/>
+                          </w:rPr>
+                          <m:t>+c∙</m:t>
+                        </m:r>
+                        <m:sSup>
+                          <m:sSupPr>
+                            <m:ctrlPr>
+                              <w:rPr>
+                                <w:rFonts w:ascii="Cambria Math" w:eastAsiaTheme="minorEastAsia" w:hAnsi="Cambria Math" w:cstheme="minorHAnsi"/>
+                                <w:i/>
+                                <w:lang w:val="en-US"/>
+                              </w:rPr>
+                            </m:ctrlPr>
+                          </m:sSupPr>
+                          <m:e>
+                            <m:d>
+                              <m:dPr>
+                                <m:ctrlPr>
+                                  <w:rPr>
+                                    <w:rFonts w:ascii="Cambria Math" w:eastAsiaTheme="minorEastAsia" w:hAnsi="Cambria Math" w:cstheme="minorHAnsi"/>
+                                    <w:i/>
+                                    <w:lang w:val="en-US"/>
+                                  </w:rPr>
+                                </m:ctrlPr>
+                              </m:dPr>
+                              <m:e>
+                                <m:d>
+                                  <m:dPr>
+                                    <m:begChr m:val="|"/>
+                                    <m:endChr m:val="|"/>
+                                    <m:ctrlPr>
+                                      <w:rPr>
+                                        <w:rFonts w:ascii="Cambria Math" w:eastAsiaTheme="minorEastAsia" w:hAnsi="Cambria Math" w:cstheme="minorHAnsi"/>
+                                        <w:i/>
+                                        <w:lang w:val="en-US"/>
+                                      </w:rPr>
+                                    </m:ctrlPr>
+                                  </m:dPr>
+                                  <m:e>
+                                    <m:sSub>
+                                      <m:sSubPr>
+                                        <m:ctrlPr>
+                                          <w:rPr>
+                                            <w:rFonts w:ascii="Cambria Math" w:eastAsiaTheme="minorEastAsia" w:hAnsi="Cambria Math" w:cstheme="minorHAnsi"/>
+                                            <w:i/>
+                                            <w:lang w:val="en-US"/>
+                                          </w:rPr>
+                                        </m:ctrlPr>
+                                      </m:sSubPr>
+                                      <m:e>
+                                        <m:r>
+                                          <w:rPr>
+                                            <w:rFonts w:ascii="Cambria Math" w:eastAsiaTheme="minorEastAsia" w:hAnsi="Cambria Math" w:cstheme="minorHAnsi"/>
+                                            <w:lang w:val="en-US"/>
+                                          </w:rPr>
+                                          <m:t>v</m:t>
+                                        </m:r>
+                                      </m:e>
+                                      <m:sub>
+                                        <m:r>
+                                          <w:rPr>
+                                            <w:rFonts w:ascii="Cambria Math" w:eastAsiaTheme="minorEastAsia" w:hAnsi="Cambria Math" w:cstheme="minorHAnsi"/>
+                                            <w:lang w:val="en-US"/>
+                                          </w:rPr>
+                                          <m:t>z</m:t>
+                                        </m:r>
+                                      </m:sub>
+                                    </m:sSub>
+                                  </m:e>
+                                </m:d>
+                                <m:r>
+                                  <w:rPr>
+                                    <w:rFonts w:ascii="Cambria Math" w:eastAsiaTheme="minorEastAsia" w:hAnsi="Cambria Math" w:cstheme="minorHAnsi"/>
+                                    <w:lang w:val="en-US"/>
+                                  </w:rPr>
+                                  <m:t>-</m:t>
+                                </m:r>
+                                <m:sSub>
+                                  <m:sSubPr>
+                                    <m:ctrlPr>
+                                      <w:rPr>
+                                        <w:rFonts w:ascii="Cambria Math" w:eastAsiaTheme="minorEastAsia" w:hAnsi="Cambria Math" w:cstheme="minorHAnsi"/>
+                                        <w:i/>
+                                        <w:lang w:val="en-US"/>
+                                      </w:rPr>
+                                    </m:ctrlPr>
+                                  </m:sSubPr>
+                                  <m:e>
+                                    <m:r>
+                                      <w:rPr>
+                                        <w:rFonts w:ascii="Cambria Math" w:eastAsiaTheme="minorEastAsia" w:hAnsi="Cambria Math" w:cstheme="minorHAnsi"/>
+                                        <w:lang w:val="en-US"/>
+                                      </w:rPr>
+                                      <m:t>V</m:t>
+                                    </m:r>
+                                  </m:e>
+                                  <m:sub>
+                                    <m:r>
+                                      <w:rPr>
+                                        <w:rFonts w:ascii="Cambria Math" w:eastAsiaTheme="minorEastAsia" w:hAnsi="Cambria Math" w:cstheme="minorHAnsi"/>
+                                        <w:lang w:val="en-US"/>
+                                      </w:rPr>
+                                      <m:t>bt</m:t>
+                                    </m:r>
+                                  </m:sub>
+                                </m:sSub>
+                              </m:e>
+                            </m:d>
+                          </m:e>
+                          <m:sup>
+                            <m:r>
+                              <w:rPr>
+                                <w:rFonts w:ascii="Cambria Math" w:eastAsiaTheme="minorEastAsia" w:hAnsi="Cambria Math" w:cstheme="minorHAnsi"/>
+                                <w:lang w:val="en-US"/>
+                              </w:rPr>
+                              <m:t>5</m:t>
+                            </m:r>
+                          </m:sup>
+                        </m:sSup>
+                      </m:e>
+                    </m:d>
+                  </m:e>
+                </m:mr>
+              </m:m>
+            </m:e>
+          </m:d>
+        </m:oMath>
+      </m:oMathPara>
+    </w:p>
+    <w:p>
+      <w:pPr>
+        <w:spacing w:after="60" w:line="264" w:lineRule="auto"/>
+        <w:jc w:val="center"/>
+        <w:rPr>
+          <w:rFonts w:eastAsiaTheme="minorEastAsia" w:cstheme="minorHAnsi"/>
+          <w:lang w:val="en-US"/>
+        </w:rPr>
+      </w:pPr>
+      <m:oMathPara>
+        <m:oMath>
+          <m:sSub>
+            <m:sSubPr>
+              <m:ctrlPr>
+                <w:rPr>
+                  <w:rFonts w:ascii="Cambria Math" w:eastAsiaTheme="minorEastAsia" w:hAnsi="Cambria Math" w:cstheme="minorHAnsi"/>
+                  <w:i/>
+                  <w:lang w:val="en-US"/>
+                </w:rPr>
+              </m:ctrlPr>
+            </m:sSubPr>
+            <m:e>
+              <m:r>
+                <w:rPr>
+                  <w:rFonts w:ascii="Cambria Math" w:eastAsiaTheme="minorEastAsia" w:hAnsi="Cambria Math" w:cstheme="minorHAnsi"/>
+                  <w:lang w:val="en-US"/>
+                </w:rPr>
+                <m:t>C</m:t>
+              </m:r>
+            </m:e>
+            <m:sub>
+              <m:r>
+                <w:rPr>
+                  <w:rFonts w:ascii="Cambria Math" w:eastAsiaTheme="minorEastAsia" w:hAnsi="Cambria Math" w:cstheme="minorHAnsi"/>
+                  <w:lang w:val="en-US"/>
+                </w:rPr>
+                <m:t>1</m:t>
+              </m:r>
+            </m:sub>
+          </m:sSub>
+          <m:r>
+            <w:rPr>
+              <w:rFonts w:ascii="Cambria Math" w:eastAsiaTheme="minorEastAsia" w:hAnsi="Cambria Math" w:cstheme="minorHAnsi"/>
+              <w:lang w:val="en-US"/>
+            </w:rPr>
+            <m:t>∙</m:t>
+          </m:r>
+          <m:f>
+            <m:fPr>
+              <m:ctrlPr>
+                <w:rPr>
+                  <w:rFonts w:ascii="Cambria Math" w:eastAsiaTheme="minorEastAsia" w:hAnsi="Cambria Math" w:cstheme="minorHAnsi"/>
+                  <w:i/>
+                  <w:lang w:val="en-US"/>
+                </w:rPr>
+              </m:ctrlPr>
+            </m:fPr>
+            <m:num>
+              <m:r>
+                <w:rPr>
+                  <w:rFonts w:ascii="Cambria Math" w:eastAsiaTheme="minorEastAsia" w:hAnsi="Cambria Math" w:cstheme="minorHAnsi"/>
+                  <w:lang w:val="en-US"/>
+                </w:rPr>
+                <m:t>d</m:t>
+              </m:r>
+              <m:sSub>
+                <m:sSubPr>
+                  <m:ctrlPr>
+                    <w:rPr>
+                      <w:rFonts w:ascii="Cambria Math" w:eastAsiaTheme="minorEastAsia" w:hAnsi="Cambria Math" w:cstheme="minorHAnsi"/>
+                      <w:i/>
+                      <w:lang w:val="en-US"/>
+                    </w:rPr>
+                  </m:ctrlPr>
+                </m:sSubPr>
+                <m:e>
+                  <m:r>
+                    <w:rPr>
+                      <w:rFonts w:ascii="Cambria Math" w:eastAsiaTheme="minorEastAsia" w:hAnsi="Cambria Math" w:cstheme="minorHAnsi"/>
+                      <w:lang w:val="en-US"/>
+                    </w:rPr>
+                    <m:t>v</m:t>
+                  </m:r>
+                </m:e>
+                <m:sub>
+                  <m:r>
+                    <w:rPr>
+                      <w:rFonts w:ascii="Cambria Math" w:eastAsiaTheme="minorEastAsia" w:hAnsi="Cambria Math" w:cstheme="minorHAnsi"/>
+                      <w:lang w:val="en-US"/>
+                    </w:rPr>
+                    <m:t>1</m:t>
+                  </m:r>
+                </m:sub>
+              </m:sSub>
+            </m:num>
+            <m:den>
+              <m:r>
+                <w:rPr>
+                  <w:rFonts w:ascii="Cambria Math" w:eastAsiaTheme="minorEastAsia" w:hAnsi="Cambria Math" w:cstheme="minorHAnsi"/>
+                  <w:lang w:val="en-US"/>
+                </w:rPr>
+                <m:t>dt</m:t>
+              </m:r>
+            </m:den>
+          </m:f>
+          <m:r>
+            <w:rPr>
+              <w:rFonts w:ascii="Cambria Math" w:eastAsiaTheme="minorEastAsia" w:hAnsi="Cambria Math" w:cstheme="minorHAnsi"/>
+              <w:lang w:val="en-US"/>
+            </w:rPr>
+            <m:t>=-</m:t>
+          </m:r>
+          <m:sSub>
+            <m:sSubPr>
+              <m:ctrlPr>
+                <w:rPr>
+                  <w:rFonts w:ascii="Cambria Math" w:eastAsiaTheme="minorEastAsia" w:hAnsi="Cambria Math" w:cstheme="minorHAnsi"/>
+                  <w:i/>
+                  <w:lang w:val="en-US"/>
+                </w:rPr>
+              </m:ctrlPr>
+            </m:sSubPr>
+            <m:e>
+              <m:r>
+                <w:rPr>
+                  <w:rFonts w:ascii="Cambria Math" w:eastAsiaTheme="minorEastAsia" w:hAnsi="Cambria Math" w:cstheme="minorHAnsi"/>
+                  <w:lang w:val="en-US"/>
+                </w:rPr>
+                <m:t>i</m:t>
+              </m:r>
+            </m:e>
+            <m:sub>
+              <m:r>
+                <w:rPr>
+                  <w:rFonts w:ascii="Cambria Math" w:eastAsiaTheme="minorEastAsia" w:hAnsi="Cambria Math" w:cstheme="minorHAnsi"/>
+                  <w:lang w:val="en-US"/>
+                </w:rPr>
+                <m:t>NIC</m:t>
+              </m:r>
+            </m:sub>
+          </m:sSub>
+          <m:r>
+            <w:rPr>
+              <w:rFonts w:ascii="Cambria Math" w:eastAsiaTheme="minorEastAsia" w:hAnsi="Cambria Math" w:cstheme="minorHAnsi"/>
+              <w:lang w:val="en-US"/>
+            </w:rPr>
+            <m:t>-</m:t>
+          </m:r>
+          <m:f>
+            <m:fPr>
+              <m:ctrlPr>
+                <w:rPr>
+                  <w:rFonts w:ascii="Cambria Math" w:eastAsiaTheme="minorEastAsia" w:hAnsi="Cambria Math" w:cstheme="minorHAnsi"/>
+                  <w:i/>
+                  <w:lang w:val="en-US"/>
+                </w:rPr>
+              </m:ctrlPr>
+            </m:fPr>
+            <m:num>
+              <m:sSub>
+                <m:sSubPr>
+                  <m:ctrlPr>
+                    <w:rPr>
+                      <w:rFonts w:ascii="Cambria Math" w:eastAsiaTheme="minorEastAsia" w:hAnsi="Cambria Math" w:cstheme="minorHAnsi"/>
+                      <w:i/>
+                      <w:lang w:val="en-US"/>
+                    </w:rPr>
+                  </m:ctrlPr>
+                </m:sSubPr>
+                <m:e>
+                  <m:r>
+                    <w:rPr>
+                      <w:rFonts w:ascii="Cambria Math" w:eastAsiaTheme="minorEastAsia" w:hAnsi="Cambria Math" w:cstheme="minorHAnsi"/>
+                      <w:lang w:val="en-US"/>
+                    </w:rPr>
+                    <m:t>v</m:t>
+                  </m:r>
+                </m:e>
+                <m:sub>
+                  <m:r>
+                    <w:rPr>
+                      <w:rFonts w:ascii="Cambria Math" w:eastAsiaTheme="minorEastAsia" w:hAnsi="Cambria Math" w:cstheme="minorHAnsi"/>
+                      <w:lang w:val="en-US"/>
+                    </w:rPr>
+                    <m:t>1</m:t>
+                  </m:r>
+                </m:sub>
+              </m:sSub>
+            </m:num>
+            <m:den>
+              <m:sSub>
+                <m:sSubPr>
+                  <m:ctrlPr>
+                    <w:rPr>
+                      <w:rFonts w:ascii="Cambria Math" w:eastAsiaTheme="minorEastAsia" w:hAnsi="Cambria Math" w:cstheme="minorHAnsi"/>
+                      <w:i/>
+                      <w:lang w:val="en-US"/>
+                    </w:rPr>
+                  </m:ctrlPr>
+                </m:sSubPr>
+                <m:e>
+                  <m:r>
+                    <w:rPr>
+                      <w:rFonts w:ascii="Cambria Math" w:eastAsiaTheme="minorEastAsia" w:hAnsi="Cambria Math" w:cstheme="minorHAnsi"/>
+                      <w:lang w:val="en-US"/>
+                    </w:rPr>
+                    <m:t>R</m:t>
+                  </m:r>
+                </m:e>
+                <m:sub>
+                  <m:r>
+                    <w:rPr>
+                      <w:rFonts w:ascii="Cambria Math" w:eastAsiaTheme="minorEastAsia" w:hAnsi="Cambria Math" w:cstheme="minorHAnsi"/>
+                      <w:lang w:val="en-US"/>
+                    </w:rPr>
+                    <m:t>1</m:t>
+                  </m:r>
+                </m:sub>
+              </m:sSub>
+            </m:den>
+          </m:f>
+          <m:r>
+            <w:rPr>
+              <w:rFonts w:ascii="Cambria Math" w:eastAsiaTheme="minorEastAsia" w:hAnsi="Cambria Math" w:cstheme="minorHAnsi"/>
+              <w:lang w:val="en-US"/>
+            </w:rPr>
+            <m:t>-</m:t>
+          </m:r>
+          <m:sSub>
+            <m:sSubPr>
+              <m:ctrlPr>
+                <w:rPr>
+                  <w:rFonts w:ascii="Cambria Math" w:eastAsiaTheme="minorEastAsia" w:hAnsi="Cambria Math" w:cstheme="minorHAnsi"/>
+                  <w:i/>
+                  <w:lang w:val="en-US"/>
+                </w:rPr>
+              </m:ctrlPr>
+            </m:sSubPr>
+            <m:e>
+              <m:r>
+                <w:rPr>
+                  <w:rFonts w:ascii="Cambria Math" w:eastAsiaTheme="minorEastAsia" w:hAnsi="Cambria Math" w:cstheme="minorHAnsi"/>
+                  <w:lang w:val="en-US"/>
+                </w:rPr>
+                <m:t>i</m:t>
+              </m:r>
+            </m:e>
+            <m:sub>
+              <m:r>
+                <w:rPr>
+                  <w:rFonts w:ascii="Cambria Math" w:eastAsiaTheme="minorEastAsia" w:hAnsi="Cambria Math" w:cstheme="minorHAnsi"/>
+                  <w:lang w:val="en-US"/>
+                </w:rPr>
+                <m:t>z</m:t>
+              </m:r>
+            </m:sub>
+          </m:sSub>
+        </m:oMath>
+      </m:oMathPara>
+    </w:p>
+    <w:p>
+      <w:pPr>
+        <w:spacing w:after="60" w:line="264" w:lineRule="auto"/>
+        <w:jc w:val="center"/>
+        <w:rPr>
+          <w:rFonts w:eastAsiaTheme="minorEastAsia" w:cstheme="minorHAnsi"/>
+          <w:lang w:val="en-US"/>
+        </w:rPr>
+      </w:pPr>
+      <m:oMathPara>
+        <m:oMath>
+          <m:sSub>
+            <m:sSubPr>
+              <m:ctrlPr>
+                <w:rPr>
+                  <w:rFonts w:ascii="Cambria Math" w:eastAsiaTheme="minorEastAsia" w:hAnsi="Cambria Math" w:cstheme="minorHAnsi"/>
+                  <w:i/>
+                  <w:lang w:val="en-US"/>
+                </w:rPr>
+              </m:ctrlPr>
+            </m:sSubPr>
+            <m:e>
+              <m:r>
+                <w:rPr>
+                  <w:rFonts w:ascii="Cambria Math" w:eastAsiaTheme="minorEastAsia" w:hAnsi="Cambria Math" w:cstheme="minorHAnsi"/>
+                  <w:lang w:val="en-US"/>
+                </w:rPr>
+                <m:t>C</m:t>
+              </m:r>
+            </m:e>
+            <m:sub>
+              <m:r>
+                <w:rPr>
+                  <w:rFonts w:ascii="Cambria Math" w:eastAsiaTheme="minorEastAsia" w:hAnsi="Cambria Math" w:cstheme="minorHAnsi"/>
+                  <w:lang w:val="en-US"/>
+                </w:rPr>
+                <m:t>2</m:t>
+              </m:r>
+            </m:sub>
+          </m:sSub>
+          <m:r>
+            <w:rPr>
+              <w:rFonts w:ascii="Cambria Math" w:eastAsiaTheme="minorEastAsia" w:hAnsi="Cambria Math" w:cstheme="minorHAnsi"/>
+              <w:lang w:val="en-US"/>
+            </w:rPr>
+            <m:t>∙</m:t>
+          </m:r>
+          <m:f>
+            <m:fPr>
+              <m:ctrlPr>
+                <w:rPr>
+                  <w:rFonts w:ascii="Cambria Math" w:eastAsiaTheme="minorEastAsia" w:hAnsi="Cambria Math" w:cstheme="minorHAnsi"/>
+                  <w:i/>
+                  <w:lang w:val="en-US"/>
+                </w:rPr>
+              </m:ctrlPr>
+            </m:fPr>
+            <m:num>
+              <m:r>
+                <w:rPr>
+                  <w:rFonts w:ascii="Cambria Math" w:eastAsiaTheme="minorEastAsia" w:hAnsi="Cambria Math" w:cstheme="minorHAnsi"/>
+                  <w:lang w:val="en-US"/>
+                </w:rPr>
+                <m:t>d</m:t>
+              </m:r>
+              <m:sSub>
+                <m:sSubPr>
+                  <m:ctrlPr>
+                    <w:rPr>
+                      <w:rFonts w:ascii="Cambria Math" w:eastAsiaTheme="minorEastAsia" w:hAnsi="Cambria Math" w:cstheme="minorHAnsi"/>
+                      <w:i/>
+                      <w:lang w:val="en-US"/>
+                    </w:rPr>
+                  </m:ctrlPr>
+                </m:sSubPr>
+                <m:e>
+                  <m:r>
+                    <w:rPr>
+                      <w:rFonts w:ascii="Cambria Math" w:eastAsiaTheme="minorEastAsia" w:hAnsi="Cambria Math" w:cstheme="minorHAnsi"/>
+                      <w:lang w:val="en-US"/>
+                    </w:rPr>
+                    <m:t>v</m:t>
+                  </m:r>
+                </m:e>
+                <m:sub>
+                  <m:r>
+                    <w:rPr>
+                      <w:rFonts w:ascii="Cambria Math" w:eastAsiaTheme="minorEastAsia" w:hAnsi="Cambria Math" w:cstheme="minorHAnsi"/>
+                      <w:lang w:val="en-US"/>
+                    </w:rPr>
+                    <m:t>2</m:t>
+                  </m:r>
+                </m:sub>
+              </m:sSub>
+            </m:num>
+            <m:den>
+              <m:r>
+                <w:rPr>
+                  <w:rFonts w:ascii="Cambria Math" w:eastAsiaTheme="minorEastAsia" w:hAnsi="Cambria Math" w:cstheme="minorHAnsi"/>
+                  <w:lang w:val="en-US"/>
+                </w:rPr>
+                <m:t>dt</m:t>
+              </m:r>
+            </m:den>
+          </m:f>
+          <m:r>
+            <w:rPr>
+              <w:rFonts w:ascii="Cambria Math" w:eastAsiaTheme="minorEastAsia" w:hAnsi="Cambria Math" w:cstheme="minorHAnsi"/>
+              <w:lang w:val="en-US"/>
+            </w:rPr>
+            <m:t>=</m:t>
+          </m:r>
+          <m:sSub>
+            <m:sSubPr>
+              <m:ctrlPr>
+                <w:rPr>
+                  <w:rFonts w:ascii="Cambria Math" w:eastAsiaTheme="minorEastAsia" w:hAnsi="Cambria Math" w:cstheme="minorHAnsi"/>
+                  <w:i/>
+                  <w:lang w:val="en-US"/>
+                </w:rPr>
+              </m:ctrlPr>
+            </m:sSubPr>
+            <m:e>
+              <m:r>
+                <w:rPr>
+                  <w:rFonts w:ascii="Cambria Math" w:eastAsiaTheme="minorEastAsia" w:hAnsi="Cambria Math" w:cstheme="minorHAnsi"/>
+                  <w:lang w:val="en-US"/>
+                </w:rPr>
+                <m:t>i</m:t>
+              </m:r>
+            </m:e>
+            <m:sub>
+              <m:r>
+                <w:rPr>
+                  <w:rFonts w:ascii="Cambria Math" w:eastAsiaTheme="minorEastAsia" w:hAnsi="Cambria Math" w:cstheme="minorHAnsi"/>
+                  <w:lang w:val="en-US"/>
+                </w:rPr>
+                <m:t>z</m:t>
+              </m:r>
+            </m:sub>
+          </m:sSub>
+          <m:r>
+            <w:rPr>
+              <w:rFonts w:ascii="Cambria Math" w:eastAsiaTheme="minorEastAsia" w:hAnsi="Cambria Math" w:cstheme="minorHAnsi"/>
+              <w:lang w:val="en-US"/>
+            </w:rPr>
+            <m:t>-</m:t>
+          </m:r>
+          <m:sSub>
+            <m:sSubPr>
+              <m:ctrlPr>
+                <w:rPr>
+                  <w:rFonts w:ascii="Cambria Math" w:eastAsiaTheme="minorEastAsia" w:hAnsi="Cambria Math" w:cstheme="minorHAnsi"/>
+                  <w:i/>
+                  <w:lang w:val="en-US"/>
+                </w:rPr>
+              </m:ctrlPr>
+            </m:sSubPr>
+            <m:e>
+              <m:r>
+                <w:rPr>
+                  <w:rFonts w:ascii="Cambria Math" w:eastAsiaTheme="minorEastAsia" w:hAnsi="Cambria Math" w:cstheme="minorHAnsi"/>
+                  <w:lang w:val="en-US"/>
+                </w:rPr>
+                <m:t>i</m:t>
+              </m:r>
+            </m:e>
+            <m:sub>
+              <m:r>
+                <w:rPr>
+                  <w:rFonts w:ascii="Cambria Math" w:eastAsiaTheme="minorEastAsia" w:hAnsi="Cambria Math" w:cstheme="minorHAnsi"/>
+                  <w:lang w:val="en-US"/>
+                </w:rPr>
+                <m:t>L</m:t>
+              </m:r>
+            </m:sub>
+          </m:sSub>
+        </m:oMath>
+      </m:oMathPara>
+    </w:p>
+    <w:p>
+      <w:pPr>
+        <w:spacing w:after="60" w:line="264" w:lineRule="auto"/>
+        <w:jc w:val="center"/>
+        <w:rPr>
+          <w:rFonts w:eastAsiaTheme="minorEastAsia" w:cstheme="minorHAnsi"/>
+          <w:lang w:val="en-US"/>
+        </w:rPr>
+      </w:pPr>
+      <m:oMathPara>
+        <m:oMath>
+          <m:sSub>
+            <m:sSubPr>
+              <m:ctrlPr>
+                <w:rPr>
+                  <w:rFonts w:ascii="Cambria Math" w:eastAsiaTheme="minorEastAsia" w:hAnsi="Cambria Math" w:cstheme="minorHAnsi"/>
+                  <w:i/>
+                  <w:lang w:val="en-US"/>
+                </w:rPr>
+              </m:ctrlPr>
+            </m:sSubPr>
+            <m:e>
+              <m:r>
+                <w:rPr>
+                  <w:rFonts w:ascii="Cambria Math" w:eastAsiaTheme="minorEastAsia" w:hAnsi="Cambria Math" w:cstheme="minorHAnsi"/>
+                  <w:lang w:val="en-US"/>
+                </w:rPr>
+                <m:t>v</m:t>
+              </m:r>
+            </m:e>
+            <m:sub>
+              <m:r>
+                <w:rPr>
+                  <w:rFonts w:ascii="Cambria Math" w:eastAsiaTheme="minorEastAsia" w:hAnsi="Cambria Math" w:cstheme="minorHAnsi"/>
+                  <w:lang w:val="en-US"/>
+                </w:rPr>
+                <m:t>2</m:t>
+              </m:r>
+            </m:sub>
+          </m:sSub>
+          <m:r>
+            <w:rPr>
+              <w:rFonts w:ascii="Cambria Math" w:eastAsiaTheme="minorEastAsia" w:hAnsi="Cambria Math" w:cstheme="minorHAnsi"/>
+              <w:lang w:val="en-US"/>
+            </w:rPr>
+            <m:t>=L∙</m:t>
+          </m:r>
+          <m:f>
+            <m:fPr>
+              <m:ctrlPr>
+                <w:rPr>
+                  <w:rFonts w:ascii="Cambria Math" w:eastAsiaTheme="minorEastAsia" w:hAnsi="Cambria Math" w:cstheme="minorHAnsi"/>
+                  <w:i/>
+                  <w:lang w:val="en-US"/>
+                </w:rPr>
+              </m:ctrlPr>
+            </m:fPr>
+            <m:num>
+              <m:r>
+                <w:rPr>
+                  <w:rFonts w:ascii="Cambria Math" w:eastAsiaTheme="minorEastAsia" w:hAnsi="Cambria Math" w:cstheme="minorHAnsi"/>
+                  <w:lang w:val="en-US"/>
+                </w:rPr>
+                <m:t>d</m:t>
+              </m:r>
+              <m:sSub>
+                <m:sSubPr>
+                  <m:ctrlPr>
+                    <w:rPr>
+                      <w:rFonts w:ascii="Cambria Math" w:eastAsiaTheme="minorEastAsia" w:hAnsi="Cambria Math" w:cstheme="minorHAnsi"/>
+                      <w:i/>
+                      <w:lang w:val="en-US"/>
+                    </w:rPr>
+                  </m:ctrlPr>
+                </m:sSubPr>
+                <m:e>
+                  <m:r>
+                    <w:rPr>
+                      <w:rFonts w:ascii="Cambria Math" w:eastAsiaTheme="minorEastAsia" w:hAnsi="Cambria Math" w:cstheme="minorHAnsi"/>
+                      <w:lang w:val="en-US"/>
+                    </w:rPr>
+                    <m:t>i</m:t>
+                  </m:r>
+                </m:e>
+                <m:sub>
+                  <m:r>
+                    <w:rPr>
+                      <w:rFonts w:ascii="Cambria Math" w:eastAsiaTheme="minorEastAsia" w:hAnsi="Cambria Math" w:cstheme="minorHAnsi"/>
+                      <w:lang w:val="en-US"/>
+                    </w:rPr>
+                    <m:t>L</m:t>
+                  </m:r>
+                </m:sub>
+              </m:sSub>
+            </m:num>
+            <m:den>
+              <m:r>
+                <w:rPr>
+                  <w:rFonts w:ascii="Cambria Math" w:eastAsiaTheme="minorEastAsia" w:hAnsi="Cambria Math" w:cstheme="minorHAnsi"/>
+                  <w:lang w:val="en-US"/>
+                </w:rPr>
+                <m:t>dt</m:t>
+              </m:r>
+            </m:den>
+          </m:f>
+          <m:r>
+            <w:rPr>
+              <w:rFonts w:ascii="Cambria Math" w:eastAsiaTheme="minorEastAsia" w:hAnsi="Cambria Math" w:cstheme="minorHAnsi"/>
+              <w:lang w:val="en-US"/>
+            </w:rPr>
+            <m:t>+</m:t>
+          </m:r>
+          <m:sSub>
+            <m:sSubPr>
+              <m:ctrlPr>
+                <w:rPr>
+                  <w:rFonts w:ascii="Cambria Math" w:eastAsiaTheme="minorEastAsia" w:hAnsi="Cambria Math" w:cstheme="minorHAnsi"/>
+                  <w:i/>
+                  <w:lang w:val="en-US"/>
+                </w:rPr>
+              </m:ctrlPr>
+            </m:sSubPr>
+            <m:e>
+              <m:r>
+                <w:rPr>
+                  <w:rFonts w:ascii="Cambria Math" w:eastAsiaTheme="minorEastAsia" w:hAnsi="Cambria Math" w:cstheme="minorHAnsi"/>
+                  <w:lang w:val="en-US"/>
+                </w:rPr>
+                <m:t>R</m:t>
+              </m:r>
+            </m:e>
+            <m:sub>
+              <m:r>
+                <w:rPr>
+                  <w:rFonts w:ascii="Cambria Math" w:eastAsiaTheme="minorEastAsia" w:hAnsi="Cambria Math" w:cstheme="minorHAnsi"/>
+                  <w:lang w:val="en-US"/>
+                </w:rPr>
+                <m:t>L</m:t>
+              </m:r>
+            </m:sub>
+          </m:sSub>
+          <m:r>
+            <w:rPr>
+              <w:rFonts w:ascii="Cambria Math" w:eastAsiaTheme="minorEastAsia" w:hAnsi="Cambria Math" w:cstheme="minorHAnsi"/>
+              <w:lang w:val="en-US"/>
+            </w:rPr>
+            <m:t>∙</m:t>
+          </m:r>
+          <m:sSub>
+            <m:sSubPr>
+              <m:ctrlPr>
+                <w:rPr>
+                  <w:rFonts w:ascii="Cambria Math" w:eastAsiaTheme="minorEastAsia" w:hAnsi="Cambria Math" w:cstheme="minorHAnsi"/>
+                  <w:i/>
+                  <w:lang w:val="en-US"/>
+                </w:rPr>
+              </m:ctrlPr>
+            </m:sSubPr>
+            <m:e>
+              <m:r>
+                <w:rPr>
+                  <w:rFonts w:ascii="Cambria Math" w:eastAsiaTheme="minorEastAsia" w:hAnsi="Cambria Math" w:cstheme="minorHAnsi"/>
+                  <w:lang w:val="en-US"/>
+                </w:rPr>
+                <m:t>i</m:t>
+              </m:r>
+            </m:e>
+            <m:sub>
+              <m:r>
+                <w:rPr>
+                  <w:rFonts w:ascii="Cambria Math" w:eastAsiaTheme="minorEastAsia" w:hAnsi="Cambria Math" w:cstheme="minorHAnsi"/>
+                  <w:lang w:val="en-US"/>
+                </w:rPr>
+                <m:t>L</m:t>
+              </m:r>
+            </m:sub>
+          </m:sSub>
+        </m:oMath>
+      </m:oMathPara>
+    </w:p>
+    <w:p>
+      <w:pPr>
+        <w:spacing w:after="60" w:line="264" w:lineRule="auto"/>
+        <w:jc w:val="center"/>
+        <w:rPr>
+          <w:rFonts w:eastAsiaTheme="minorEastAsia" w:cstheme="minorHAnsi"/>
+          <w:lang w:val="en-US"/>
+        </w:rPr>
+      </w:pPr>
+      <m:oMathPara>
+        <m:oMath>
+          <m:sSub>
+            <m:sSubPr>
+              <m:ctrlPr>
+                <w:rPr>
+                  <w:rFonts w:ascii="Cambria Math" w:eastAsiaTheme="minorEastAsia" w:hAnsi="Cambria Math" w:cstheme="minorHAnsi"/>
+                  <w:i/>
+                  <w:lang w:val="en-US"/>
+                </w:rPr>
+              </m:ctrlPr>
+            </m:sSubPr>
+            <m:e>
+              <m:r>
+                <w:rPr>
+                  <w:rFonts w:ascii="Cambria Math" w:eastAsiaTheme="minorEastAsia" w:hAnsi="Cambria Math" w:cstheme="minorHAnsi"/>
+                  <w:lang w:val="en-US"/>
+                </w:rPr>
+                <m:t>g</m:t>
+              </m:r>
+            </m:e>
+            <m:sub>
+              <m:r>
+                <w:rPr>
+                  <w:rFonts w:ascii="Cambria Math" w:eastAsiaTheme="minorEastAsia" w:hAnsi="Cambria Math" w:cstheme="minorHAnsi"/>
+                  <w:lang w:val="en-US"/>
+                </w:rPr>
+                <m:t>NIC</m:t>
+              </m:r>
+            </m:sub>
+          </m:sSub>
+          <m:r>
+            <w:rPr>
+              <w:rFonts w:ascii="Cambria Math" w:eastAsiaTheme="minorEastAsia" w:hAnsi="Cambria Math" w:cstheme="minorHAnsi"/>
+              <w:lang w:val="en-US"/>
+            </w:rPr>
+            <m:t>=</m:t>
+          </m:r>
+          <m:f>
+            <m:fPr>
+              <m:ctrlPr>
+                <w:rPr>
+                  <w:rFonts w:ascii="Cambria Math" w:eastAsiaTheme="minorEastAsia" w:hAnsi="Cambria Math" w:cstheme="minorHAnsi"/>
+                  <w:i/>
+                  <w:lang w:val="en-US"/>
+                </w:rPr>
+              </m:ctrlPr>
+            </m:fPr>
+            <m:num>
+              <m:r>
+                <w:rPr>
+                  <w:rFonts w:ascii="Cambria Math" w:eastAsiaTheme="minorEastAsia" w:hAnsi="Cambria Math" w:cstheme="minorHAnsi"/>
+                  <w:lang w:val="en-US"/>
+                </w:rPr>
+                <m:t>d</m:t>
+              </m:r>
+              <m:sSub>
+                <m:sSubPr>
+                  <m:ctrlPr>
+                    <w:rPr>
+                      <w:rFonts w:ascii="Cambria Math" w:eastAsiaTheme="minorEastAsia" w:hAnsi="Cambria Math" w:cstheme="minorHAnsi"/>
+                      <w:i/>
+                      <w:lang w:val="en-US"/>
+                    </w:rPr>
+                  </m:ctrlPr>
+                </m:sSubPr>
+                <m:e>
+                  <m:r>
+                    <w:rPr>
+                      <w:rFonts w:ascii="Cambria Math" w:eastAsiaTheme="minorEastAsia" w:hAnsi="Cambria Math" w:cstheme="minorHAnsi"/>
+                      <w:lang w:val="en-US"/>
+                    </w:rPr>
+                    <m:t>i</m:t>
+                  </m:r>
+                </m:e>
+                <m:sub>
+                  <m:r>
+                    <w:rPr>
+                      <w:rFonts w:ascii="Cambria Math" w:eastAsiaTheme="minorEastAsia" w:hAnsi="Cambria Math" w:cstheme="minorHAnsi"/>
+                      <w:lang w:val="en-US"/>
+                    </w:rPr>
+                    <m:t>NIC</m:t>
+                  </m:r>
+                </m:sub>
+              </m:sSub>
+            </m:num>
+            <m:den>
+              <m:r>
+                <w:rPr>
+                  <w:rFonts w:ascii="Cambria Math" w:eastAsiaTheme="minorEastAsia" w:hAnsi="Cambria Math" w:cstheme="minorHAnsi"/>
+                  <w:lang w:val="en-US"/>
+                </w:rPr>
+                <m:t>d</m:t>
+              </m:r>
+              <m:sSub>
+                <m:sSubPr>
+                  <m:ctrlPr>
+                    <w:rPr>
+                      <w:rFonts w:ascii="Cambria Math" w:eastAsiaTheme="minorEastAsia" w:hAnsi="Cambria Math" w:cstheme="minorHAnsi"/>
+                      <w:i/>
+                      <w:lang w:val="en-US"/>
+                    </w:rPr>
+                  </m:ctrlPr>
+                </m:sSubPr>
+                <m:e>
+                  <m:r>
+                    <w:rPr>
+                      <w:rFonts w:ascii="Cambria Math" w:eastAsiaTheme="minorEastAsia" w:hAnsi="Cambria Math" w:cstheme="minorHAnsi"/>
+                      <w:lang w:val="en-US"/>
+                    </w:rPr>
+                    <m:t>v</m:t>
+                  </m:r>
+                </m:e>
+                <m:sub>
+                  <m:r>
+                    <w:rPr>
+                      <w:rFonts w:ascii="Cambria Math" w:eastAsiaTheme="minorEastAsia" w:hAnsi="Cambria Math" w:cstheme="minorHAnsi"/>
+                      <w:lang w:val="en-US"/>
+                    </w:rPr>
+                    <m:t>NIC</m:t>
+                  </m:r>
+                </m:sub>
+              </m:sSub>
+            </m:den>
+          </m:f>
+          <m:r>
+            <w:rPr>
+              <w:rFonts w:ascii="Cambria Math" w:eastAsiaTheme="minorEastAsia" w:hAnsi="Cambria Math" w:cstheme="minorHAnsi"/>
+              <w:lang w:val="en-US"/>
+            </w:rPr>
+            <m:t>=</m:t>
+          </m:r>
+          <m:d>
+            <m:dPr>
+              <m:begChr m:val="{"/>
+              <m:endChr m:val=""/>
+              <m:ctrlPr>
+                <w:rPr>
+                  <w:rFonts w:ascii="Cambria Math" w:eastAsiaTheme="minorEastAsia" w:hAnsi="Cambria Math" w:cstheme="minorHAnsi"/>
+                  <w:i/>
+                  <w:lang w:val="en-US"/>
+                </w:rPr>
+              </m:ctrlPr>
+            </m:dPr>
+            <m:e>
+              <m:m>
+                <m:mPr>
+                  <m:mcs>
+                    <m:mc>
+                      <m:mcPr>
+                        <m:count m:val="2"/>
+                        <m:mcJc m:val="center"/>
+                      </m:mcPr>
+                    </m:mc>
+                  </m:mcs>
+                  <m:ctrlPr>
+                    <w:rPr>
+                      <w:rFonts w:ascii="Cambria Math" w:eastAsiaTheme="minorEastAsia" w:hAnsi="Cambria Math" w:cstheme="minorHAnsi"/>
+                      <w:i/>
+                      <w:lang w:val="en-US"/>
+                    </w:rPr>
+                  </m:ctrlPr>
+                </m:mPr>
+                <m:mr>
+                  <m:e>
+                    <m:d>
+                      <m:dPr>
+                        <m:begChr m:val="|"/>
+                        <m:endChr m:val="|"/>
+                        <m:ctrlPr>
+                          <w:rPr>
+                            <w:rFonts w:ascii="Cambria Math" w:eastAsiaTheme="minorEastAsia" w:hAnsi="Cambria Math" w:cstheme="minorHAnsi"/>
+                            <w:i/>
+                            <w:lang w:val="en-US"/>
+                          </w:rPr>
+                        </m:ctrlPr>
+                      </m:dPr>
+                      <m:e>
+                        <m:sSub>
+                          <m:sSubPr>
+                            <m:ctrlPr>
+                              <w:rPr>
+                                <w:rFonts w:ascii="Cambria Math" w:eastAsiaTheme="minorEastAsia" w:hAnsi="Cambria Math" w:cstheme="minorHAnsi"/>
+                                <w:i/>
+                                <w:lang w:val="en-US"/>
+                              </w:rPr>
+                            </m:ctrlPr>
+                          </m:sSubPr>
+                          <m:e>
+                            <m:r>
+                              <w:rPr>
+                                <w:rFonts w:ascii="Cambria Math" w:eastAsiaTheme="minorEastAsia" w:hAnsi="Cambria Math" w:cstheme="minorHAnsi"/>
+                                <w:lang w:val="en-US"/>
+                              </w:rPr>
+                              <m:t>v</m:t>
+                            </m:r>
+                          </m:e>
+                          <m:sub>
+                            <m:r>
+                              <w:rPr>
+                                <w:rFonts w:ascii="Cambria Math" w:eastAsiaTheme="minorEastAsia" w:hAnsi="Cambria Math" w:cstheme="minorHAnsi"/>
+                                <w:lang w:val="en-US"/>
+                              </w:rPr>
+                              <m:t>NIC</m:t>
+                            </m:r>
+                          </m:sub>
+                        </m:sSub>
+                      </m:e>
+                    </m:d>
+                    <m:r>
+                      <w:rPr>
+                        <w:rFonts w:ascii="Cambria Math" w:eastAsiaTheme="minorEastAsia" w:hAnsi="Cambria Math" w:cstheme="minorHAnsi"/>
+                        <w:lang w:val="en-US"/>
+                      </w:rPr>
+                      <m:t>&gt;</m:t>
+                    </m:r>
+                    <m:sSub>
+                      <m:sSubPr>
+                        <m:ctrlPr>
+                          <w:rPr>
+                            <w:rFonts w:ascii="Cambria Math" w:eastAsiaTheme="minorEastAsia" w:hAnsi="Cambria Math" w:cstheme="minorHAnsi"/>
+                            <w:i/>
+                            <w:lang w:val="en-US"/>
+                          </w:rPr>
+                        </m:ctrlPr>
+                      </m:sSubPr>
+                      <m:e>
+                        <m:r>
+                          <w:rPr>
+                            <w:rFonts w:ascii="Cambria Math" w:eastAsiaTheme="minorEastAsia" w:hAnsi="Cambria Math" w:cstheme="minorHAnsi"/>
+                            <w:lang w:val="en-US"/>
+                          </w:rPr>
+                          <m:t>V</m:t>
+                        </m:r>
+                      </m:e>
+                      <m:sub>
+                        <m:r>
+                          <w:rPr>
+                            <w:rFonts w:ascii="Cambria Math" w:eastAsiaTheme="minorEastAsia" w:hAnsi="Cambria Math" w:cstheme="minorHAnsi"/>
+                            <w:lang w:val="en-US"/>
+                          </w:rPr>
+                          <m:t>Lim</m:t>
+                        </m:r>
+                      </m:sub>
+                    </m:sSub>
+                  </m:e>
+                  <m:e>
+                    <m:sSub>
+                      <m:sSubPr>
+                        <m:ctrlPr>
+                          <w:rPr>
+                            <w:rFonts w:ascii="Cambria Math" w:eastAsiaTheme="minorEastAsia" w:hAnsi="Cambria Math" w:cstheme="minorHAnsi"/>
+                            <w:i/>
+                            <w:lang w:val="en-US"/>
+                          </w:rPr>
+                        </m:ctrlPr>
+                      </m:sSubPr>
+                      <m:e>
+                        <m:r>
+                          <w:rPr>
+                            <w:rFonts w:ascii="Cambria Math" w:eastAsiaTheme="minorEastAsia" w:hAnsi="Cambria Math" w:cstheme="minorHAnsi"/>
+                            <w:lang w:val="en-US"/>
+                          </w:rPr>
+                          <m:t>G</m:t>
+                        </m:r>
+                      </m:e>
+                      <m:sub>
+                        <m:r>
+                          <w:rPr>
+                            <w:rFonts w:ascii="Cambria Math" w:eastAsiaTheme="minorEastAsia" w:hAnsi="Cambria Math" w:cstheme="minorHAnsi"/>
+                            <w:lang w:val="en-US"/>
+                          </w:rPr>
+                          <m:t>+</m:t>
+                        </m:r>
+                      </m:sub>
+                    </m:sSub>
+                  </m:e>
+                </m:mr>
+                <m:mr>
+                  <m:e>
+                    <m:d>
+                      <m:dPr>
+                        <m:begChr m:val="|"/>
+                        <m:endChr m:val="|"/>
+                        <m:ctrlPr>
+                          <w:rPr>
+                            <w:rFonts w:ascii="Cambria Math" w:eastAsiaTheme="minorEastAsia" w:hAnsi="Cambria Math" w:cstheme="minorHAnsi"/>
+                            <w:i/>
+                            <w:lang w:val="en-US"/>
+                          </w:rPr>
+                        </m:ctrlPr>
+                      </m:dPr>
+                      <m:e>
+                        <m:sSub>
+                          <m:sSubPr>
+                            <m:ctrlPr>
+                              <w:rPr>
+                                <w:rFonts w:ascii="Cambria Math" w:eastAsiaTheme="minorEastAsia" w:hAnsi="Cambria Math" w:cstheme="minorHAnsi"/>
+                                <w:i/>
+                                <w:lang w:val="en-US"/>
+                              </w:rPr>
+                            </m:ctrlPr>
+                          </m:sSubPr>
+                          <m:e>
+                            <m:r>
+                              <w:rPr>
+                                <w:rFonts w:ascii="Cambria Math" w:eastAsiaTheme="minorEastAsia" w:hAnsi="Cambria Math" w:cstheme="minorHAnsi"/>
+                                <w:lang w:val="en-US"/>
+                              </w:rPr>
+                              <m:t>v</m:t>
+                            </m:r>
+                          </m:e>
+                          <m:sub>
+                            <m:r>
+                              <w:rPr>
+                                <w:rFonts w:ascii="Cambria Math" w:eastAsiaTheme="minorEastAsia" w:hAnsi="Cambria Math" w:cstheme="minorHAnsi"/>
+                                <w:lang w:val="en-US"/>
+                              </w:rPr>
+                              <m:t>NIC</m:t>
+                            </m:r>
+                          </m:sub>
+                        </m:sSub>
+                      </m:e>
+                    </m:d>
+                    <m:r>
+                      <w:rPr>
+                        <w:rFonts w:ascii="Cambria Math" w:eastAsiaTheme="minorEastAsia" w:hAnsi="Cambria Math" w:cstheme="minorHAnsi"/>
+                        <w:lang w:val="en-US"/>
+                      </w:rPr>
+                      <m:t>≤</m:t>
+                    </m:r>
+                    <m:sSub>
+                      <m:sSubPr>
+                        <m:ctrlPr>
+                          <w:rPr>
+                            <w:rFonts w:ascii="Cambria Math" w:eastAsiaTheme="minorEastAsia" w:hAnsi="Cambria Math" w:cstheme="minorHAnsi"/>
+                            <w:i/>
+                            <w:lang w:val="en-US"/>
+                          </w:rPr>
+                        </m:ctrlPr>
+                      </m:sSubPr>
+                      <m:e>
+                        <m:r>
+                          <w:rPr>
+                            <w:rFonts w:ascii="Cambria Math" w:eastAsiaTheme="minorEastAsia" w:hAnsi="Cambria Math" w:cstheme="minorHAnsi"/>
+                            <w:lang w:val="en-US"/>
+                          </w:rPr>
+                          <m:t>V</m:t>
+                        </m:r>
+                      </m:e>
+                      <m:sub>
+                        <m:r>
+                          <w:rPr>
+                            <w:rFonts w:ascii="Cambria Math" w:eastAsiaTheme="minorEastAsia" w:hAnsi="Cambria Math" w:cstheme="minorHAnsi"/>
+                            <w:lang w:val="en-US"/>
+                          </w:rPr>
+                          <m:t>Lim</m:t>
+                        </m:r>
+                      </m:sub>
+                    </m:sSub>
+                  </m:e>
+                  <m:e>
+                    <m:sSub>
+                      <m:sSubPr>
+                        <m:ctrlPr>
+                          <w:rPr>
+                            <w:rFonts w:ascii="Cambria Math" w:eastAsiaTheme="minorEastAsia" w:hAnsi="Cambria Math" w:cstheme="minorHAnsi"/>
+                            <w:i/>
+                            <w:lang w:val="en-US"/>
+                          </w:rPr>
+                        </m:ctrlPr>
+                      </m:sSubPr>
+                      <m:e>
+                        <m:r>
+                          <w:rPr>
+                            <w:rFonts w:ascii="Cambria Math" w:eastAsiaTheme="minorEastAsia" w:hAnsi="Cambria Math" w:cstheme="minorHAnsi"/>
+                            <w:lang w:val="en-US"/>
+                          </w:rPr>
+                          <m:t>G</m:t>
+                        </m:r>
+                      </m:e>
+                      <m:sub>
+                        <m:r>
+                          <w:rPr>
+                            <w:rFonts w:ascii="Cambria Math" w:eastAsiaTheme="minorEastAsia" w:hAnsi="Cambria Math" w:cstheme="minorHAnsi"/>
+                            <w:lang w:val="en-US"/>
+                          </w:rPr>
+                          <m:t>-</m:t>
+                        </m:r>
+                      </m:sub>
+                    </m:sSub>
+                  </m:e>
+                </m:mr>
+              </m:m>
+            </m:e>
+          </m:d>
+        </m:oMath>
+      </m:oMathPara>
+    </w:p>
+    <w:p>
+      <w:pPr>
+        <w:pBdr>
+          <w:bottom w:val="single" w:sz="4" w:space="1" w:color="auto"/>
+        </w:pBdr>
+        <w:spacing w:after="60" w:line="264" w:lineRule="auto"/>
+        <w:jc w:val="center"/>
+        <w:rPr>
+          <w:rFonts w:eastAsiaTheme="minorEastAsia" w:cstheme="minorHAnsi"/>
+          <w:lang w:val="en-US"/>
+        </w:rPr>
+      </w:pPr>
+    </w:p>
+    <w:p>
+      <w:pPr>
+        <w:spacing w:after="60" w:line="264" w:lineRule="auto"/>
+        <w:jc w:val="center"/>
+        <w:rPr>
+          <w:rFonts w:eastAsiaTheme="minorEastAsia" w:cstheme="minorHAnsi"/>
+          <w:lang w:val="en-US"/>
+        </w:rPr>
+      </w:pPr>
+    </w:p>
+    <w:tbl>
+      <w:tblPr>
+        <w:tblStyle w:val="Tabellenraster"/>
+        <w:tblW w:w="0" w:type="auto"/>
+        <w:tblLook w:val="04A0" w:firstRow="1" w:lastRow="0" w:firstColumn="1" w:lastColumn="0" w:noHBand="0" w:noVBand="1"/>
+      </w:tblPr>
+      <w:tblGrid>
+        <w:gridCol w:w="4814"/>
+        <w:gridCol w:w="472"/>
+        <w:gridCol w:w="4342"/>
+      </w:tblGrid>
+      <w:tr>
+        <w:tc>
+          <w:tcPr>
+            <w:tcW w:w="4814" w:type="dxa"/>
+          </w:tcPr>
+          <w:p>
+            <w:pPr>
+              <w:spacing w:after="60" w:line="264" w:lineRule="auto"/>
+              <w:rPr>
+                <w:rFonts w:ascii="Courier New" w:eastAsiaTheme="minorEastAsia" w:hAnsi="Courier New" w:cs="Courier New"/>
+                <w:sz w:val="16"/>
+                <w:szCs w:val="16"/>
+                <w:lang w:val="en-US"/>
+              </w:rPr>
+            </w:pPr>
+            <w:r>
+              <w:rPr>
+                <w:rFonts w:ascii="Courier New" w:eastAsiaTheme="minorEastAsia" w:hAnsi="Courier New" w:cs="Courier New"/>
+                <w:noProof/>
+                <w:sz w:val="16"/>
+                <w:szCs w:val="16"/>
+                <w:lang w:val="en-US"/>
+              </w:rPr>
+              <w:drawing>
+                <wp:inline distT="0" distB="0" distL="0" distR="0" wp14:anchorId="19C51184" wp14:editId="60B06939">
+                  <wp:extent cx="2811600" cy="2271600"/>
+                  <wp:effectExtent l="0" t="0" r="8255" b="0"/>
+                  <wp:docPr id="345170251" name="Grafik 1"/>
+                  <wp:cNvGraphicFramePr>
+                    <a:graphicFrameLocks xmlns:a="http://schemas.openxmlformats.org/drawingml/2006/main" noChangeAspect="1"/>
+                  </wp:cNvGraphicFramePr>
+                  <a:graphic xmlns:a="http://schemas.openxmlformats.org/drawingml/2006/main">
+                    <a:graphicData uri="http://schemas.openxmlformats.org/drawingml/2006/picture">
+                      <pic:pic xmlns:pic="http://schemas.openxmlformats.org/drawingml/2006/picture">
+                        <pic:nvPicPr>
+                          <pic:cNvPr id="0" name="Picture 1"/>
+                          <pic:cNvPicPr>
+                            <a:picLocks noChangeAspect="1" noChangeArrowheads="1"/>
+                          </pic:cNvPicPr>
+                        </pic:nvPicPr>
+                        <pic:blipFill>
+                          <a:blip r:embed="rId18">
+                            <a:extLst>
+                              <a:ext uri="{28A0092B-C50C-407E-A947-70E740481C1C}">
+                                <a14:useLocalDpi xmlns:a14="http://schemas.microsoft.com/office/drawing/2010/main" val="0"/>
+                              </a:ext>
+                            </a:extLst>
+                          </a:blip>
+                          <a:srcRect/>
+                          <a:stretch>
+                            <a:fillRect/>
+                          </a:stretch>
+                        </pic:blipFill>
+                        <pic:spPr bwMode="auto">
+                          <a:xfrm>
+                            <a:off x="0" y="0"/>
+                            <a:ext cx="2811600" cy="2271600"/>
+                          </a:xfrm>
+                          <a:prstGeom prst="rect">
+                            <a:avLst/>
+                          </a:prstGeom>
+                          <a:noFill/>
+                          <a:ln>
+                            <a:noFill/>
+                          </a:ln>
+                        </pic:spPr>
+                      </pic:pic>
+                    </a:graphicData>
+                  </a:graphic>
+                </wp:inline>
+              </w:drawing>
+            </w:r>
+          </w:p>
+        </w:tc>
+        <w:tc>
+          <w:tcPr>
+            <w:tcW w:w="4814" w:type="dxa"/>
+            <w:gridSpan w:val="2"/>
+          </w:tcPr>
+          <w:p>
+            <w:pPr>
+              <w:spacing w:after="60" w:line="264" w:lineRule="auto"/>
+              <w:rPr>
+                <w:rFonts w:ascii="Courier New" w:eastAsiaTheme="minorEastAsia" w:hAnsi="Courier New" w:cs="Courier New"/>
+                <w:sz w:val="16"/>
+                <w:szCs w:val="16"/>
+                <w:lang w:val="en-US"/>
+              </w:rPr>
+            </w:pPr>
+            <w:r>
+              <w:rPr>
+                <w:rFonts w:ascii="Courier New" w:eastAsiaTheme="minorEastAsia" w:hAnsi="Courier New" w:cs="Courier New"/>
+                <w:noProof/>
+                <w:sz w:val="16"/>
+                <w:szCs w:val="16"/>
+                <w:lang w:val="en-US"/>
+              </w:rPr>
+              <w:drawing>
+                <wp:inline distT="0" distB="0" distL="0" distR="0" wp14:anchorId="197FBF55" wp14:editId="5C793F95">
+                  <wp:extent cx="2811600" cy="2271600"/>
+                  <wp:effectExtent l="0" t="0" r="8255" b="0"/>
+                  <wp:docPr id="930163867" name="Grafik 3"/>
+                  <wp:cNvGraphicFramePr>
+                    <a:graphicFrameLocks xmlns:a="http://schemas.openxmlformats.org/drawingml/2006/main" noChangeAspect="1"/>
+                  </wp:cNvGraphicFramePr>
+                  <a:graphic xmlns:a="http://schemas.openxmlformats.org/drawingml/2006/main">
+                    <a:graphicData uri="http://schemas.openxmlformats.org/drawingml/2006/picture">
+                      <pic:pic xmlns:pic="http://schemas.openxmlformats.org/drawingml/2006/picture">
+                        <pic:nvPicPr>
+                          <pic:cNvPr id="0" name="Picture 3"/>
+                          <pic:cNvPicPr>
+                            <a:picLocks noChangeAspect="1" noChangeArrowheads="1"/>
+                          </pic:cNvPicPr>
+                        </pic:nvPicPr>
+                        <pic:blipFill>
+                          <a:blip r:embed="rId19">
+                            <a:extLst>
+                              <a:ext uri="{28A0092B-C50C-407E-A947-70E740481C1C}">
+                                <a14:useLocalDpi xmlns:a14="http://schemas.microsoft.com/office/drawing/2010/main" val="0"/>
+                              </a:ext>
+                            </a:extLst>
+                          </a:blip>
+                          <a:srcRect/>
+                          <a:stretch>
+                            <a:fillRect/>
+                          </a:stretch>
+                        </pic:blipFill>
+                        <pic:spPr bwMode="auto">
+                          <a:xfrm>
+                            <a:off x="0" y="0"/>
+                            <a:ext cx="2811600" cy="2271600"/>
+                          </a:xfrm>
+                          <a:prstGeom prst="rect">
+                            <a:avLst/>
+                          </a:prstGeom>
+                          <a:noFill/>
+                          <a:ln>
+                            <a:noFill/>
+                          </a:ln>
+                        </pic:spPr>
+                      </pic:pic>
+                    </a:graphicData>
+                  </a:graphic>
+                </wp:inline>
+              </w:drawing>
+            </w:r>
+          </w:p>
+        </w:tc>
+      </w:tr>
+      <w:tr>
+        <w:tc>
+          <w:tcPr>
+            <w:tcW w:w="4814" w:type="dxa"/>
+          </w:tcPr>
+          <w:p>
+            <w:pPr>
+              <w:spacing w:after="60" w:line="264" w:lineRule="auto"/>
+              <w:rPr>
+                <w:rFonts w:ascii="Courier New" w:eastAsiaTheme="minorEastAsia" w:hAnsi="Courier New" w:cs="Courier New"/>
+                <w:sz w:val="16"/>
+                <w:szCs w:val="16"/>
+                <w:lang w:val="en-US"/>
+              </w:rPr>
+            </w:pPr>
+            <w:r>
+              <w:rPr>
+                <w:rFonts w:ascii="Courier New" w:eastAsiaTheme="minorEastAsia" w:hAnsi="Courier New" w:cs="Courier New"/>
+                <w:sz w:val="16"/>
+                <w:szCs w:val="16"/>
+                <w:lang w:val="en-US"/>
+              </w:rPr>
+              <w:t>Characteristic of negative impedance converter</w:t>
+            </w:r>
+          </w:p>
+        </w:tc>
+        <w:tc>
+          <w:tcPr>
+            <w:tcW w:w="4814" w:type="dxa"/>
+            <w:gridSpan w:val="2"/>
+          </w:tcPr>
+          <w:p>
+            <w:pPr>
+              <w:spacing w:after="60" w:line="264" w:lineRule="auto"/>
+              <w:rPr>
+                <w:rFonts w:ascii="Courier New" w:eastAsiaTheme="minorEastAsia" w:hAnsi="Courier New" w:cs="Courier New"/>
+                <w:sz w:val="16"/>
+                <w:szCs w:val="16"/>
+                <w:lang w:val="en-US"/>
+              </w:rPr>
+            </w:pPr>
+            <w:r>
+              <w:rPr>
+                <w:rFonts w:ascii="Courier New" w:eastAsiaTheme="minorEastAsia" w:hAnsi="Courier New" w:cs="Courier New"/>
+                <w:sz w:val="16"/>
+                <w:szCs w:val="16"/>
+                <w:lang w:val="en-US"/>
+              </w:rPr>
+              <w:t>Characteristic of Zener diode pair</w:t>
+            </w:r>
+          </w:p>
+        </w:tc>
+      </w:tr>
+      <w:tr>
+        <w:tc>
+          <w:tcPr>
+            <w:tcW w:w="5286" w:type="dxa"/>
+            <w:gridSpan w:val="2"/>
+          </w:tcPr>
+          <w:p>
+            <w:pPr>
+              <w:spacing w:after="60" w:line="264" w:lineRule="auto"/>
+              <w:jc w:val="center"/>
+              <w:rPr>
+                <w:rFonts w:eastAsiaTheme="minorEastAsia"/>
+                <w:lang w:val="en-US"/>
+              </w:rPr>
+            </w:pPr>
+            <w:r>
+              <w:rPr>
+                <w:rFonts w:eastAsiaTheme="minorEastAsia"/>
+                <w:noProof/>
+                <w:lang w:val="en-US"/>
+              </w:rPr>
+              <w:drawing>
+                <wp:inline distT="0" distB="0" distL="0" distR="0" wp14:anchorId="6FF57CB2" wp14:editId="5DFCE078">
+                  <wp:extent cx="3211200" cy="2721600"/>
+                  <wp:effectExtent l="0" t="0" r="8255" b="3175"/>
+                  <wp:docPr id="2108416308" name="Grafik 1"/>
+                  <wp:cNvGraphicFramePr>
+                    <a:graphicFrameLocks xmlns:a="http://schemas.openxmlformats.org/drawingml/2006/main" noChangeAspect="1"/>
+                  </wp:cNvGraphicFramePr>
+                  <a:graphic xmlns:a="http://schemas.openxmlformats.org/drawingml/2006/main">
+                    <a:graphicData uri="http://schemas.openxmlformats.org/drawingml/2006/picture">
+                      <pic:pic xmlns:pic="http://schemas.openxmlformats.org/drawingml/2006/picture">
+                        <pic:nvPicPr>
+                          <pic:cNvPr id="2108416308" name="Grafik 1"/>
+                          <pic:cNvPicPr/>
+                        </pic:nvPicPr>
+                        <pic:blipFill>
+                          <a:blip r:embed="rId20">
+                            <a:extLst>
+                              <a:ext uri="{28A0092B-C50C-407E-A947-70E740481C1C}">
+                                <a14:useLocalDpi xmlns:a14="http://schemas.microsoft.com/office/drawing/2010/main" val="0"/>
+                              </a:ext>
+                            </a:extLst>
+                          </a:blip>
+                          <a:stretch>
+                            <a:fillRect/>
+                          </a:stretch>
+                        </pic:blipFill>
+                        <pic:spPr>
+                          <a:xfrm>
+                            <a:off x="0" y="0"/>
+                            <a:ext cx="3211200" cy="2721600"/>
+                          </a:xfrm>
+                          <a:prstGeom prst="rect">
+                            <a:avLst/>
+                          </a:prstGeom>
+                        </pic:spPr>
+                      </pic:pic>
+                    </a:graphicData>
+                  </a:graphic>
+                </wp:inline>
+              </w:drawing>
+            </w:r>
+          </w:p>
+        </w:tc>
+        <w:tc>
+          <w:tcPr>
+            <w:tcW w:w="4342" w:type="dxa"/>
+          </w:tcPr>
+          <w:p>
+            <w:pPr>
+              <w:spacing w:after="60" w:line="264" w:lineRule="auto"/>
+              <w:rPr>
+                <w:rFonts w:ascii="Courier New" w:eastAsiaTheme="minorEastAsia" w:hAnsi="Courier New" w:cs="Courier New"/>
+                <w:sz w:val="12"/>
+                <w:szCs w:val="12"/>
+                <w:lang w:val="en-US"/>
+              </w:rPr>
+            </w:pPr>
+            <w:r>
+              <w:rPr>
+                <w:rFonts w:ascii="Courier New" w:eastAsiaTheme="minorEastAsia" w:hAnsi="Courier New" w:cs="Courier New"/>
+                <w:sz w:val="12"/>
+                <w:szCs w:val="12"/>
+                <w:lang w:val="en-US"/>
+              </w:rPr>
+              <w:t>  parameter SI.Inductance L=320e-3 "Inductor";</w:t>
+            </w:r>
+          </w:p>
+          <w:p>
+            <w:pPr>
+              <w:spacing w:after="60" w:line="264" w:lineRule="auto"/>
+              <w:rPr>
+                <w:rFonts w:ascii="Courier New" w:eastAsiaTheme="minorEastAsia" w:hAnsi="Courier New" w:cs="Courier New"/>
+                <w:sz w:val="12"/>
+                <w:szCs w:val="12"/>
+                <w:lang w:val="en-US"/>
+              </w:rPr>
+            </w:pPr>
+            <w:r>
+              <w:rPr>
+                <w:rFonts w:ascii="Courier New" w:eastAsiaTheme="minorEastAsia" w:hAnsi="Courier New" w:cs="Courier New"/>
+                <w:sz w:val="12"/>
+                <w:szCs w:val="12"/>
+                <w:lang w:val="en-US"/>
+              </w:rPr>
+              <w:t>  parameter SI.Resistance RL=100. "Resistor of L";</w:t>
+            </w:r>
+          </w:p>
+          <w:p>
+            <w:pPr>
+              <w:spacing w:after="60" w:line="264" w:lineRule="auto"/>
+              <w:rPr>
+                <w:rFonts w:ascii="Courier New" w:eastAsiaTheme="minorEastAsia" w:hAnsi="Courier New" w:cs="Courier New"/>
+                <w:sz w:val="12"/>
+                <w:szCs w:val="12"/>
+                <w:lang w:val="en-US"/>
+              </w:rPr>
+            </w:pPr>
+            <w:r>
+              <w:rPr>
+                <w:rFonts w:ascii="Courier New" w:eastAsiaTheme="minorEastAsia" w:hAnsi="Courier New" w:cs="Courier New"/>
+                <w:sz w:val="12"/>
+                <w:szCs w:val="12"/>
+                <w:lang w:val="en-US"/>
+              </w:rPr>
+              <w:t>  parameter SI.Resistance R1=60e3 "Resistor 1";</w:t>
+            </w:r>
+          </w:p>
+          <w:p>
+            <w:pPr>
+              <w:spacing w:after="60" w:line="264" w:lineRule="auto"/>
+              <w:rPr>
+                <w:rFonts w:ascii="Courier New" w:eastAsiaTheme="minorEastAsia" w:hAnsi="Courier New" w:cs="Courier New"/>
+                <w:sz w:val="12"/>
+                <w:szCs w:val="12"/>
+                <w:lang w:val="en-US"/>
+              </w:rPr>
+            </w:pPr>
+            <w:r>
+              <w:rPr>
+                <w:rFonts w:ascii="Courier New" w:eastAsiaTheme="minorEastAsia" w:hAnsi="Courier New" w:cs="Courier New"/>
+                <w:sz w:val="12"/>
+                <w:szCs w:val="12"/>
+                <w:lang w:val="en-US"/>
+              </w:rPr>
+              <w:t>  parameter SI.Resistance R2=20e3 "Resistor 2";</w:t>
+            </w:r>
+          </w:p>
+          <w:p>
+            <w:pPr>
+              <w:spacing w:after="60" w:line="264" w:lineRule="auto"/>
+              <w:rPr>
+                <w:rFonts w:ascii="Courier New" w:eastAsiaTheme="minorEastAsia" w:hAnsi="Courier New" w:cs="Courier New"/>
+                <w:sz w:val="12"/>
+                <w:szCs w:val="12"/>
+                <w:lang w:val="en-US"/>
+              </w:rPr>
+            </w:pPr>
+            <w:r>
+              <w:rPr>
+                <w:rFonts w:ascii="Courier New" w:eastAsiaTheme="minorEastAsia" w:hAnsi="Courier New" w:cs="Courier New"/>
+                <w:sz w:val="12"/>
+                <w:szCs w:val="12"/>
+                <w:lang w:val="en-US"/>
+              </w:rPr>
+              <w:t>  parameter SI.Capacitance C1=10.e-9 "Capacitor 1";</w:t>
+            </w:r>
+          </w:p>
+          <w:p>
+            <w:pPr>
+              <w:spacing w:after="60" w:line="264" w:lineRule="auto"/>
+              <w:rPr>
+                <w:rFonts w:ascii="Courier New" w:eastAsiaTheme="minorEastAsia" w:hAnsi="Courier New" w:cs="Courier New"/>
+                <w:sz w:val="12"/>
+                <w:szCs w:val="12"/>
+                <w:lang w:val="en-US"/>
+              </w:rPr>
+            </w:pPr>
+            <w:r>
+              <w:rPr>
+                <w:rFonts w:ascii="Courier New" w:eastAsiaTheme="minorEastAsia" w:hAnsi="Courier New" w:cs="Courier New"/>
+                <w:sz w:val="12"/>
+                <w:szCs w:val="12"/>
+                <w:lang w:val="en-US"/>
+              </w:rPr>
+              <w:t>  parameter SI.Capacitance C2=100e-9 "Capacitor 2";</w:t>
+            </w:r>
+          </w:p>
+          <w:p>
+            <w:pPr>
+              <w:spacing w:after="60" w:line="264" w:lineRule="auto"/>
+              <w:rPr>
+                <w:rFonts w:ascii="Courier New" w:eastAsiaTheme="minorEastAsia" w:hAnsi="Courier New" w:cs="Courier New"/>
+                <w:sz w:val="20"/>
+                <w:szCs w:val="20"/>
+                <w:lang w:val="en-US"/>
+              </w:rPr>
+            </w:pPr>
+          </w:p>
+          <w:p>
+            <w:pPr>
+              <w:spacing w:after="60" w:line="264" w:lineRule="auto"/>
+              <w:rPr>
+                <w:rFonts w:ascii="Courier New" w:eastAsiaTheme="minorEastAsia" w:hAnsi="Courier New" w:cs="Courier New"/>
+                <w:sz w:val="20"/>
+                <w:szCs w:val="20"/>
+                <w:lang w:val="en-US"/>
+              </w:rPr>
+            </w:pPr>
+            <m:oMathPara>
+              <m:oMath>
+                <m:r>
+                  <w:rPr>
+                    <w:rFonts w:ascii="Cambria Math" w:eastAsiaTheme="minorEastAsia" w:hAnsi="Cambria Math" w:cs="Courier New"/>
+                    <w:sz w:val="20"/>
+                    <w:szCs w:val="20"/>
+                    <w:lang w:val="en-US"/>
+                  </w:rPr>
+                  <m:t xml:space="preserve">a=1,0862 </m:t>
+                </m:r>
+                <m:f>
+                  <m:fPr>
+                    <m:ctrlPr>
+                      <w:rPr>
+                        <w:rFonts w:ascii="Cambria Math" w:eastAsiaTheme="minorEastAsia" w:hAnsi="Cambria Math" w:cs="Courier New"/>
+                        <w:i/>
+                        <w:sz w:val="20"/>
+                        <w:szCs w:val="20"/>
+                        <w:lang w:val="en-US"/>
+                      </w:rPr>
+                    </m:ctrlPr>
+                  </m:fPr>
+                  <m:num>
+                    <m:r>
+                      <w:rPr>
+                        <w:rFonts w:ascii="Cambria Math" w:eastAsiaTheme="minorEastAsia" w:hAnsi="Cambria Math" w:cs="Courier New"/>
+                        <w:sz w:val="20"/>
+                        <w:szCs w:val="20"/>
+                        <w:lang w:val="en-US"/>
+                      </w:rPr>
+                      <m:t>mA</m:t>
+                    </m:r>
+                  </m:num>
+                  <m:den>
+                    <m:r>
+                      <w:rPr>
+                        <w:rFonts w:ascii="Cambria Math" w:eastAsiaTheme="minorEastAsia" w:hAnsi="Cambria Math" w:cs="Courier New"/>
+                        <w:sz w:val="20"/>
+                        <w:szCs w:val="20"/>
+                        <w:lang w:val="en-US"/>
+                      </w:rPr>
+                      <m:t>V</m:t>
+                    </m:r>
+                  </m:den>
+                </m:f>
+              </m:oMath>
+            </m:oMathPara>
+          </w:p>
+          <w:p>
+            <w:pPr>
+              <w:spacing w:after="60" w:line="264" w:lineRule="auto"/>
+              <w:rPr>
+                <w:rFonts w:ascii="Courier New" w:eastAsiaTheme="minorEastAsia" w:hAnsi="Courier New" w:cs="Courier New"/>
+                <w:sz w:val="20"/>
+                <w:szCs w:val="20"/>
+                <w:lang w:val="en-US"/>
+              </w:rPr>
+            </w:pPr>
+            <m:oMathPara>
+              <m:oMath>
+                <m:r>
+                  <w:rPr>
+                    <w:rFonts w:ascii="Cambria Math" w:eastAsiaTheme="minorEastAsia" w:hAnsi="Cambria Math" w:cs="Courier New"/>
+                    <w:sz w:val="20"/>
+                    <w:szCs w:val="20"/>
+                    <w:lang w:val="en-US"/>
+                  </w:rPr>
+                  <m:t xml:space="preserve">b=-0,1615 </m:t>
+                </m:r>
+                <m:f>
+                  <m:fPr>
+                    <m:ctrlPr>
+                      <w:rPr>
+                        <w:rFonts w:ascii="Cambria Math" w:eastAsiaTheme="minorEastAsia" w:hAnsi="Cambria Math" w:cs="Courier New"/>
+                        <w:i/>
+                        <w:sz w:val="20"/>
+                        <w:szCs w:val="20"/>
+                        <w:lang w:val="en-US"/>
+                      </w:rPr>
+                    </m:ctrlPr>
+                  </m:fPr>
+                  <m:num>
+                    <m:r>
+                      <w:rPr>
+                        <w:rFonts w:ascii="Cambria Math" w:eastAsiaTheme="minorEastAsia" w:hAnsi="Cambria Math" w:cs="Courier New"/>
+                        <w:sz w:val="20"/>
+                        <w:szCs w:val="20"/>
+                        <w:lang w:val="en-US"/>
+                      </w:rPr>
+                      <m:t>mA</m:t>
+                    </m:r>
+                  </m:num>
+                  <m:den>
+                    <m:sSup>
+                      <m:sSupPr>
+                        <m:ctrlPr>
+                          <w:rPr>
+                            <w:rFonts w:ascii="Cambria Math" w:eastAsiaTheme="minorEastAsia" w:hAnsi="Cambria Math" w:cs="Courier New"/>
+                            <w:i/>
+                            <w:sz w:val="20"/>
+                            <w:szCs w:val="20"/>
+                            <w:lang w:val="en-US"/>
+                          </w:rPr>
+                        </m:ctrlPr>
+                      </m:sSupPr>
+                      <m:e>
+                        <m:r>
+                          <w:rPr>
+                            <w:rFonts w:ascii="Cambria Math" w:eastAsiaTheme="minorEastAsia" w:hAnsi="Cambria Math" w:cs="Courier New"/>
+                            <w:sz w:val="20"/>
+                            <w:szCs w:val="20"/>
+                            <w:lang w:val="en-US"/>
+                          </w:rPr>
+                          <m:t>V</m:t>
+                        </m:r>
+                      </m:e>
+                      <m:sup>
+                        <m:r>
+                          <w:rPr>
+                            <w:rFonts w:ascii="Cambria Math" w:eastAsiaTheme="minorEastAsia" w:hAnsi="Cambria Math" w:cs="Courier New"/>
+                            <w:sz w:val="20"/>
+                            <w:szCs w:val="20"/>
+                            <w:lang w:val="en-US"/>
+                          </w:rPr>
+                          <m:t>3</m:t>
+                        </m:r>
+                      </m:sup>
+                    </m:sSup>
+                  </m:den>
+                </m:f>
+              </m:oMath>
+            </m:oMathPara>
+          </w:p>
+          <w:p>
+            <w:pPr>
+              <w:spacing w:after="60" w:line="264" w:lineRule="auto"/>
+              <w:rPr>
+                <w:rFonts w:ascii="Courier New" w:eastAsiaTheme="minorEastAsia" w:hAnsi="Courier New" w:cs="Courier New"/>
+                <w:sz w:val="20"/>
+                <w:szCs w:val="20"/>
+                <w:lang w:val="en-US"/>
+              </w:rPr>
+            </w:pPr>
+            <m:oMathPara>
+              <m:oMath>
+                <m:r>
+                  <w:rPr>
+                    <w:rFonts w:ascii="Cambria Math" w:eastAsiaTheme="minorEastAsia" w:hAnsi="Cambria Math" w:cs="Courier New"/>
+                    <w:sz w:val="20"/>
+                    <w:szCs w:val="20"/>
+                    <w:lang w:val="en-US"/>
+                  </w:rPr>
+                  <m:t xml:space="preserve">c=0,3021 </m:t>
+                </m:r>
+                <m:f>
+                  <m:fPr>
+                    <m:ctrlPr>
+                      <w:rPr>
+                        <w:rFonts w:ascii="Cambria Math" w:eastAsiaTheme="minorEastAsia" w:hAnsi="Cambria Math" w:cs="Courier New"/>
+                        <w:i/>
+                        <w:sz w:val="20"/>
+                        <w:szCs w:val="20"/>
+                        <w:lang w:val="en-US"/>
+                      </w:rPr>
+                    </m:ctrlPr>
+                  </m:fPr>
+                  <m:num>
+                    <m:r>
+                      <w:rPr>
+                        <w:rFonts w:ascii="Cambria Math" w:eastAsiaTheme="minorEastAsia" w:hAnsi="Cambria Math" w:cs="Courier New"/>
+                        <w:sz w:val="20"/>
+                        <w:szCs w:val="20"/>
+                        <w:lang w:val="en-US"/>
+                      </w:rPr>
+                      <m:t>mA</m:t>
+                    </m:r>
+                  </m:num>
+                  <m:den>
+                    <m:sSup>
+                      <m:sSupPr>
+                        <m:ctrlPr>
+                          <w:rPr>
+                            <w:rFonts w:ascii="Cambria Math" w:eastAsiaTheme="minorEastAsia" w:hAnsi="Cambria Math" w:cs="Courier New"/>
+                            <w:i/>
+                            <w:sz w:val="20"/>
+                            <w:szCs w:val="20"/>
+                            <w:lang w:val="en-US"/>
+                          </w:rPr>
+                        </m:ctrlPr>
+                      </m:sSupPr>
+                      <m:e>
+                        <m:r>
+                          <w:rPr>
+                            <w:rFonts w:ascii="Cambria Math" w:eastAsiaTheme="minorEastAsia" w:hAnsi="Cambria Math" w:cs="Courier New"/>
+                            <w:sz w:val="20"/>
+                            <w:szCs w:val="20"/>
+                            <w:lang w:val="en-US"/>
+                          </w:rPr>
+                          <m:t>V</m:t>
+                        </m:r>
+                      </m:e>
+                      <m:sup>
+                        <m:r>
+                          <w:rPr>
+                            <w:rFonts w:ascii="Cambria Math" w:eastAsiaTheme="minorEastAsia" w:hAnsi="Cambria Math" w:cs="Courier New"/>
+                            <w:sz w:val="20"/>
+                            <w:szCs w:val="20"/>
+                            <w:lang w:val="en-US"/>
+                          </w:rPr>
+                          <m:t>5</m:t>
+                        </m:r>
+                      </m:sup>
+                    </m:sSup>
+                  </m:den>
+                </m:f>
+              </m:oMath>
+            </m:oMathPara>
+          </w:p>
+          <w:p>
+            <w:pPr>
+              <w:spacing w:after="60" w:line="264" w:lineRule="auto"/>
+              <w:rPr>
+                <w:rFonts w:ascii="Courier New" w:eastAsiaTheme="minorEastAsia" w:hAnsi="Courier New" w:cs="Courier New"/>
+                <w:sz w:val="20"/>
+                <w:szCs w:val="20"/>
+                <w:lang w:val="en-US"/>
+              </w:rPr>
+            </w:pPr>
+            <m:oMathPara>
+              <m:oMath>
+                <m:sSub>
+                  <m:sSubPr>
+                    <m:ctrlPr>
+                      <w:rPr>
+                        <w:rFonts w:ascii="Cambria Math" w:eastAsiaTheme="minorEastAsia" w:hAnsi="Cambria Math" w:cs="Courier New"/>
+                        <w:i/>
+                        <w:sz w:val="20"/>
+                        <w:szCs w:val="20"/>
+                        <w:lang w:val="en-US"/>
+                      </w:rPr>
+                    </m:ctrlPr>
+                  </m:sSubPr>
+                  <m:e>
+                    <m:r>
+                      <w:rPr>
+                        <w:rFonts w:ascii="Cambria Math" w:eastAsiaTheme="minorEastAsia" w:hAnsi="Cambria Math" w:cs="Courier New"/>
+                        <w:sz w:val="20"/>
+                        <w:szCs w:val="20"/>
+                        <w:lang w:val="en-US"/>
+                      </w:rPr>
+                      <m:t>V</m:t>
+                    </m:r>
+                  </m:e>
+                  <m:sub>
+                    <m:r>
+                      <w:rPr>
+                        <w:rFonts w:ascii="Cambria Math" w:eastAsiaTheme="minorEastAsia" w:hAnsi="Cambria Math" w:cs="Courier New"/>
+                        <w:sz w:val="20"/>
+                        <w:szCs w:val="20"/>
+                        <w:lang w:val="en-US"/>
+                      </w:rPr>
+                      <m:t>Lim</m:t>
+                    </m:r>
+                  </m:sub>
+                </m:sSub>
+                <m:r>
+                  <w:rPr>
+                    <w:rFonts w:ascii="Cambria Math" w:eastAsiaTheme="minorEastAsia" w:hAnsi="Cambria Math" w:cs="Courier New"/>
+                    <w:sz w:val="20"/>
+                    <w:szCs w:val="20"/>
+                    <w:lang w:val="en-US"/>
+                  </w:rPr>
+                  <m:t>=8,870565 V</m:t>
+                </m:r>
+              </m:oMath>
+            </m:oMathPara>
+          </w:p>
+          <w:p>
+            <w:pPr>
+              <w:rPr>
+                <w:rFonts w:ascii="Courier New" w:eastAsiaTheme="minorEastAsia" w:hAnsi="Courier New" w:cs="Courier New"/>
+                <w:sz w:val="20"/>
+                <w:szCs w:val="20"/>
+                <w:lang w:val="en-US"/>
+              </w:rPr>
+            </w:pPr>
+            <m:oMathPara>
+              <m:oMath>
+                <m:sSub>
+                  <m:sSubPr>
+                    <m:ctrlPr>
+                      <w:rPr>
+                        <w:rFonts w:ascii="Cambria Math" w:eastAsiaTheme="minorEastAsia" w:hAnsi="Cambria Math" w:cs="Courier New"/>
+                        <w:i/>
+                        <w:sz w:val="20"/>
+                        <w:szCs w:val="20"/>
+                        <w:lang w:val="en-US"/>
+                      </w:rPr>
+                    </m:ctrlPr>
+                  </m:sSubPr>
+                  <m:e>
+                    <m:r>
+                      <w:rPr>
+                        <w:rFonts w:ascii="Cambria Math" w:eastAsiaTheme="minorEastAsia" w:hAnsi="Cambria Math" w:cs="Courier New"/>
+                        <w:sz w:val="20"/>
+                        <w:szCs w:val="20"/>
+                        <w:lang w:val="en-US"/>
+                      </w:rPr>
+                      <m:t>G</m:t>
+                    </m:r>
+                  </m:e>
+                  <m:sub>
+                    <m:r>
+                      <w:rPr>
+                        <w:rFonts w:ascii="Cambria Math" w:eastAsiaTheme="minorEastAsia" w:hAnsi="Cambria Math" w:cs="Courier New"/>
+                        <w:sz w:val="20"/>
+                        <w:szCs w:val="20"/>
+                        <w:lang w:val="en-US"/>
+                      </w:rPr>
+                      <m:t>+</m:t>
+                    </m:r>
+                  </m:sub>
+                </m:sSub>
+                <m:r>
+                  <w:rPr>
+                    <w:rFonts w:ascii="Cambria Math" w:eastAsiaTheme="minorEastAsia" w:hAnsi="Cambria Math" w:cs="Courier New"/>
+                    <w:sz w:val="20"/>
+                    <w:szCs w:val="20"/>
+                    <w:lang w:val="en-US"/>
+                  </w:rPr>
+                  <m:t>=0,</m:t>
+                </m:r>
+                <m:r>
+                  <w:rPr>
+                    <w:rFonts w:ascii="Cambria Math" w:eastAsiaTheme="minorEastAsia" w:hAnsi="Cambria Math" w:cs="Calibri"/>
+                    <w:sz w:val="20"/>
+                    <w:szCs w:val="20"/>
+                    <w:lang w:val="en-US"/>
+                  </w:rPr>
+                  <m:t>212766 mS</m:t>
+                </m:r>
+              </m:oMath>
+            </m:oMathPara>
+          </w:p>
+          <w:p>
+            <w:pPr>
+              <w:rPr>
+                <w:rFonts w:ascii="Calibri" w:hAnsi="Calibri" w:cs="Calibri"/>
+                <w:color w:val="000000"/>
+              </w:rPr>
+            </w:pPr>
+            <m:oMathPara>
+              <m:oMath>
+                <m:sSub>
+                  <m:sSubPr>
+                    <m:ctrlPr>
+                      <w:rPr>
+                        <w:rFonts w:ascii="Cambria Math" w:eastAsiaTheme="minorEastAsia" w:hAnsi="Cambria Math" w:cs="Courier New"/>
+                        <w:i/>
+                        <w:sz w:val="20"/>
+                        <w:szCs w:val="20"/>
+                        <w:lang w:val="en-US"/>
+                      </w:rPr>
+                    </m:ctrlPr>
+                  </m:sSubPr>
+                  <m:e>
+                    <m:r>
+                      <w:rPr>
+                        <w:rFonts w:ascii="Cambria Math" w:eastAsiaTheme="minorEastAsia" w:hAnsi="Cambria Math" w:cs="Courier New"/>
+                        <w:sz w:val="20"/>
+                        <w:szCs w:val="20"/>
+                        <w:lang w:val="en-US"/>
+                      </w:rPr>
+                      <m:t>G</m:t>
+                    </m:r>
+                  </m:e>
+                  <m:sub>
+                    <m:r>
+                      <w:rPr>
+                        <w:rFonts w:ascii="Cambria Math" w:eastAsiaTheme="minorEastAsia" w:hAnsi="Cambria Math" w:cs="Courier New"/>
+                        <w:sz w:val="20"/>
+                        <w:szCs w:val="20"/>
+                        <w:lang w:val="en-US"/>
+                      </w:rPr>
+                      <m:t>-</m:t>
+                    </m:r>
+                  </m:sub>
+                </m:sSub>
+                <m:r>
+                  <w:rPr>
+                    <w:rFonts w:ascii="Cambria Math" w:eastAsiaTheme="minorEastAsia" w:hAnsi="Cambria Math" w:cs="Courier New"/>
+                    <w:sz w:val="20"/>
+                    <w:szCs w:val="20"/>
+                    <w:lang w:val="en-US"/>
+                  </w:rPr>
+                  <m:t>=-0,</m:t>
+                </m:r>
+                <m:r>
+                  <w:rPr>
+                    <w:rFonts w:ascii="Cambria Math" w:eastAsiaTheme="minorEastAsia" w:hAnsi="Cambria Math" w:cs="Calibri"/>
+                    <w:sz w:val="20"/>
+                    <w:szCs w:val="20"/>
+                    <w:lang w:val="en-US"/>
+                  </w:rPr>
+                  <m:t>147018 mS</m:t>
+                </m:r>
+              </m:oMath>
+            </m:oMathPara>
+          </w:p>
+          <w:p>
+            <w:pPr>
+              <w:spacing w:after="60" w:line="264" w:lineRule="auto"/>
+              <w:jc w:val="center"/>
+              <w:rPr>
+                <w:rFonts w:eastAsiaTheme="minorEastAsia"/>
+                <w:lang w:val="en-US"/>
+              </w:rPr>
+            </w:pPr>
+          </w:p>
+        </w:tc>
+      </w:tr>
+    </w:tbl>
     <w:p>
       <w:pPr>
         <w:spacing w:after="60" w:line="264" w:lineRule="auto"/>
@@ -13698,72 +16429,6 @@
           <w:lang w:val="en-US"/>
         </w:rPr>
       </w:pPr>
-    </w:p>
-    <w:p>
-      <w:pPr>
-        <w:spacing w:after="60" w:line="264" w:lineRule="auto"/>
-        <w:rPr>
-          <w:rFonts w:ascii="Courier New" w:eastAsiaTheme="minorEastAsia" w:hAnsi="Courier New" w:cs="Courier New"/>
-          <w:sz w:val="16"/>
-          <w:szCs w:val="16"/>
-          <w:lang w:val="en-US"/>
-        </w:rPr>
-      </w:pPr>
-    </w:p>
-    <w:p>
-      <w:pPr>
-        <w:spacing w:after="60" w:line="264" w:lineRule="auto"/>
-        <w:rPr>
-          <w:rFonts w:ascii="Courier New" w:eastAsiaTheme="minorEastAsia" w:hAnsi="Courier New" w:cs="Courier New"/>
-          <w:sz w:val="16"/>
-          <w:szCs w:val="16"/>
-          <w:lang w:val="en-US"/>
-        </w:rPr>
-      </w:pPr>
-    </w:p>
-    <w:p>
-      <w:pPr>
-        <w:spacing w:after="60" w:line="264" w:lineRule="auto"/>
-        <w:rPr>
-          <w:rFonts w:ascii="Courier New" w:eastAsiaTheme="minorEastAsia" w:hAnsi="Courier New" w:cs="Courier New"/>
-          <w:sz w:val="16"/>
-          <w:szCs w:val="16"/>
-          <w:lang w:val="en-US"/>
-        </w:rPr>
-      </w:pPr>
-    </w:p>
-    <w:p>
-      <w:pPr>
-        <w:spacing w:after="60" w:line="264" w:lineRule="auto"/>
-        <w:rPr>
-          <w:rFonts w:ascii="Courier New" w:eastAsiaTheme="minorEastAsia" w:hAnsi="Courier New" w:cs="Courier New"/>
-          <w:sz w:val="16"/>
-          <w:szCs w:val="16"/>
-          <w:lang w:val="en-US"/>
-        </w:rPr>
-      </w:pPr>
-      <w:hyperlink r:id="rId17" w:history="1">
-        <w:r>
-          <w:rPr>
-            <w:rStyle w:val="Hyperlink"/>
-            <w:rFonts w:ascii="Courier New" w:eastAsiaTheme="minorEastAsia" w:hAnsi="Courier New" w:cs="Courier New"/>
-            <w:sz w:val="16"/>
-            <w:szCs w:val="16"/>
-            <w:lang w:val="en-US"/>
-          </w:rPr>
-          <w:t>https://mathemanu.github.io/VanderPol.pdf</w:t>
-        </w:r>
-        <w:r>
-          <w:rPr>
-            <w:rStyle w:val="Hyperlink"/>
-            <w:rFonts w:ascii="Courier New" w:eastAsiaTheme="minorEastAsia" w:hAnsi="Courier New" w:cs="Courier New"/>
-            <w:sz w:val="16"/>
-            <w:szCs w:val="16"/>
-            <w:lang w:val="en-US"/>
-          </w:rPr>
-          <w:t>^</w:t>
-        </w:r>
-      </w:hyperlink>
     </w:p>
     <w:p>
       <w:pPr>
@@ -14190,6 +16855,7 @@
   <w:style w:type="character" w:default="1" w:styleId="Absatz-Standardschriftart">
     <w:name w:val="Default Paragraph Font"/>
     <w:uiPriority w:val="1"/>
+    <w:semiHidden/>
     <w:unhideWhenUsed/>
   </w:style>
   <w:style w:type="table" w:default="1" w:styleId="NormaleTabelle">

</xml_diff>

<commit_message>
working on van der Pol ...
</commit_message>
<xml_diff>
--- a/ChaoticCircuits/Resources/Documentation/ChaoticCircuits.docx
+++ b/ChaoticCircuits/Resources/Documentation/ChaoticCircuits.docx
@@ -13,6 +13,7 @@
           <w:u w:val="single"/>
         </w:rPr>
       </w:pPr>
+      <w:proofErr w:type="spellStart"/>
       <w:r>
         <w:rPr>
           <w:rFonts w:eastAsiaTheme="minorEastAsia"/>
@@ -22,6 +23,7 @@
         </w:rPr>
         <w:t>OpAmp-Circuits</w:t>
       </w:r>
+      <w:proofErr w:type="spellEnd"/>
     </w:p>
     <w:tbl>
       <w:tblPr>
@@ -2538,13 +2540,27 @@
         <w:rPr>
           <w:lang w:val="en-US"/>
         </w:rPr>
-        <w:t xml:space="preserve"> van der Mark, „Frequency Demultiplicat</w:t>
+        <w:t xml:space="preserve"> van der Mark, „Frequency </w:t>
+      </w:r>
+      <w:proofErr w:type="spellStart"/>
+      <w:r>
+        <w:rPr>
+          <w:lang w:val="en-US"/>
+        </w:rPr>
+        <w:t>Demultiplicat</w:t>
       </w:r>
       <w:r>
         <w:rPr>
           <w:lang w:val="en-US"/>
         </w:rPr>
-        <w:t xml:space="preserve">ion”, Nature 120 (1927), p. 363-364, </w:t>
+        <w:t>ion</w:t>
+      </w:r>
+      <w:proofErr w:type="spellEnd"/>
+      <w:r>
+        <w:rPr>
+          <w:lang w:val="en-US"/>
+        </w:rPr>
+        <w:t xml:space="preserve">”, Nature 120 (1927), p. 363-364, </w:t>
       </w:r>
       <w:r>
         <w:rPr>
@@ -2594,6 +2610,74 @@
           <w:lang w:val="en-US"/>
         </w:rPr>
         <w:t>Balthasar van der Pol reported 1927 strange phenomena about oscillations in a series resonance circuit containing a vacuum electron triode. Due to the nonlinear characteristic of the triode the autonomous circuit is able to maintain periodic oscillations, and with harmonic excitation it is able to produce chaos.</w:t>
+      </w:r>
+    </w:p>
+    <w:p>
+      <w:pPr>
+        <w:spacing w:after="0"/>
+        <w:rPr>
+          <w:lang w:val="en-US"/>
+        </w:rPr>
+      </w:pPr>
+      <w:r>
+        <w:rPr>
+          <w:lang w:val="en-US"/>
+        </w:rPr>
+        <w:drawing>
+          <wp:anchor distT="0" distB="0" distL="114300" distR="114300" simplePos="0" relativeHeight="251659264" behindDoc="0" locked="0" layoutInCell="1" allowOverlap="1" wp14:anchorId="67CE4C9B" wp14:editId="5D2AFBC5">
+            <wp:simplePos x="716890" y="2296973"/>
+            <wp:positionH relativeFrom="column">
+              <wp:align>left</wp:align>
+            </wp:positionH>
+            <wp:positionV relativeFrom="paragraph">
+              <wp:posOffset>3810</wp:posOffset>
+            </wp:positionV>
+            <wp:extent cx="1630800" cy="1965600"/>
+            <wp:effectExtent l="0" t="0" r="7620" b="0"/>
+            <wp:wrapSquare wrapText="bothSides"/>
+            <wp:docPr id="1059139813" name="Grafik 1"/>
+            <wp:cNvGraphicFramePr>
+              <a:graphicFrameLocks xmlns:a="http://schemas.openxmlformats.org/drawingml/2006/main" noChangeAspect="1"/>
+            </wp:cNvGraphicFramePr>
+            <a:graphic xmlns:a="http://schemas.openxmlformats.org/drawingml/2006/main">
+              <a:graphicData uri="http://schemas.openxmlformats.org/drawingml/2006/picture">
+                <pic:pic xmlns:pic="http://schemas.openxmlformats.org/drawingml/2006/picture">
+                  <pic:nvPicPr>
+                    <pic:cNvPr id="1059139813" name=""/>
+                    <pic:cNvPicPr/>
+                  </pic:nvPicPr>
+                  <pic:blipFill>
+                    <a:blip r:embed="rId14">
+                      <a:extLst>
+                        <a:ext uri="{28A0092B-C50C-407E-A947-70E740481C1C}">
+                          <a14:useLocalDpi xmlns:a14="http://schemas.microsoft.com/office/drawing/2010/main" val="0"/>
+                        </a:ext>
+                      </a:extLst>
+                    </a:blip>
+                    <a:stretch>
+                      <a:fillRect/>
+                    </a:stretch>
+                  </pic:blipFill>
+                  <pic:spPr>
+                    <a:xfrm>
+                      <a:off x="0" y="0"/>
+                      <a:ext cx="1630800" cy="1965600"/>
+                    </a:xfrm>
+                    <a:prstGeom prst="rect">
+                      <a:avLst/>
+                    </a:prstGeom>
+                  </pic:spPr>
+                </pic:pic>
+              </a:graphicData>
+            </a:graphic>
+            <wp14:sizeRelH relativeFrom="margin">
+              <wp14:pctWidth>0</wp14:pctWidth>
+            </wp14:sizeRelH>
+            <wp14:sizeRelV relativeFrom="margin">
+              <wp14:pctHeight>0</wp14:pctHeight>
+            </wp14:sizeRelV>
+          </wp:anchor>
+        </w:drawing>
       </w:r>
     </w:p>
     <w:p>
@@ -4631,8 +4715,425 @@
     </w:p>
     <w:p>
       <w:pPr>
+        <w:rPr>
+          <w:rFonts w:eastAsiaTheme="minorEastAsia"/>
+          <w:lang w:val="en-US"/>
+        </w:rPr>
+      </w:pPr>
+      <w:r>
+        <w:rPr>
+          <w:rFonts w:eastAsiaTheme="minorEastAsia"/>
+          <w:lang w:val="en-US"/>
+        </w:rPr>
+        <w:br w:type="page"/>
+      </w:r>
+    </w:p>
+    <w:p>
+      <w:pPr>
         <w:spacing w:after="0"/>
         <w:rPr>
+          <w:lang w:val="en-US"/>
+        </w:rPr>
+      </w:pPr>
+      <w:r>
+        <w:rPr>
+          <w:rFonts w:eastAsiaTheme="minorEastAsia"/>
+          <w:lang w:val="en-US"/>
+        </w:rPr>
+        <w:lastRenderedPageBreak/>
+        <w:t xml:space="preserve">For an implementation as an electronic circuit, the equations have to be scaled to keep the variables within the desired range. </w:t>
+      </w:r>
+      <w:r>
+        <w:rPr>
+          <w:lang w:val="en-US"/>
+        </w:rPr>
+        <w:t>This can be compared with calculating per-unit values by dividing by reference values:</w:t>
+      </w:r>
+    </w:p>
+    <w:p>
+      <w:pPr>
+        <w:spacing w:after="0"/>
+        <w:rPr>
+          <w:rFonts w:eastAsiaTheme="minorEastAsia"/>
+          <w:lang w:val="en-US"/>
+        </w:rPr>
+      </w:pPr>
+      <m:oMathPara>
+        <m:oMath>
+          <m:sSup>
+            <m:sSupPr>
+              <m:ctrlPr>
+                <w:rPr>
+                  <w:rFonts w:ascii="Cambria Math" w:hAnsi="Cambria Math"/>
+                  <w:i/>
+                  <w:lang w:val="en-US"/>
+                </w:rPr>
+              </m:ctrlPr>
+            </m:sSupPr>
+            <m:e>
+              <m:r>
+                <w:rPr>
+                  <w:rFonts w:ascii="Cambria Math" w:hAnsi="Cambria Math"/>
+                  <w:lang w:val="en-US"/>
+                </w:rPr>
+                <m:t>x</m:t>
+              </m:r>
+            </m:e>
+            <m:sup>
+              <m:r>
+                <w:rPr>
+                  <w:rFonts w:ascii="Cambria Math" w:hAnsi="Cambria Math"/>
+                  <w:lang w:val="en-US"/>
+                </w:rPr>
+                <m:t>'</m:t>
+              </m:r>
+            </m:sup>
+          </m:sSup>
+          <m:r>
+            <w:rPr>
+              <w:rFonts w:ascii="Cambria Math" w:hAnsi="Cambria Math"/>
+              <w:lang w:val="en-US"/>
+            </w:rPr>
+            <m:t>=</m:t>
+          </m:r>
+          <m:f>
+            <m:fPr>
+              <m:ctrlPr>
+                <w:rPr>
+                  <w:rFonts w:ascii="Cambria Math" w:hAnsi="Cambria Math"/>
+                  <w:i/>
+                  <w:lang w:val="en-US"/>
+                </w:rPr>
+              </m:ctrlPr>
+            </m:fPr>
+            <m:num>
+              <m:r>
+                <w:rPr>
+                  <w:rFonts w:ascii="Cambria Math" w:hAnsi="Cambria Math"/>
+                  <w:lang w:val="en-US"/>
+                </w:rPr>
+                <m:t>x</m:t>
+              </m:r>
+            </m:num>
+            <m:den>
+              <m:sSub>
+                <m:sSubPr>
+                  <m:ctrlPr>
+                    <w:rPr>
+                      <w:rFonts w:ascii="Cambria Math" w:hAnsi="Cambria Math"/>
+                      <w:i/>
+                      <w:lang w:val="en-US"/>
+                    </w:rPr>
+                  </m:ctrlPr>
+                </m:sSubPr>
+                <m:e>
+                  <m:r>
+                    <w:rPr>
+                      <w:rFonts w:ascii="Cambria Math" w:hAnsi="Cambria Math"/>
+                      <w:lang w:val="en-US"/>
+                    </w:rPr>
+                    <m:t>k</m:t>
+                  </m:r>
+                </m:e>
+                <m:sub>
+                  <m:r>
+                    <w:rPr>
+                      <w:rFonts w:ascii="Cambria Math" w:hAnsi="Cambria Math"/>
+                      <w:lang w:val="en-US"/>
+                    </w:rPr>
+                    <m:t>x</m:t>
+                  </m:r>
+                </m:sub>
+              </m:sSub>
+            </m:den>
+          </m:f>
+          <m:r>
+            <m:rPr>
+              <m:sty m:val="p"/>
+            </m:rPr>
+            <w:rPr>
+              <w:rFonts w:eastAsiaTheme="minorEastAsia"/>
+              <w:lang w:val="en-US"/>
+            </w:rPr>
+            <w:br/>
+          </m:r>
+        </m:oMath>
+        <m:oMath>
+          <m:sSup>
+            <m:sSupPr>
+              <m:ctrlPr>
+                <w:rPr>
+                  <w:rFonts w:ascii="Cambria Math" w:hAnsi="Cambria Math"/>
+                  <w:i/>
+                  <w:lang w:val="en-US"/>
+                </w:rPr>
+              </m:ctrlPr>
+            </m:sSupPr>
+            <m:e>
+              <m:r>
+                <w:rPr>
+                  <w:rFonts w:ascii="Cambria Math" w:hAnsi="Cambria Math"/>
+                  <w:lang w:val="en-US"/>
+                </w:rPr>
+                <m:t>y</m:t>
+              </m:r>
+            </m:e>
+            <m:sup>
+              <m:r>
+                <w:rPr>
+                  <w:rFonts w:ascii="Cambria Math" w:hAnsi="Cambria Math"/>
+                  <w:lang w:val="en-US"/>
+                </w:rPr>
+                <m:t>'</m:t>
+              </m:r>
+            </m:sup>
+          </m:sSup>
+          <m:r>
+            <w:rPr>
+              <w:rFonts w:ascii="Cambria Math" w:hAnsi="Cambria Math"/>
+              <w:lang w:val="en-US"/>
+            </w:rPr>
+            <m:t>=</m:t>
+          </m:r>
+          <m:f>
+            <m:fPr>
+              <m:ctrlPr>
+                <w:rPr>
+                  <w:rFonts w:ascii="Cambria Math" w:hAnsi="Cambria Math"/>
+                  <w:i/>
+                  <w:lang w:val="en-US"/>
+                </w:rPr>
+              </m:ctrlPr>
+            </m:fPr>
+            <m:num>
+              <m:r>
+                <w:rPr>
+                  <w:rFonts w:ascii="Cambria Math" w:hAnsi="Cambria Math"/>
+                  <w:lang w:val="en-US"/>
+                </w:rPr>
+                <m:t>y</m:t>
+              </m:r>
+            </m:num>
+            <m:den>
+              <m:sSub>
+                <m:sSubPr>
+                  <m:ctrlPr>
+                    <w:rPr>
+                      <w:rFonts w:ascii="Cambria Math" w:hAnsi="Cambria Math"/>
+                      <w:i/>
+                      <w:lang w:val="en-US"/>
+                    </w:rPr>
+                  </m:ctrlPr>
+                </m:sSubPr>
+                <m:e>
+                  <m:r>
+                    <w:rPr>
+                      <w:rFonts w:ascii="Cambria Math" w:hAnsi="Cambria Math"/>
+                      <w:lang w:val="en-US"/>
+                    </w:rPr>
+                    <m:t>k</m:t>
+                  </m:r>
+                </m:e>
+                <m:sub>
+                  <m:r>
+                    <w:rPr>
+                      <w:rFonts w:ascii="Cambria Math" w:hAnsi="Cambria Math"/>
+                      <w:lang w:val="en-US"/>
+                    </w:rPr>
+                    <m:t>y</m:t>
+                  </m:r>
+                </m:sub>
+              </m:sSub>
+            </m:den>
+          </m:f>
+          <m:r>
+            <m:rPr>
+              <m:sty m:val="p"/>
+            </m:rPr>
+            <w:rPr>
+              <w:rFonts w:eastAsiaTheme="minorEastAsia"/>
+              <w:lang w:val="en-US"/>
+            </w:rPr>
+            <w:br/>
+          </m:r>
+        </m:oMath>
+        <m:oMath>
+          <m:sSup>
+            <m:sSupPr>
+              <m:ctrlPr>
+                <w:rPr>
+                  <w:rFonts w:ascii="Cambria Math" w:eastAsiaTheme="minorEastAsia" w:hAnsi="Cambria Math"/>
+                  <w:i/>
+                  <w:lang w:val="en-US"/>
+                </w:rPr>
+              </m:ctrlPr>
+            </m:sSupPr>
+            <m:e>
+              <m:r>
+                <w:rPr>
+                  <w:rFonts w:ascii="Cambria Math" w:hAnsi="Cambria Math"/>
+                  <w:lang w:val="en-US"/>
+                </w:rPr>
+                <m:t>τ</m:t>
+              </m:r>
+            </m:e>
+            <m:sup>
+              <m:r>
+                <w:rPr>
+                  <w:rFonts w:ascii="Cambria Math" w:eastAsiaTheme="minorEastAsia" w:hAnsi="Cambria Math"/>
+                  <w:lang w:val="en-US"/>
+                </w:rPr>
+                <m:t>'</m:t>
+              </m:r>
+            </m:sup>
+          </m:sSup>
+          <m:r>
+            <m:rPr>
+              <m:sty m:val="p"/>
+            </m:rPr>
+            <w:rPr>
+              <w:rFonts w:ascii="Cambria Math" w:eastAsiaTheme="minorEastAsia"/>
+              <w:lang w:val="en-US"/>
+            </w:rPr>
+            <m:t>=</m:t>
+          </m:r>
+          <m:f>
+            <m:fPr>
+              <m:ctrlPr>
+                <w:rPr>
+                  <w:rFonts w:ascii="Cambria Math" w:hAnsi="Cambria Math"/>
+                  <w:i/>
+                  <w:lang w:val="en-US"/>
+                </w:rPr>
+              </m:ctrlPr>
+            </m:fPr>
+            <m:num>
+              <m:r>
+                <w:rPr>
+                  <w:rFonts w:ascii="Cambria Math" w:hAnsi="Cambria Math"/>
+                  <w:lang w:val="en-US"/>
+                </w:rPr>
+                <m:t>τ</m:t>
+              </m:r>
+            </m:num>
+            <m:den>
+              <m:sSub>
+                <m:sSubPr>
+                  <m:ctrlPr>
+                    <w:rPr>
+                      <w:rFonts w:ascii="Cambria Math" w:hAnsi="Cambria Math"/>
+                      <w:i/>
+                      <w:lang w:val="en-US"/>
+                    </w:rPr>
+                  </m:ctrlPr>
+                </m:sSubPr>
+                <m:e>
+                  <m:r>
+                    <w:rPr>
+                      <w:rFonts w:ascii="Cambria Math" w:hAnsi="Cambria Math"/>
+                      <w:lang w:val="en-US"/>
+                    </w:rPr>
+                    <m:t>k</m:t>
+                  </m:r>
+                </m:e>
+                <m:sub>
+                  <m:r>
+                    <w:rPr>
+                      <w:rFonts w:ascii="Cambria Math" w:hAnsi="Cambria Math"/>
+                      <w:lang w:val="en-US"/>
+                    </w:rPr>
+                    <m:t>t</m:t>
+                  </m:r>
+                </m:sub>
+              </m:sSub>
+            </m:den>
+          </m:f>
+        </m:oMath>
+      </m:oMathPara>
+    </w:p>
+    <w:p>
+      <w:pPr>
+        <w:spacing w:after="0"/>
+        <w:rPr>
+          <w:rFonts w:eastAsiaTheme="minorEastAsia"/>
+          <w:lang w:val="en-US"/>
+        </w:rPr>
+      </w:pPr>
+      <w:r>
+        <w:rPr>
+          <w:rFonts w:eastAsiaTheme="minorEastAsia"/>
+          <w:lang w:val="en-US"/>
+        </w:rPr>
+        <w:t xml:space="preserve">We also have to take into account that the analog multiplier divides by </w:t>
+      </w:r>
+      <m:oMath>
+        <m:sSub>
+          <m:sSubPr>
+            <m:ctrlPr>
+              <w:rPr>
+                <w:rFonts w:ascii="Cambria Math" w:hAnsi="Cambria Math"/>
+                <w:i/>
+                <w:lang w:val="en-US"/>
+              </w:rPr>
+            </m:ctrlPr>
+          </m:sSubPr>
+          <m:e>
+            <m:r>
+              <w:rPr>
+                <w:rFonts w:ascii="Cambria Math" w:hAnsi="Cambria Math"/>
+                <w:lang w:val="en-US"/>
+              </w:rPr>
+              <m:t>V</m:t>
+            </m:r>
+          </m:e>
+          <m:sub>
+            <m:r>
+              <w:rPr>
+                <w:rFonts w:ascii="Cambria Math" w:hAnsi="Cambria Math"/>
+                <w:lang w:val="en-US"/>
+              </w:rPr>
+              <m:t>S</m:t>
+            </m:r>
+          </m:sub>
+        </m:sSub>
+      </m:oMath>
+      <w:r>
+        <w:rPr>
+          <w:rFonts w:eastAsiaTheme="minorEastAsia"/>
+          <w:lang w:val="en-US"/>
+        </w:rPr>
+        <w:t xml:space="preserve"> to avoid overflow of the output.</w:t>
+      </w:r>
+    </w:p>
+    <w:p>
+      <w:pPr>
+        <w:spacing w:after="0"/>
+        <w:rPr>
+          <w:rFonts w:eastAsiaTheme="minorEastAsia"/>
+          <w:lang w:val="en-US"/>
+        </w:rPr>
+      </w:pPr>
+      <w:r>
+        <w:rPr>
+          <w:rFonts w:eastAsiaTheme="minorEastAsia"/>
+          <w:lang w:val="en-US"/>
+        </w:rPr>
+        <w:t>After that, none of the computing block should encounter an overflow.</w:t>
+      </w:r>
+      <w:r>
+        <w:rPr>
+          <w:rFonts w:eastAsiaTheme="minorEastAsia"/>
+          <w:lang w:val="en-US"/>
+        </w:rPr>
+        <w:br/>
+        <w:t>This leads to the following set of equations:</w:t>
+      </w:r>
+    </w:p>
+    <w:p>
+      <w:pPr>
+        <w:spacing w:after="0"/>
+        <w:rPr>
+          <w:rFonts w:eastAsiaTheme="minorEastAsia"/>
           <w:lang w:val="en-US"/>
         </w:rPr>
       </w:pPr>
@@ -4641,14 +5142,1127 @@
       <w:pPr>
         <w:spacing w:after="0"/>
         <w:rPr>
+          <w:rFonts w:eastAsiaTheme="minorEastAsia"/>
+          <w:lang w:val="en-US"/>
+        </w:rPr>
+      </w:pPr>
+      <m:oMathPara>
+        <m:oMath>
+          <m:f>
+            <m:fPr>
+              <m:ctrlPr>
+                <w:rPr>
+                  <w:rFonts w:ascii="Cambria Math" w:hAnsi="Cambria Math"/>
+                  <w:i/>
+                  <w:lang w:val="en-US"/>
+                </w:rPr>
+              </m:ctrlPr>
+            </m:fPr>
+            <m:num>
+              <m:r>
+                <w:rPr>
+                  <w:rFonts w:ascii="Cambria Math" w:hAnsi="Cambria Math"/>
+                  <w:lang w:val="en-US"/>
+                </w:rPr>
+                <m:t>1</m:t>
+              </m:r>
+            </m:num>
+            <m:den>
+              <m:sSub>
+                <m:sSubPr>
+                  <m:ctrlPr>
+                    <w:rPr>
+                      <w:rFonts w:ascii="Cambria Math" w:hAnsi="Cambria Math"/>
+                      <w:i/>
+                      <w:lang w:val="en-US"/>
+                    </w:rPr>
+                  </m:ctrlPr>
+                </m:sSubPr>
+                <m:e>
+                  <m:r>
+                    <w:rPr>
+                      <w:rFonts w:ascii="Cambria Math" w:hAnsi="Cambria Math"/>
+                      <w:lang w:val="en-US"/>
+                    </w:rPr>
+                    <m:t>k</m:t>
+                  </m:r>
+                </m:e>
+                <m:sub>
+                  <m:r>
+                    <w:rPr>
+                      <w:rFonts w:ascii="Cambria Math" w:hAnsi="Cambria Math"/>
+                      <w:lang w:val="en-US"/>
+                    </w:rPr>
+                    <m:t>t</m:t>
+                  </m:r>
+                </m:sub>
+              </m:sSub>
+            </m:den>
+          </m:f>
+          <m:r>
+            <w:rPr>
+              <w:rFonts w:ascii="Cambria Math" w:hAnsi="Cambria Math"/>
+              <w:lang w:val="en-US"/>
+            </w:rPr>
+            <m:t>∙</m:t>
+          </m:r>
+          <m:f>
+            <m:fPr>
+              <m:ctrlPr>
+                <w:rPr>
+                  <w:rFonts w:ascii="Cambria Math" w:eastAsiaTheme="minorEastAsia" w:hAnsi="Cambria Math"/>
+                  <w:i/>
+                  <w:lang w:val="en-US"/>
+                </w:rPr>
+              </m:ctrlPr>
+            </m:fPr>
+            <m:num>
+              <m:r>
+                <w:rPr>
+                  <w:rFonts w:ascii="Cambria Math" w:eastAsiaTheme="minorEastAsia" w:hAnsi="Cambria Math"/>
+                  <w:lang w:val="en-US"/>
+                </w:rPr>
+                <m:t>d</m:t>
+              </m:r>
+              <m:sSup>
+                <m:sSupPr>
+                  <m:ctrlPr>
+                    <w:rPr>
+                      <w:rFonts w:ascii="Cambria Math" w:eastAsiaTheme="minorEastAsia" w:hAnsi="Cambria Math"/>
+                      <w:i/>
+                      <w:lang w:val="en-US"/>
+                    </w:rPr>
+                  </m:ctrlPr>
+                </m:sSupPr>
+                <m:e>
+                  <m:r>
+                    <w:rPr>
+                      <w:rFonts w:ascii="Cambria Math" w:eastAsiaTheme="minorEastAsia" w:hAnsi="Cambria Math"/>
+                      <w:lang w:val="en-US"/>
+                    </w:rPr>
+                    <m:t>x</m:t>
+                  </m:r>
+                </m:e>
+                <m:sup>
+                  <m:r>
+                    <w:rPr>
+                      <w:rFonts w:ascii="Cambria Math" w:eastAsiaTheme="minorEastAsia" w:hAnsi="Cambria Math"/>
+                      <w:lang w:val="en-US"/>
+                    </w:rPr>
+                    <m:t>'</m:t>
+                  </m:r>
+                </m:sup>
+              </m:sSup>
+            </m:num>
+            <m:den>
+              <m:r>
+                <w:rPr>
+                  <w:rFonts w:ascii="Cambria Math" w:eastAsiaTheme="minorEastAsia" w:hAnsi="Cambria Math"/>
+                  <w:lang w:val="en-US"/>
+                </w:rPr>
+                <m:t>d</m:t>
+              </m:r>
+              <m:sSup>
+                <m:sSupPr>
+                  <m:ctrlPr>
+                    <w:rPr>
+                      <w:rFonts w:ascii="Cambria Math" w:eastAsiaTheme="minorEastAsia" w:hAnsi="Cambria Math"/>
+                      <w:i/>
+                      <w:lang w:val="en-US"/>
+                    </w:rPr>
+                  </m:ctrlPr>
+                </m:sSupPr>
+                <m:e>
+                  <m:r>
+                    <w:rPr>
+                      <w:rFonts w:ascii="Cambria Math" w:eastAsiaTheme="minorEastAsia" w:hAnsi="Cambria Math"/>
+                      <w:lang w:val="en-US"/>
+                    </w:rPr>
+                    <m:t>τ</m:t>
+                  </m:r>
+                </m:e>
+                <m:sup>
+                  <m:r>
+                    <w:rPr>
+                      <w:rFonts w:ascii="Cambria Math" w:eastAsiaTheme="minorEastAsia" w:hAnsi="Cambria Math"/>
+                      <w:lang w:val="en-US"/>
+                    </w:rPr>
+                    <m:t>'</m:t>
+                  </m:r>
+                </m:sup>
+              </m:sSup>
+            </m:den>
+          </m:f>
+          <m:r>
+            <w:rPr>
+              <w:rFonts w:ascii="Cambria Math" w:hAnsi="Cambria Math"/>
+              <w:lang w:val="en-US"/>
+            </w:rPr>
+            <m:t>=</m:t>
+          </m:r>
+          <m:f>
+            <m:fPr>
+              <m:ctrlPr>
+                <w:rPr>
+                  <w:rFonts w:ascii="Cambria Math" w:hAnsi="Cambria Math"/>
+                  <w:i/>
+                  <w:lang w:val="en-US"/>
+                </w:rPr>
+              </m:ctrlPr>
+            </m:fPr>
+            <m:num>
+              <m:sSub>
+                <m:sSubPr>
+                  <m:ctrlPr>
+                    <w:rPr>
+                      <w:rFonts w:ascii="Cambria Math" w:hAnsi="Cambria Math"/>
+                      <w:i/>
+                      <w:lang w:val="en-US"/>
+                    </w:rPr>
+                  </m:ctrlPr>
+                </m:sSubPr>
+                <m:e>
+                  <m:r>
+                    <w:rPr>
+                      <w:rFonts w:ascii="Cambria Math" w:hAnsi="Cambria Math"/>
+                      <w:lang w:val="en-US"/>
+                    </w:rPr>
+                    <m:t>k</m:t>
+                  </m:r>
+                </m:e>
+                <m:sub>
+                  <m:r>
+                    <w:rPr>
+                      <w:rFonts w:ascii="Cambria Math" w:hAnsi="Cambria Math"/>
+                      <w:lang w:val="en-US"/>
+                    </w:rPr>
+                    <m:t>y</m:t>
+                  </m:r>
+                </m:sub>
+              </m:sSub>
+            </m:num>
+            <m:den>
+              <m:sSub>
+                <m:sSubPr>
+                  <m:ctrlPr>
+                    <w:rPr>
+                      <w:rFonts w:ascii="Cambria Math" w:hAnsi="Cambria Math"/>
+                      <w:i/>
+                      <w:lang w:val="en-US"/>
+                    </w:rPr>
+                  </m:ctrlPr>
+                </m:sSubPr>
+                <m:e>
+                  <m:r>
+                    <w:rPr>
+                      <w:rFonts w:ascii="Cambria Math" w:hAnsi="Cambria Math"/>
+                      <w:lang w:val="en-US"/>
+                    </w:rPr>
+                    <m:t>k</m:t>
+                  </m:r>
+                </m:e>
+                <m:sub>
+                  <m:r>
+                    <w:rPr>
+                      <w:rFonts w:ascii="Cambria Math" w:hAnsi="Cambria Math"/>
+                      <w:lang w:val="en-US"/>
+                    </w:rPr>
+                    <m:t>x</m:t>
+                  </m:r>
+                </m:sub>
+              </m:sSub>
+            </m:den>
+          </m:f>
+          <m:r>
+            <w:rPr>
+              <w:rFonts w:ascii="Cambria Math" w:hAnsi="Cambria Math"/>
+              <w:lang w:val="en-US"/>
+            </w:rPr>
+            <m:t>∙y</m:t>
+          </m:r>
+        </m:oMath>
+      </m:oMathPara>
+    </w:p>
+    <w:p>
+      <w:pPr>
+        <w:spacing w:after="0"/>
+        <w:rPr>
+          <w:rFonts w:eastAsiaTheme="minorEastAsia"/>
+          <w:lang w:val="en-US"/>
+        </w:rPr>
+      </w:pPr>
+      <m:oMathPara>
+        <m:oMath>
+          <m:f>
+            <m:fPr>
+              <m:ctrlPr>
+                <w:rPr>
+                  <w:rFonts w:ascii="Cambria Math" w:hAnsi="Cambria Math"/>
+                  <w:i/>
+                  <w:lang w:val="en-US"/>
+                </w:rPr>
+              </m:ctrlPr>
+            </m:fPr>
+            <m:num>
+              <m:r>
+                <w:rPr>
+                  <w:rFonts w:ascii="Cambria Math" w:hAnsi="Cambria Math"/>
+                  <w:lang w:val="en-US"/>
+                </w:rPr>
+                <m:t>1</m:t>
+              </m:r>
+            </m:num>
+            <m:den>
+              <m:sSub>
+                <m:sSubPr>
+                  <m:ctrlPr>
+                    <w:rPr>
+                      <w:rFonts w:ascii="Cambria Math" w:hAnsi="Cambria Math"/>
+                      <w:i/>
+                      <w:lang w:val="en-US"/>
+                    </w:rPr>
+                  </m:ctrlPr>
+                </m:sSubPr>
+                <m:e>
+                  <m:r>
+                    <w:rPr>
+                      <w:rFonts w:ascii="Cambria Math" w:hAnsi="Cambria Math"/>
+                      <w:lang w:val="en-US"/>
+                    </w:rPr>
+                    <m:t>k</m:t>
+                  </m:r>
+                </m:e>
+                <m:sub>
+                  <m:r>
+                    <w:rPr>
+                      <w:rFonts w:ascii="Cambria Math" w:hAnsi="Cambria Math"/>
+                      <w:lang w:val="en-US"/>
+                    </w:rPr>
+                    <m:t>t</m:t>
+                  </m:r>
+                </m:sub>
+              </m:sSub>
+            </m:den>
+          </m:f>
+          <m:f>
+            <m:fPr>
+              <m:ctrlPr>
+                <w:rPr>
+                  <w:rFonts w:ascii="Cambria Math" w:eastAsiaTheme="minorEastAsia" w:hAnsi="Cambria Math"/>
+                  <w:i/>
+                  <w:lang w:val="en-US"/>
+                </w:rPr>
+              </m:ctrlPr>
+            </m:fPr>
+            <m:num>
+              <m:r>
+                <w:rPr>
+                  <w:rFonts w:ascii="Cambria Math" w:eastAsiaTheme="minorEastAsia" w:hAnsi="Cambria Math"/>
+                  <w:lang w:val="en-US"/>
+                </w:rPr>
+                <m:t>d</m:t>
+              </m:r>
+              <m:sSup>
+                <m:sSupPr>
+                  <m:ctrlPr>
+                    <w:rPr>
+                      <w:rFonts w:ascii="Cambria Math" w:eastAsiaTheme="minorEastAsia" w:hAnsi="Cambria Math"/>
+                      <w:i/>
+                      <w:lang w:val="en-US"/>
+                    </w:rPr>
+                  </m:ctrlPr>
+                </m:sSupPr>
+                <m:e>
+                  <m:r>
+                    <w:rPr>
+                      <w:rFonts w:ascii="Cambria Math" w:eastAsiaTheme="minorEastAsia" w:hAnsi="Cambria Math"/>
+                      <w:lang w:val="en-US"/>
+                    </w:rPr>
+                    <m:t>y</m:t>
+                  </m:r>
+                </m:e>
+                <m:sup>
+                  <m:r>
+                    <w:rPr>
+                      <w:rFonts w:ascii="Cambria Math" w:eastAsiaTheme="minorEastAsia" w:hAnsi="Cambria Math"/>
+                      <w:lang w:val="en-US"/>
+                    </w:rPr>
+                    <m:t>'</m:t>
+                  </m:r>
+                </m:sup>
+              </m:sSup>
+            </m:num>
+            <m:den>
+              <m:r>
+                <w:rPr>
+                  <w:rFonts w:ascii="Cambria Math" w:eastAsiaTheme="minorEastAsia" w:hAnsi="Cambria Math"/>
+                  <w:lang w:val="en-US"/>
+                </w:rPr>
+                <m:t>d</m:t>
+              </m:r>
+              <m:sSup>
+                <m:sSupPr>
+                  <m:ctrlPr>
+                    <w:rPr>
+                      <w:rFonts w:ascii="Cambria Math" w:eastAsiaTheme="minorEastAsia" w:hAnsi="Cambria Math"/>
+                      <w:i/>
+                      <w:lang w:val="en-US"/>
+                    </w:rPr>
+                  </m:ctrlPr>
+                </m:sSupPr>
+                <m:e>
+                  <m:r>
+                    <w:rPr>
+                      <w:rFonts w:ascii="Cambria Math" w:eastAsiaTheme="minorEastAsia" w:hAnsi="Cambria Math"/>
+                      <w:lang w:val="en-US"/>
+                    </w:rPr>
+                    <m:t>τ</m:t>
+                  </m:r>
+                </m:e>
+                <m:sup>
+                  <m:r>
+                    <w:rPr>
+                      <w:rFonts w:ascii="Cambria Math" w:eastAsiaTheme="minorEastAsia" w:hAnsi="Cambria Math"/>
+                      <w:lang w:val="en-US"/>
+                    </w:rPr>
+                    <m:t>'</m:t>
+                  </m:r>
+                </m:sup>
+              </m:sSup>
+            </m:den>
+          </m:f>
+          <m:r>
+            <w:rPr>
+              <w:rFonts w:ascii="Cambria Math" w:hAnsi="Cambria Math"/>
+              <w:lang w:val="en-US"/>
+            </w:rPr>
+            <m:t xml:space="preserve">=- </m:t>
+          </m:r>
+          <m:r>
+            <w:rPr>
+              <w:rFonts w:ascii="Cambria Math" w:eastAsiaTheme="minorEastAsia" w:hAnsi="Cambria Math"/>
+              <w:lang w:val="en-US"/>
+            </w:rPr>
+            <m:t>μ</m:t>
+          </m:r>
+          <m:r>
+            <w:rPr>
+              <w:rFonts w:ascii="Cambria Math" w:hAnsi="Cambria Math"/>
+              <w:lang w:val="en-US"/>
+            </w:rPr>
+            <m:t>∙</m:t>
+          </m:r>
+          <m:d>
+            <m:dPr>
+              <m:begChr m:val="["/>
+              <m:endChr m:val="]"/>
+              <m:ctrlPr>
+                <w:rPr>
+                  <w:rFonts w:ascii="Cambria Math" w:hAnsi="Cambria Math"/>
+                  <w:i/>
+                  <w:lang w:val="en-US"/>
+                </w:rPr>
+              </m:ctrlPr>
+            </m:dPr>
+            <m:e>
+              <m:f>
+                <m:fPr>
+                  <m:ctrlPr>
+                    <w:rPr>
+                      <w:rFonts w:ascii="Cambria Math" w:hAnsi="Cambria Math"/>
+                      <w:i/>
+                      <w:lang w:val="en-US"/>
+                    </w:rPr>
+                  </m:ctrlPr>
+                </m:fPr>
+                <m:num>
+                  <m:r>
+                    <w:rPr>
+                      <w:rFonts w:ascii="Cambria Math" w:hAnsi="Cambria Math"/>
+                      <w:lang w:val="en-US"/>
+                    </w:rPr>
+                    <m:t>1</m:t>
+                  </m:r>
+                </m:num>
+                <m:den>
+                  <m:sSup>
+                    <m:sSupPr>
+                      <m:ctrlPr>
+                        <w:rPr>
+                          <w:rFonts w:ascii="Cambria Math" w:hAnsi="Cambria Math"/>
+                          <w:i/>
+                          <w:lang w:val="en-US"/>
+                        </w:rPr>
+                      </m:ctrlPr>
+                    </m:sSupPr>
+                    <m:e>
+                      <m:sSub>
+                        <m:sSubPr>
+                          <m:ctrlPr>
+                            <w:rPr>
+                              <w:rFonts w:ascii="Cambria Math" w:hAnsi="Cambria Math"/>
+                              <w:i/>
+                              <w:lang w:val="en-US"/>
+                            </w:rPr>
+                          </m:ctrlPr>
+                        </m:sSubPr>
+                        <m:e>
+                          <m:r>
+                            <w:rPr>
+                              <w:rFonts w:ascii="Cambria Math" w:hAnsi="Cambria Math"/>
+                              <w:lang w:val="en-US"/>
+                            </w:rPr>
+                            <m:t>k</m:t>
+                          </m:r>
+                        </m:e>
+                        <m:sub>
+                          <m:r>
+                            <w:rPr>
+                              <w:rFonts w:ascii="Cambria Math" w:hAnsi="Cambria Math"/>
+                              <w:lang w:val="en-US"/>
+                            </w:rPr>
+                            <m:t>x</m:t>
+                          </m:r>
+                        </m:sub>
+                      </m:sSub>
+                    </m:e>
+                    <m:sup>
+                      <m:r>
+                        <w:rPr>
+                          <w:rFonts w:ascii="Cambria Math" w:hAnsi="Cambria Math"/>
+                          <w:lang w:val="en-US"/>
+                        </w:rPr>
+                        <m:t>2</m:t>
+                      </m:r>
+                    </m:sup>
+                  </m:sSup>
+                  <m:r>
+                    <w:rPr>
+                      <w:rFonts w:ascii="Cambria Math" w:hAnsi="Cambria Math"/>
+                      <w:lang w:val="en-US"/>
+                    </w:rPr>
+                    <m:t>∙</m:t>
+                  </m:r>
+                  <m:sSub>
+                    <m:sSubPr>
+                      <m:ctrlPr>
+                        <w:rPr>
+                          <w:rFonts w:ascii="Cambria Math" w:hAnsi="Cambria Math"/>
+                          <w:i/>
+                          <w:lang w:val="en-US"/>
+                        </w:rPr>
+                      </m:ctrlPr>
+                    </m:sSubPr>
+                    <m:e>
+                      <m:r>
+                        <w:rPr>
+                          <w:rFonts w:ascii="Cambria Math" w:hAnsi="Cambria Math"/>
+                          <w:lang w:val="en-US"/>
+                        </w:rPr>
+                        <m:t>V</m:t>
+                      </m:r>
+                    </m:e>
+                    <m:sub>
+                      <m:r>
+                        <w:rPr>
+                          <w:rFonts w:ascii="Cambria Math" w:hAnsi="Cambria Math"/>
+                          <w:lang w:val="en-US"/>
+                        </w:rPr>
+                        <m:t>S</m:t>
+                      </m:r>
+                    </m:sub>
+                  </m:sSub>
+                </m:den>
+              </m:f>
+              <m:r>
+                <w:rPr>
+                  <w:rFonts w:ascii="Cambria Math" w:hAnsi="Cambria Math"/>
+                  <w:lang w:val="en-US"/>
+                </w:rPr>
+                <m:t>-</m:t>
+              </m:r>
+              <m:f>
+                <m:fPr>
+                  <m:ctrlPr>
+                    <w:rPr>
+                      <w:rFonts w:ascii="Cambria Math" w:hAnsi="Cambria Math"/>
+                      <w:i/>
+                      <w:lang w:val="en-US"/>
+                    </w:rPr>
+                  </m:ctrlPr>
+                </m:fPr>
+                <m:num>
+                  <m:sSup>
+                    <m:sSupPr>
+                      <m:ctrlPr>
+                        <w:rPr>
+                          <w:rFonts w:ascii="Cambria Math" w:hAnsi="Cambria Math"/>
+                          <w:i/>
+                          <w:lang w:val="en-US"/>
+                        </w:rPr>
+                      </m:ctrlPr>
+                    </m:sSupPr>
+                    <m:e>
+                      <m:sSup>
+                        <m:sSupPr>
+                          <m:ctrlPr>
+                            <w:rPr>
+                              <w:rFonts w:ascii="Cambria Math" w:hAnsi="Cambria Math"/>
+                              <w:i/>
+                              <w:lang w:val="en-US"/>
+                            </w:rPr>
+                          </m:ctrlPr>
+                        </m:sSupPr>
+                        <m:e>
+                          <m:r>
+                            <w:rPr>
+                              <w:rFonts w:ascii="Cambria Math" w:hAnsi="Cambria Math"/>
+                              <w:lang w:val="en-US"/>
+                            </w:rPr>
+                            <m:t>x</m:t>
+                          </m:r>
+                        </m:e>
+                        <m:sup>
+                          <m:r>
+                            <w:rPr>
+                              <w:rFonts w:ascii="Cambria Math" w:hAnsi="Cambria Math"/>
+                              <w:lang w:val="en-US"/>
+                            </w:rPr>
+                            <m:t>'</m:t>
+                          </m:r>
+                        </m:sup>
+                      </m:sSup>
+                    </m:e>
+                    <m:sup>
+                      <m:r>
+                        <w:rPr>
+                          <w:rFonts w:ascii="Cambria Math" w:hAnsi="Cambria Math"/>
+                          <w:lang w:val="en-US"/>
+                        </w:rPr>
+                        <m:t>2</m:t>
+                      </m:r>
+                    </m:sup>
+                  </m:sSup>
+                </m:num>
+                <m:den>
+                  <m:sSub>
+                    <m:sSubPr>
+                      <m:ctrlPr>
+                        <w:rPr>
+                          <w:rFonts w:ascii="Cambria Math" w:hAnsi="Cambria Math"/>
+                          <w:i/>
+                          <w:lang w:val="en-US"/>
+                        </w:rPr>
+                      </m:ctrlPr>
+                    </m:sSubPr>
+                    <m:e>
+                      <m:r>
+                        <w:rPr>
+                          <w:rFonts w:ascii="Cambria Math" w:hAnsi="Cambria Math"/>
+                          <w:lang w:val="en-US"/>
+                        </w:rPr>
+                        <m:t>V</m:t>
+                      </m:r>
+                    </m:e>
+                    <m:sub>
+                      <m:r>
+                        <w:rPr>
+                          <w:rFonts w:ascii="Cambria Math" w:hAnsi="Cambria Math"/>
+                          <w:lang w:val="en-US"/>
+                        </w:rPr>
+                        <m:t>S</m:t>
+                      </m:r>
+                    </m:sub>
+                  </m:sSub>
+                </m:den>
+              </m:f>
+            </m:e>
+          </m:d>
+          <m:sSup>
+            <m:sSupPr>
+              <m:ctrlPr>
+                <w:rPr>
+                  <w:rFonts w:ascii="Cambria Math" w:hAnsi="Cambria Math"/>
+                  <w:i/>
+                  <w:lang w:val="en-US"/>
+                </w:rPr>
+              </m:ctrlPr>
+            </m:sSupPr>
+            <m:e>
+              <m:sSub>
+                <m:sSubPr>
+                  <m:ctrlPr>
+                    <w:rPr>
+                      <w:rFonts w:ascii="Cambria Math" w:hAnsi="Cambria Math"/>
+                      <w:i/>
+                      <w:lang w:val="en-US"/>
+                    </w:rPr>
+                  </m:ctrlPr>
+                </m:sSubPr>
+                <m:e>
+                  <m:r>
+                    <w:rPr>
+                      <w:rFonts w:ascii="Cambria Math" w:hAnsi="Cambria Math"/>
+                      <w:lang w:val="en-US"/>
+                    </w:rPr>
+                    <m:t>k</m:t>
+                  </m:r>
+                </m:e>
+                <m:sub>
+                  <m:r>
+                    <w:rPr>
+                      <w:rFonts w:ascii="Cambria Math" w:hAnsi="Cambria Math"/>
+                      <w:lang w:val="en-US"/>
+                    </w:rPr>
+                    <m:t>x</m:t>
+                  </m:r>
+                </m:sub>
+              </m:sSub>
+            </m:e>
+            <m:sup>
+              <m:r>
+                <w:rPr>
+                  <w:rFonts w:ascii="Cambria Math" w:hAnsi="Cambria Math"/>
+                  <w:lang w:val="en-US"/>
+                </w:rPr>
+                <m:t>2</m:t>
+              </m:r>
+            </m:sup>
+          </m:sSup>
+          <m:r>
+            <w:rPr>
+              <w:rFonts w:ascii="Cambria Math" w:hAnsi="Cambria Math"/>
+              <w:lang w:val="en-US"/>
+            </w:rPr>
+            <m:t>∙</m:t>
+          </m:r>
+          <m:sSup>
+            <m:sSupPr>
+              <m:ctrlPr>
+                <w:rPr>
+                  <w:rFonts w:ascii="Cambria Math" w:hAnsi="Cambria Math"/>
+                  <w:i/>
+                  <w:lang w:val="en-US"/>
+                </w:rPr>
+              </m:ctrlPr>
+            </m:sSupPr>
+            <m:e>
+              <m:sSub>
+                <m:sSubPr>
+                  <m:ctrlPr>
+                    <w:rPr>
+                      <w:rFonts w:ascii="Cambria Math" w:hAnsi="Cambria Math"/>
+                      <w:i/>
+                      <w:lang w:val="en-US"/>
+                    </w:rPr>
+                  </m:ctrlPr>
+                </m:sSubPr>
+                <m:e>
+                  <m:r>
+                    <w:rPr>
+                      <w:rFonts w:ascii="Cambria Math" w:hAnsi="Cambria Math"/>
+                      <w:lang w:val="en-US"/>
+                    </w:rPr>
+                    <m:t>V</m:t>
+                  </m:r>
+                </m:e>
+                <m:sub>
+                  <m:r>
+                    <w:rPr>
+                      <w:rFonts w:ascii="Cambria Math" w:hAnsi="Cambria Math"/>
+                      <w:lang w:val="en-US"/>
+                    </w:rPr>
+                    <m:t>S</m:t>
+                  </m:r>
+                </m:sub>
+              </m:sSub>
+            </m:e>
+            <m:sup>
+              <m:r>
+                <w:rPr>
+                  <w:rFonts w:ascii="Cambria Math" w:hAnsi="Cambria Math"/>
+                  <w:lang w:val="en-US"/>
+                </w:rPr>
+                <m:t>2</m:t>
+              </m:r>
+            </m:sup>
+          </m:sSup>
+          <m:r>
+            <w:rPr>
+              <w:rFonts w:ascii="Cambria Math" w:hAnsi="Cambria Math"/>
+              <w:lang w:val="en-US"/>
+            </w:rPr>
+            <m:t>∙</m:t>
+          </m:r>
+          <m:f>
+            <m:fPr>
+              <m:ctrlPr>
+                <w:rPr>
+                  <w:rFonts w:ascii="Cambria Math" w:eastAsiaTheme="minorEastAsia" w:hAnsi="Cambria Math"/>
+                  <w:i/>
+                  <w:lang w:val="en-US"/>
+                </w:rPr>
+              </m:ctrlPr>
+            </m:fPr>
+            <m:num>
+              <m:sSup>
+                <m:sSupPr>
+                  <m:ctrlPr>
+                    <w:rPr>
+                      <w:rFonts w:ascii="Cambria Math" w:eastAsiaTheme="minorEastAsia" w:hAnsi="Cambria Math"/>
+                      <w:i/>
+                      <w:lang w:val="en-US"/>
+                    </w:rPr>
+                  </m:ctrlPr>
+                </m:sSupPr>
+                <m:e>
+                  <m:r>
+                    <w:rPr>
+                      <w:rFonts w:ascii="Cambria Math" w:eastAsiaTheme="minorEastAsia" w:hAnsi="Cambria Math"/>
+                      <w:lang w:val="en-US"/>
+                    </w:rPr>
+                    <m:t>y</m:t>
+                  </m:r>
+                </m:e>
+                <m:sup>
+                  <m:r>
+                    <w:rPr>
+                      <w:rFonts w:ascii="Cambria Math" w:eastAsiaTheme="minorEastAsia" w:hAnsi="Cambria Math"/>
+                      <w:lang w:val="en-US"/>
+                    </w:rPr>
+                    <m:t>'</m:t>
+                  </m:r>
+                </m:sup>
+              </m:sSup>
+            </m:num>
+            <m:den>
+              <m:sSub>
+                <m:sSubPr>
+                  <m:ctrlPr>
+                    <w:rPr>
+                      <w:rFonts w:ascii="Cambria Math" w:hAnsi="Cambria Math"/>
+                      <w:i/>
+                      <w:lang w:val="en-US"/>
+                    </w:rPr>
+                  </m:ctrlPr>
+                </m:sSubPr>
+                <m:e>
+                  <m:r>
+                    <w:rPr>
+                      <w:rFonts w:ascii="Cambria Math" w:hAnsi="Cambria Math"/>
+                      <w:lang w:val="en-US"/>
+                    </w:rPr>
+                    <m:t>V</m:t>
+                  </m:r>
+                </m:e>
+                <m:sub>
+                  <m:r>
+                    <w:rPr>
+                      <w:rFonts w:ascii="Cambria Math" w:hAnsi="Cambria Math"/>
+                      <w:lang w:val="en-US"/>
+                    </w:rPr>
+                    <m:t>S</m:t>
+                  </m:r>
+                </m:sub>
+              </m:sSub>
+            </m:den>
+          </m:f>
+          <m:r>
+            <w:rPr>
+              <w:rFonts w:ascii="Cambria Math" w:eastAsiaTheme="minorEastAsia" w:hAnsi="Cambria Math"/>
+              <w:lang w:val="en-US"/>
+            </w:rPr>
+            <m:t>-</m:t>
+          </m:r>
+          <m:f>
+            <m:fPr>
+              <m:ctrlPr>
+                <w:rPr>
+                  <w:rFonts w:ascii="Cambria Math" w:hAnsi="Cambria Math"/>
+                  <w:i/>
+                  <w:lang w:val="en-US"/>
+                </w:rPr>
+              </m:ctrlPr>
+            </m:fPr>
+            <m:num>
+              <m:sSub>
+                <m:sSubPr>
+                  <m:ctrlPr>
+                    <w:rPr>
+                      <w:rFonts w:ascii="Cambria Math" w:hAnsi="Cambria Math"/>
+                      <w:i/>
+                      <w:lang w:val="en-US"/>
+                    </w:rPr>
+                  </m:ctrlPr>
+                </m:sSubPr>
+                <m:e>
+                  <m:r>
+                    <w:rPr>
+                      <w:rFonts w:ascii="Cambria Math" w:hAnsi="Cambria Math"/>
+                      <w:lang w:val="en-US"/>
+                    </w:rPr>
+                    <m:t>k</m:t>
+                  </m:r>
+                </m:e>
+                <m:sub>
+                  <m:r>
+                    <w:rPr>
+                      <w:rFonts w:ascii="Cambria Math" w:hAnsi="Cambria Math"/>
+                      <w:lang w:val="en-US"/>
+                    </w:rPr>
+                    <m:t>x</m:t>
+                  </m:r>
+                </m:sub>
+              </m:sSub>
+            </m:num>
+            <m:den>
+              <m:sSub>
+                <m:sSubPr>
+                  <m:ctrlPr>
+                    <w:rPr>
+                      <w:rFonts w:ascii="Cambria Math" w:hAnsi="Cambria Math"/>
+                      <w:i/>
+                      <w:lang w:val="en-US"/>
+                    </w:rPr>
+                  </m:ctrlPr>
+                </m:sSubPr>
+                <m:e>
+                  <m:r>
+                    <w:rPr>
+                      <w:rFonts w:ascii="Cambria Math" w:hAnsi="Cambria Math"/>
+                      <w:lang w:val="en-US"/>
+                    </w:rPr>
+                    <m:t>k</m:t>
+                  </m:r>
+                </m:e>
+                <m:sub>
+                  <m:r>
+                    <w:rPr>
+                      <w:rFonts w:ascii="Cambria Math" w:hAnsi="Cambria Math"/>
+                      <w:lang w:val="en-US"/>
+                    </w:rPr>
+                    <m:t>y</m:t>
+                  </m:r>
+                </m:sub>
+              </m:sSub>
+            </m:den>
+          </m:f>
+          <m:r>
+            <w:rPr>
+              <w:rFonts w:ascii="Cambria Math" w:eastAsiaTheme="minorEastAsia" w:hAnsi="Cambria Math"/>
+              <w:lang w:val="en-US"/>
+            </w:rPr>
+            <m:t>∙</m:t>
+          </m:r>
+          <m:r>
+            <w:rPr>
+              <w:rFonts w:ascii="Cambria Math" w:eastAsiaTheme="minorEastAsia" w:hAnsi="Cambria Math"/>
+              <w:lang w:val="en-US"/>
+            </w:rPr>
+            <m:t>x+</m:t>
+          </m:r>
+          <m:f>
+            <m:fPr>
+              <m:ctrlPr>
+                <w:rPr>
+                  <w:rFonts w:ascii="Cambria Math" w:eastAsiaTheme="minorEastAsia" w:hAnsi="Cambria Math"/>
+                  <w:i/>
+                  <w:lang w:val="en-US"/>
+                </w:rPr>
+              </m:ctrlPr>
+            </m:fPr>
+            <m:num>
+              <m:r>
+                <w:rPr>
+                  <w:rFonts w:ascii="Cambria Math" w:eastAsiaTheme="minorEastAsia" w:hAnsi="Cambria Math"/>
+                  <w:lang w:val="en-US"/>
+                </w:rPr>
+                <m:t>1</m:t>
+              </m:r>
+            </m:num>
+            <m:den>
+              <m:sSub>
+                <m:sSubPr>
+                  <m:ctrlPr>
+                    <w:rPr>
+                      <w:rFonts w:ascii="Cambria Math" w:hAnsi="Cambria Math"/>
+                      <w:i/>
+                      <w:lang w:val="en-US"/>
+                    </w:rPr>
+                  </m:ctrlPr>
+                </m:sSubPr>
+                <m:e>
+                  <m:r>
+                    <w:rPr>
+                      <w:rFonts w:ascii="Cambria Math" w:hAnsi="Cambria Math"/>
+                      <w:lang w:val="en-US"/>
+                    </w:rPr>
+                    <m:t>k</m:t>
+                  </m:r>
+                </m:e>
+                <m:sub>
+                  <m:r>
+                    <w:rPr>
+                      <w:rFonts w:ascii="Cambria Math" w:hAnsi="Cambria Math"/>
+                      <w:lang w:val="en-US"/>
+                    </w:rPr>
+                    <m:t>y</m:t>
+                  </m:r>
+                </m:sub>
+              </m:sSub>
+            </m:den>
+          </m:f>
+          <m:r>
+            <w:rPr>
+              <w:rFonts w:ascii="Cambria Math" w:eastAsiaTheme="minorEastAsia" w:hAnsi="Cambria Math"/>
+              <w:lang w:val="en-US"/>
+            </w:rPr>
+            <m:t>∙</m:t>
+          </m:r>
+          <m:r>
+            <w:rPr>
+              <w:rFonts w:ascii="Cambria Math" w:hAnsi="Cambria Math"/>
+              <w:lang w:val="en-US"/>
+            </w:rPr>
+            <m:t>A∙sin</m:t>
+          </m:r>
+          <m:d>
+            <m:dPr>
+              <m:ctrlPr>
+                <w:rPr>
+                  <w:rFonts w:ascii="Cambria Math" w:hAnsi="Cambria Math"/>
+                  <w:i/>
+                  <w:lang w:val="en-US"/>
+                </w:rPr>
+              </m:ctrlPr>
+            </m:dPr>
+            <m:e>
+              <m:r>
+                <w:rPr>
+                  <w:rFonts w:ascii="Cambria Math" w:hAnsi="Cambria Math"/>
+                  <w:lang w:val="en-US"/>
+                </w:rPr>
+                <m:t>w∙</m:t>
+              </m:r>
+              <m:sSub>
+                <m:sSubPr>
+                  <m:ctrlPr>
+                    <w:rPr>
+                      <w:rFonts w:ascii="Cambria Math" w:hAnsi="Cambria Math"/>
+                      <w:i/>
+                      <w:lang w:val="en-US"/>
+                    </w:rPr>
+                  </m:ctrlPr>
+                </m:sSubPr>
+                <m:e>
+                  <m:r>
+                    <w:rPr>
+                      <w:rFonts w:ascii="Cambria Math" w:hAnsi="Cambria Math"/>
+                      <w:lang w:val="en-US"/>
+                    </w:rPr>
+                    <m:t>k</m:t>
+                  </m:r>
+                </m:e>
+                <m:sub>
+                  <m:r>
+                    <w:rPr>
+                      <w:rFonts w:ascii="Cambria Math" w:hAnsi="Cambria Math"/>
+                      <w:lang w:val="en-US"/>
+                    </w:rPr>
+                    <m:t>t</m:t>
+                  </m:r>
+                </m:sub>
+              </m:sSub>
+              <m:r>
+                <w:rPr>
+                  <w:rFonts w:ascii="Cambria Math" w:hAnsi="Cambria Math"/>
+                  <w:lang w:val="en-US"/>
+                </w:rPr>
+                <m:t>∙</m:t>
+              </m:r>
+              <m:sSup>
+                <m:sSupPr>
+                  <m:ctrlPr>
+                    <w:rPr>
+                      <w:rFonts w:ascii="Cambria Math" w:eastAsiaTheme="minorEastAsia" w:hAnsi="Cambria Math"/>
+                      <w:i/>
+                      <w:lang w:val="en-US"/>
+                    </w:rPr>
+                  </m:ctrlPr>
+                </m:sSupPr>
+                <m:e>
+                  <m:r>
+                    <w:rPr>
+                      <w:rFonts w:ascii="Cambria Math" w:eastAsiaTheme="minorEastAsia" w:hAnsi="Cambria Math"/>
+                      <w:lang w:val="en-US"/>
+                    </w:rPr>
+                    <m:t>τ</m:t>
+                  </m:r>
+                </m:e>
+                <m:sup>
+                  <m:r>
+                    <w:rPr>
+                      <w:rFonts w:ascii="Cambria Math" w:eastAsiaTheme="minorEastAsia" w:hAnsi="Cambria Math"/>
+                      <w:lang w:val="en-US"/>
+                    </w:rPr>
+                    <m:t>'</m:t>
+                  </m:r>
+                </m:sup>
+              </m:sSup>
+            </m:e>
+          </m:d>
+        </m:oMath>
+      </m:oMathPara>
+    </w:p>
+    <w:p>
+      <w:pPr>
+        <w:spacing w:after="0"/>
+        <w:rPr>
+          <w:rFonts w:eastAsiaTheme="minorEastAsia"/>
           <w:lang w:val="en-US"/>
         </w:rPr>
       </w:pPr>
       <w:r>
         <w:rPr>
+          <w:rFonts w:eastAsiaTheme="minorEastAsia"/>
           <w:lang w:val="en-US"/>
         </w:rPr>
-        <w:t>Calculating back from per-unit-parameters:</w:t>
+        <w:t>These equations can easily g</w:t>
+      </w:r>
+      <w:r>
+        <w:rPr>
+          <w:rFonts w:eastAsiaTheme="minorEastAsia"/>
+          <w:lang w:val="en-US"/>
+        </w:rPr>
+        <w:t>et implemented as blocks or as an electronic circuit.</w:t>
+      </w:r>
+    </w:p>
+    <w:p>
+      <w:pPr>
+        <w:spacing w:after="0"/>
+        <w:rPr>
+          <w:lang w:val="en-US"/>
+        </w:rPr>
+      </w:pPr>
+    </w:p>
+    <w:p>
+      <w:pPr>
+        <w:spacing w:after="0"/>
+        <w:rPr>
+          <w:lang w:val="en-US"/>
+        </w:rPr>
+      </w:pPr>
+      <w:r>
+        <w:rPr>
+          <w:lang w:val="en-US"/>
+        </w:rPr>
+        <w:t>Calculating back from per-unit-parameters</w:t>
+      </w:r>
+      <w:r>
+        <w:rPr>
+          <w:lang w:val="en-US"/>
+        </w:rPr>
+        <w:t>_</w:t>
       </w:r>
     </w:p>
     <w:p>
@@ -5277,7 +6891,6 @@
           <w:rFonts w:eastAsiaTheme="minorEastAsia"/>
           <w:lang w:val="en-US"/>
         </w:rPr>
-        <w:lastRenderedPageBreak/>
         <w:t>Investigating correlation between physical and scaled values:</w:t>
       </w:r>
     </w:p>
@@ -5930,7 +7543,6 @@
     </w:p>
     <w:p>
       <w:pPr>
-        <w:spacing w:after="0"/>
         <w:rPr>
           <w:rFonts w:eastAsiaTheme="minorEastAsia"/>
           <w:lang w:val="en-US"/>
@@ -5941,6 +7553,23 @@
           <w:rFonts w:eastAsiaTheme="minorEastAsia"/>
           <w:lang w:val="en-US"/>
         </w:rPr>
+        <w:br w:type="page"/>
+      </w:r>
+    </w:p>
+    <w:p>
+      <w:pPr>
+        <w:spacing w:after="0"/>
+        <w:rPr>
+          <w:rFonts w:eastAsiaTheme="minorEastAsia"/>
+          <w:lang w:val="en-US"/>
+        </w:rPr>
+      </w:pPr>
+      <w:r>
+        <w:rPr>
+          <w:rFonts w:eastAsiaTheme="minorEastAsia"/>
+          <w:lang w:val="en-US"/>
+        </w:rPr>
+        <w:lastRenderedPageBreak/>
         <w:t>Investigating the nonlinear resistance:</w:t>
       </w:r>
     </w:p>
@@ -6995,67 +8624,6 @@
         </m:oMath>
       </m:oMathPara>
     </w:p>
-    <w:p>
-      <w:pPr>
-        <w:spacing w:after="0"/>
-        <w:rPr>
-          <w:rFonts w:eastAsiaTheme="minorEastAsia"/>
-          <w:lang w:val="en-US"/>
-        </w:rPr>
-      </w:pPr>
-      <w:r>
-        <w:rPr>
-          <w:rFonts w:eastAsiaTheme="minorEastAsia"/>
-          <w:lang w:val="en-US"/>
-        </w:rPr>
-        <w:t xml:space="preserve">Extrema are found at </w:t>
-      </w:r>
-      <m:oMath>
-        <m:r>
-          <w:rPr>
-            <w:rFonts w:ascii="Cambria Math" w:eastAsiaTheme="minorEastAsia" w:hAnsi="Cambria Math"/>
-            <w:lang w:val="en-US"/>
-          </w:rPr>
-          <m:t>x=±1 ↔i=±</m:t>
-        </m:r>
-        <m:sSub>
-          <m:sSubPr>
-            <m:ctrlPr>
-              <w:rPr>
-                <w:rFonts w:ascii="Cambria Math" w:eastAsiaTheme="minorEastAsia" w:hAnsi="Cambria Math"/>
-                <w:i/>
-                <w:lang w:val="en-US"/>
-              </w:rPr>
-            </m:ctrlPr>
-          </m:sSubPr>
-          <m:e>
-            <m:r>
-              <w:rPr>
-                <w:rFonts w:ascii="Cambria Math" w:eastAsiaTheme="minorEastAsia" w:hAnsi="Cambria Math"/>
-                <w:lang w:val="en-US"/>
-              </w:rPr>
-              <m:t>I</m:t>
-            </m:r>
-          </m:e>
-          <m:sub>
-            <m:r>
-              <w:rPr>
-                <w:rFonts w:ascii="Cambria Math" w:eastAsiaTheme="minorEastAsia" w:hAnsi="Cambria Math"/>
-                <w:lang w:val="en-US"/>
-              </w:rPr>
-              <m:t>0</m:t>
-            </m:r>
-          </m:sub>
-        </m:sSub>
-      </m:oMath>
-      <w:r>
-        <w:rPr>
-          <w:rFonts w:eastAsiaTheme="minorEastAsia"/>
-          <w:lang w:val="en-US"/>
-        </w:rPr>
-        <w:t>.</w:t>
-      </w:r>
-    </w:p>
     <w:bookmarkStart w:id="0" w:name="_MON_1808038809"/>
     <w:bookmarkEnd w:id="0"/>
     <w:p>
@@ -7063,6 +8631,9 @@
         <w:spacing w:after="0"/>
         <w:rPr>
           <w:rFonts w:eastAsiaTheme="minorEastAsia"/>
+          <w:b/>
+          <w:bCs/>
+          <w:u w:val="single"/>
           <w:lang w:val="en-US"/>
         </w:rPr>
       </w:pPr>
@@ -7092,29 +8663,19 @@
             <o:lock v:ext="edit" aspectratio="t"/>
           </v:shapetype>
           <v:shape id="_x0000_i1025" type="#_x0000_t75" style="width:323.7pt;height:203.9pt" o:ole="">
-            <v:imagedata r:id="rId14" o:title=""/>
+            <v:imagedata r:id="rId15" o:title=""/>
           </v:shape>
-          <o:OLEObject Type="Embed" ProgID="Excel.Sheet.12" ShapeID="_x0000_i1025" DrawAspect="Content" ObjectID="_1808065297" r:id="rId15"/>
+          <o:OLEObject Type="Embed" ProgID="Excel.Sheet.12" ShapeID="_x0000_i1025" DrawAspect="Content" ObjectID="_1808121034" r:id="rId16"/>
         </w:object>
       </w:r>
     </w:p>
     <w:p>
       <w:pPr>
-        <w:spacing w:after="0"/>
-        <w:rPr>
-          <w:rFonts w:eastAsiaTheme="minorEastAsia"/>
-          <w:lang w:val="en-US"/>
-        </w:rPr>
-      </w:pPr>
-    </w:p>
-    <w:p>
-      <w:pPr>
         <w:rPr>
           <w:rFonts w:eastAsiaTheme="minorEastAsia"/>
           <w:b/>
           <w:bCs/>
           <w:u w:val="single"/>
-          <w:lang w:val="en-US"/>
         </w:rPr>
       </w:pPr>
       <w:r>
@@ -7123,7 +8684,6 @@
           <w:b/>
           <w:bCs/>
           <w:u w:val="single"/>
-          <w:lang w:val="en-US"/>
         </w:rPr>
         <w:br w:type="page"/>
       </w:r>
@@ -7166,7 +8726,7 @@
           <w:rFonts w:eastAsiaTheme="minorEastAsia"/>
         </w:rPr>
       </w:pPr>
-      <w:hyperlink r:id="rId16" w:history="1">
+      <w:hyperlink r:id="rId17" w:history="1">
         <w:r>
           <w:rPr>
             <w:rStyle w:val="Hyperlink"/>
@@ -7222,6 +8782,7 @@
         </w:rPr>
         <w:t xml:space="preserve"> is p</w:t>
       </w:r>
+      <w:proofErr w:type="spellStart"/>
       <w:r>
         <w:rPr>
           <w:rFonts w:eastAsiaTheme="minorEastAsia"/>
@@ -7234,7 +8795,15 @@
           <w:rFonts w:eastAsiaTheme="minorEastAsia"/>
           <w:lang w:val="en-US"/>
         </w:rPr>
-        <w:t>portional to t</w:t>
+        <w:t>portional</w:t>
+      </w:r>
+      <w:proofErr w:type="spellEnd"/>
+      <w:r>
+        <w:rPr>
+          <w:rFonts w:eastAsiaTheme="minorEastAsia"/>
+          <w:lang w:val="en-US"/>
+        </w:rPr>
+        <w:t xml:space="preserve"> to t</w:t>
       </w:r>
       <w:r>
         <w:rPr>
@@ -8108,7 +9677,7 @@
                 <w:rFonts w:ascii="Cambria Math" w:hAnsi="Cambria Math"/>
                 <w:lang w:val="en-US"/>
               </w:rPr>
-              <m:t>E</m:t>
+              <m:t>V</m:t>
             </m:r>
           </m:e>
           <m:sub>
@@ -8117,7 +9686,7 @@
                 <w:rFonts w:ascii="Cambria Math" w:hAnsi="Cambria Math"/>
                 <w:lang w:val="en-US"/>
               </w:rPr>
-              <m:t>R</m:t>
+              <m:t>S</m:t>
             </m:r>
           </m:sub>
         </m:sSub>
@@ -9479,7 +11048,7 @@
           <w:lang w:val="en-US"/>
         </w:rPr>
       </w:pPr>
-      <w:hyperlink r:id="rId17" w:history="1">
+      <w:hyperlink r:id="rId18" w:history="1">
         <w:r>
           <w:rPr>
             <w:rStyle w:val="Hyperlink"/>
@@ -10188,7 +11757,7 @@
                 <w:rFonts w:ascii="Cambria Math" w:hAnsi="Cambria Math"/>
                 <w:lang w:val="en-US"/>
               </w:rPr>
-              <m:t>E</m:t>
+              <m:t>V</m:t>
             </m:r>
           </m:e>
           <m:sub>
@@ -10197,7 +11766,7 @@
                 <w:rFonts w:ascii="Cambria Math" w:hAnsi="Cambria Math"/>
                 <w:lang w:val="en-US"/>
               </w:rPr>
-              <m:t>R</m:t>
+              <m:t>S</m:t>
             </m:r>
           </m:sub>
         </m:sSub>
@@ -11267,7 +12836,7 @@
           <w:lang w:val="en-US"/>
         </w:rPr>
       </w:pPr>
-      <w:hyperlink r:id="rId18" w:history="1">
+      <w:hyperlink r:id="rId19" w:history="1">
         <w:r>
           <w:rPr>
             <w:rStyle w:val="Hyperlink"/>
@@ -11294,7 +12863,7 @@
           <w:lang w:val="en-US"/>
         </w:rPr>
       </w:pPr>
-      <w:hyperlink r:id="rId19" w:anchor="_Working_With_Chaos_Simulation" w:history="1">
+      <w:hyperlink r:id="rId20" w:anchor="_Working_With_Chaos_Simulation" w:history="1">
         <w:r>
           <w:rPr>
             <w:rStyle w:val="Hyperlink"/>
@@ -14991,7 +16560,7 @@
                           <pic:cNvPicPr/>
                         </pic:nvPicPr>
                         <pic:blipFill>
-                          <a:blip r:embed="rId20"/>
+                          <a:blip r:embed="rId21"/>
                           <a:stretch>
                             <a:fillRect/>
                           </a:stretch>
@@ -15036,6 +16605,7 @@
               </w:rPr>
               <w:t>  parameter </w:t>
             </w:r>
+            <w:proofErr w:type="spellStart"/>
             <w:proofErr w:type="gramStart"/>
             <w:r>
               <w:rPr>
@@ -15046,6 +16616,7 @@
               </w:rPr>
               <w:t>SI.Resistance</w:t>
             </w:r>
+            <w:proofErr w:type="spellEnd"/>
             <w:proofErr w:type="gramEnd"/>
             <w:r>
               <w:rPr>
@@ -15094,6 +16665,7 @@
               </w:rPr>
               <w:t>  parameter </w:t>
             </w:r>
+            <w:proofErr w:type="spellStart"/>
             <w:proofErr w:type="gramStart"/>
             <w:r>
               <w:rPr>
@@ -15104,6 +16676,7 @@
               </w:rPr>
               <w:t>SI.Inductance</w:t>
             </w:r>
+            <w:proofErr w:type="spellEnd"/>
             <w:proofErr w:type="gramEnd"/>
             <w:r>
               <w:rPr>
@@ -15134,6 +16707,7 @@
               </w:rPr>
               <w:t>  parameter </w:t>
             </w:r>
+            <w:proofErr w:type="spellStart"/>
             <w:proofErr w:type="gramStart"/>
             <w:r>
               <w:rPr>
@@ -15144,6 +16718,7 @@
               </w:rPr>
               <w:t>SI.Resistance</w:t>
             </w:r>
+            <w:proofErr w:type="spellEnd"/>
             <w:proofErr w:type="gramEnd"/>
             <w:r>
               <w:rPr>
@@ -15174,6 +16749,7 @@
               </w:rPr>
               <w:t>  parameter </w:t>
             </w:r>
+            <w:proofErr w:type="spellStart"/>
             <w:proofErr w:type="gramStart"/>
             <w:r>
               <w:rPr>
@@ -15184,6 +16760,7 @@
               </w:rPr>
               <w:t>SI.Capacitance</w:t>
             </w:r>
+            <w:proofErr w:type="spellEnd"/>
             <w:proofErr w:type="gramEnd"/>
             <w:r>
               <w:rPr>
@@ -15214,6 +16791,7 @@
               </w:rPr>
               <w:t>  parameter </w:t>
             </w:r>
+            <w:proofErr w:type="spellStart"/>
             <w:proofErr w:type="gramStart"/>
             <w:r>
               <w:rPr>
@@ -15224,6 +16802,7 @@
               </w:rPr>
               <w:t>SI.Capacitance</w:t>
             </w:r>
+            <w:proofErr w:type="spellEnd"/>
             <w:proofErr w:type="gramEnd"/>
             <w:r>
               <w:rPr>
@@ -15294,6 +16873,7 @@
               </w:rPr>
               <w:t>  parameter </w:t>
             </w:r>
+            <w:proofErr w:type="spellStart"/>
             <w:proofErr w:type="gramStart"/>
             <w:r>
               <w:rPr>
@@ -15304,6 +16884,7 @@
               </w:rPr>
               <w:t>SI.Voltage</w:t>
             </w:r>
+            <w:proofErr w:type="spellEnd"/>
             <w:proofErr w:type="gramEnd"/>
             <w:r>
               <w:rPr>
@@ -15312,7 +16893,27 @@
                 <w:szCs w:val="12"/>
                 <w:lang w:val="en-US"/>
               </w:rPr>
-              <w:t> Vs=9 "Supply voltage of opAmps";</w:t>
+              <w:t> Vs=9 "Supply voltage of </w:t>
+            </w:r>
+            <w:proofErr w:type="spellStart"/>
+            <w:r>
+              <w:rPr>
+                <w:rFonts w:ascii="Courier New" w:eastAsiaTheme="minorEastAsia" w:hAnsi="Courier New" w:cs="Courier New"/>
+                <w:sz w:val="12"/>
+                <w:szCs w:val="12"/>
+                <w:lang w:val="en-US"/>
+              </w:rPr>
+              <w:t>opAmps</w:t>
+            </w:r>
+            <w:proofErr w:type="spellEnd"/>
+            <w:r>
+              <w:rPr>
+                <w:rFonts w:ascii="Courier New" w:eastAsiaTheme="minorEastAsia" w:hAnsi="Courier New" w:cs="Courier New"/>
+                <w:sz w:val="12"/>
+                <w:szCs w:val="12"/>
+                <w:lang w:val="en-US"/>
+              </w:rPr>
+              <w:t>";</w:t>
             </w:r>
           </w:p>
           <w:p>
@@ -15334,6 +16935,7 @@
               </w:rPr>
               <w:t>  parameter </w:t>
             </w:r>
+            <w:proofErr w:type="spellStart"/>
             <w:proofErr w:type="gramStart"/>
             <w:r>
               <w:rPr>
@@ -15344,6 +16946,7 @@
               </w:rPr>
               <w:t>SI.Resistance</w:t>
             </w:r>
+            <w:proofErr w:type="spellEnd"/>
             <w:proofErr w:type="gramEnd"/>
             <w:r>
               <w:rPr>
@@ -15374,6 +16977,7 @@
               </w:rPr>
               <w:t>  parameter </w:t>
             </w:r>
+            <w:proofErr w:type="spellStart"/>
             <w:proofErr w:type="gramStart"/>
             <w:r>
               <w:rPr>
@@ -15384,6 +16988,7 @@
               </w:rPr>
               <w:t>SI.Resistance</w:t>
             </w:r>
+            <w:proofErr w:type="spellEnd"/>
             <w:proofErr w:type="gramEnd"/>
             <w:r>
               <w:rPr>
@@ -15414,6 +17019,7 @@
               </w:rPr>
               <w:t>  parameter </w:t>
             </w:r>
+            <w:proofErr w:type="spellStart"/>
             <w:proofErr w:type="gramStart"/>
             <w:r>
               <w:rPr>
@@ -15424,6 +17030,7 @@
               </w:rPr>
               <w:t>SI.Resistance</w:t>
             </w:r>
+            <w:proofErr w:type="spellEnd"/>
             <w:proofErr w:type="gramEnd"/>
             <w:r>
               <w:rPr>
@@ -15454,6 +17061,7 @@
               </w:rPr>
               <w:t>  parameter </w:t>
             </w:r>
+            <w:proofErr w:type="spellStart"/>
             <w:proofErr w:type="gramStart"/>
             <w:r>
               <w:rPr>
@@ -15464,6 +17072,7 @@
               </w:rPr>
               <w:t>SI.Resistance</w:t>
             </w:r>
+            <w:proofErr w:type="spellEnd"/>
             <w:proofErr w:type="gramEnd"/>
             <w:r>
               <w:rPr>
@@ -15597,7 +17206,7 @@
                     <pic:cNvPicPr/>
                   </pic:nvPicPr>
                   <pic:blipFill>
-                    <a:blip r:embed="rId21">
+                    <a:blip r:embed="rId22">
                       <a:extLst>
                         <a:ext uri="{28A0092B-C50C-407E-A947-70E740481C1C}">
                           <a14:useLocalDpi xmlns:a14="http://schemas.microsoft.com/office/drawing/2010/main" val="0"/>
@@ -17648,7 +19257,7 @@
           <w:lang w:val="en-US"/>
         </w:rPr>
       </w:pPr>
-      <w:hyperlink r:id="rId22" w:history="1">
+      <w:hyperlink r:id="rId23" w:history="1">
         <w:r>
           <w:rPr>
             <w:rStyle w:val="Hyperlink"/>
@@ -19824,7 +21433,7 @@
                           <pic:cNvPicPr/>
                         </pic:nvPicPr>
                         <pic:blipFill>
-                          <a:blip r:embed="rId23"/>
+                          <a:blip r:embed="rId24"/>
                           <a:stretch>
                             <a:fillRect/>
                           </a:stretch>
@@ -19876,6 +21485,7 @@
               </w:rPr>
               <w:t>parameter </w:t>
             </w:r>
+            <w:proofErr w:type="spellStart"/>
             <w:proofErr w:type="gramStart"/>
             <w:r>
               <w:rPr>
@@ -19886,6 +21496,7 @@
               </w:rPr>
               <w:t>SI.Current</w:t>
             </w:r>
+            <w:proofErr w:type="spellEnd"/>
             <w:proofErr w:type="gramEnd"/>
             <w:r>
               <w:rPr>
@@ -19916,6 +21527,7 @@
               </w:rPr>
               <w:t>  parameter </w:t>
             </w:r>
+            <w:proofErr w:type="spellStart"/>
             <w:proofErr w:type="gramStart"/>
             <w:r>
               <w:rPr>
@@ -19926,6 +21538,7 @@
               </w:rPr>
               <w:t>SI.Voltage</w:t>
             </w:r>
+            <w:proofErr w:type="spellEnd"/>
             <w:proofErr w:type="gramEnd"/>
             <w:r>
               <w:rPr>
@@ -19934,7 +21547,27 @@
                 <w:szCs w:val="12"/>
                 <w:lang w:val="en-US"/>
               </w:rPr>
-              <w:t> nVt=2*26e-</w:t>
+              <w:t> </w:t>
+            </w:r>
+            <w:proofErr w:type="spellStart"/>
+            <w:r>
+              <w:rPr>
+                <w:rFonts w:ascii="Courier New" w:eastAsiaTheme="minorEastAsia" w:hAnsi="Courier New" w:cs="Courier New"/>
+                <w:sz w:val="12"/>
+                <w:szCs w:val="12"/>
+                <w:lang w:val="en-US"/>
+              </w:rPr>
+              <w:t>nVt</w:t>
+            </w:r>
+            <w:proofErr w:type="spellEnd"/>
+            <w:r>
+              <w:rPr>
+                <w:rFonts w:ascii="Courier New" w:eastAsiaTheme="minorEastAsia" w:hAnsi="Courier New" w:cs="Courier New"/>
+                <w:sz w:val="12"/>
+                <w:szCs w:val="12"/>
+                <w:lang w:val="en-US"/>
+              </w:rPr>
+              <w:t>=2*26e-</w:t>
             </w:r>
             <w:r>
               <w:rPr>
@@ -19971,8 +21604,19 @@
                 <w:szCs w:val="12"/>
                 <w:lang w:val="en-US"/>
               </w:rPr>
-              <w:t>" n*voltage equ</w:t>
+              <w:t>" n*voltage </w:t>
             </w:r>
+            <w:proofErr w:type="spellStart"/>
+            <w:r>
+              <w:rPr>
+                <w:rFonts w:ascii="Courier New" w:eastAsiaTheme="minorEastAsia" w:hAnsi="Courier New" w:cs="Courier New"/>
+                <w:sz w:val="12"/>
+                <w:szCs w:val="12"/>
+                <w:lang w:val="en-US"/>
+              </w:rPr>
+              <w:t>equ</w:t>
+            </w:r>
+            <w:proofErr w:type="spellEnd"/>
             <w:r>
               <w:rPr>
                 <w:rFonts w:ascii="Courier New" w:eastAsiaTheme="minorEastAsia" w:hAnsi="Courier New" w:cs="Courier New"/>
@@ -20031,6 +21675,7 @@
               </w:rPr>
               <w:t>  parameter </w:t>
             </w:r>
+            <w:proofErr w:type="spellStart"/>
             <w:proofErr w:type="gramStart"/>
             <w:r>
               <w:rPr>
@@ -20041,6 +21686,7 @@
               </w:rPr>
               <w:t>SI.Time</w:t>
             </w:r>
+            <w:proofErr w:type="spellEnd"/>
             <w:proofErr w:type="gramEnd"/>
             <w:r>
               <w:rPr>
@@ -20069,7 +21715,27 @@
                 <w:szCs w:val="12"/>
                 <w:lang w:val="en-US"/>
               </w:rPr>
-              <w:t>  parameter Real a=1/5200 "Parameter a = Ra*Ids/nVt";</w:t>
+              <w:t>  parameter Real a=1/5200 "Parameter a = Ra*Ids/</w:t>
+            </w:r>
+            <w:proofErr w:type="spellStart"/>
+            <w:r>
+              <w:rPr>
+                <w:rFonts w:ascii="Courier New" w:eastAsiaTheme="minorEastAsia" w:hAnsi="Courier New" w:cs="Courier New"/>
+                <w:sz w:val="12"/>
+                <w:szCs w:val="12"/>
+                <w:lang w:val="en-US"/>
+              </w:rPr>
+              <w:t>nVt</w:t>
+            </w:r>
+            <w:proofErr w:type="spellEnd"/>
+            <w:r>
+              <w:rPr>
+                <w:rFonts w:ascii="Courier New" w:eastAsiaTheme="minorEastAsia" w:hAnsi="Courier New" w:cs="Courier New"/>
+                <w:sz w:val="12"/>
+                <w:szCs w:val="12"/>
+                <w:lang w:val="en-US"/>
+              </w:rPr>
+              <w:t>";</w:t>
             </w:r>
           </w:p>
           <w:p>
@@ -20127,8 +21793,19 @@
                 <w:szCs w:val="12"/>
                 <w:lang w:val="en-US"/>
               </w:rPr>
-              <w:t>  //configuration of the opAmps</w:t>
+              <w:t>  //configuration of the </w:t>
             </w:r>
+            <w:proofErr w:type="spellStart"/>
+            <w:r>
+              <w:rPr>
+                <w:rFonts w:ascii="Courier New" w:eastAsiaTheme="minorEastAsia" w:hAnsi="Courier New" w:cs="Courier New"/>
+                <w:sz w:val="12"/>
+                <w:szCs w:val="12"/>
+                <w:lang w:val="en-US"/>
+              </w:rPr>
+              <w:t>opAmps</w:t>
+            </w:r>
+            <w:proofErr w:type="spellEnd"/>
           </w:p>
           <w:p>
             <w:pPr>
@@ -20149,6 +21826,7 @@
               </w:rPr>
               <w:t>  parameter </w:t>
             </w:r>
+            <w:proofErr w:type="spellStart"/>
             <w:proofErr w:type="gramStart"/>
             <w:r>
               <w:rPr>
@@ -20159,6 +21837,7 @@
               </w:rPr>
               <w:t>SI.Capacitance</w:t>
             </w:r>
+            <w:proofErr w:type="spellEnd"/>
             <w:proofErr w:type="gramEnd"/>
             <w:r>
               <w:rPr>
@@ -20208,6 +21887,7 @@
               </w:rPr>
               <w:t>  parameter </w:t>
             </w:r>
+            <w:proofErr w:type="spellStart"/>
             <w:proofErr w:type="gramStart"/>
             <w:r>
               <w:rPr>
@@ -20218,6 +21898,7 @@
               </w:rPr>
               <w:t>SI.Resistance</w:t>
             </w:r>
+            <w:proofErr w:type="spellEnd"/>
             <w:proofErr w:type="gramEnd"/>
             <w:r>
               <w:rPr>
@@ -20268,6 +21949,7 @@
               </w:rPr>
               <w:t>  parameter </w:t>
             </w:r>
+            <w:proofErr w:type="spellStart"/>
             <w:proofErr w:type="gramStart"/>
             <w:r>
               <w:rPr>
@@ -20278,6 +21960,7 @@
               </w:rPr>
               <w:t>SI.Resistance</w:t>
             </w:r>
+            <w:proofErr w:type="spellEnd"/>
             <w:proofErr w:type="gramEnd"/>
             <w:r>
               <w:rPr>
@@ -20286,7 +21969,47 @@
                 <w:szCs w:val="12"/>
                 <w:lang w:val="en-US"/>
               </w:rPr>
-              <w:t> Ra=a*nVt/Ids "Resistance of ra";</w:t>
+              <w:t> Ra=a*</w:t>
+            </w:r>
+            <w:proofErr w:type="spellStart"/>
+            <w:r>
+              <w:rPr>
+                <w:rFonts w:ascii="Courier New" w:eastAsiaTheme="minorEastAsia" w:hAnsi="Courier New" w:cs="Courier New"/>
+                <w:sz w:val="12"/>
+                <w:szCs w:val="12"/>
+                <w:lang w:val="en-US"/>
+              </w:rPr>
+              <w:t>nVt</w:t>
+            </w:r>
+            <w:proofErr w:type="spellEnd"/>
+            <w:r>
+              <w:rPr>
+                <w:rFonts w:ascii="Courier New" w:eastAsiaTheme="minorEastAsia" w:hAnsi="Courier New" w:cs="Courier New"/>
+                <w:sz w:val="12"/>
+                <w:szCs w:val="12"/>
+                <w:lang w:val="en-US"/>
+              </w:rPr>
+              <w:t>/Ids "Resistance of </w:t>
+            </w:r>
+            <w:proofErr w:type="spellStart"/>
+            <w:r>
+              <w:rPr>
+                <w:rFonts w:ascii="Courier New" w:eastAsiaTheme="minorEastAsia" w:hAnsi="Courier New" w:cs="Courier New"/>
+                <w:sz w:val="12"/>
+                <w:szCs w:val="12"/>
+                <w:lang w:val="en-US"/>
+              </w:rPr>
+              <w:t>ra</w:t>
+            </w:r>
+            <w:proofErr w:type="spellEnd"/>
+            <w:r>
+              <w:rPr>
+                <w:rFonts w:ascii="Courier New" w:eastAsiaTheme="minorEastAsia" w:hAnsi="Courier New" w:cs="Courier New"/>
+                <w:sz w:val="12"/>
+                <w:szCs w:val="12"/>
+                <w:lang w:val="en-US"/>
+              </w:rPr>
+              <w:t>";</w:t>
             </w:r>
           </w:p>
           <w:p>
@@ -20308,6 +22031,7 @@
               </w:rPr>
               <w:t>  parameter </w:t>
             </w:r>
+            <w:proofErr w:type="spellStart"/>
             <w:proofErr w:type="gramStart"/>
             <w:r>
               <w:rPr>
@@ -20318,6 +22042,7 @@
               </w:rPr>
               <w:t>SI.Resistance</w:t>
             </w:r>
+            <w:proofErr w:type="spellEnd"/>
             <w:proofErr w:type="gramEnd"/>
             <w:r>
               <w:rPr>
@@ -20326,7 +22051,27 @@
                 <w:szCs w:val="12"/>
                 <w:lang w:val="en-US"/>
               </w:rPr>
-              <w:t> Rb=R/b "Resistance of rb";</w:t>
+              <w:t> Rb=R/b "Resistance of </w:t>
+            </w:r>
+            <w:proofErr w:type="spellStart"/>
+            <w:r>
+              <w:rPr>
+                <w:rFonts w:ascii="Courier New" w:eastAsiaTheme="minorEastAsia" w:hAnsi="Courier New" w:cs="Courier New"/>
+                <w:sz w:val="12"/>
+                <w:szCs w:val="12"/>
+                <w:lang w:val="en-US"/>
+              </w:rPr>
+              <w:t>rb</w:t>
+            </w:r>
+            <w:proofErr w:type="spellEnd"/>
+            <w:r>
+              <w:rPr>
+                <w:rFonts w:ascii="Courier New" w:eastAsiaTheme="minorEastAsia" w:hAnsi="Courier New" w:cs="Courier New"/>
+                <w:sz w:val="12"/>
+                <w:szCs w:val="12"/>
+                <w:lang w:val="en-US"/>
+              </w:rPr>
+              <w:t>";</w:t>
             </w:r>
           </w:p>
           <w:p>
@@ -20439,7 +22184,7 @@
           <w:lang w:val="en-US"/>
         </w:rPr>
       </w:pPr>
-      <w:hyperlink r:id="rId24" w:history="1">
+      <w:hyperlink r:id="rId25" w:history="1">
         <w:r>
           <w:rPr>
             <w:rStyle w:val="Hyperlink"/>
@@ -20462,7 +22207,7 @@
           <w:lang w:val="en-US"/>
         </w:rPr>
       </w:pPr>
-      <w:hyperlink r:id="rId25" w:history="1">
+      <w:hyperlink r:id="rId26" w:history="1">
         <w:r>
           <w:rPr>
             <w:rStyle w:val="Hyperlink"/>
@@ -23084,7 +24829,7 @@
                           <pic:cNvPicPr/>
                         </pic:nvPicPr>
                         <pic:blipFill>
-                          <a:blip r:embed="rId26"/>
+                          <a:blip r:embed="rId27"/>
                           <a:stretch>
                             <a:fillRect/>
                           </a:stretch>
@@ -23156,6 +24901,7 @@
               </w:rPr>
               <w:t>  parameter </w:t>
             </w:r>
+            <w:proofErr w:type="spellStart"/>
             <w:proofErr w:type="gramStart"/>
             <w:r>
               <w:rPr>
@@ -23166,6 +24912,7 @@
               </w:rPr>
               <w:t>SI.Current</w:t>
             </w:r>
+            <w:proofErr w:type="spellEnd"/>
             <w:proofErr w:type="gramEnd"/>
             <w:r>
               <w:rPr>
@@ -23174,7 +24921,27 @@
                 <w:szCs w:val="12"/>
                 <w:lang w:val="en-US"/>
               </w:rPr>
-              <w:t> I0=Vb/R0 "Estimated supply current";</w:t>
+              <w:t> I0=</w:t>
+            </w:r>
+            <w:proofErr w:type="spellStart"/>
+            <w:r>
+              <w:rPr>
+                <w:rFonts w:ascii="Courier New" w:eastAsiaTheme="minorEastAsia" w:hAnsi="Courier New" w:cs="Courier New"/>
+                <w:sz w:val="12"/>
+                <w:szCs w:val="12"/>
+                <w:lang w:val="en-US"/>
+              </w:rPr>
+              <w:t>Vb</w:t>
+            </w:r>
+            <w:proofErr w:type="spellEnd"/>
+            <w:r>
+              <w:rPr>
+                <w:rFonts w:ascii="Courier New" w:eastAsiaTheme="minorEastAsia" w:hAnsi="Courier New" w:cs="Courier New"/>
+                <w:sz w:val="12"/>
+                <w:szCs w:val="12"/>
+                <w:lang w:val="en-US"/>
+              </w:rPr>
+              <w:t>/R0 "Estimated supply current";</w:t>
             </w:r>
           </w:p>
           <w:p>
@@ -23195,6 +24962,7 @@
               </w:rPr>
               <w:t>  parameter </w:t>
             </w:r>
+            <w:proofErr w:type="spellStart"/>
             <w:proofErr w:type="gramStart"/>
             <w:r>
               <w:rPr>
@@ -23205,6 +24973,7 @@
               </w:rPr>
               <w:t>SI.Time</w:t>
             </w:r>
+            <w:proofErr w:type="spellEnd"/>
             <w:proofErr w:type="gramEnd"/>
             <w:r>
               <w:rPr>
@@ -23327,7 +25096,27 @@
                 <w:szCs w:val="12"/>
                 <w:lang w:val="en-US"/>
               </w:rPr>
-              <w:t>  parameter Real b=Z*I0/nVt;</w:t>
+              <w:t>  parameter Real b=Z*I0/</w:t>
+            </w:r>
+            <w:proofErr w:type="spellStart"/>
+            <w:r>
+              <w:rPr>
+                <w:rFonts w:ascii="Courier New" w:eastAsiaTheme="minorEastAsia" w:hAnsi="Courier New" w:cs="Courier New"/>
+                <w:sz w:val="12"/>
+                <w:szCs w:val="12"/>
+                <w:lang w:val="en-US"/>
+              </w:rPr>
+              <w:t>nVt</w:t>
+            </w:r>
+            <w:proofErr w:type="spellEnd"/>
+            <w:r>
+              <w:rPr>
+                <w:rFonts w:ascii="Courier New" w:eastAsiaTheme="minorEastAsia" w:hAnsi="Courier New" w:cs="Courier New"/>
+                <w:sz w:val="12"/>
+                <w:szCs w:val="12"/>
+                <w:lang w:val="en-US"/>
+              </w:rPr>
+              <w:t>;</w:t>
             </w:r>
           </w:p>
           <w:p>
@@ -23346,7 +25135,27 @@
                 <w:szCs w:val="12"/>
                 <w:lang w:val="en-US"/>
               </w:rPr>
-              <w:t>  parameter Real c=Z*Ids/nVt;</w:t>
+              <w:t>  parameter Real c=Z*Ids/</w:t>
+            </w:r>
+            <w:proofErr w:type="spellStart"/>
+            <w:r>
+              <w:rPr>
+                <w:rFonts w:ascii="Courier New" w:eastAsiaTheme="minorEastAsia" w:hAnsi="Courier New" w:cs="Courier New"/>
+                <w:sz w:val="12"/>
+                <w:szCs w:val="12"/>
+                <w:lang w:val="en-US"/>
+              </w:rPr>
+              <w:t>nVt</w:t>
+            </w:r>
+            <w:proofErr w:type="spellEnd"/>
+            <w:r>
+              <w:rPr>
+                <w:rFonts w:ascii="Courier New" w:eastAsiaTheme="minorEastAsia" w:hAnsi="Courier New" w:cs="Courier New"/>
+                <w:sz w:val="12"/>
+                <w:szCs w:val="12"/>
+                <w:lang w:val="en-US"/>
+              </w:rPr>
+              <w:t>;</w:t>
             </w:r>
           </w:p>
           <w:p>
@@ -23405,6 +25214,7 @@
               </w:rPr>
               <w:t>  parameter </w:t>
             </w:r>
+            <w:proofErr w:type="spellStart"/>
             <w:proofErr w:type="gramStart"/>
             <w:r>
               <w:rPr>
@@ -23415,6 +25225,7 @@
               </w:rPr>
               <w:t>SI.Resistance</w:t>
             </w:r>
+            <w:proofErr w:type="spellEnd"/>
             <w:proofErr w:type="gramEnd"/>
             <w:r>
               <w:rPr>
@@ -23444,6 +25255,7 @@
               </w:rPr>
               <w:t>  parameter </w:t>
             </w:r>
+            <w:proofErr w:type="spellStart"/>
             <w:proofErr w:type="gramStart"/>
             <w:r>
               <w:rPr>
@@ -23454,6 +25266,7 @@
               </w:rPr>
               <w:t>SI.Resistance</w:t>
             </w:r>
+            <w:proofErr w:type="spellEnd"/>
             <w:proofErr w:type="gramEnd"/>
             <w:r>
               <w:rPr>
@@ -23483,6 +25296,7 @@
               </w:rPr>
               <w:t>  parameter </w:t>
             </w:r>
+            <w:proofErr w:type="spellStart"/>
             <w:proofErr w:type="gramStart"/>
             <w:r>
               <w:rPr>
@@ -23493,6 +25307,7 @@
               </w:rPr>
               <w:t>SI.Resistance</w:t>
             </w:r>
+            <w:proofErr w:type="spellEnd"/>
             <w:proofErr w:type="gramEnd"/>
             <w:r>
               <w:rPr>
@@ -23522,6 +25337,7 @@
               </w:rPr>
               <w:t>  parameter </w:t>
             </w:r>
+            <w:proofErr w:type="spellStart"/>
             <w:proofErr w:type="gramStart"/>
             <w:r>
               <w:rPr>
@@ -23532,6 +25348,7 @@
               </w:rPr>
               <w:t>SI.Resistance</w:t>
             </w:r>
+            <w:proofErr w:type="spellEnd"/>
             <w:proofErr w:type="gramEnd"/>
             <w:r>
               <w:rPr>
@@ -23561,6 +25378,7 @@
               </w:rPr>
               <w:t>  parameter </w:t>
             </w:r>
+            <w:proofErr w:type="spellStart"/>
             <w:proofErr w:type="gramStart"/>
             <w:r>
               <w:rPr>
@@ -23571,6 +25389,7 @@
               </w:rPr>
               <w:t>SI.Voltage</w:t>
             </w:r>
+            <w:proofErr w:type="spellEnd"/>
             <w:proofErr w:type="gramEnd"/>
             <w:r>
               <w:rPr>
@@ -23579,7 +25398,27 @@
                 <w:szCs w:val="12"/>
                 <w:lang w:val="en-US"/>
               </w:rPr>
-              <w:t> Vb=20 "Supply voltage";</w:t>
+              <w:t> </w:t>
+            </w:r>
+            <w:proofErr w:type="spellStart"/>
+            <w:r>
+              <w:rPr>
+                <w:rFonts w:ascii="Courier New" w:eastAsiaTheme="minorEastAsia" w:hAnsi="Courier New" w:cs="Courier New"/>
+                <w:sz w:val="12"/>
+                <w:szCs w:val="12"/>
+                <w:lang w:val="en-US"/>
+              </w:rPr>
+              <w:t>Vb</w:t>
+            </w:r>
+            <w:proofErr w:type="spellEnd"/>
+            <w:r>
+              <w:rPr>
+                <w:rFonts w:ascii="Courier New" w:eastAsiaTheme="minorEastAsia" w:hAnsi="Courier New" w:cs="Courier New"/>
+                <w:sz w:val="12"/>
+                <w:szCs w:val="12"/>
+                <w:lang w:val="en-US"/>
+              </w:rPr>
+              <w:t>=20 "Supply voltage";</w:t>
             </w:r>
           </w:p>
           <w:p>
@@ -23600,6 +25439,7 @@
               </w:rPr>
               <w:t>  parameter </w:t>
             </w:r>
+            <w:proofErr w:type="spellStart"/>
             <w:proofErr w:type="gramStart"/>
             <w:r>
               <w:rPr>
@@ -23610,6 +25450,7 @@
               </w:rPr>
               <w:t>SI.Inductance</w:t>
             </w:r>
+            <w:proofErr w:type="spellEnd"/>
             <w:proofErr w:type="gramEnd"/>
             <w:r>
               <w:rPr>
@@ -23639,6 +25480,7 @@
               </w:rPr>
               <w:t>  parameter </w:t>
             </w:r>
+            <w:proofErr w:type="spellStart"/>
             <w:proofErr w:type="gramStart"/>
             <w:r>
               <w:rPr>
@@ -23649,6 +25491,7 @@
               </w:rPr>
               <w:t>SI.Resistance</w:t>
             </w:r>
+            <w:proofErr w:type="spellEnd"/>
             <w:proofErr w:type="gramEnd"/>
             <w:r>
               <w:rPr>
@@ -23678,6 +25521,7 @@
               </w:rPr>
               <w:t>  parameter </w:t>
             </w:r>
+            <w:proofErr w:type="spellStart"/>
             <w:proofErr w:type="gramStart"/>
             <w:r>
               <w:rPr>
@@ -23688,6 +25532,7 @@
               </w:rPr>
               <w:t>SI.Capacitance</w:t>
             </w:r>
+            <w:proofErr w:type="spellEnd"/>
             <w:proofErr w:type="gramEnd"/>
             <w:r>
               <w:rPr>
@@ -23717,6 +25562,7 @@
               </w:rPr>
               <w:t>  parameter </w:t>
             </w:r>
+            <w:proofErr w:type="spellStart"/>
             <w:proofErr w:type="gramStart"/>
             <w:r>
               <w:rPr>
@@ -23727,6 +25573,7 @@
               </w:rPr>
               <w:t>SI.Capacitance</w:t>
             </w:r>
+            <w:proofErr w:type="spellEnd"/>
             <w:proofErr w:type="gramEnd"/>
             <w:r>
               <w:rPr>
@@ -23775,6 +25622,7 @@
               </w:rPr>
               <w:t>  parameter </w:t>
             </w:r>
+            <w:proofErr w:type="spellStart"/>
             <w:proofErr w:type="gramStart"/>
             <w:r>
               <w:rPr>
@@ -23785,6 +25633,7 @@
               </w:rPr>
               <w:t>SI.Current</w:t>
             </w:r>
+            <w:proofErr w:type="spellEnd"/>
             <w:proofErr w:type="gramEnd"/>
             <w:r>
               <w:rPr>
@@ -23814,6 +25663,7 @@
               </w:rPr>
               <w:t>  parameter </w:t>
             </w:r>
+            <w:proofErr w:type="spellStart"/>
             <w:proofErr w:type="gramStart"/>
             <w:r>
               <w:rPr>
@@ -23824,6 +25674,7 @@
               </w:rPr>
               <w:t>SI.Voltage</w:t>
             </w:r>
+            <w:proofErr w:type="spellEnd"/>
             <w:proofErr w:type="gramEnd"/>
             <w:r>
               <w:rPr>
@@ -23832,7 +25683,27 @@
                 <w:szCs w:val="12"/>
                 <w:lang w:val="en-US"/>
               </w:rPr>
-              <w:t> nVt=2*26e-3 </w:t>
+              <w:t> </w:t>
+            </w:r>
+            <w:proofErr w:type="spellStart"/>
+            <w:r>
+              <w:rPr>
+                <w:rFonts w:ascii="Courier New" w:eastAsiaTheme="minorEastAsia" w:hAnsi="Courier New" w:cs="Courier New"/>
+                <w:sz w:val="12"/>
+                <w:szCs w:val="12"/>
+                <w:lang w:val="en-US"/>
+              </w:rPr>
+              <w:t>nVt</w:t>
+            </w:r>
+            <w:proofErr w:type="spellEnd"/>
+            <w:r>
+              <w:rPr>
+                <w:rFonts w:ascii="Courier New" w:eastAsiaTheme="minorEastAsia" w:hAnsi="Courier New" w:cs="Courier New"/>
+                <w:sz w:val="12"/>
+                <w:szCs w:val="12"/>
+                <w:lang w:val="en-US"/>
+              </w:rPr>
+              <w:t>=2*26e-3 </w:t>
             </w:r>
             <w:r>
               <w:rPr>
@@ -23972,7 +25843,7 @@
           <w:lang w:val="en-US"/>
         </w:rPr>
       </w:pPr>
-      <w:hyperlink r:id="rId27" w:history="1">
+      <w:hyperlink r:id="rId28" w:history="1">
         <w:r>
           <w:rPr>
             <w:rStyle w:val="Hyperlink"/>
@@ -23999,7 +25870,7 @@
           <w:lang w:val="en-US"/>
         </w:rPr>
       </w:pPr>
-      <w:hyperlink r:id="rId28" w:history="1">
+      <w:hyperlink r:id="rId29" w:history="1">
         <w:r>
           <w:rPr>
             <w:rStyle w:val="Hyperlink"/>
@@ -25255,7 +27126,7 @@
                           <pic:cNvPicPr/>
                         </pic:nvPicPr>
                         <pic:blipFill>
-                          <a:blip r:embed="rId29"/>
+                          <a:blip r:embed="rId30"/>
                           <a:stretch>
                             <a:fillRect/>
                           </a:stretch>
@@ -25300,6 +27171,7 @@
               </w:rPr>
               <w:t>  parameter </w:t>
             </w:r>
+            <w:proofErr w:type="spellStart"/>
             <w:proofErr w:type="gramStart"/>
             <w:r>
               <w:rPr>
@@ -25310,6 +27182,7 @@
               </w:rPr>
               <w:t>SI.Resistance</w:t>
             </w:r>
+            <w:proofErr w:type="spellEnd"/>
             <w:proofErr w:type="gramEnd"/>
             <w:r>
               <w:rPr>
@@ -25376,6 +27249,7 @@
               </w:rPr>
               <w:t>  parameter </w:t>
             </w:r>
+            <w:proofErr w:type="spellStart"/>
             <w:proofErr w:type="gramStart"/>
             <w:r>
               <w:rPr>
@@ -25386,6 +27260,7 @@
               </w:rPr>
               <w:t>SI.Inductance</w:t>
             </w:r>
+            <w:proofErr w:type="spellEnd"/>
             <w:proofErr w:type="gramEnd"/>
             <w:r>
               <w:rPr>
@@ -25416,6 +27291,7 @@
               </w:rPr>
               <w:t>  parameter </w:t>
             </w:r>
+            <w:proofErr w:type="spellStart"/>
             <w:proofErr w:type="gramStart"/>
             <w:r>
               <w:rPr>
@@ -25426,6 +27302,7 @@
               </w:rPr>
               <w:t>SI.Resistance</w:t>
             </w:r>
+            <w:proofErr w:type="spellEnd"/>
             <w:proofErr w:type="gramEnd"/>
             <w:r>
               <w:rPr>
@@ -25474,6 +27351,7 @@
               </w:rPr>
               <w:t>  parameter </w:t>
             </w:r>
+            <w:proofErr w:type="spellStart"/>
             <w:proofErr w:type="gramStart"/>
             <w:r>
               <w:rPr>
@@ -25484,6 +27362,7 @@
               </w:rPr>
               <w:t>SI.Capacitance</w:t>
             </w:r>
+            <w:proofErr w:type="spellEnd"/>
             <w:proofErr w:type="gramEnd"/>
             <w:r>
               <w:rPr>
@@ -25514,6 +27393,7 @@
               </w:rPr>
               <w:t>  parameter </w:t>
             </w:r>
+            <w:proofErr w:type="spellStart"/>
             <w:proofErr w:type="gramStart"/>
             <w:r>
               <w:rPr>
@@ -25524,6 +27404,7 @@
               </w:rPr>
               <w:t>SI.Capacitance</w:t>
             </w:r>
+            <w:proofErr w:type="spellEnd"/>
             <w:proofErr w:type="gramEnd"/>
             <w:r>
               <w:rPr>
@@ -25554,6 +27435,7 @@
               </w:rPr>
               <w:t>  parameter </w:t>
             </w:r>
+            <w:proofErr w:type="spellStart"/>
             <w:proofErr w:type="gramStart"/>
             <w:r>
               <w:rPr>
@@ -25564,6 +27446,7 @@
               </w:rPr>
               <w:t>SI.Voltage</w:t>
             </w:r>
+            <w:proofErr w:type="spellEnd"/>
             <w:proofErr w:type="gramEnd"/>
             <w:r>
               <w:rPr>
@@ -25614,6 +27497,7 @@
               </w:rPr>
               <w:t xml:space="preserve">  parameter </w:t>
             </w:r>
+            <w:proofErr w:type="spellStart"/>
             <w:proofErr w:type="gramStart"/>
             <w:r>
               <w:rPr>
@@ -25624,6 +27508,7 @@
               </w:rPr>
               <w:t>SI.Voltage</w:t>
             </w:r>
+            <w:proofErr w:type="spellEnd"/>
             <w:proofErr w:type="gramEnd"/>
             <w:r>
               <w:rPr>
@@ -25654,6 +27539,7 @@
               </w:rPr>
               <w:t xml:space="preserve">  parameter </w:t>
             </w:r>
+            <w:proofErr w:type="spellStart"/>
             <w:proofErr w:type="gramStart"/>
             <w:r>
               <w:rPr>
@@ -25664,6 +27550,7 @@
               </w:rPr>
               <w:t>SI.Resistance</w:t>
             </w:r>
+            <w:proofErr w:type="spellEnd"/>
             <w:proofErr w:type="gramEnd"/>
             <w:r>
               <w:rPr>
@@ -25873,7 +27760,7 @@
           <w:lang w:val="en-US"/>
         </w:rPr>
       </w:pPr>
-      <w:hyperlink r:id="rId30" w:history="1">
+      <w:hyperlink r:id="rId31" w:history="1">
         <w:r>
           <w:rPr>
             <w:rStyle w:val="Hyperlink"/>
@@ -27665,7 +29552,7 @@
                           </pic:cNvPicPr>
                         </pic:nvPicPr>
                         <pic:blipFill>
-                          <a:blip r:embed="rId31">
+                          <a:blip r:embed="rId32">
                             <a:extLst>
                               <a:ext uri="{28A0092B-C50C-407E-A947-70E740481C1C}">
                                 <a14:useLocalDpi xmlns:a14="http://schemas.microsoft.com/office/drawing/2010/main" val="0"/>
@@ -27739,7 +29626,7 @@
                           </pic:cNvPicPr>
                         </pic:nvPicPr>
                         <pic:blipFill>
-                          <a:blip r:embed="rId32">
+                          <a:blip r:embed="rId33">
                             <a:extLst>
                               <a:ext uri="{28A0092B-C50C-407E-A947-70E740481C1C}">
                                 <a14:useLocalDpi xmlns:a14="http://schemas.microsoft.com/office/drawing/2010/main" val="0"/>
@@ -27863,7 +29750,7 @@
                           <pic:cNvPicPr/>
                         </pic:nvPicPr>
                         <pic:blipFill>
-                          <a:blip r:embed="rId33">
+                          <a:blip r:embed="rId34">
                             <a:extLst>
                               <a:ext uri="{28A0092B-C50C-407E-A947-70E740481C1C}">
                                 <a14:useLocalDpi xmlns:a14="http://schemas.microsoft.com/office/drawing/2010/main" val="0"/>
@@ -27914,6 +29801,7 @@
               </w:rPr>
               <w:t>  parameter </w:t>
             </w:r>
+            <w:proofErr w:type="spellStart"/>
             <w:proofErr w:type="gramStart"/>
             <w:r>
               <w:rPr>
@@ -27924,6 +29812,7 @@
               </w:rPr>
               <w:t>SI.Inductance</w:t>
             </w:r>
+            <w:proofErr w:type="spellEnd"/>
             <w:proofErr w:type="gramEnd"/>
             <w:r>
               <w:rPr>
@@ -27954,6 +29843,7 @@
               </w:rPr>
               <w:t>  parameter </w:t>
             </w:r>
+            <w:proofErr w:type="spellStart"/>
             <w:proofErr w:type="gramStart"/>
             <w:r>
               <w:rPr>
@@ -27964,6 +29854,7 @@
               </w:rPr>
               <w:t>SI.Resistance</w:t>
             </w:r>
+            <w:proofErr w:type="spellEnd"/>
             <w:proofErr w:type="gramEnd"/>
             <w:r>
               <w:rPr>
@@ -27994,6 +29885,7 @@
               </w:rPr>
               <w:t>  parameter </w:t>
             </w:r>
+            <w:proofErr w:type="spellStart"/>
             <w:proofErr w:type="gramStart"/>
             <w:r>
               <w:rPr>
@@ -28004,6 +29896,7 @@
               </w:rPr>
               <w:t>SI.Resistance</w:t>
             </w:r>
+            <w:proofErr w:type="spellEnd"/>
             <w:proofErr w:type="gramEnd"/>
             <w:r>
               <w:rPr>
@@ -28034,6 +29927,7 @@
               </w:rPr>
               <w:t>  parameter </w:t>
             </w:r>
+            <w:proofErr w:type="spellStart"/>
             <w:proofErr w:type="gramStart"/>
             <w:r>
               <w:rPr>
@@ -28044,6 +29938,7 @@
               </w:rPr>
               <w:t>SI.Resistance</w:t>
             </w:r>
+            <w:proofErr w:type="spellEnd"/>
             <w:proofErr w:type="gramEnd"/>
             <w:r>
               <w:rPr>
@@ -28074,6 +29969,7 @@
               </w:rPr>
               <w:t>  parameter </w:t>
             </w:r>
+            <w:proofErr w:type="spellStart"/>
             <w:proofErr w:type="gramStart"/>
             <w:r>
               <w:rPr>
@@ -28084,6 +29980,7 @@
               </w:rPr>
               <w:t>SI.Capacitance</w:t>
             </w:r>
+            <w:proofErr w:type="spellEnd"/>
             <w:proofErr w:type="gramEnd"/>
             <w:r>
               <w:rPr>
@@ -28114,6 +30011,7 @@
               </w:rPr>
               <w:t>  parameter </w:t>
             </w:r>
+            <w:proofErr w:type="spellStart"/>
             <w:proofErr w:type="gramStart"/>
             <w:r>
               <w:rPr>
@@ -28124,6 +30022,7 @@
               </w:rPr>
               <w:t>SI.Capacitance</w:t>
             </w:r>
+            <w:proofErr w:type="spellEnd"/>
             <w:proofErr w:type="gramEnd"/>
             <w:r>
               <w:rPr>
@@ -28492,21 +30391,7 @@
                         <w:rFonts w:ascii="Cambria Math" w:eastAsiaTheme="minorEastAsia" w:hAnsi="Cambria Math"/>
                         <w:lang w:val="en-US"/>
                       </w:rPr>
-                      <m:t>4700</m:t>
-                    </m:r>
-                    <m:r>
-                      <w:rPr>
-                        <w:rFonts w:ascii="Cambria Math" w:eastAsiaTheme="minorEastAsia" w:hAnsi="Cambria Math"/>
-                        <w:lang w:val="en-US"/>
-                      </w:rPr>
-                      <m:t>+</m:t>
-                    </m:r>
-                    <m:r>
-                      <w:rPr>
-                        <w:rFonts w:ascii="Cambria Math" w:eastAsiaTheme="minorEastAsia" w:hAnsi="Cambria Math"/>
-                        <w:lang w:val="en-US"/>
-                      </w:rPr>
-                      <m:t>6800</m:t>
+                      <m:t>4700+6800</m:t>
                     </m:r>
                   </m:den>
                 </m:f>
@@ -28566,16 +30451,7 @@
                     <w:szCs w:val="20"/>
                     <w:lang w:val="en-US"/>
                   </w:rPr>
-                  <m:t>=</m:t>
-                </m:r>
-                <m:r>
-                  <w:rPr>
-                    <w:rFonts w:ascii="Cambria Math" w:eastAsiaTheme="minorEastAsia" w:hAnsi="Cambria Math" w:cs="Courier New"/>
-                    <w:sz w:val="20"/>
-                    <w:szCs w:val="20"/>
-                    <w:lang w:val="en-US"/>
-                  </w:rPr>
-                  <m:t>+</m:t>
+                  <m:t>=+</m:t>
                 </m:r>
                 <m:f>
                   <m:fPr>
@@ -28619,25 +30495,7 @@
                     <w:szCs w:val="20"/>
                     <w:lang w:val="en-US"/>
                   </w:rPr>
-                  <m:t xml:space="preserve"> </m:t>
-                </m:r>
-                <m:r>
-                  <w:rPr>
-                    <w:rFonts w:ascii="Cambria Math" w:eastAsiaTheme="minorEastAsia" w:hAnsi="Cambria Math" w:cs="Calibri"/>
-                    <w:sz w:val="20"/>
-                    <w:szCs w:val="20"/>
-                    <w:lang w:val="en-US"/>
-                  </w:rPr>
-                  <m:t>m</m:t>
-                </m:r>
-                <m:r>
-                  <w:rPr>
-                    <w:rFonts w:ascii="Cambria Math" w:eastAsiaTheme="minorEastAsia" w:hAnsi="Cambria Math" w:cs="Calibri"/>
-                    <w:sz w:val="20"/>
-                    <w:szCs w:val="20"/>
-                    <w:lang w:val="en-US"/>
-                  </w:rPr>
-                  <m:t>S</m:t>
+                  <m:t xml:space="preserve"> mS</m:t>
                 </m:r>
               </m:oMath>
             </m:oMathPara>
@@ -28829,6 +30687,7 @@
             <w:r>
               <w:rPr>
                 <w:rFonts w:eastAsiaTheme="minorEastAsia"/>
+                <w:noProof/>
                 <w:lang w:val="en-US"/>
               </w:rPr>
               <w:drawing>
@@ -28847,7 +30706,7 @@
                           <pic:cNvPicPr/>
                         </pic:nvPicPr>
                         <pic:blipFill>
-                          <a:blip r:embed="rId34"/>
+                          <a:blip r:embed="rId35"/>
                           <a:stretch>
                             <a:fillRect/>
                           </a:stretch>
@@ -28886,7 +30745,23 @@
                 <w:rFonts w:eastAsiaTheme="minorEastAsia"/>
                 <w:lang w:val="en-US"/>
               </w:rPr>
-              <w:t>As long as the opAmp operate</w:t>
+              <w:t xml:space="preserve">As long as the </w:t>
+            </w:r>
+            <w:proofErr w:type="spellStart"/>
+            <w:r>
+              <w:rPr>
+                <w:rFonts w:eastAsiaTheme="minorEastAsia"/>
+                <w:lang w:val="en-US"/>
+              </w:rPr>
+              <w:t>opAmp</w:t>
+            </w:r>
+            <w:proofErr w:type="spellEnd"/>
+            <w:r>
+              <w:rPr>
+                <w:rFonts w:eastAsiaTheme="minorEastAsia"/>
+                <w:lang w:val="en-US"/>
+              </w:rPr>
+              <w:t xml:space="preserve"> operate</w:t>
             </w:r>
             <w:r>
               <w:rPr>
@@ -29113,21 +30988,7 @@
                     <w:rFonts w:ascii="Cambria Math" w:eastAsiaTheme="minorEastAsia" w:hAnsi="Cambria Math"/>
                     <w:lang w:val="en-US"/>
                   </w:rPr>
-                  <m:t>=</m:t>
-                </m:r>
-                <m:r>
-                  <w:rPr>
-                    <w:rFonts w:ascii="Cambria Math" w:eastAsiaTheme="minorEastAsia" w:hAnsi="Cambria Math"/>
-                    <w:lang w:val="en-US"/>
-                  </w:rPr>
-                  <m:t>v</m:t>
-                </m:r>
-                <m:r>
-                  <w:rPr>
-                    <w:rFonts w:ascii="Cambria Math" w:eastAsiaTheme="minorEastAsia" w:hAnsi="Cambria Math"/>
-                    <w:lang w:val="en-US"/>
-                  </w:rPr>
-                  <m:t>∙</m:t>
+                  <m:t>=v∙</m:t>
                 </m:r>
                 <m:f>
                   <m:fPr>
@@ -29292,14 +31153,7 @@
                     <w:rFonts w:ascii="Cambria Math" w:eastAsiaTheme="minorEastAsia" w:hAnsi="Cambria Math"/>
                     <w:lang w:val="en-US"/>
                   </w:rPr>
-                  <m:t>=</m:t>
-                </m:r>
-                <m:r>
-                  <w:rPr>
-                    <w:rFonts w:ascii="Cambria Math" w:eastAsiaTheme="minorEastAsia" w:hAnsi="Cambria Math"/>
-                    <w:lang w:val="en-US"/>
-                  </w:rPr>
-                  <m:t>-</m:t>
+                  <m:t>=-</m:t>
                 </m:r>
                 <m:f>
                   <m:fPr>
@@ -29468,7 +31322,23 @@
                 <w:rFonts w:eastAsiaTheme="minorEastAsia"/>
                 <w:lang w:val="en-US"/>
               </w:rPr>
-              <w:t>When the opAmp’s output saturates:</w:t>
+              <w:t xml:space="preserve">When the </w:t>
+            </w:r>
+            <w:proofErr w:type="spellStart"/>
+            <w:r>
+              <w:rPr>
+                <w:rFonts w:eastAsiaTheme="minorEastAsia"/>
+                <w:lang w:val="en-US"/>
+              </w:rPr>
+              <w:t>opAmp’s</w:t>
+            </w:r>
+            <w:proofErr w:type="spellEnd"/>
+            <w:r>
+              <w:rPr>
+                <w:rFonts w:eastAsiaTheme="minorEastAsia"/>
+                <w:lang w:val="en-US"/>
+              </w:rPr>
+              <w:t xml:space="preserve"> output saturates:</w:t>
             </w:r>
           </w:p>
           <w:p>
@@ -29651,14 +31521,7 @@
                     <w:rFonts w:ascii="Cambria Math" w:eastAsiaTheme="minorEastAsia" w:hAnsi="Cambria Math"/>
                     <w:lang w:val="en-US"/>
                   </w:rPr>
-                  <m:t>v</m:t>
-                </m:r>
-                <m:r>
-                  <w:rPr>
-                    <w:rFonts w:ascii="Cambria Math" w:eastAsiaTheme="minorEastAsia" w:hAnsi="Cambria Math"/>
-                    <w:lang w:val="en-US"/>
-                  </w:rPr>
-                  <m:t>≥+</m:t>
+                  <m:t>v≥+</m:t>
                 </m:r>
                 <m:sSub>
                   <m:sSubPr>
@@ -29694,21 +31557,7 @@
                     <w:rFonts w:ascii="Cambria Math" w:eastAsiaTheme="minorEastAsia" w:hAnsi="Cambria Math"/>
                     <w:lang w:val="en-US"/>
                   </w:rPr>
-                  <m:t>:</m:t>
-                </m:r>
-                <m:r>
-                  <w:rPr>
-                    <w:rFonts w:ascii="Cambria Math" w:eastAsiaTheme="minorEastAsia" w:hAnsi="Cambria Math"/>
-                    <w:lang w:val="en-US"/>
-                  </w:rPr>
-                  <m:t xml:space="preserve"> </m:t>
-                </m:r>
-                <m:r>
-                  <w:rPr>
-                    <w:rFonts w:ascii="Cambria Math" w:eastAsiaTheme="minorEastAsia" w:hAnsi="Cambria Math"/>
-                    <w:lang w:val="en-US"/>
-                  </w:rPr>
-                  <m:t>i=</m:t>
+                  <m:t>: i=</m:t>
                 </m:r>
                 <m:f>
                   <m:fPr>
@@ -29933,7 +31782,7 @@
           <w:lang w:val="en-US"/>
         </w:rPr>
       </w:pPr>
-      <w:hyperlink r:id="rId35" w:history="1">
+      <w:hyperlink r:id="rId36" w:history="1">
         <w:r>
           <w:rPr>
             <w:rStyle w:val="Hyperlink"/>
@@ -29974,7 +31823,7 @@
           <w:lang w:val="en-US"/>
         </w:rPr>
       </w:pPr>
-      <w:hyperlink r:id="rId36" w:history="1">
+      <w:hyperlink r:id="rId37" w:history="1">
         <w:r>
           <w:rPr>
             <w:rStyle w:val="Hyperlink"/>
@@ -30607,7 +32456,23 @@
           <w:lang w:val="en-US"/>
         </w:rPr>
         <w:br/>
-        <w:t>The parameter A influences only the feedback resistor at opAMp_z:</w:t>
+        <w:t xml:space="preserve">The parameter A influences only the feedback resistor at </w:t>
+      </w:r>
+      <w:proofErr w:type="spellStart"/>
+      <w:r>
+        <w:rPr>
+          <w:rFonts w:eastAsiaTheme="minorEastAsia" w:cstheme="minorHAnsi"/>
+          <w:lang w:val="en-US"/>
+        </w:rPr>
+        <w:t>opAMp_z</w:t>
+      </w:r>
+      <w:proofErr w:type="spellEnd"/>
+      <w:r>
+        <w:rPr>
+          <w:rFonts w:eastAsiaTheme="minorEastAsia" w:cstheme="minorHAnsi"/>
+          <w:lang w:val="en-US"/>
+        </w:rPr>
+        <w:t>:</w:t>
       </w:r>
     </w:p>
     <w:tbl>
@@ -30655,7 +32520,7 @@
                           <pic:cNvPicPr/>
                         </pic:nvPicPr>
                         <pic:blipFill>
-                          <a:blip r:embed="rId37"/>
+                          <a:blip r:embed="rId38"/>
                           <a:stretch>
                             <a:fillRect/>
                           </a:stretch>
@@ -30720,6 +32585,7 @@
               </w:rPr>
               <w:t>parameter </w:t>
             </w:r>
+            <w:proofErr w:type="spellStart"/>
             <w:proofErr w:type="gramStart"/>
             <w:r>
               <w:rPr>
@@ -30730,6 +32596,7 @@
               </w:rPr>
               <w:t>SI.Resistance</w:t>
             </w:r>
+            <w:proofErr w:type="spellEnd"/>
             <w:proofErr w:type="gramEnd"/>
             <w:r>
               <w:rPr>
@@ -30760,6 +32627,7 @@
               </w:rPr>
               <w:t>parameter </w:t>
             </w:r>
+            <w:proofErr w:type="spellStart"/>
             <w:proofErr w:type="gramStart"/>
             <w:r>
               <w:rPr>
@@ -30770,6 +32638,7 @@
               </w:rPr>
               <w:t>SI.Capacitance</w:t>
             </w:r>
+            <w:proofErr w:type="spellEnd"/>
             <w:proofErr w:type="gramEnd"/>
             <w:r>
               <w:rPr>
@@ -30800,6 +32669,7 @@
               </w:rPr>
               <w:t>parameter </w:t>
             </w:r>
+            <w:proofErr w:type="spellStart"/>
             <w:proofErr w:type="gramStart"/>
             <w:r>
               <w:rPr>
@@ -30810,6 +32680,7 @@
               </w:rPr>
               <w:t>SI.Current</w:t>
             </w:r>
+            <w:proofErr w:type="spellEnd"/>
             <w:proofErr w:type="gramEnd"/>
             <w:r>
               <w:rPr>
@@ -30820,6 +32691,7 @@
               </w:rPr>
               <w:t> Ids=1e-12 "</w:t>
             </w:r>
+            <w:proofErr w:type="spellStart"/>
             <w:r>
               <w:rPr>
                 <w:rFonts w:ascii="Courier New" w:eastAsiaTheme="minorEastAsia" w:hAnsi="Courier New" w:cs="Courier New"/>
@@ -30854,7 +32726,17 @@
                 <w:szCs w:val="16"/>
                 <w:lang w:val="en-US"/>
               </w:rPr>
-              <w:t>current";</w:t>
+              <w:t>current</w:t>
+            </w:r>
+            <w:proofErr w:type="spellEnd"/>
+            <w:r>
+              <w:rPr>
+                <w:rFonts w:ascii="Courier New" w:eastAsiaTheme="minorEastAsia" w:hAnsi="Courier New" w:cs="Courier New"/>
+                <w:sz w:val="16"/>
+                <w:szCs w:val="16"/>
+                <w:lang w:val="en-US"/>
+              </w:rPr>
+              <w:t>";</w:t>
             </w:r>
           </w:p>
           <w:p>
@@ -30876,6 +32758,7 @@
               </w:rPr>
               <w:t>parameter </w:t>
             </w:r>
+            <w:proofErr w:type="spellStart"/>
             <w:proofErr w:type="gramStart"/>
             <w:r>
               <w:rPr>
@@ -30886,6 +32769,7 @@
               </w:rPr>
               <w:t>SI.Voltage</w:t>
             </w:r>
+            <w:proofErr w:type="spellEnd"/>
             <w:proofErr w:type="gramEnd"/>
             <w:r>
               <w:rPr>
@@ -30894,8 +32778,39 @@
                 <w:szCs w:val="16"/>
                 <w:lang w:val="en-US"/>
               </w:rPr>
-              <w:t> nVt=26e-3 " voltage equ</w:t>
+              <w:t> </w:t>
             </w:r>
+            <w:proofErr w:type="spellStart"/>
+            <w:r>
+              <w:rPr>
+                <w:rFonts w:ascii="Courier New" w:eastAsiaTheme="minorEastAsia" w:hAnsi="Courier New" w:cs="Courier New"/>
+                <w:sz w:val="16"/>
+                <w:szCs w:val="16"/>
+                <w:lang w:val="en-US"/>
+              </w:rPr>
+              <w:t>nVt</w:t>
+            </w:r>
+            <w:proofErr w:type="spellEnd"/>
+            <w:r>
+              <w:rPr>
+                <w:rFonts w:ascii="Courier New" w:eastAsiaTheme="minorEastAsia" w:hAnsi="Courier New" w:cs="Courier New"/>
+                <w:sz w:val="16"/>
+                <w:szCs w:val="16"/>
+                <w:lang w:val="en-US"/>
+              </w:rPr>
+              <w:t>=26e-3 " voltage </w:t>
+            </w:r>
+            <w:proofErr w:type="spellStart"/>
+            <w:r>
+              <w:rPr>
+                <w:rFonts w:ascii="Courier New" w:eastAsiaTheme="minorEastAsia" w:hAnsi="Courier New" w:cs="Courier New"/>
+                <w:sz w:val="16"/>
+                <w:szCs w:val="16"/>
+                <w:lang w:val="en-US"/>
+              </w:rPr>
+              <w:t>equ</w:t>
+            </w:r>
+            <w:proofErr w:type="spellEnd"/>
             <w:r>
               <w:rPr>
                 <w:rFonts w:ascii="Courier New" w:eastAsiaTheme="minorEastAsia" w:hAnsi="Courier New" w:cs="Courier New"/>

</xml_diff>

<commit_message>
van der Pol is making progress
</commit_message>
<xml_diff>
--- a/ChaoticCircuits/Resources/Documentation/ChaoticCircuits.docx
+++ b/ChaoticCircuits/Resources/Documentation/ChaoticCircuits.docx
@@ -13,7 +13,6 @@
           <w:u w:val="single"/>
         </w:rPr>
       </w:pPr>
-      <w:proofErr w:type="spellStart"/>
       <w:r>
         <w:rPr>
           <w:rFonts w:eastAsiaTheme="minorEastAsia"/>
@@ -23,7 +22,6 @@
         </w:rPr>
         <w:t>OpAmp-Circuits</w:t>
       </w:r>
-      <w:proofErr w:type="spellEnd"/>
     </w:p>
     <w:tbl>
       <w:tblPr>
@@ -2068,7 +2066,14 @@
             <w:rFonts w:ascii="Cambria Math" w:eastAsiaTheme="minorEastAsia" w:hAnsi="Cambria Math"/>
             <w:lang w:val="en-US"/>
           </w:rPr>
-          <m:t>1≤i≤n</m:t>
+          <m:t>2</m:t>
+        </m:r>
+        <m:r>
+          <w:rPr>
+            <w:rFonts w:ascii="Cambria Math" w:eastAsiaTheme="minorEastAsia" w:hAnsi="Cambria Math"/>
+            <w:lang w:val="en-US"/>
+          </w:rPr>
+          <m:t>≤i≤n</m:t>
         </m:r>
       </m:oMath>
       <w:r>
@@ -2540,27 +2545,13 @@
         <w:rPr>
           <w:lang w:val="en-US"/>
         </w:rPr>
-        <w:t xml:space="preserve"> van der Mark, „Frequency </w:t>
-      </w:r>
-      <w:proofErr w:type="spellStart"/>
-      <w:r>
-        <w:rPr>
-          <w:lang w:val="en-US"/>
-        </w:rPr>
-        <w:t>Demultiplicat</w:t>
+        <w:t xml:space="preserve"> van der Mark, „Frequency Demultiplicat</w:t>
       </w:r>
       <w:r>
         <w:rPr>
           <w:lang w:val="en-US"/>
         </w:rPr>
-        <w:t>ion</w:t>
-      </w:r>
-      <w:proofErr w:type="spellEnd"/>
-      <w:r>
-        <w:rPr>
-          <w:lang w:val="en-US"/>
-        </w:rPr>
-        <w:t xml:space="preserve">”, Nature 120 (1927), p. 363-364, </w:t>
+        <w:t xml:space="preserve">ion”, Nature 120 (1927), p. 363-364, </w:t>
       </w:r>
       <w:r>
         <w:rPr>
@@ -2928,7 +2919,14 @@
                   <w:rFonts w:ascii="Cambria Math" w:eastAsiaTheme="minorEastAsia" w:hAnsi="Cambria Math"/>
                   <w:lang w:val="en-US"/>
                 </w:rPr>
-                <m:t>t∙d</m:t>
+                <m:t>i</m:t>
+              </m:r>
+              <m:r>
+                <w:rPr>
+                  <w:rFonts w:ascii="Cambria Math" w:eastAsiaTheme="minorEastAsia" w:hAnsi="Cambria Math"/>
+                  <w:lang w:val="en-US"/>
+                </w:rPr>
+                <m:t>∙d</m:t>
               </m:r>
               <m:sSup>
                 <m:sSupPr>
@@ -3449,6 +3447,29 @@
           <w:lang w:val="en-US"/>
         </w:rPr>
       </w:pPr>
+      <w:r>
+        <w:rPr>
+          <w:rFonts w:eastAsiaTheme="minorEastAsia"/>
+          <w:lang w:val="en-US"/>
+        </w:rPr>
+        <w:t>These are the equations of the physical model.</w:t>
+      </w:r>
+    </w:p>
+    <w:p>
+      <w:pPr>
+        <w:spacing w:after="0"/>
+        <w:rPr>
+          <w:rFonts w:eastAsiaTheme="minorEastAsia"/>
+          <w:lang w:val="en-US"/>
+        </w:rPr>
+      </w:pPr>
+      <w:r>
+        <w:rPr>
+          <w:rFonts w:eastAsiaTheme="minorEastAsia"/>
+          <w:lang w:val="en-US"/>
+        </w:rPr>
+        <w:t>Note the phase shift of the excitation!</w:t>
+      </w:r>
     </w:p>
     <w:p>
       <w:pPr>
@@ -4108,10 +4129,46 @@
             <m:num>
               <m:r>
                 <w:rPr>
-                  <w:rFonts w:ascii="Cambria Math" w:hAnsi="Cambria Math"/>
-                  <w:lang w:val="en-US"/>
-                </w:rPr>
-                <m:t>ω∙C∙</m:t>
+                  <w:rFonts w:ascii="Cambria Math" w:eastAsiaTheme="minorEastAsia" w:hAnsi="Cambria Math"/>
+                  <w:lang w:val="en-US"/>
+                </w:rPr>
+                <m:t>w∙</m:t>
+              </m:r>
+              <m:sSub>
+                <m:sSubPr>
+                  <m:ctrlPr>
+                    <w:rPr>
+                      <w:rFonts w:ascii="Cambria Math" w:hAnsi="Cambria Math"/>
+                      <w:i/>
+                      <w:lang w:val="en-US"/>
+                    </w:rPr>
+                  </m:ctrlPr>
+                </m:sSubPr>
+                <m:e>
+                  <m:r>
+                    <w:rPr>
+                      <w:rFonts w:ascii="Cambria Math" w:hAnsi="Cambria Math"/>
+                      <w:lang w:val="en-US"/>
+                    </w:rPr>
+                    <m:t>ω</m:t>
+                  </m:r>
+                </m:e>
+                <m:sub>
+                  <m:r>
+                    <w:rPr>
+                      <w:rFonts w:ascii="Cambria Math" w:hAnsi="Cambria Math"/>
+                      <w:lang w:val="en-US"/>
+                    </w:rPr>
+                    <m:t>0</m:t>
+                  </m:r>
+                </m:sub>
+              </m:sSub>
+              <m:r>
+                <w:rPr>
+                  <w:rFonts w:ascii="Cambria Math" w:hAnsi="Cambria Math"/>
+                  <w:lang w:val="en-US"/>
+                </w:rPr>
+                <m:t>∙C∙</m:t>
               </m:r>
               <m:acc>
                 <m:accPr>
@@ -5884,34 +5941,11 @@
           <w:lang w:val="en-US"/>
         </w:rPr>
       </w:pPr>
-      <w:r>
-        <w:rPr>
-          <w:rFonts w:eastAsiaTheme="minorEastAsia"/>
-          <w:lang w:val="en-US"/>
-        </w:rPr>
-        <w:t>To compare the results of the physical model and the analytic equations, the initial conditions would have to be equivalent.</w:t>
-      </w:r>
-      <w:r>
-        <w:rPr>
-          <w:rFonts w:eastAsiaTheme="minorEastAsia"/>
-          <w:lang w:val="en-US"/>
-        </w:rPr>
-        <w:t xml:space="preserve"> This makes comparability difficult.</w:t>
-      </w:r>
     </w:p>
     <w:p>
       <w:pPr>
         <w:spacing w:after="0"/>
         <w:rPr>
-          <w:rFonts w:eastAsiaTheme="minorEastAsia"/>
-          <w:lang w:val="en-US"/>
-        </w:rPr>
-      </w:pPr>
-    </w:p>
-    <w:p>
-      <w:pPr>
-        <w:spacing w:after="0"/>
-        <w:rPr>
           <w:lang w:val="en-US"/>
         </w:rPr>
       </w:pPr>
@@ -5921,6 +5955,51 @@
           <w:lang w:val="en-US"/>
         </w:rPr>
         <w:t xml:space="preserve">For an implementation as an electronic circuit, the equations have to be scaled to keep the variables within the desired range. </w:t>
+      </w:r>
+      <w:r>
+        <w:rPr>
+          <w:rFonts w:eastAsiaTheme="minorEastAsia"/>
+          <w:lang w:val="en-US"/>
+        </w:rPr>
+        <w:t xml:space="preserve">We chose natural eigen frequency </w:t>
+      </w:r>
+      <m:oMath>
+        <m:sSub>
+          <m:sSubPr>
+            <m:ctrlPr>
+              <w:rPr>
+                <w:rFonts w:ascii="Cambria Math" w:hAnsi="Cambria Math"/>
+                <w:i/>
+                <w:lang w:val="en-US"/>
+              </w:rPr>
+            </m:ctrlPr>
+          </m:sSubPr>
+          <m:e>
+            <m:r>
+              <w:rPr>
+                <w:rFonts w:ascii="Cambria Math" w:hAnsi="Cambria Math"/>
+                <w:lang w:val="en-US"/>
+              </w:rPr>
+              <m:t>ω</m:t>
+            </m:r>
+          </m:e>
+          <m:sub>
+            <m:r>
+              <w:rPr>
+                <w:rFonts w:ascii="Cambria Math" w:hAnsi="Cambria Math"/>
+                <w:lang w:val="en-US"/>
+              </w:rPr>
+              <m:t>0</m:t>
+            </m:r>
+          </m:sub>
+        </m:sSub>
+      </m:oMath>
+      <w:r>
+        <w:rPr>
+          <w:rFonts w:eastAsiaTheme="minorEastAsia"/>
+          <w:lang w:val="en-US"/>
+        </w:rPr>
+        <w:t xml:space="preserve"> as time scale: </w:t>
       </w:r>
     </w:p>
     <w:p>
@@ -10324,7 +10403,7 @@
           <v:shape id="_x0000_i1025" type="#_x0000_t75" style="width:323.7pt;height:201.6pt" o:ole="">
             <v:imagedata r:id="rId15" o:title=""/>
           </v:shape>
-          <o:OLEObject Type="Embed" ProgID="Excel.Sheet.12" ShapeID="_x0000_i1025" DrawAspect="Content" ObjectID="_1808208423" r:id="rId16"/>
+          <o:OLEObject Type="Embed" ProgID="Excel.Sheet.12" ShapeID="_x0000_i1025" DrawAspect="Content" ObjectID="_1808231182" r:id="rId16"/>
         </w:object>
       </w:r>
     </w:p>
@@ -11153,49 +11232,7 @@
           <w:rFonts w:eastAsiaTheme="minorEastAsia"/>
           <w:lang w:val="en-US"/>
         </w:rPr>
-        <w:t xml:space="preserve">Instead of using a series resonance circuit and deriving a scaled differential equation for the current, we could use an equivalent parallel </w:t>
-      </w:r>
-      <w:r>
-        <w:rPr>
-          <w:rFonts w:eastAsiaTheme="minorEastAsia"/>
-          <w:lang w:val="en-US"/>
-        </w:rPr>
-        <w:t>resonance circuit</w:t>
-      </w:r>
-      <w:r>
-        <w:rPr>
-          <w:rFonts w:eastAsiaTheme="minorEastAsia"/>
-          <w:lang w:val="en-US"/>
-        </w:rPr>
-        <w:t xml:space="preserve"> and </w:t>
-      </w:r>
-      <w:r>
-        <w:rPr>
-          <w:rFonts w:eastAsiaTheme="minorEastAsia"/>
-          <w:lang w:val="en-US"/>
-        </w:rPr>
-        <w:t>deriv</w:t>
-      </w:r>
-      <w:r>
-        <w:rPr>
-          <w:rFonts w:eastAsiaTheme="minorEastAsia"/>
-          <w:lang w:val="en-US"/>
-        </w:rPr>
-        <w:t>e</w:t>
-      </w:r>
-      <w:r>
-        <w:rPr>
-          <w:rFonts w:eastAsiaTheme="minorEastAsia"/>
-          <w:lang w:val="en-US"/>
-        </w:rPr>
-        <w:t xml:space="preserve"> a scaled differential equation for the </w:t>
-      </w:r>
-      <w:r>
-        <w:rPr>
-          <w:rFonts w:eastAsiaTheme="minorEastAsia"/>
-          <w:lang w:val="en-US"/>
-        </w:rPr>
-        <w:t>voltage.</w:t>
+        <w:t>Instead of using a series resonance circuit and deriving a scaled differential equation for the current, we could use an equivalent parallel resonance circuit and derive a scaled differential equation for the voltage.</w:t>
       </w:r>
     </w:p>
     <w:p>
@@ -19136,27 +19173,7 @@
                 <w:szCs w:val="12"/>
                 <w:lang w:val="en-US"/>
               </w:rPr>
-              <w:t>  parameter </w:t>
-            </w:r>
-            <w:proofErr w:type="spellStart"/>
-            <w:r>
-              <w:rPr>
-                <w:rFonts w:ascii="Courier New" w:eastAsiaTheme="minorEastAsia" w:hAnsi="Courier New" w:cs="Courier New"/>
-                <w:sz w:val="12"/>
-                <w:szCs w:val="12"/>
-                <w:lang w:val="en-US"/>
-              </w:rPr>
-              <w:t>SI.Resistance</w:t>
-            </w:r>
-            <w:proofErr w:type="spellEnd"/>
-            <w:r>
-              <w:rPr>
-                <w:rFonts w:ascii="Courier New" w:eastAsiaTheme="minorEastAsia" w:hAnsi="Courier New" w:cs="Courier New"/>
-                <w:sz w:val="12"/>
-                <w:szCs w:val="12"/>
-                <w:lang w:val="en-US"/>
-              </w:rPr>
-              <w:t> R=1.</w:t>
+              <w:t>  parameter SI.Resistance R=1.</w:t>
             </w:r>
             <w:r>
               <w:rPr>
@@ -19194,27 +19211,7 @@
                 <w:szCs w:val="12"/>
                 <w:lang w:val="en-US"/>
               </w:rPr>
-              <w:t>  parameter </w:t>
-            </w:r>
-            <w:proofErr w:type="spellStart"/>
-            <w:r>
-              <w:rPr>
-                <w:rFonts w:ascii="Courier New" w:eastAsiaTheme="minorEastAsia" w:hAnsi="Courier New" w:cs="Courier New"/>
-                <w:sz w:val="12"/>
-                <w:szCs w:val="12"/>
-                <w:lang w:val="en-US"/>
-              </w:rPr>
-              <w:t>SI.Inductance</w:t>
-            </w:r>
-            <w:proofErr w:type="spellEnd"/>
-            <w:r>
-              <w:rPr>
-                <w:rFonts w:ascii="Courier New" w:eastAsiaTheme="minorEastAsia" w:hAnsi="Courier New" w:cs="Courier New"/>
-                <w:sz w:val="12"/>
-                <w:szCs w:val="12"/>
-                <w:lang w:val="en-US"/>
-              </w:rPr>
-              <w:t> L=18e-3 "Inductor";</w:t>
+              <w:t>  parameter SI.Inductance L=18e-3 "Inductor";</w:t>
             </w:r>
           </w:p>
           <w:p>
@@ -19234,27 +19231,7 @@
                 <w:szCs w:val="12"/>
                 <w:lang w:val="en-US"/>
               </w:rPr>
-              <w:t>  parameter </w:t>
-            </w:r>
-            <w:proofErr w:type="spellStart"/>
-            <w:r>
-              <w:rPr>
-                <w:rFonts w:ascii="Courier New" w:eastAsiaTheme="minorEastAsia" w:hAnsi="Courier New" w:cs="Courier New"/>
-                <w:sz w:val="12"/>
-                <w:szCs w:val="12"/>
-                <w:lang w:val="en-US"/>
-              </w:rPr>
-              <w:t>SI.Resistance</w:t>
-            </w:r>
-            <w:proofErr w:type="spellEnd"/>
-            <w:r>
-              <w:rPr>
-                <w:rFonts w:ascii="Courier New" w:eastAsiaTheme="minorEastAsia" w:hAnsi="Courier New" w:cs="Courier New"/>
-                <w:sz w:val="12"/>
-                <w:szCs w:val="12"/>
-                <w:lang w:val="en-US"/>
-              </w:rPr>
-              <w:t> RL=14 "Resistance of Inductor";</w:t>
+              <w:t>  parameter SI.Resistance RL=14 "Resistance of Inductor";</w:t>
             </w:r>
           </w:p>
           <w:p>
@@ -19274,27 +19251,7 @@
                 <w:szCs w:val="12"/>
                 <w:lang w:val="en-US"/>
               </w:rPr>
-              <w:t>  parameter </w:t>
-            </w:r>
-            <w:proofErr w:type="spellStart"/>
-            <w:r>
-              <w:rPr>
-                <w:rFonts w:ascii="Courier New" w:eastAsiaTheme="minorEastAsia" w:hAnsi="Courier New" w:cs="Courier New"/>
-                <w:sz w:val="12"/>
-                <w:szCs w:val="12"/>
-                <w:lang w:val="en-US"/>
-              </w:rPr>
-              <w:t>SI.Capacitance</w:t>
-            </w:r>
-            <w:proofErr w:type="spellEnd"/>
-            <w:r>
-              <w:rPr>
-                <w:rFonts w:ascii="Courier New" w:eastAsiaTheme="minorEastAsia" w:hAnsi="Courier New" w:cs="Courier New"/>
-                <w:sz w:val="12"/>
-                <w:szCs w:val="12"/>
-                <w:lang w:val="en-US"/>
-              </w:rPr>
-              <w:t> C1=10.e-9 "Capacitor 1";</w:t>
+              <w:t>  parameter SI.Capacitance C1=10.e-9 "Capacitor 1";</w:t>
             </w:r>
           </w:p>
           <w:p>
@@ -19314,27 +19271,7 @@
                 <w:szCs w:val="12"/>
                 <w:lang w:val="en-US"/>
               </w:rPr>
-              <w:t>  parameter </w:t>
-            </w:r>
-            <w:proofErr w:type="spellStart"/>
-            <w:r>
-              <w:rPr>
-                <w:rFonts w:ascii="Courier New" w:eastAsiaTheme="minorEastAsia" w:hAnsi="Courier New" w:cs="Courier New"/>
-                <w:sz w:val="12"/>
-                <w:szCs w:val="12"/>
-                <w:lang w:val="en-US"/>
-              </w:rPr>
-              <w:t>SI.Capacitance</w:t>
-            </w:r>
-            <w:proofErr w:type="spellEnd"/>
-            <w:r>
-              <w:rPr>
-                <w:rFonts w:ascii="Courier New" w:eastAsiaTheme="minorEastAsia" w:hAnsi="Courier New" w:cs="Courier New"/>
-                <w:sz w:val="12"/>
-                <w:szCs w:val="12"/>
-                <w:lang w:val="en-US"/>
-              </w:rPr>
-              <w:t> C2=100e-9 "Capacitor 2";</w:t>
+              <w:t>  parameter SI.Capacitance C2=100e-9 "Capacitor 2";</w:t>
             </w:r>
           </w:p>
           <w:p>
@@ -19394,47 +19331,7 @@
                 <w:szCs w:val="12"/>
                 <w:lang w:val="en-US"/>
               </w:rPr>
-              <w:t>  parameter </w:t>
-            </w:r>
-            <w:proofErr w:type="spellStart"/>
-            <w:r>
-              <w:rPr>
-                <w:rFonts w:ascii="Courier New" w:eastAsiaTheme="minorEastAsia" w:hAnsi="Courier New" w:cs="Courier New"/>
-                <w:sz w:val="12"/>
-                <w:szCs w:val="12"/>
-                <w:lang w:val="en-US"/>
-              </w:rPr>
-              <w:t>SI.Voltage</w:t>
-            </w:r>
-            <w:proofErr w:type="spellEnd"/>
-            <w:r>
-              <w:rPr>
-                <w:rFonts w:ascii="Courier New" w:eastAsiaTheme="minorEastAsia" w:hAnsi="Courier New" w:cs="Courier New"/>
-                <w:sz w:val="12"/>
-                <w:szCs w:val="12"/>
-                <w:lang w:val="en-US"/>
-              </w:rPr>
-              <w:t> Vs=9 "Supply voltage of </w:t>
-            </w:r>
-            <w:proofErr w:type="spellStart"/>
-            <w:r>
-              <w:rPr>
-                <w:rFonts w:ascii="Courier New" w:eastAsiaTheme="minorEastAsia" w:hAnsi="Courier New" w:cs="Courier New"/>
-                <w:sz w:val="12"/>
-                <w:szCs w:val="12"/>
-                <w:lang w:val="en-US"/>
-              </w:rPr>
-              <w:t>opAmps</w:t>
-            </w:r>
-            <w:proofErr w:type="spellEnd"/>
-            <w:r>
-              <w:rPr>
-                <w:rFonts w:ascii="Courier New" w:eastAsiaTheme="minorEastAsia" w:hAnsi="Courier New" w:cs="Courier New"/>
-                <w:sz w:val="12"/>
-                <w:szCs w:val="12"/>
-                <w:lang w:val="en-US"/>
-              </w:rPr>
-              <w:t>";</w:t>
+              <w:t>  parameter SI.Voltage Vs=9 "Supply voltage of opAmps";</w:t>
             </w:r>
           </w:p>
           <w:p>
@@ -19454,27 +19351,7 @@
                 <w:szCs w:val="12"/>
                 <w:lang w:val="en-US"/>
               </w:rPr>
-              <w:t>  parameter </w:t>
-            </w:r>
-            <w:proofErr w:type="spellStart"/>
-            <w:r>
-              <w:rPr>
-                <w:rFonts w:ascii="Courier New" w:eastAsiaTheme="minorEastAsia" w:hAnsi="Courier New" w:cs="Courier New"/>
-                <w:sz w:val="12"/>
-                <w:szCs w:val="12"/>
-                <w:lang w:val="en-US"/>
-              </w:rPr>
-              <w:t>SI.Resistance</w:t>
-            </w:r>
-            <w:proofErr w:type="spellEnd"/>
-            <w:r>
-              <w:rPr>
-                <w:rFonts w:ascii="Courier New" w:eastAsiaTheme="minorEastAsia" w:hAnsi="Courier New" w:cs="Courier New"/>
-                <w:sz w:val="12"/>
-                <w:szCs w:val="12"/>
-                <w:lang w:val="en-US"/>
-              </w:rPr>
-              <w:t> R12=220 "R1 and R2";</w:t>
+              <w:t>  parameter SI.Resistance R12=220 "R1 and R2";</w:t>
             </w:r>
           </w:p>
           <w:p>
@@ -19494,27 +19371,7 @@
                 <w:szCs w:val="12"/>
                 <w:lang w:val="en-US"/>
               </w:rPr>
-              <w:t>  parameter </w:t>
-            </w:r>
-            <w:proofErr w:type="spellStart"/>
-            <w:r>
-              <w:rPr>
-                <w:rFonts w:ascii="Courier New" w:eastAsiaTheme="minorEastAsia" w:hAnsi="Courier New" w:cs="Courier New"/>
-                <w:sz w:val="12"/>
-                <w:szCs w:val="12"/>
-                <w:lang w:val="en-US"/>
-              </w:rPr>
-              <w:t>SI.Resistance</w:t>
-            </w:r>
-            <w:proofErr w:type="spellEnd"/>
-            <w:r>
-              <w:rPr>
-                <w:rFonts w:ascii="Courier New" w:eastAsiaTheme="minorEastAsia" w:hAnsi="Courier New" w:cs="Courier New"/>
-                <w:sz w:val="12"/>
-                <w:szCs w:val="12"/>
-                <w:lang w:val="en-US"/>
-              </w:rPr>
-              <w:t> R3=2200 "R3";</w:t>
+              <w:t>  parameter SI.Resistance R3=2200 "R3";</w:t>
             </w:r>
           </w:p>
           <w:p>
@@ -19534,27 +19391,7 @@
                 <w:szCs w:val="12"/>
                 <w:lang w:val="en-US"/>
               </w:rPr>
-              <w:t>  parameter </w:t>
-            </w:r>
-            <w:proofErr w:type="spellStart"/>
-            <w:r>
-              <w:rPr>
-                <w:rFonts w:ascii="Courier New" w:eastAsiaTheme="minorEastAsia" w:hAnsi="Courier New" w:cs="Courier New"/>
-                <w:sz w:val="12"/>
-                <w:szCs w:val="12"/>
-                <w:lang w:val="en-US"/>
-              </w:rPr>
-              <w:t>SI.Resistance</w:t>
-            </w:r>
-            <w:proofErr w:type="spellEnd"/>
-            <w:r>
-              <w:rPr>
-                <w:rFonts w:ascii="Courier New" w:eastAsiaTheme="minorEastAsia" w:hAnsi="Courier New" w:cs="Courier New"/>
-                <w:sz w:val="12"/>
-                <w:szCs w:val="12"/>
-                <w:lang w:val="en-US"/>
-              </w:rPr>
-              <w:t> R45=22e3 "R4 and R5";</w:t>
+              <w:t>  parameter SI.Resistance R45=22e3 "R4 and R5";</w:t>
             </w:r>
           </w:p>
           <w:p>
@@ -19574,27 +19411,7 @@
                 <w:szCs w:val="12"/>
                 <w:lang w:val="en-US"/>
               </w:rPr>
-              <w:t>  parameter </w:t>
-            </w:r>
-            <w:proofErr w:type="spellStart"/>
-            <w:r>
-              <w:rPr>
-                <w:rFonts w:ascii="Courier New" w:eastAsiaTheme="minorEastAsia" w:hAnsi="Courier New" w:cs="Courier New"/>
-                <w:sz w:val="12"/>
-                <w:szCs w:val="12"/>
-                <w:lang w:val="en-US"/>
-              </w:rPr>
-              <w:t>SI.Resistance</w:t>
-            </w:r>
-            <w:proofErr w:type="spellEnd"/>
-            <w:r>
-              <w:rPr>
-                <w:rFonts w:ascii="Courier New" w:eastAsiaTheme="minorEastAsia" w:hAnsi="Courier New" w:cs="Courier New"/>
-                <w:sz w:val="12"/>
-                <w:szCs w:val="12"/>
-                <w:lang w:val="en-US"/>
-              </w:rPr>
-              <w:t> R6=3300 "R6";</w:t>
+              <w:t>  parameter SI.Resistance R6=3300 "R6";</w:t>
             </w:r>
           </w:p>
           <w:p>
@@ -23996,27 +23813,7 @@
                 <w:szCs w:val="12"/>
                 <w:lang w:val="en-US"/>
               </w:rPr>
-              <w:t>parameter </w:t>
-            </w:r>
-            <w:proofErr w:type="spellStart"/>
-            <w:r>
-              <w:rPr>
-                <w:rFonts w:ascii="Courier New" w:eastAsiaTheme="minorEastAsia" w:hAnsi="Courier New" w:cs="Courier New"/>
-                <w:sz w:val="12"/>
-                <w:szCs w:val="12"/>
-                <w:lang w:val="en-US"/>
-              </w:rPr>
-              <w:t>SI.Current</w:t>
-            </w:r>
-            <w:proofErr w:type="spellEnd"/>
-            <w:r>
-              <w:rPr>
-                <w:rFonts w:ascii="Courier New" w:eastAsiaTheme="minorEastAsia" w:hAnsi="Courier New" w:cs="Courier New"/>
-                <w:sz w:val="12"/>
-                <w:szCs w:val="12"/>
-                <w:lang w:val="en-US"/>
-              </w:rPr>
-              <w:t> Ids=1e-9 "Diode: saturation current";</w:t>
+              <w:t>parameter SI.Current Ids=1e-9 "Diode: saturation current";</w:t>
             </w:r>
           </w:p>
           <w:p>
@@ -24036,47 +23833,7 @@
                 <w:szCs w:val="12"/>
                 <w:lang w:val="en-US"/>
               </w:rPr>
-              <w:t>  parameter </w:t>
-            </w:r>
-            <w:proofErr w:type="spellStart"/>
-            <w:r>
-              <w:rPr>
-                <w:rFonts w:ascii="Courier New" w:eastAsiaTheme="minorEastAsia" w:hAnsi="Courier New" w:cs="Courier New"/>
-                <w:sz w:val="12"/>
-                <w:szCs w:val="12"/>
-                <w:lang w:val="en-US"/>
-              </w:rPr>
-              <w:t>SI.Voltage</w:t>
-            </w:r>
-            <w:proofErr w:type="spellEnd"/>
-            <w:r>
-              <w:rPr>
-                <w:rFonts w:ascii="Courier New" w:eastAsiaTheme="minorEastAsia" w:hAnsi="Courier New" w:cs="Courier New"/>
-                <w:sz w:val="12"/>
-                <w:szCs w:val="12"/>
-                <w:lang w:val="en-US"/>
-              </w:rPr>
-              <w:t> </w:t>
-            </w:r>
-            <w:proofErr w:type="spellStart"/>
-            <w:r>
-              <w:rPr>
-                <w:rFonts w:ascii="Courier New" w:eastAsiaTheme="minorEastAsia" w:hAnsi="Courier New" w:cs="Courier New"/>
-                <w:sz w:val="12"/>
-                <w:szCs w:val="12"/>
-                <w:lang w:val="en-US"/>
-              </w:rPr>
-              <w:t>nVt</w:t>
-            </w:r>
-            <w:proofErr w:type="spellEnd"/>
-            <w:r>
-              <w:rPr>
-                <w:rFonts w:ascii="Courier New" w:eastAsiaTheme="minorEastAsia" w:hAnsi="Courier New" w:cs="Courier New"/>
-                <w:sz w:val="12"/>
-                <w:szCs w:val="12"/>
-                <w:lang w:val="en-US"/>
-              </w:rPr>
-              <w:t>=2*26e-</w:t>
+              <w:t>  parameter SI.Voltage nVt=2*26e-</w:t>
             </w:r>
             <w:r>
               <w:rPr>
@@ -24113,19 +23870,8 @@
                 <w:szCs w:val="12"/>
                 <w:lang w:val="en-US"/>
               </w:rPr>
-              <w:t>" n*voltage </w:t>
+              <w:t>" n*voltage equ</w:t>
             </w:r>
-            <w:proofErr w:type="spellStart"/>
-            <w:r>
-              <w:rPr>
-                <w:rFonts w:ascii="Courier New" w:eastAsiaTheme="minorEastAsia" w:hAnsi="Courier New" w:cs="Courier New"/>
-                <w:sz w:val="12"/>
-                <w:szCs w:val="12"/>
-                <w:lang w:val="en-US"/>
-              </w:rPr>
-              <w:t>equ</w:t>
-            </w:r>
-            <w:proofErr w:type="spellEnd"/>
             <w:r>
               <w:rPr>
                 <w:rFonts w:ascii="Courier New" w:eastAsiaTheme="minorEastAsia" w:hAnsi="Courier New" w:cs="Courier New"/>
@@ -24182,27 +23928,7 @@
                 <w:szCs w:val="12"/>
                 <w:lang w:val="en-US"/>
               </w:rPr>
-              <w:t>  parameter </w:t>
-            </w:r>
-            <w:proofErr w:type="spellStart"/>
-            <w:r>
-              <w:rPr>
-                <w:rFonts w:ascii="Courier New" w:eastAsiaTheme="minorEastAsia" w:hAnsi="Courier New" w:cs="Courier New"/>
-                <w:sz w:val="12"/>
-                <w:szCs w:val="12"/>
-                <w:lang w:val="en-US"/>
-              </w:rPr>
-              <w:t>SI.Time</w:t>
-            </w:r>
-            <w:proofErr w:type="spellEnd"/>
-            <w:r>
-              <w:rPr>
-                <w:rFonts w:ascii="Courier New" w:eastAsiaTheme="minorEastAsia" w:hAnsi="Courier New" w:cs="Courier New"/>
-                <w:sz w:val="12"/>
-                <w:szCs w:val="12"/>
-                <w:lang w:val="en-US"/>
-              </w:rPr>
-              <w:t> Tau=0.1e-3 "Time constant";</w:t>
+              <w:t>  parameter SI.Time Tau=0.1e-3 "Time constant";</w:t>
             </w:r>
           </w:p>
           <w:p>
@@ -24222,27 +23948,7 @@
                 <w:szCs w:val="12"/>
                 <w:lang w:val="en-US"/>
               </w:rPr>
-              <w:t>  parameter Real a=1/5200 "Parameter a = Ra*Ids/</w:t>
-            </w:r>
-            <w:proofErr w:type="spellStart"/>
-            <w:r>
-              <w:rPr>
-                <w:rFonts w:ascii="Courier New" w:eastAsiaTheme="minorEastAsia" w:hAnsi="Courier New" w:cs="Courier New"/>
-                <w:sz w:val="12"/>
-                <w:szCs w:val="12"/>
-                <w:lang w:val="en-US"/>
-              </w:rPr>
-              <w:t>nVt</w:t>
-            </w:r>
-            <w:proofErr w:type="spellEnd"/>
-            <w:r>
-              <w:rPr>
-                <w:rFonts w:ascii="Courier New" w:eastAsiaTheme="minorEastAsia" w:hAnsi="Courier New" w:cs="Courier New"/>
-                <w:sz w:val="12"/>
-                <w:szCs w:val="12"/>
-                <w:lang w:val="en-US"/>
-              </w:rPr>
-              <w:t>";</w:t>
+              <w:t>  parameter Real a=1/5200 "Parameter a = Ra*Ids/nVt";</w:t>
             </w:r>
           </w:p>
           <w:p>
@@ -24300,19 +24006,8 @@
                 <w:szCs w:val="12"/>
                 <w:lang w:val="en-US"/>
               </w:rPr>
-              <w:t>  //configuration of the </w:t>
+              <w:t>  //configuration of the opAmps</w:t>
             </w:r>
-            <w:proofErr w:type="spellStart"/>
-            <w:r>
-              <w:rPr>
-                <w:rFonts w:ascii="Courier New" w:eastAsiaTheme="minorEastAsia" w:hAnsi="Courier New" w:cs="Courier New"/>
-                <w:sz w:val="12"/>
-                <w:szCs w:val="12"/>
-                <w:lang w:val="en-US"/>
-              </w:rPr>
-              <w:t>opAmps</w:t>
-            </w:r>
-            <w:proofErr w:type="spellEnd"/>
           </w:p>
           <w:p>
             <w:pPr>
@@ -24331,27 +24026,7 @@
                 <w:szCs w:val="12"/>
                 <w:lang w:val="en-US"/>
               </w:rPr>
-              <w:t>  parameter </w:t>
-            </w:r>
-            <w:proofErr w:type="spellStart"/>
-            <w:r>
-              <w:rPr>
-                <w:rFonts w:ascii="Courier New" w:eastAsiaTheme="minorEastAsia" w:hAnsi="Courier New" w:cs="Courier New"/>
-                <w:sz w:val="12"/>
-                <w:szCs w:val="12"/>
-                <w:lang w:val="en-US"/>
-              </w:rPr>
-              <w:t>SI.Capacitance</w:t>
-            </w:r>
-            <w:proofErr w:type="spellEnd"/>
-            <w:r>
-              <w:rPr>
-                <w:rFonts w:ascii="Courier New" w:eastAsiaTheme="minorEastAsia" w:hAnsi="Courier New" w:cs="Courier New"/>
-                <w:sz w:val="12"/>
-                <w:szCs w:val="12"/>
-                <w:lang w:val="en-US"/>
-              </w:rPr>
-              <w:t> C=10e-9 </w:t>
+              <w:t>  parameter SI.Capacitance C=10e-9 </w:t>
             </w:r>
             <w:r>
               <w:rPr>
@@ -24390,27 +24065,7 @@
                 <w:szCs w:val="12"/>
                 <w:lang w:val="en-US"/>
               </w:rPr>
-              <w:t>  parameter </w:t>
-            </w:r>
-            <w:proofErr w:type="spellStart"/>
-            <w:r>
-              <w:rPr>
-                <w:rFonts w:ascii="Courier New" w:eastAsiaTheme="minorEastAsia" w:hAnsi="Courier New" w:cs="Courier New"/>
-                <w:sz w:val="12"/>
-                <w:szCs w:val="12"/>
-                <w:lang w:val="en-US"/>
-              </w:rPr>
-              <w:t>SI.Resistance</w:t>
-            </w:r>
-            <w:proofErr w:type="spellEnd"/>
-            <w:r>
-              <w:rPr>
-                <w:rFonts w:ascii="Courier New" w:eastAsiaTheme="minorEastAsia" w:hAnsi="Courier New" w:cs="Courier New"/>
-                <w:sz w:val="12"/>
-                <w:szCs w:val="12"/>
-                <w:lang w:val="en-US"/>
-              </w:rPr>
-              <w:t> R=Tau/C "Resistance of {r1,r2,r3,r4}";</w:t>
+              <w:t>  parameter SI.Resistance R=Tau/C "Resistance of {r1,r2,r3,r4}";</w:t>
             </w:r>
           </w:p>
           <w:p>
@@ -24430,67 +24085,7 @@
                 <w:szCs w:val="12"/>
                 <w:lang w:val="en-US"/>
               </w:rPr>
-              <w:t>  parameter </w:t>
-            </w:r>
-            <w:proofErr w:type="spellStart"/>
-            <w:r>
-              <w:rPr>
-                <w:rFonts w:ascii="Courier New" w:eastAsiaTheme="minorEastAsia" w:hAnsi="Courier New" w:cs="Courier New"/>
-                <w:sz w:val="12"/>
-                <w:szCs w:val="12"/>
-                <w:lang w:val="en-US"/>
-              </w:rPr>
-              <w:t>SI.Resistance</w:t>
-            </w:r>
-            <w:proofErr w:type="spellEnd"/>
-            <w:r>
-              <w:rPr>
-                <w:rFonts w:ascii="Courier New" w:eastAsiaTheme="minorEastAsia" w:hAnsi="Courier New" w:cs="Courier New"/>
-                <w:sz w:val="12"/>
-                <w:szCs w:val="12"/>
-                <w:lang w:val="en-US"/>
-              </w:rPr>
-              <w:t> Ra=a*</w:t>
-            </w:r>
-            <w:proofErr w:type="spellStart"/>
-            <w:r>
-              <w:rPr>
-                <w:rFonts w:ascii="Courier New" w:eastAsiaTheme="minorEastAsia" w:hAnsi="Courier New" w:cs="Courier New"/>
-                <w:sz w:val="12"/>
-                <w:szCs w:val="12"/>
-                <w:lang w:val="en-US"/>
-              </w:rPr>
-              <w:t>nVt</w:t>
-            </w:r>
-            <w:proofErr w:type="spellEnd"/>
-            <w:r>
-              <w:rPr>
-                <w:rFonts w:ascii="Courier New" w:eastAsiaTheme="minorEastAsia" w:hAnsi="Courier New" w:cs="Courier New"/>
-                <w:sz w:val="12"/>
-                <w:szCs w:val="12"/>
-                <w:lang w:val="en-US"/>
-              </w:rPr>
-              <w:t>/Ids "Resistance of </w:t>
-            </w:r>
-            <w:proofErr w:type="spellStart"/>
-            <w:r>
-              <w:rPr>
-                <w:rFonts w:ascii="Courier New" w:eastAsiaTheme="minorEastAsia" w:hAnsi="Courier New" w:cs="Courier New"/>
-                <w:sz w:val="12"/>
-                <w:szCs w:val="12"/>
-                <w:lang w:val="en-US"/>
-              </w:rPr>
-              <w:t>ra</w:t>
-            </w:r>
-            <w:proofErr w:type="spellEnd"/>
-            <w:r>
-              <w:rPr>
-                <w:rFonts w:ascii="Courier New" w:eastAsiaTheme="minorEastAsia" w:hAnsi="Courier New" w:cs="Courier New"/>
-                <w:sz w:val="12"/>
-                <w:szCs w:val="12"/>
-                <w:lang w:val="en-US"/>
-              </w:rPr>
-              <w:t>";</w:t>
+              <w:t>  parameter SI.Resistance Ra=a*nVt/Ids "Resistance of ra";</w:t>
             </w:r>
           </w:p>
           <w:p>
@@ -24510,47 +24105,7 @@
                 <w:szCs w:val="12"/>
                 <w:lang w:val="en-US"/>
               </w:rPr>
-              <w:t>  parameter </w:t>
-            </w:r>
-            <w:proofErr w:type="spellStart"/>
-            <w:r>
-              <w:rPr>
-                <w:rFonts w:ascii="Courier New" w:eastAsiaTheme="minorEastAsia" w:hAnsi="Courier New" w:cs="Courier New"/>
-                <w:sz w:val="12"/>
-                <w:szCs w:val="12"/>
-                <w:lang w:val="en-US"/>
-              </w:rPr>
-              <w:t>SI.Resistance</w:t>
-            </w:r>
-            <w:proofErr w:type="spellEnd"/>
-            <w:r>
-              <w:rPr>
-                <w:rFonts w:ascii="Courier New" w:eastAsiaTheme="minorEastAsia" w:hAnsi="Courier New" w:cs="Courier New"/>
-                <w:sz w:val="12"/>
-                <w:szCs w:val="12"/>
-                <w:lang w:val="en-US"/>
-              </w:rPr>
-              <w:t> Rb=R/b "Resistance of </w:t>
-            </w:r>
-            <w:proofErr w:type="spellStart"/>
-            <w:r>
-              <w:rPr>
-                <w:rFonts w:ascii="Courier New" w:eastAsiaTheme="minorEastAsia" w:hAnsi="Courier New" w:cs="Courier New"/>
-                <w:sz w:val="12"/>
-                <w:szCs w:val="12"/>
-                <w:lang w:val="en-US"/>
-              </w:rPr>
-              <w:t>rb</w:t>
-            </w:r>
-            <w:proofErr w:type="spellEnd"/>
-            <w:r>
-              <w:rPr>
-                <w:rFonts w:ascii="Courier New" w:eastAsiaTheme="minorEastAsia" w:hAnsi="Courier New" w:cs="Courier New"/>
-                <w:sz w:val="12"/>
-                <w:szCs w:val="12"/>
-                <w:lang w:val="en-US"/>
-              </w:rPr>
-              <w:t>";</w:t>
+              <w:t>  parameter SI.Resistance Rb=R/b "Resistance of rb";</w:t>
             </w:r>
           </w:p>
           <w:p>
@@ -27378,47 +26933,7 @@
                 <w:szCs w:val="12"/>
                 <w:lang w:val="en-US"/>
               </w:rPr>
-              <w:t>  parameter </w:t>
-            </w:r>
-            <w:proofErr w:type="spellStart"/>
-            <w:r>
-              <w:rPr>
-                <w:rFonts w:ascii="Courier New" w:eastAsiaTheme="minorEastAsia" w:hAnsi="Courier New" w:cs="Courier New"/>
-                <w:sz w:val="12"/>
-                <w:szCs w:val="12"/>
-                <w:lang w:val="en-US"/>
-              </w:rPr>
-              <w:t>SI.Current</w:t>
-            </w:r>
-            <w:proofErr w:type="spellEnd"/>
-            <w:r>
-              <w:rPr>
-                <w:rFonts w:ascii="Courier New" w:eastAsiaTheme="minorEastAsia" w:hAnsi="Courier New" w:cs="Courier New"/>
-                <w:sz w:val="12"/>
-                <w:szCs w:val="12"/>
-                <w:lang w:val="en-US"/>
-              </w:rPr>
-              <w:t> I0=</w:t>
-            </w:r>
-            <w:proofErr w:type="spellStart"/>
-            <w:r>
-              <w:rPr>
-                <w:rFonts w:ascii="Courier New" w:eastAsiaTheme="minorEastAsia" w:hAnsi="Courier New" w:cs="Courier New"/>
-                <w:sz w:val="12"/>
-                <w:szCs w:val="12"/>
-                <w:lang w:val="en-US"/>
-              </w:rPr>
-              <w:t>Vb</w:t>
-            </w:r>
-            <w:proofErr w:type="spellEnd"/>
-            <w:r>
-              <w:rPr>
-                <w:rFonts w:ascii="Courier New" w:eastAsiaTheme="minorEastAsia" w:hAnsi="Courier New" w:cs="Courier New"/>
-                <w:sz w:val="12"/>
-                <w:szCs w:val="12"/>
-                <w:lang w:val="en-US"/>
-              </w:rPr>
-              <w:t>/R0 "Estimated supply current";</w:t>
+              <w:t>  parameter SI.Current I0=Vb/R0 "Estimated supply current";</w:t>
             </w:r>
           </w:p>
           <w:p>
@@ -27437,27 +26952,7 @@
                 <w:szCs w:val="12"/>
                 <w:lang w:val="en-US"/>
               </w:rPr>
-              <w:t>  parameter </w:t>
-            </w:r>
-            <w:proofErr w:type="spellStart"/>
-            <w:r>
-              <w:rPr>
-                <w:rFonts w:ascii="Courier New" w:eastAsiaTheme="minorEastAsia" w:hAnsi="Courier New" w:cs="Courier New"/>
-                <w:sz w:val="12"/>
-                <w:szCs w:val="12"/>
-                <w:lang w:val="en-US"/>
-              </w:rPr>
-              <w:t>SI.Time</w:t>
-            </w:r>
-            <w:proofErr w:type="spellEnd"/>
-            <w:r>
-              <w:rPr>
-                <w:rFonts w:ascii="Courier New" w:eastAsiaTheme="minorEastAsia" w:hAnsi="Courier New" w:cs="Courier New"/>
-                <w:sz w:val="12"/>
-                <w:szCs w:val="12"/>
-                <w:lang w:val="en-US"/>
-              </w:rPr>
-              <w:t> Tau=sqrt(L*C) "Time constant";</w:t>
+              <w:t>  parameter SI.Time Tau=sqrt(L*C) "Time constant";</w:t>
             </w:r>
           </w:p>
           <w:p>
@@ -27551,27 +27046,7 @@
                 <w:szCs w:val="12"/>
                 <w:lang w:val="en-US"/>
               </w:rPr>
-              <w:t>  parameter Real b=Z*I0/</w:t>
-            </w:r>
-            <w:proofErr w:type="spellStart"/>
-            <w:r>
-              <w:rPr>
-                <w:rFonts w:ascii="Courier New" w:eastAsiaTheme="minorEastAsia" w:hAnsi="Courier New" w:cs="Courier New"/>
-                <w:sz w:val="12"/>
-                <w:szCs w:val="12"/>
-                <w:lang w:val="en-US"/>
-              </w:rPr>
-              <w:t>nVt</w:t>
-            </w:r>
-            <w:proofErr w:type="spellEnd"/>
-            <w:r>
-              <w:rPr>
-                <w:rFonts w:ascii="Courier New" w:eastAsiaTheme="minorEastAsia" w:hAnsi="Courier New" w:cs="Courier New"/>
-                <w:sz w:val="12"/>
-                <w:szCs w:val="12"/>
-                <w:lang w:val="en-US"/>
-              </w:rPr>
-              <w:t>;</w:t>
+              <w:t>  parameter Real b=Z*I0/nVt;</w:t>
             </w:r>
           </w:p>
           <w:p>
@@ -27590,27 +27065,7 @@
                 <w:szCs w:val="12"/>
                 <w:lang w:val="en-US"/>
               </w:rPr>
-              <w:t>  parameter Real c=Z*Ids/</w:t>
-            </w:r>
-            <w:proofErr w:type="spellStart"/>
-            <w:r>
-              <w:rPr>
-                <w:rFonts w:ascii="Courier New" w:eastAsiaTheme="minorEastAsia" w:hAnsi="Courier New" w:cs="Courier New"/>
-                <w:sz w:val="12"/>
-                <w:szCs w:val="12"/>
-                <w:lang w:val="en-US"/>
-              </w:rPr>
-              <w:t>nVt</w:t>
-            </w:r>
-            <w:proofErr w:type="spellEnd"/>
-            <w:r>
-              <w:rPr>
-                <w:rFonts w:ascii="Courier New" w:eastAsiaTheme="minorEastAsia" w:hAnsi="Courier New" w:cs="Courier New"/>
-                <w:sz w:val="12"/>
-                <w:szCs w:val="12"/>
-                <w:lang w:val="en-US"/>
-              </w:rPr>
-              <w:t>;</w:t>
+              <w:t>  parameter Real c=Z*Ids/nVt;</w:t>
             </w:r>
           </w:p>
           <w:p>
@@ -27667,27 +27122,7 @@
                 <w:szCs w:val="12"/>
                 <w:lang w:val="en-US"/>
               </w:rPr>
-              <w:t>  parameter </w:t>
-            </w:r>
-            <w:proofErr w:type="spellStart"/>
-            <w:r>
-              <w:rPr>
-                <w:rFonts w:ascii="Courier New" w:eastAsiaTheme="minorEastAsia" w:hAnsi="Courier New" w:cs="Courier New"/>
-                <w:sz w:val="12"/>
-                <w:szCs w:val="12"/>
-                <w:lang w:val="en-US"/>
-              </w:rPr>
-              <w:t>SI.Resistance</w:t>
-            </w:r>
-            <w:proofErr w:type="spellEnd"/>
-            <w:r>
-              <w:rPr>
-                <w:rFonts w:ascii="Courier New" w:eastAsiaTheme="minorEastAsia" w:hAnsi="Courier New" w:cs="Courier New"/>
-                <w:sz w:val="12"/>
-                <w:szCs w:val="12"/>
-                <w:lang w:val="en-US"/>
-              </w:rPr>
-              <w:t> R =1.0e3 "Resistor r";</w:t>
+              <w:t>  parameter SI.Resistance R =1.0e3 "Resistor r";</w:t>
             </w:r>
           </w:p>
           <w:p>
@@ -27706,27 +27141,7 @@
                 <w:szCs w:val="12"/>
                 <w:lang w:val="en-US"/>
               </w:rPr>
-              <w:t>  parameter </w:t>
-            </w:r>
-            <w:proofErr w:type="spellStart"/>
-            <w:r>
-              <w:rPr>
-                <w:rFonts w:ascii="Courier New" w:eastAsiaTheme="minorEastAsia" w:hAnsi="Courier New" w:cs="Courier New"/>
-                <w:sz w:val="12"/>
-                <w:szCs w:val="12"/>
-                <w:lang w:val="en-US"/>
-              </w:rPr>
-              <w:t>SI.Resistance</w:t>
-            </w:r>
-            <w:proofErr w:type="spellEnd"/>
-            <w:r>
-              <w:rPr>
-                <w:rFonts w:ascii="Courier New" w:eastAsiaTheme="minorEastAsia" w:hAnsi="Courier New" w:cs="Courier New"/>
-                <w:sz w:val="12"/>
-                <w:szCs w:val="12"/>
-                <w:lang w:val="en-US"/>
-              </w:rPr>
-              <w:t> R1=10.e3 "Resistor r1";</w:t>
+              <w:t>  parameter SI.Resistance R1=10.e3 "Resistor r1";</w:t>
             </w:r>
           </w:p>
           <w:p>
@@ -27745,27 +27160,7 @@
                 <w:szCs w:val="12"/>
                 <w:lang w:val="en-US"/>
               </w:rPr>
-              <w:t>  parameter </w:t>
-            </w:r>
-            <w:proofErr w:type="spellStart"/>
-            <w:r>
-              <w:rPr>
-                <w:rFonts w:ascii="Courier New" w:eastAsiaTheme="minorEastAsia" w:hAnsi="Courier New" w:cs="Courier New"/>
-                <w:sz w:val="12"/>
-                <w:szCs w:val="12"/>
-                <w:lang w:val="en-US"/>
-              </w:rPr>
-              <w:t>SI.Resistance</w:t>
-            </w:r>
-            <w:proofErr w:type="spellEnd"/>
-            <w:r>
-              <w:rPr>
-                <w:rFonts w:ascii="Courier New" w:eastAsiaTheme="minorEastAsia" w:hAnsi="Courier New" w:cs="Courier New"/>
-                <w:sz w:val="12"/>
-                <w:szCs w:val="12"/>
-                <w:lang w:val="en-US"/>
-              </w:rPr>
-              <w:t> R2=R1*(k - 1) "Resistor r2 (tunable)";</w:t>
+              <w:t>  parameter SI.Resistance R2=R1*(k - 1) "Resistor r2 (tunable)";</w:t>
             </w:r>
           </w:p>
           <w:p>
@@ -27784,27 +27179,7 @@
                 <w:szCs w:val="12"/>
                 <w:lang w:val="en-US"/>
               </w:rPr>
-              <w:t>  parameter </w:t>
-            </w:r>
-            <w:proofErr w:type="spellStart"/>
-            <w:r>
-              <w:rPr>
-                <w:rFonts w:ascii="Courier New" w:eastAsiaTheme="minorEastAsia" w:hAnsi="Courier New" w:cs="Courier New"/>
-                <w:sz w:val="12"/>
-                <w:szCs w:val="12"/>
-                <w:lang w:val="en-US"/>
-              </w:rPr>
-              <w:t>SI.Resistance</w:t>
-            </w:r>
-            <w:proofErr w:type="spellEnd"/>
-            <w:r>
-              <w:rPr>
-                <w:rFonts w:ascii="Courier New" w:eastAsiaTheme="minorEastAsia" w:hAnsi="Courier New" w:cs="Courier New"/>
-                <w:sz w:val="12"/>
-                <w:szCs w:val="12"/>
-                <w:lang w:val="en-US"/>
-              </w:rPr>
-              <w:t> R0=20.e3 "Resistor r0";</w:t>
+              <w:t>  parameter SI.Resistance R0=20.e3 "Resistor r0";</w:t>
             </w:r>
           </w:p>
           <w:p>
@@ -27823,47 +27198,7 @@
                 <w:szCs w:val="12"/>
                 <w:lang w:val="en-US"/>
               </w:rPr>
-              <w:t>  parameter </w:t>
-            </w:r>
-            <w:proofErr w:type="spellStart"/>
-            <w:r>
-              <w:rPr>
-                <w:rFonts w:ascii="Courier New" w:eastAsiaTheme="minorEastAsia" w:hAnsi="Courier New" w:cs="Courier New"/>
-                <w:sz w:val="12"/>
-                <w:szCs w:val="12"/>
-                <w:lang w:val="en-US"/>
-              </w:rPr>
-              <w:t>SI.Voltage</w:t>
-            </w:r>
-            <w:proofErr w:type="spellEnd"/>
-            <w:r>
-              <w:rPr>
-                <w:rFonts w:ascii="Courier New" w:eastAsiaTheme="minorEastAsia" w:hAnsi="Courier New" w:cs="Courier New"/>
-                <w:sz w:val="12"/>
-                <w:szCs w:val="12"/>
-                <w:lang w:val="en-US"/>
-              </w:rPr>
-              <w:t> </w:t>
-            </w:r>
-            <w:proofErr w:type="spellStart"/>
-            <w:r>
-              <w:rPr>
-                <w:rFonts w:ascii="Courier New" w:eastAsiaTheme="minorEastAsia" w:hAnsi="Courier New" w:cs="Courier New"/>
-                <w:sz w:val="12"/>
-                <w:szCs w:val="12"/>
-                <w:lang w:val="en-US"/>
-              </w:rPr>
-              <w:t>Vb</w:t>
-            </w:r>
-            <w:proofErr w:type="spellEnd"/>
-            <w:r>
-              <w:rPr>
-                <w:rFonts w:ascii="Courier New" w:eastAsiaTheme="minorEastAsia" w:hAnsi="Courier New" w:cs="Courier New"/>
-                <w:sz w:val="12"/>
-                <w:szCs w:val="12"/>
-                <w:lang w:val="en-US"/>
-              </w:rPr>
-              <w:t>=20 "Supply voltage";</w:t>
+              <w:t>  parameter SI.Voltage Vb=20 "Supply voltage";</w:t>
             </w:r>
           </w:p>
           <w:p>
@@ -27882,27 +27217,7 @@
                 <w:szCs w:val="12"/>
                 <w:lang w:val="en-US"/>
               </w:rPr>
-              <w:t>  parameter </w:t>
-            </w:r>
-            <w:proofErr w:type="spellStart"/>
-            <w:r>
-              <w:rPr>
-                <w:rFonts w:ascii="Courier New" w:eastAsiaTheme="minorEastAsia" w:hAnsi="Courier New" w:cs="Courier New"/>
-                <w:sz w:val="12"/>
-                <w:szCs w:val="12"/>
-                <w:lang w:val="en-US"/>
-              </w:rPr>
-              <w:t>SI.Inductance</w:t>
-            </w:r>
-            <w:proofErr w:type="spellEnd"/>
-            <w:r>
-              <w:rPr>
-                <w:rFonts w:ascii="Courier New" w:eastAsiaTheme="minorEastAsia" w:hAnsi="Courier New" w:cs="Courier New"/>
-                <w:sz w:val="12"/>
-                <w:szCs w:val="12"/>
-                <w:lang w:val="en-US"/>
-              </w:rPr>
-              <w:t> L=100e-3 "Inductor";</w:t>
+              <w:t>  parameter SI.Inductance L=100e-3 "Inductor";</w:t>
             </w:r>
           </w:p>
           <w:p>
@@ -27921,27 +27236,7 @@
                 <w:szCs w:val="12"/>
                 <w:lang w:val="en-US"/>
               </w:rPr>
-              <w:t>  parameter </w:t>
-            </w:r>
-            <w:proofErr w:type="spellStart"/>
-            <w:r>
-              <w:rPr>
-                <w:rFonts w:ascii="Courier New" w:eastAsiaTheme="minorEastAsia" w:hAnsi="Courier New" w:cs="Courier New"/>
-                <w:sz w:val="12"/>
-                <w:szCs w:val="12"/>
-                <w:lang w:val="en-US"/>
-              </w:rPr>
-              <w:t>SI.Resistance</w:t>
-            </w:r>
-            <w:proofErr w:type="spellEnd"/>
-            <w:r>
-              <w:rPr>
-                <w:rFonts w:ascii="Courier New" w:eastAsiaTheme="minorEastAsia" w:hAnsi="Courier New" w:cs="Courier New"/>
-                <w:sz w:val="12"/>
-                <w:szCs w:val="12"/>
-                <w:lang w:val="en-US"/>
-              </w:rPr>
-              <w:t> RL=50 "Resistance of Inductor";</w:t>
+              <w:t>  parameter SI.Resistance RL=50 "Resistance of Inductor";</w:t>
             </w:r>
           </w:p>
           <w:p>
@@ -27960,27 +27255,7 @@
                 <w:szCs w:val="12"/>
                 <w:lang w:val="en-US"/>
               </w:rPr>
-              <w:t>  parameter </w:t>
-            </w:r>
-            <w:proofErr w:type="spellStart"/>
-            <w:r>
-              <w:rPr>
-                <w:rFonts w:ascii="Courier New" w:eastAsiaTheme="minorEastAsia" w:hAnsi="Courier New" w:cs="Courier New"/>
-                <w:sz w:val="12"/>
-                <w:szCs w:val="12"/>
-                <w:lang w:val="en-US"/>
-              </w:rPr>
-              <w:t>SI.Capacitance</w:t>
-            </w:r>
-            <w:proofErr w:type="spellEnd"/>
-            <w:r>
-              <w:rPr>
-                <w:rFonts w:ascii="Courier New" w:eastAsiaTheme="minorEastAsia" w:hAnsi="Courier New" w:cs="Courier New"/>
-                <w:sz w:val="12"/>
-                <w:szCs w:val="12"/>
-                <w:lang w:val="en-US"/>
-              </w:rPr>
-              <w:t> C =100e-9 "Capacitor c";</w:t>
+              <w:t>  parameter SI.Capacitance C =100e-9 "Capacitor c";</w:t>
             </w:r>
           </w:p>
           <w:p>
@@ -27999,27 +27274,7 @@
                 <w:szCs w:val="12"/>
                 <w:lang w:val="en-US"/>
               </w:rPr>
-              <w:t>  parameter </w:t>
-            </w:r>
-            <w:proofErr w:type="spellStart"/>
-            <w:r>
-              <w:rPr>
-                <w:rFonts w:ascii="Courier New" w:eastAsiaTheme="minorEastAsia" w:hAnsi="Courier New" w:cs="Courier New"/>
-                <w:sz w:val="12"/>
-                <w:szCs w:val="12"/>
-                <w:lang w:val="en-US"/>
-              </w:rPr>
-              <w:t>SI.Capacitance</w:t>
-            </w:r>
-            <w:proofErr w:type="spellEnd"/>
-            <w:r>
-              <w:rPr>
-                <w:rFonts w:ascii="Courier New" w:eastAsiaTheme="minorEastAsia" w:hAnsi="Courier New" w:cs="Courier New"/>
-                <w:sz w:val="12"/>
-                <w:szCs w:val="12"/>
-                <w:lang w:val="en-US"/>
-              </w:rPr>
-              <w:t> Cs=15.e-9 "Capacitor c*";</w:t>
+              <w:t>  parameter SI.Capacitance Cs=15.e-9 "Capacitor c*";</w:t>
             </w:r>
           </w:p>
           <w:p>
@@ -28057,27 +27312,7 @@
                 <w:szCs w:val="12"/>
                 <w:lang w:val="en-US"/>
               </w:rPr>
-              <w:t>  parameter </w:t>
-            </w:r>
-            <w:proofErr w:type="spellStart"/>
-            <w:r>
-              <w:rPr>
-                <w:rFonts w:ascii="Courier New" w:eastAsiaTheme="minorEastAsia" w:hAnsi="Courier New" w:cs="Courier New"/>
-                <w:sz w:val="12"/>
-                <w:szCs w:val="12"/>
-                <w:lang w:val="en-US"/>
-              </w:rPr>
-              <w:t>SI.Current</w:t>
-            </w:r>
-            <w:proofErr w:type="spellEnd"/>
-            <w:r>
-              <w:rPr>
-                <w:rFonts w:ascii="Courier New" w:eastAsiaTheme="minorEastAsia" w:hAnsi="Courier New" w:cs="Courier New"/>
-                <w:sz w:val="12"/>
-                <w:szCs w:val="12"/>
-                <w:lang w:val="en-US"/>
-              </w:rPr>
-              <w:t> Ids=1e-9 "Diode: saturation current";</w:t>
+              <w:t>  parameter SI.Current Ids=1e-9 "Diode: saturation current";</w:t>
             </w:r>
           </w:p>
           <w:p>
@@ -28096,47 +27331,7 @@
                 <w:szCs w:val="12"/>
                 <w:lang w:val="en-US"/>
               </w:rPr>
-              <w:t>  parameter </w:t>
-            </w:r>
-            <w:proofErr w:type="spellStart"/>
-            <w:r>
-              <w:rPr>
-                <w:rFonts w:ascii="Courier New" w:eastAsiaTheme="minorEastAsia" w:hAnsi="Courier New" w:cs="Courier New"/>
-                <w:sz w:val="12"/>
-                <w:szCs w:val="12"/>
-                <w:lang w:val="en-US"/>
-              </w:rPr>
-              <w:t>SI.Voltage</w:t>
-            </w:r>
-            <w:proofErr w:type="spellEnd"/>
-            <w:r>
-              <w:rPr>
-                <w:rFonts w:ascii="Courier New" w:eastAsiaTheme="minorEastAsia" w:hAnsi="Courier New" w:cs="Courier New"/>
-                <w:sz w:val="12"/>
-                <w:szCs w:val="12"/>
-                <w:lang w:val="en-US"/>
-              </w:rPr>
-              <w:t> </w:t>
-            </w:r>
-            <w:proofErr w:type="spellStart"/>
-            <w:r>
-              <w:rPr>
-                <w:rFonts w:ascii="Courier New" w:eastAsiaTheme="minorEastAsia" w:hAnsi="Courier New" w:cs="Courier New"/>
-                <w:sz w:val="12"/>
-                <w:szCs w:val="12"/>
-                <w:lang w:val="en-US"/>
-              </w:rPr>
-              <w:t>nVt</w:t>
-            </w:r>
-            <w:proofErr w:type="spellEnd"/>
-            <w:r>
-              <w:rPr>
-                <w:rFonts w:ascii="Courier New" w:eastAsiaTheme="minorEastAsia" w:hAnsi="Courier New" w:cs="Courier New"/>
-                <w:sz w:val="12"/>
-                <w:szCs w:val="12"/>
-                <w:lang w:val="en-US"/>
-              </w:rPr>
-              <w:t>=2*26e-3 </w:t>
+              <w:t>  parameter SI.Voltage nVt=2*26e-3 </w:t>
             </w:r>
             <w:r>
               <w:rPr>
@@ -29602,27 +28797,7 @@
                 <w:szCs w:val="12"/>
                 <w:lang w:val="en-US"/>
               </w:rPr>
-              <w:t>  parameter </w:t>
-            </w:r>
-            <w:proofErr w:type="spellStart"/>
-            <w:r>
-              <w:rPr>
-                <w:rFonts w:ascii="Courier New" w:eastAsiaTheme="minorEastAsia" w:hAnsi="Courier New" w:cs="Courier New"/>
-                <w:sz w:val="12"/>
-                <w:szCs w:val="12"/>
-                <w:lang w:val="en-US"/>
-              </w:rPr>
-              <w:t>SI.Resistance</w:t>
-            </w:r>
-            <w:proofErr w:type="spellEnd"/>
-            <w:r>
-              <w:rPr>
-                <w:rFonts w:ascii="Courier New" w:eastAsiaTheme="minorEastAsia" w:hAnsi="Courier New" w:cs="Courier New"/>
-                <w:sz w:val="12"/>
-                <w:szCs w:val="12"/>
-                <w:lang w:val="en-US"/>
-              </w:rPr>
-              <w:t> R</w:t>
+              <w:t>  parameter SI.Resistance R</w:t>
             </w:r>
             <w:r>
               <w:rPr>
@@ -29678,27 +28853,7 @@
                 <w:szCs w:val="12"/>
                 <w:lang w:val="en-US"/>
               </w:rPr>
-              <w:t>  parameter </w:t>
-            </w:r>
-            <w:proofErr w:type="spellStart"/>
-            <w:r>
-              <w:rPr>
-                <w:rFonts w:ascii="Courier New" w:eastAsiaTheme="minorEastAsia" w:hAnsi="Courier New" w:cs="Courier New"/>
-                <w:sz w:val="12"/>
-                <w:szCs w:val="12"/>
-                <w:lang w:val="en-US"/>
-              </w:rPr>
-              <w:t>SI.Inductance</w:t>
-            </w:r>
-            <w:proofErr w:type="spellEnd"/>
-            <w:r>
-              <w:rPr>
-                <w:rFonts w:ascii="Courier New" w:eastAsiaTheme="minorEastAsia" w:hAnsi="Courier New" w:cs="Courier New"/>
-                <w:sz w:val="12"/>
-                <w:szCs w:val="12"/>
-                <w:lang w:val="en-US"/>
-              </w:rPr>
-              <w:t> L=98.5e-6 "Inductor";</w:t>
+              <w:t>  parameter SI.Inductance L=98.5e-6 "Inductor";</w:t>
             </w:r>
           </w:p>
           <w:p>
@@ -29718,27 +28873,7 @@
                 <w:szCs w:val="12"/>
                 <w:lang w:val="en-US"/>
               </w:rPr>
-              <w:t>  parameter </w:t>
-            </w:r>
-            <w:proofErr w:type="spellStart"/>
-            <w:r>
-              <w:rPr>
-                <w:rFonts w:ascii="Courier New" w:eastAsiaTheme="minorEastAsia" w:hAnsi="Courier New" w:cs="Courier New"/>
-                <w:sz w:val="12"/>
-                <w:szCs w:val="12"/>
-                <w:lang w:val="en-US"/>
-              </w:rPr>
-              <w:t>SI.Resistance</w:t>
-            </w:r>
-            <w:proofErr w:type="spellEnd"/>
-            <w:r>
-              <w:rPr>
-                <w:rFonts w:ascii="Courier New" w:eastAsiaTheme="minorEastAsia" w:hAnsi="Courier New" w:cs="Courier New"/>
-                <w:sz w:val="12"/>
-                <w:szCs w:val="12"/>
-                <w:lang w:val="en-US"/>
-              </w:rPr>
-              <w:t> R2=</w:t>
+              <w:t>  parameter SI.Resistance R2=</w:t>
             </w:r>
             <w:r>
               <w:rPr>
@@ -29776,27 +28911,7 @@
                 <w:szCs w:val="12"/>
                 <w:lang w:val="en-US"/>
               </w:rPr>
-              <w:t>  parameter </w:t>
-            </w:r>
-            <w:proofErr w:type="spellStart"/>
-            <w:r>
-              <w:rPr>
-                <w:rFonts w:ascii="Courier New" w:eastAsiaTheme="minorEastAsia" w:hAnsi="Courier New" w:cs="Courier New"/>
-                <w:sz w:val="12"/>
-                <w:szCs w:val="12"/>
-                <w:lang w:val="en-US"/>
-              </w:rPr>
-              <w:t>SI.Capacitance</w:t>
-            </w:r>
-            <w:proofErr w:type="spellEnd"/>
-            <w:r>
-              <w:rPr>
-                <w:rFonts w:ascii="Courier New" w:eastAsiaTheme="minorEastAsia" w:hAnsi="Courier New" w:cs="Courier New"/>
-                <w:sz w:val="12"/>
-                <w:szCs w:val="12"/>
-                <w:lang w:val="en-US"/>
-              </w:rPr>
-              <w:t> C1=54.e-9 "Capacitor 1";</w:t>
+              <w:t>  parameter SI.Capacitance C1=54.e-9 "Capacitor 1";</w:t>
             </w:r>
           </w:p>
           <w:p>
@@ -29816,27 +28931,7 @@
                 <w:szCs w:val="12"/>
                 <w:lang w:val="en-US"/>
               </w:rPr>
-              <w:t>  parameter </w:t>
-            </w:r>
-            <w:proofErr w:type="spellStart"/>
-            <w:r>
-              <w:rPr>
-                <w:rFonts w:ascii="Courier New" w:eastAsiaTheme="minorEastAsia" w:hAnsi="Courier New" w:cs="Courier New"/>
-                <w:sz w:val="12"/>
-                <w:szCs w:val="12"/>
-                <w:lang w:val="en-US"/>
-              </w:rPr>
-              <w:t>SI.Capacitance</w:t>
-            </w:r>
-            <w:proofErr w:type="spellEnd"/>
-            <w:r>
-              <w:rPr>
-                <w:rFonts w:ascii="Courier New" w:eastAsiaTheme="minorEastAsia" w:hAnsi="Courier New" w:cs="Courier New"/>
-                <w:sz w:val="12"/>
-                <w:szCs w:val="12"/>
-                <w:lang w:val="en-US"/>
-              </w:rPr>
-              <w:t> C2=54.e-9 "Capacitor 2";</w:t>
+              <w:t>  parameter SI.Capacitance C2=54.e-9 "Capacitor 2";</w:t>
             </w:r>
           </w:p>
           <w:p>
@@ -29856,27 +28951,7 @@
                 <w:szCs w:val="12"/>
                 <w:lang w:val="en-US"/>
               </w:rPr>
-              <w:t>  parameter </w:t>
-            </w:r>
-            <w:proofErr w:type="spellStart"/>
-            <w:r>
-              <w:rPr>
-                <w:rFonts w:ascii="Courier New" w:eastAsiaTheme="minorEastAsia" w:hAnsi="Courier New" w:cs="Courier New"/>
-                <w:sz w:val="12"/>
-                <w:szCs w:val="12"/>
-                <w:lang w:val="en-US"/>
-              </w:rPr>
-              <w:t>SI.Voltage</w:t>
-            </w:r>
-            <w:proofErr w:type="spellEnd"/>
-            <w:r>
-              <w:rPr>
-                <w:rFonts w:ascii="Courier New" w:eastAsiaTheme="minorEastAsia" w:hAnsi="Courier New" w:cs="Courier New"/>
-                <w:sz w:val="12"/>
-                <w:szCs w:val="12"/>
-                <w:lang w:val="en-US"/>
-              </w:rPr>
-              <w:t> Vs=5 "Source Voltage</w:t>
+              <w:t>  parameter SI.Voltage Vs=5 "Source Voltage</w:t>
             </w:r>
             <w:r>
               <w:rPr>
@@ -29916,27 +28991,7 @@
                 <w:szCs w:val="12"/>
                 <w:lang w:val="en-US"/>
               </w:rPr>
-              <w:t xml:space="preserve">  parameter </w:t>
-            </w:r>
-            <w:proofErr w:type="spellStart"/>
-            <w:r>
-              <w:rPr>
-                <w:rFonts w:ascii="Courier New" w:eastAsiaTheme="minorEastAsia" w:hAnsi="Courier New" w:cs="Courier New"/>
-                <w:sz w:val="12"/>
-                <w:szCs w:val="12"/>
-                <w:lang w:val="en-US"/>
-              </w:rPr>
-              <w:t>SI.Voltage</w:t>
-            </w:r>
-            <w:proofErr w:type="spellEnd"/>
-            <w:r>
-              <w:rPr>
-                <w:rFonts w:ascii="Courier New" w:eastAsiaTheme="minorEastAsia" w:hAnsi="Courier New" w:cs="Courier New"/>
-                <w:sz w:val="12"/>
-                <w:szCs w:val="12"/>
-                <w:lang w:val="en-US"/>
-              </w:rPr>
-              <w:t xml:space="preserve"> Vth=0.75 “Transistor threshold voltage”;</w:t>
+              <w:t xml:space="preserve">  parameter SI.Voltage Vth=0.75 “Transistor threshold voltage”;</w:t>
             </w:r>
           </w:p>
           <w:p>
@@ -29956,27 +29011,7 @@
                 <w:szCs w:val="12"/>
                 <w:lang w:val="en-US"/>
               </w:rPr>
-              <w:t xml:space="preserve">  parameter </w:t>
-            </w:r>
-            <w:proofErr w:type="spellStart"/>
-            <w:r>
-              <w:rPr>
-                <w:rFonts w:ascii="Courier New" w:eastAsiaTheme="minorEastAsia" w:hAnsi="Courier New" w:cs="Courier New"/>
-                <w:sz w:val="12"/>
-                <w:szCs w:val="12"/>
-                <w:lang w:val="en-US"/>
-              </w:rPr>
-              <w:t>SI.Resistance</w:t>
-            </w:r>
-            <w:proofErr w:type="spellEnd"/>
-            <w:r>
-              <w:rPr>
-                <w:rFonts w:ascii="Courier New" w:eastAsiaTheme="minorEastAsia" w:hAnsi="Courier New" w:cs="Courier New"/>
-                <w:sz w:val="12"/>
-                <w:szCs w:val="12"/>
-                <w:lang w:val="en-US"/>
-              </w:rPr>
-              <w:t xml:space="preserve"> Ron=100 </w:t>
+              <w:t xml:space="preserve">  parameter SI.Resistance Ron=100 </w:t>
             </w:r>
             <w:r>
               <w:rPr>
@@ -31969,27 +31004,7 @@
                 <w:szCs w:val="14"/>
                 <w:lang w:val="en-US"/>
               </w:rPr>
-              <w:t>  parameter </w:t>
-            </w:r>
-            <w:proofErr w:type="spellStart"/>
-            <w:r>
-              <w:rPr>
-                <w:rFonts w:ascii="Courier New" w:eastAsiaTheme="minorEastAsia" w:hAnsi="Courier New" w:cs="Courier New"/>
-                <w:sz w:val="14"/>
-                <w:szCs w:val="14"/>
-                <w:lang w:val="en-US"/>
-              </w:rPr>
-              <w:t>SI.Inductance</w:t>
-            </w:r>
-            <w:proofErr w:type="spellEnd"/>
-            <w:r>
-              <w:rPr>
-                <w:rFonts w:ascii="Courier New" w:eastAsiaTheme="minorEastAsia" w:hAnsi="Courier New" w:cs="Courier New"/>
-                <w:sz w:val="14"/>
-                <w:szCs w:val="14"/>
-                <w:lang w:val="en-US"/>
-              </w:rPr>
-              <w:t> L=320e-3 "Inductor";</w:t>
+              <w:t>  parameter SI.Inductance L=320e-3 "Inductor";</w:t>
             </w:r>
           </w:p>
           <w:p>
@@ -32009,27 +31024,7 @@
                 <w:szCs w:val="14"/>
                 <w:lang w:val="en-US"/>
               </w:rPr>
-              <w:t>  parameter </w:t>
-            </w:r>
-            <w:proofErr w:type="spellStart"/>
-            <w:r>
-              <w:rPr>
-                <w:rFonts w:ascii="Courier New" w:eastAsiaTheme="minorEastAsia" w:hAnsi="Courier New" w:cs="Courier New"/>
-                <w:sz w:val="14"/>
-                <w:szCs w:val="14"/>
-                <w:lang w:val="en-US"/>
-              </w:rPr>
-              <w:t>SI.Resistance</w:t>
-            </w:r>
-            <w:proofErr w:type="spellEnd"/>
-            <w:r>
-              <w:rPr>
-                <w:rFonts w:ascii="Courier New" w:eastAsiaTheme="minorEastAsia" w:hAnsi="Courier New" w:cs="Courier New"/>
-                <w:sz w:val="14"/>
-                <w:szCs w:val="14"/>
-                <w:lang w:val="en-US"/>
-              </w:rPr>
-              <w:t> RL=100. "Resistor of L";</w:t>
+              <w:t>  parameter SI.Resistance RL=100. "Resistor of L";</w:t>
             </w:r>
           </w:p>
           <w:p>
@@ -32049,27 +31044,7 @@
                 <w:szCs w:val="14"/>
                 <w:lang w:val="en-US"/>
               </w:rPr>
-              <w:t>  parameter </w:t>
-            </w:r>
-            <w:proofErr w:type="spellStart"/>
-            <w:r>
-              <w:rPr>
-                <w:rFonts w:ascii="Courier New" w:eastAsiaTheme="minorEastAsia" w:hAnsi="Courier New" w:cs="Courier New"/>
-                <w:sz w:val="14"/>
-                <w:szCs w:val="14"/>
-                <w:lang w:val="en-US"/>
-              </w:rPr>
-              <w:t>SI.Resistance</w:t>
-            </w:r>
-            <w:proofErr w:type="spellEnd"/>
-            <w:r>
-              <w:rPr>
-                <w:rFonts w:ascii="Courier New" w:eastAsiaTheme="minorEastAsia" w:hAnsi="Courier New" w:cs="Courier New"/>
-                <w:sz w:val="14"/>
-                <w:szCs w:val="14"/>
-                <w:lang w:val="en-US"/>
-              </w:rPr>
-              <w:t> R1=60e3 "Resistor 1";</w:t>
+              <w:t>  parameter SI.Resistance R1=60e3 "Resistor 1";</w:t>
             </w:r>
           </w:p>
           <w:p>
@@ -32089,27 +31064,7 @@
                 <w:szCs w:val="14"/>
                 <w:lang w:val="en-US"/>
               </w:rPr>
-              <w:t>  parameter </w:t>
-            </w:r>
-            <w:proofErr w:type="spellStart"/>
-            <w:r>
-              <w:rPr>
-                <w:rFonts w:ascii="Courier New" w:eastAsiaTheme="minorEastAsia" w:hAnsi="Courier New" w:cs="Courier New"/>
-                <w:sz w:val="14"/>
-                <w:szCs w:val="14"/>
-                <w:lang w:val="en-US"/>
-              </w:rPr>
-              <w:t>SI.Resistance</w:t>
-            </w:r>
-            <w:proofErr w:type="spellEnd"/>
-            <w:r>
-              <w:rPr>
-                <w:rFonts w:ascii="Courier New" w:eastAsiaTheme="minorEastAsia" w:hAnsi="Courier New" w:cs="Courier New"/>
-                <w:sz w:val="14"/>
-                <w:szCs w:val="14"/>
-                <w:lang w:val="en-US"/>
-              </w:rPr>
-              <w:t> R2=20e3 "Resistor 2";</w:t>
+              <w:t>  parameter SI.Resistance R2=20e3 "Resistor 2";</w:t>
             </w:r>
           </w:p>
           <w:p>
@@ -32129,27 +31084,7 @@
                 <w:szCs w:val="14"/>
                 <w:lang w:val="en-US"/>
               </w:rPr>
-              <w:t>  parameter </w:t>
-            </w:r>
-            <w:proofErr w:type="spellStart"/>
-            <w:r>
-              <w:rPr>
-                <w:rFonts w:ascii="Courier New" w:eastAsiaTheme="minorEastAsia" w:hAnsi="Courier New" w:cs="Courier New"/>
-                <w:sz w:val="14"/>
-                <w:szCs w:val="14"/>
-                <w:lang w:val="en-US"/>
-              </w:rPr>
-              <w:t>SI.Capacitance</w:t>
-            </w:r>
-            <w:proofErr w:type="spellEnd"/>
-            <w:r>
-              <w:rPr>
-                <w:rFonts w:ascii="Courier New" w:eastAsiaTheme="minorEastAsia" w:hAnsi="Courier New" w:cs="Courier New"/>
-                <w:sz w:val="14"/>
-                <w:szCs w:val="14"/>
-                <w:lang w:val="en-US"/>
-              </w:rPr>
-              <w:t> C1=10.e-9 "Capacitor 1";</w:t>
+              <w:t>  parameter SI.Capacitance C1=10.e-9 "Capacitor 1";</w:t>
             </w:r>
           </w:p>
           <w:p>
@@ -32169,27 +31104,7 @@
                 <w:szCs w:val="14"/>
                 <w:lang w:val="en-US"/>
               </w:rPr>
-              <w:t>  parameter </w:t>
-            </w:r>
-            <w:proofErr w:type="spellStart"/>
-            <w:r>
-              <w:rPr>
-                <w:rFonts w:ascii="Courier New" w:eastAsiaTheme="minorEastAsia" w:hAnsi="Courier New" w:cs="Courier New"/>
-                <w:sz w:val="14"/>
-                <w:szCs w:val="14"/>
-                <w:lang w:val="en-US"/>
-              </w:rPr>
-              <w:t>SI.Capacitance</w:t>
-            </w:r>
-            <w:proofErr w:type="spellEnd"/>
-            <w:r>
-              <w:rPr>
-                <w:rFonts w:ascii="Courier New" w:eastAsiaTheme="minorEastAsia" w:hAnsi="Courier New" w:cs="Courier New"/>
-                <w:sz w:val="14"/>
-                <w:szCs w:val="14"/>
-                <w:lang w:val="en-US"/>
-              </w:rPr>
-              <w:t> C2=100e-9 "Capacitor 2";</w:t>
+              <w:t>  parameter SI.Capacitance C2=100e-9 "Capacitor 2";</w:t>
             </w:r>
           </w:p>
           <w:p>
@@ -35137,23 +34052,7 @@
                 <w:rFonts w:eastAsiaTheme="minorEastAsia"/>
                 <w:lang w:val="en-US"/>
               </w:rPr>
-              <w:t xml:space="preserve">As long as the </w:t>
-            </w:r>
-            <w:proofErr w:type="spellStart"/>
-            <w:r>
-              <w:rPr>
-                <w:rFonts w:eastAsiaTheme="minorEastAsia"/>
-                <w:lang w:val="en-US"/>
-              </w:rPr>
-              <w:t>opAmp</w:t>
-            </w:r>
-            <w:proofErr w:type="spellEnd"/>
-            <w:r>
-              <w:rPr>
-                <w:rFonts w:eastAsiaTheme="minorEastAsia"/>
-                <w:lang w:val="en-US"/>
-              </w:rPr>
-              <w:t xml:space="preserve"> operates in the linear region:</w:t>
+              <w:t>As long as the opAmp operates in the linear region:</w:t>
             </w:r>
           </w:p>
           <w:p>
@@ -35693,23 +34592,7 @@
                 <w:rFonts w:eastAsiaTheme="minorEastAsia"/>
                 <w:lang w:val="en-US"/>
               </w:rPr>
-              <w:t xml:space="preserve">When the </w:t>
-            </w:r>
-            <w:proofErr w:type="spellStart"/>
-            <w:r>
-              <w:rPr>
-                <w:rFonts w:eastAsiaTheme="minorEastAsia"/>
-                <w:lang w:val="en-US"/>
-              </w:rPr>
-              <w:t>opAmp’s</w:t>
-            </w:r>
-            <w:proofErr w:type="spellEnd"/>
-            <w:r>
-              <w:rPr>
-                <w:rFonts w:eastAsiaTheme="minorEastAsia"/>
-                <w:lang w:val="en-US"/>
-              </w:rPr>
-              <w:t xml:space="preserve"> output saturates:</w:t>
+              <w:t>When the opAmp’s output saturates:</w:t>
             </w:r>
           </w:p>
           <w:p>
@@ -37003,23 +35886,7 @@
           <w:lang w:val="en-US"/>
         </w:rPr>
         <w:br/>
-        <w:t xml:space="preserve">The parameter A influences only the feedback resistor at </w:t>
-      </w:r>
-      <w:proofErr w:type="spellStart"/>
-      <w:r>
-        <w:rPr>
-          <w:rFonts w:eastAsiaTheme="minorEastAsia" w:cstheme="minorHAnsi"/>
-          <w:lang w:val="en-US"/>
-        </w:rPr>
-        <w:t>opAMp_z</w:t>
-      </w:r>
-      <w:proofErr w:type="spellEnd"/>
-      <w:r>
-        <w:rPr>
-          <w:rFonts w:eastAsiaTheme="minorEastAsia" w:cstheme="minorHAnsi"/>
-          <w:lang w:val="en-US"/>
-        </w:rPr>
-        <w:t>:</w:t>
+        <w:t>The parameter A influences only the feedback resistor at opAMp_z:</w:t>
       </w:r>
     </w:p>
     <w:tbl>
@@ -37130,27 +35997,7 @@
                 <w:szCs w:val="16"/>
                 <w:lang w:val="en-US"/>
               </w:rPr>
-              <w:t>parameter </w:t>
-            </w:r>
-            <w:proofErr w:type="spellStart"/>
-            <w:r>
-              <w:rPr>
-                <w:rFonts w:ascii="Courier New" w:eastAsiaTheme="minorEastAsia" w:hAnsi="Courier New" w:cs="Courier New"/>
-                <w:sz w:val="16"/>
-                <w:szCs w:val="16"/>
-                <w:lang w:val="en-US"/>
-              </w:rPr>
-              <w:t>SI.Resistance</w:t>
-            </w:r>
-            <w:proofErr w:type="spellEnd"/>
-            <w:r>
-              <w:rPr>
-                <w:rFonts w:ascii="Courier New" w:eastAsiaTheme="minorEastAsia" w:hAnsi="Courier New" w:cs="Courier New"/>
-                <w:sz w:val="16"/>
-                <w:szCs w:val="16"/>
-                <w:lang w:val="en-US"/>
-              </w:rPr>
-              <w:t> R=1e3 "Resistance";</w:t>
+              <w:t>parameter SI.Resistance R=1e3 "Resistance";</w:t>
             </w:r>
           </w:p>
           <w:p>
@@ -37170,27 +36017,7 @@
                 <w:szCs w:val="16"/>
                 <w:lang w:val="en-US"/>
               </w:rPr>
-              <w:t>parameter </w:t>
-            </w:r>
-            <w:proofErr w:type="spellStart"/>
-            <w:r>
-              <w:rPr>
-                <w:rFonts w:ascii="Courier New" w:eastAsiaTheme="minorEastAsia" w:hAnsi="Courier New" w:cs="Courier New"/>
-                <w:sz w:val="16"/>
-                <w:szCs w:val="16"/>
-                <w:lang w:val="en-US"/>
-              </w:rPr>
-              <w:t>SI.Capacitance</w:t>
-            </w:r>
-            <w:proofErr w:type="spellEnd"/>
-            <w:r>
-              <w:rPr>
-                <w:rFonts w:ascii="Courier New" w:eastAsiaTheme="minorEastAsia" w:hAnsi="Courier New" w:cs="Courier New"/>
-                <w:sz w:val="16"/>
-                <w:szCs w:val="16"/>
-                <w:lang w:val="en-US"/>
-              </w:rPr>
-              <w:t> C=1e-6 "Capacitance";</w:t>
+              <w:t>parameter SI.Capacitance C=1e-6 "Capacitance";</w:t>
             </w:r>
           </w:p>
           <w:p>
@@ -37210,29 +36037,8 @@
                 <w:szCs w:val="16"/>
                 <w:lang w:val="en-US"/>
               </w:rPr>
-              <w:t>parameter </w:t>
+              <w:t>parameter SI.Current Ids=1e-12 "</w:t>
             </w:r>
-            <w:proofErr w:type="spellStart"/>
-            <w:r>
-              <w:rPr>
-                <w:rFonts w:ascii="Courier New" w:eastAsiaTheme="minorEastAsia" w:hAnsi="Courier New" w:cs="Courier New"/>
-                <w:sz w:val="16"/>
-                <w:szCs w:val="16"/>
-                <w:lang w:val="en-US"/>
-              </w:rPr>
-              <w:t>SI.Current</w:t>
-            </w:r>
-            <w:proofErr w:type="spellEnd"/>
-            <w:r>
-              <w:rPr>
-                <w:rFonts w:ascii="Courier New" w:eastAsiaTheme="minorEastAsia" w:hAnsi="Courier New" w:cs="Courier New"/>
-                <w:sz w:val="16"/>
-                <w:szCs w:val="16"/>
-                <w:lang w:val="en-US"/>
-              </w:rPr>
-              <w:t> Ids=1e-12 "</w:t>
-            </w:r>
-            <w:proofErr w:type="spellStart"/>
             <w:r>
               <w:rPr>
                 <w:rFonts w:ascii="Courier New" w:eastAsiaTheme="minorEastAsia" w:hAnsi="Courier New" w:cs="Courier New"/>
@@ -37267,17 +36073,7 @@
                 <w:szCs w:val="16"/>
                 <w:lang w:val="en-US"/>
               </w:rPr>
-              <w:t>current</w:t>
-            </w:r>
-            <w:proofErr w:type="spellEnd"/>
-            <w:r>
-              <w:rPr>
-                <w:rFonts w:ascii="Courier New" w:eastAsiaTheme="minorEastAsia" w:hAnsi="Courier New" w:cs="Courier New"/>
-                <w:sz w:val="16"/>
-                <w:szCs w:val="16"/>
-                <w:lang w:val="en-US"/>
-              </w:rPr>
-              <w:t>";</w:t>
+              <w:t>current";</w:t>
             </w:r>
           </w:p>
           <w:p>
@@ -37297,59 +36093,8 @@
                 <w:szCs w:val="16"/>
                 <w:lang w:val="en-US"/>
               </w:rPr>
-              <w:t>parameter </w:t>
+              <w:t>parameter SI.Voltage nVt=26e-3 " voltage equ</w:t>
             </w:r>
-            <w:proofErr w:type="spellStart"/>
-            <w:r>
-              <w:rPr>
-                <w:rFonts w:ascii="Courier New" w:eastAsiaTheme="minorEastAsia" w:hAnsi="Courier New" w:cs="Courier New"/>
-                <w:sz w:val="16"/>
-                <w:szCs w:val="16"/>
-                <w:lang w:val="en-US"/>
-              </w:rPr>
-              <w:t>SI.Voltage</w:t>
-            </w:r>
-            <w:proofErr w:type="spellEnd"/>
-            <w:r>
-              <w:rPr>
-                <w:rFonts w:ascii="Courier New" w:eastAsiaTheme="minorEastAsia" w:hAnsi="Courier New" w:cs="Courier New"/>
-                <w:sz w:val="16"/>
-                <w:szCs w:val="16"/>
-                <w:lang w:val="en-US"/>
-              </w:rPr>
-              <w:t> </w:t>
-            </w:r>
-            <w:proofErr w:type="spellStart"/>
-            <w:r>
-              <w:rPr>
-                <w:rFonts w:ascii="Courier New" w:eastAsiaTheme="minorEastAsia" w:hAnsi="Courier New" w:cs="Courier New"/>
-                <w:sz w:val="16"/>
-                <w:szCs w:val="16"/>
-                <w:lang w:val="en-US"/>
-              </w:rPr>
-              <w:t>nVt</w:t>
-            </w:r>
-            <w:proofErr w:type="spellEnd"/>
-            <w:r>
-              <w:rPr>
-                <w:rFonts w:ascii="Courier New" w:eastAsiaTheme="minorEastAsia" w:hAnsi="Courier New" w:cs="Courier New"/>
-                <w:sz w:val="16"/>
-                <w:szCs w:val="16"/>
-                <w:lang w:val="en-US"/>
-              </w:rPr>
-              <w:t>=26e-3 " voltage </w:t>
-            </w:r>
-            <w:proofErr w:type="spellStart"/>
-            <w:r>
-              <w:rPr>
-                <w:rFonts w:ascii="Courier New" w:eastAsiaTheme="minorEastAsia" w:hAnsi="Courier New" w:cs="Courier New"/>
-                <w:sz w:val="16"/>
-                <w:szCs w:val="16"/>
-                <w:lang w:val="en-US"/>
-              </w:rPr>
-              <w:t>equ</w:t>
-            </w:r>
-            <w:proofErr w:type="spellEnd"/>
             <w:r>
               <w:rPr>
                 <w:rFonts w:ascii="Courier New" w:eastAsiaTheme="minorEastAsia" w:hAnsi="Courier New" w:cs="Courier New"/>

</xml_diff>

<commit_message>
worked on inversion of van der Pol triode equation
</commit_message>
<xml_diff>
--- a/ChaoticCircuits/Resources/Documentation/ChaoticCircuits.docx
+++ b/ChaoticCircuits/Resources/Documentation/ChaoticCircuits.docx
@@ -21,17 +21,7 @@
           <w:u w:val="single"/>
           <w:lang w:val="en-US"/>
         </w:rPr>
-        <w:t>Comparison</w:t>
-      </w:r>
-      <w:r>
-        <w:rPr>
-          <w:rFonts w:eastAsiaTheme="minorEastAsia"/>
-          <w:b/>
-          <w:bCs/>
-          <w:u w:val="single"/>
-          <w:lang w:val="en-US"/>
-        </w:rPr>
-        <w:t xml:space="preserve"> of chaotic circuits</w:t>
+        <w:t>Comparison of chaotic circuits</w:t>
       </w:r>
     </w:p>
     <w:tbl>
@@ -8142,12 +8132,486 @@
         </w:rPr>
         <w:br w:type="page"/>
       </w:r>
+    </w:p>
+    <w:p>
+      <w:pPr>
+        <w:spacing w:after="0"/>
+        <w:rPr>
+          <w:rFonts w:eastAsiaTheme="minorEastAsia"/>
+          <w:lang w:val="en-US"/>
+        </w:rPr>
+      </w:pPr>
       <w:r>
         <w:rPr>
           <w:rFonts w:eastAsiaTheme="minorEastAsia"/>
           <w:lang w:val="en-US"/>
         </w:rPr>
         <w:lastRenderedPageBreak/>
+        <w:t xml:space="preserve">Note: </w:t>
+      </w:r>
+    </w:p>
+    <w:p>
+      <w:pPr>
+        <w:spacing w:after="0"/>
+        <w:rPr>
+          <w:rFonts w:eastAsiaTheme="minorEastAsia"/>
+          <w:lang w:val="en-US"/>
+        </w:rPr>
+      </w:pPr>
+      <w:r>
+        <w:rPr>
+          <w:rFonts w:eastAsiaTheme="minorEastAsia"/>
+          <w:lang w:val="en-US"/>
+        </w:rPr>
+        <w:t>Instead of using a series resonance circuit and deriving a scaled differential equation for the current, we could use an equivalent parallel resonance circuit and derive a scaled differential equation for the voltage.</w:t>
+      </w:r>
+    </w:p>
+    <w:p>
+      <w:pPr>
+        <w:spacing w:after="0"/>
+        <w:rPr>
+          <w:rFonts w:eastAsiaTheme="minorEastAsia"/>
+          <w:lang w:val="en-US"/>
+        </w:rPr>
+      </w:pPr>
+      <m:oMathPara>
+        <m:oMath>
+          <m:r>
+            <w:rPr>
+              <w:rFonts w:ascii="Cambria Math" w:hAnsi="Cambria Math"/>
+            </w:rPr>
+            <m:t>v=L∙</m:t>
+          </m:r>
+          <m:f>
+            <m:fPr>
+              <m:ctrlPr>
+                <w:rPr>
+                  <w:rFonts w:ascii="Cambria Math" w:hAnsi="Cambria Math"/>
+                  <w:i/>
+                </w:rPr>
+              </m:ctrlPr>
+            </m:fPr>
+            <m:num>
+              <m:r>
+                <w:rPr>
+                  <w:rFonts w:ascii="Cambria Math" w:hAnsi="Cambria Math"/>
+                </w:rPr>
+                <m:t>d</m:t>
+              </m:r>
+              <m:sSub>
+                <m:sSubPr>
+                  <m:ctrlPr>
+                    <w:rPr>
+                      <w:rFonts w:ascii="Cambria Math" w:hAnsi="Cambria Math"/>
+                      <w:i/>
+                    </w:rPr>
+                  </m:ctrlPr>
+                </m:sSubPr>
+                <m:e>
+                  <m:r>
+                    <w:rPr>
+                      <w:rFonts w:ascii="Cambria Math" w:hAnsi="Cambria Math"/>
+                    </w:rPr>
+                    <m:t>i</m:t>
+                  </m:r>
+                </m:e>
+                <m:sub>
+                  <m:r>
+                    <w:rPr>
+                      <w:rFonts w:ascii="Cambria Math" w:hAnsi="Cambria Math"/>
+                    </w:rPr>
+                    <m:t>L</m:t>
+                  </m:r>
+                </m:sub>
+              </m:sSub>
+            </m:num>
+            <m:den>
+              <m:r>
+                <w:rPr>
+                  <w:rFonts w:ascii="Cambria Math" w:hAnsi="Cambria Math"/>
+                </w:rPr>
+                <m:t>dt</m:t>
+              </m:r>
+            </m:den>
+          </m:f>
+          <m:r>
+            <w:rPr>
+              <w:rFonts w:ascii="Cambria Math" w:hAnsi="Cambria Math"/>
+            </w:rPr>
+            <m:t xml:space="preserve"> →</m:t>
+          </m:r>
+          <m:sSub>
+            <m:sSubPr>
+              <m:ctrlPr>
+                <w:rPr>
+                  <w:rFonts w:ascii="Cambria Math" w:hAnsi="Cambria Math"/>
+                  <w:i/>
+                </w:rPr>
+              </m:ctrlPr>
+            </m:sSubPr>
+            <m:e>
+              <m:r>
+                <w:rPr>
+                  <w:rFonts w:ascii="Cambria Math" w:hAnsi="Cambria Math"/>
+                </w:rPr>
+                <m:t>i</m:t>
+              </m:r>
+            </m:e>
+            <m:sub>
+              <m:r>
+                <w:rPr>
+                  <w:rFonts w:ascii="Cambria Math" w:hAnsi="Cambria Math"/>
+                </w:rPr>
+                <m:t>L</m:t>
+              </m:r>
+            </m:sub>
+          </m:sSub>
+          <m:r>
+            <w:rPr>
+              <w:rFonts w:ascii="Cambria Math" w:hAnsi="Cambria Math"/>
+            </w:rPr>
+            <m:t>=</m:t>
+          </m:r>
+          <m:sSub>
+            <m:sSubPr>
+              <m:ctrlPr>
+                <w:rPr>
+                  <w:rFonts w:ascii="Cambria Math" w:hAnsi="Cambria Math"/>
+                  <w:i/>
+                </w:rPr>
+              </m:ctrlPr>
+            </m:sSubPr>
+            <m:e>
+              <m:r>
+                <w:rPr>
+                  <w:rFonts w:ascii="Cambria Math" w:hAnsi="Cambria Math"/>
+                </w:rPr>
+                <m:t>i</m:t>
+              </m:r>
+            </m:e>
+            <m:sub>
+              <m:r>
+                <w:rPr>
+                  <w:rFonts w:ascii="Cambria Math" w:hAnsi="Cambria Math"/>
+                </w:rPr>
+                <m:t>L0</m:t>
+              </m:r>
+            </m:sub>
+          </m:sSub>
+          <m:r>
+            <w:rPr>
+              <w:rFonts w:ascii="Cambria Math" w:hAnsi="Cambria Math"/>
+            </w:rPr>
+            <m:t>+</m:t>
+          </m:r>
+          <m:f>
+            <m:fPr>
+              <m:ctrlPr>
+                <w:rPr>
+                  <w:rFonts w:ascii="Cambria Math" w:eastAsiaTheme="minorEastAsia" w:hAnsi="Cambria Math"/>
+                  <w:i/>
+                  <w:lang w:val="en-US"/>
+                </w:rPr>
+              </m:ctrlPr>
+            </m:fPr>
+            <m:num>
+              <m:r>
+                <w:rPr>
+                  <w:rFonts w:ascii="Cambria Math" w:eastAsiaTheme="minorEastAsia" w:hAnsi="Cambria Math"/>
+                  <w:lang w:val="en-US"/>
+                </w:rPr>
+                <m:t>1</m:t>
+              </m:r>
+            </m:num>
+            <m:den>
+              <m:r>
+                <w:rPr>
+                  <w:rFonts w:ascii="Cambria Math" w:eastAsiaTheme="minorEastAsia" w:hAnsi="Cambria Math"/>
+                  <w:lang w:val="en-US"/>
+                </w:rPr>
+                <m:t>L</m:t>
+              </m:r>
+            </m:den>
+          </m:f>
+          <m:r>
+            <w:rPr>
+              <w:rFonts w:ascii="Cambria Math" w:eastAsiaTheme="minorEastAsia" w:hAnsi="Cambria Math"/>
+              <w:lang w:val="en-US"/>
+            </w:rPr>
+            <m:t>∙</m:t>
+          </m:r>
+          <m:nary>
+            <m:naryPr>
+              <m:limLoc m:val="undOvr"/>
+              <m:ctrlPr>
+                <w:rPr>
+                  <w:rFonts w:ascii="Cambria Math" w:eastAsiaTheme="minorEastAsia" w:hAnsi="Cambria Math"/>
+                  <w:i/>
+                  <w:lang w:val="en-US"/>
+                </w:rPr>
+              </m:ctrlPr>
+            </m:naryPr>
+            <m:sub>
+              <m:sSub>
+                <m:sSubPr>
+                  <m:ctrlPr>
+                    <w:rPr>
+                      <w:rFonts w:ascii="Cambria Math" w:eastAsiaTheme="minorEastAsia" w:hAnsi="Cambria Math"/>
+                      <w:i/>
+                      <w:lang w:val="en-US"/>
+                    </w:rPr>
+                  </m:ctrlPr>
+                </m:sSubPr>
+                <m:e>
+                  <m:r>
+                    <w:rPr>
+                      <w:rFonts w:ascii="Cambria Math" w:eastAsiaTheme="minorEastAsia" w:hAnsi="Cambria Math"/>
+                      <w:lang w:val="en-US"/>
+                    </w:rPr>
+                    <m:t>t</m:t>
+                  </m:r>
+                </m:e>
+                <m:sub>
+                  <m:r>
+                    <w:rPr>
+                      <w:rFonts w:ascii="Cambria Math" w:eastAsiaTheme="minorEastAsia" w:hAnsi="Cambria Math"/>
+                      <w:lang w:val="en-US"/>
+                    </w:rPr>
+                    <m:t>0</m:t>
+                  </m:r>
+                </m:sub>
+              </m:sSub>
+            </m:sub>
+            <m:sup>
+              <m:r>
+                <w:rPr>
+                  <w:rFonts w:ascii="Cambria Math" w:eastAsiaTheme="minorEastAsia" w:hAnsi="Cambria Math"/>
+                  <w:lang w:val="en-US"/>
+                </w:rPr>
+                <m:t>t</m:t>
+              </m:r>
+            </m:sup>
+            <m:e>
+              <m:r>
+                <w:rPr>
+                  <w:rFonts w:ascii="Cambria Math" w:eastAsiaTheme="minorEastAsia" w:hAnsi="Cambria Math"/>
+                  <w:lang w:val="en-US"/>
+                </w:rPr>
+                <m:t>v∙d</m:t>
+              </m:r>
+              <m:sSup>
+                <m:sSupPr>
+                  <m:ctrlPr>
+                    <w:rPr>
+                      <w:rFonts w:ascii="Cambria Math" w:eastAsiaTheme="minorEastAsia" w:hAnsi="Cambria Math"/>
+                      <w:i/>
+                      <w:lang w:val="en-US"/>
+                    </w:rPr>
+                  </m:ctrlPr>
+                </m:sSupPr>
+                <m:e>
+                  <m:r>
+                    <w:rPr>
+                      <w:rFonts w:ascii="Cambria Math" w:eastAsiaTheme="minorEastAsia" w:hAnsi="Cambria Math"/>
+                      <w:lang w:val="en-US"/>
+                    </w:rPr>
+                    <m:t>t</m:t>
+                  </m:r>
+                </m:e>
+                <m:sup>
+                  <m:r>
+                    <w:rPr>
+                      <w:rFonts w:ascii="Cambria Math" w:eastAsiaTheme="minorEastAsia" w:hAnsi="Cambria Math"/>
+                      <w:lang w:val="en-US"/>
+                    </w:rPr>
+                    <m:t>'</m:t>
+                  </m:r>
+                </m:sup>
+              </m:sSup>
+            </m:e>
+          </m:nary>
+        </m:oMath>
+      </m:oMathPara>
+    </w:p>
+    <w:p>
+      <w:pPr>
+        <w:spacing w:after="0"/>
+        <w:rPr>
+          <w:rFonts w:eastAsiaTheme="minorEastAsia"/>
+          <w:lang w:val="en-US"/>
+        </w:rPr>
+      </w:pPr>
+      <m:oMathPara>
+        <m:oMath>
+          <m:sSub>
+            <m:sSubPr>
+              <m:ctrlPr>
+                <w:rPr>
+                  <w:rFonts w:ascii="Cambria Math" w:hAnsi="Cambria Math"/>
+                  <w:i/>
+                </w:rPr>
+              </m:ctrlPr>
+            </m:sSubPr>
+            <m:e>
+              <m:r>
+                <w:rPr>
+                  <w:rFonts w:ascii="Cambria Math" w:hAnsi="Cambria Math"/>
+                </w:rPr>
+                <m:t>i</m:t>
+              </m:r>
+            </m:e>
+            <m:sub>
+              <m:r>
+                <w:rPr>
+                  <w:rFonts w:ascii="Cambria Math" w:hAnsi="Cambria Math"/>
+                </w:rPr>
+                <m:t>L</m:t>
+              </m:r>
+            </m:sub>
+          </m:sSub>
+          <m:r>
+            <w:rPr>
+              <w:rFonts w:ascii="Cambria Math" w:hAnsi="Cambria Math"/>
+              <w:lang w:val="en-US"/>
+            </w:rPr>
+            <m:t>+</m:t>
+          </m:r>
+          <m:acc>
+            <m:accPr>
+              <m:chr m:val="̃"/>
+              <m:ctrlPr>
+                <w:rPr>
+                  <w:rFonts w:ascii="Cambria Math" w:hAnsi="Cambria Math"/>
+                  <w:i/>
+                  <w:lang w:val="en-US"/>
+                </w:rPr>
+              </m:ctrlPr>
+            </m:accPr>
+            <m:e>
+              <m:r>
+                <w:rPr>
+                  <w:rFonts w:ascii="Cambria Math" w:hAnsi="Cambria Math"/>
+                  <w:lang w:val="en-US"/>
+                </w:rPr>
+                <m:t>G</m:t>
+              </m:r>
+            </m:e>
+          </m:acc>
+          <m:d>
+            <m:dPr>
+              <m:ctrlPr>
+                <w:rPr>
+                  <w:rFonts w:ascii="Cambria Math" w:hAnsi="Cambria Math"/>
+                  <w:i/>
+                  <w:lang w:val="en-US"/>
+                </w:rPr>
+              </m:ctrlPr>
+            </m:dPr>
+            <m:e>
+              <m:r>
+                <w:rPr>
+                  <w:rFonts w:ascii="Cambria Math" w:hAnsi="Cambria Math"/>
+                  <w:lang w:val="en-US"/>
+                </w:rPr>
+                <m:t>v</m:t>
+              </m:r>
+            </m:e>
+          </m:d>
+          <m:r>
+            <w:rPr>
+              <w:rFonts w:ascii="Cambria Math" w:hAnsi="Cambria Math"/>
+              <w:lang w:val="en-US"/>
+            </w:rPr>
+            <m:t>∙v+C</m:t>
+          </m:r>
+          <m:r>
+            <w:rPr>
+              <w:rFonts w:ascii="Cambria Math" w:eastAsiaTheme="minorEastAsia" w:hAnsi="Cambria Math"/>
+              <w:lang w:val="en-US"/>
+            </w:rPr>
+            <m:t>∙</m:t>
+          </m:r>
+          <m:f>
+            <m:fPr>
+              <m:ctrlPr>
+                <w:rPr>
+                  <w:rFonts w:ascii="Cambria Math" w:eastAsiaTheme="minorEastAsia" w:hAnsi="Cambria Math"/>
+                  <w:i/>
+                  <w:lang w:val="en-US"/>
+                </w:rPr>
+              </m:ctrlPr>
+            </m:fPr>
+            <m:num>
+              <m:r>
+                <w:rPr>
+                  <w:rFonts w:ascii="Cambria Math" w:eastAsiaTheme="minorEastAsia" w:hAnsi="Cambria Math"/>
+                  <w:lang w:val="en-US"/>
+                </w:rPr>
+                <m:t>dv</m:t>
+              </m:r>
+            </m:num>
+            <m:den>
+              <m:r>
+                <w:rPr>
+                  <w:rFonts w:ascii="Cambria Math" w:eastAsiaTheme="minorEastAsia" w:hAnsi="Cambria Math"/>
+                  <w:lang w:val="en-US"/>
+                </w:rPr>
+                <m:t>dt</m:t>
+              </m:r>
+            </m:den>
+          </m:f>
+          <m:r>
+            <w:rPr>
+              <w:rFonts w:ascii="Cambria Math" w:hAnsi="Cambria Math"/>
+              <w:lang w:val="en-US"/>
+            </w:rPr>
+            <m:t>=</m:t>
+          </m:r>
+          <m:sSub>
+            <m:sSubPr>
+              <m:ctrlPr>
+                <w:rPr>
+                  <w:rFonts w:ascii="Cambria Math" w:hAnsi="Cambria Math"/>
+                  <w:i/>
+                  <w:lang w:val="en-US"/>
+                </w:rPr>
+              </m:ctrlPr>
+            </m:sSubPr>
+            <m:e>
+              <m:r>
+                <w:rPr>
+                  <w:rFonts w:ascii="Cambria Math" w:hAnsi="Cambria Math"/>
+                  <w:lang w:val="en-US"/>
+                </w:rPr>
+                <m:t>i</m:t>
+              </m:r>
+            </m:e>
+            <m:sub>
+              <m:r>
+                <w:rPr>
+                  <w:rFonts w:ascii="Cambria Math" w:hAnsi="Cambria Math"/>
+                  <w:lang w:val="en-US"/>
+                </w:rPr>
+                <m:t>e</m:t>
+              </m:r>
+            </m:sub>
+          </m:sSub>
+        </m:oMath>
+      </m:oMathPara>
+    </w:p>
+    <w:p>
+      <w:pPr>
+        <w:spacing w:after="0"/>
+        <w:rPr>
+          <w:rFonts w:eastAsiaTheme="minorEastAsia"/>
+          <w:lang w:val="en-US"/>
+        </w:rPr>
+      </w:pPr>
+      <w:r>
+        <w:rPr>
+          <w:rFonts w:eastAsiaTheme="minorEastAsia"/>
+          <w:lang w:val="en-US"/>
+        </w:rPr>
         <w:t>Initialization:</w:t>
       </w:r>
     </w:p>
@@ -8953,6 +9417,7 @@
     </w:p>
     <w:p>
       <w:pPr>
+        <w:spacing w:after="0"/>
         <w:rPr>
           <w:rFonts w:eastAsiaTheme="minorEastAsia"/>
           <w:lang w:val="en-US"/>
@@ -9226,6 +9691,7 @@
     </w:p>
     <w:p>
       <w:pPr>
+        <w:spacing w:after="0"/>
         <w:rPr>
           <w:rFonts w:eastAsiaTheme="minorEastAsia"/>
           <w:lang w:val="en-US"/>
@@ -12736,8 +13202,6 @@
         <w:t>:</w:t>
       </w:r>
     </w:p>
-    <w:bookmarkStart w:id="0" w:name="_MON_1808038809"/>
-    <w:bookmarkEnd w:id="0"/>
     <w:p>
       <w:pPr>
         <w:spacing w:after="0"/>
@@ -12746,6 +13210,154 @@
           <w:lang w:val="en-US"/>
         </w:rPr>
       </w:pPr>
+      <w:r>
+        <w:rPr>
+          <w:rFonts w:eastAsiaTheme="minorEastAsia"/>
+          <w:noProof/>
+          <w:lang w:val="en-US"/>
+        </w:rPr>
+        <mc:AlternateContent>
+          <mc:Choice Requires="wps">
+            <w:drawing>
+              <wp:anchor distT="0" distB="0" distL="114300" distR="114300" simplePos="0" relativeHeight="251661312" behindDoc="0" locked="0" layoutInCell="1" allowOverlap="1" wp14:anchorId="53B40C2C" wp14:editId="344F2552">
+                <wp:simplePos x="0" y="0"/>
+                <wp:positionH relativeFrom="column">
+                  <wp:posOffset>854710</wp:posOffset>
+                </wp:positionH>
+                <wp:positionV relativeFrom="paragraph">
+                  <wp:posOffset>1530985</wp:posOffset>
+                </wp:positionV>
+                <wp:extent cx="1803400" cy="0"/>
+                <wp:effectExtent l="38100" t="76200" r="0" b="95250"/>
+                <wp:wrapNone/>
+                <wp:docPr id="359415006" name="Gerader Verbinder 2"/>
+                <wp:cNvGraphicFramePr/>
+                <a:graphic xmlns:a="http://schemas.openxmlformats.org/drawingml/2006/main">
+                  <a:graphicData uri="http://schemas.microsoft.com/office/word/2010/wordprocessingShape">
+                    <wps:wsp>
+                      <wps:cNvCnPr/>
+                      <wps:spPr>
+                        <a:xfrm flipH="1">
+                          <a:off x="0" y="0"/>
+                          <a:ext cx="1803400" cy="0"/>
+                        </a:xfrm>
+                        <a:prstGeom prst="line">
+                          <a:avLst/>
+                        </a:prstGeom>
+                        <a:ln>
+                          <a:solidFill>
+                            <a:schemeClr val="bg1">
+                              <a:lumMod val="65000"/>
+                            </a:schemeClr>
+                          </a:solidFill>
+                          <a:tailEnd type="triangle"/>
+                        </a:ln>
+                      </wps:spPr>
+                      <wps:style>
+                        <a:lnRef idx="1">
+                          <a:schemeClr val="accent1"/>
+                        </a:lnRef>
+                        <a:fillRef idx="0">
+                          <a:schemeClr val="accent1"/>
+                        </a:fillRef>
+                        <a:effectRef idx="0">
+                          <a:schemeClr val="accent1"/>
+                        </a:effectRef>
+                        <a:fontRef idx="minor">
+                          <a:schemeClr val="tx1"/>
+                        </a:fontRef>
+                      </wps:style>
+                      <wps:bodyPr/>
+                    </wps:wsp>
+                  </a:graphicData>
+                </a:graphic>
+              </wp:anchor>
+            </w:drawing>
+          </mc:Choice>
+          <mc:Fallback>
+            <w:pict>
+              <v:line w14:anchorId="75B50840" id="Gerader Verbinder 2" o:spid="_x0000_s1026" style="position:absolute;flip:x;z-index:251661312;visibility:visible;mso-wrap-style:square;mso-wrap-distance-left:9pt;mso-wrap-distance-top:0;mso-wrap-distance-right:9pt;mso-wrap-distance-bottom:0;mso-position-horizontal:absolute;mso-position-horizontal-relative:text;mso-position-vertical:absolute;mso-position-vertical-relative:text" from="67.3pt,120.55pt" to="209.3pt,120.55pt" o:gfxdata="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" strokecolor="#a5a5a5 [2092]" strokeweight=".5pt">
+                <v:stroke endarrow="block" joinstyle="miter"/>
+              </v:line>
+            </w:pict>
+          </mc:Fallback>
+        </mc:AlternateContent>
+      </w:r>
+      <w:r>
+        <w:rPr>
+          <w:rFonts w:eastAsiaTheme="minorEastAsia"/>
+          <w:noProof/>
+          <w:lang w:val="en-US"/>
+        </w:rPr>
+        <mc:AlternateContent>
+          <mc:Choice Requires="wps">
+            <w:drawing>
+              <wp:anchor distT="0" distB="0" distL="114300" distR="114300" simplePos="0" relativeHeight="251660288" behindDoc="0" locked="0" layoutInCell="1" allowOverlap="1" wp14:anchorId="7A39C73A" wp14:editId="5B578378">
+                <wp:simplePos x="0" y="0"/>
+                <wp:positionH relativeFrom="column">
+                  <wp:posOffset>1457960</wp:posOffset>
+                </wp:positionH>
+                <wp:positionV relativeFrom="paragraph">
+                  <wp:posOffset>1022985</wp:posOffset>
+                </wp:positionV>
+                <wp:extent cx="1797050" cy="0"/>
+                <wp:effectExtent l="0" t="76200" r="12700" b="95250"/>
+                <wp:wrapNone/>
+                <wp:docPr id="818139041" name="Gerader Verbinder 1"/>
+                <wp:cNvGraphicFramePr/>
+                <a:graphic xmlns:a="http://schemas.openxmlformats.org/drawingml/2006/main">
+                  <a:graphicData uri="http://schemas.microsoft.com/office/word/2010/wordprocessingShape">
+                    <wps:wsp>
+                      <wps:cNvCnPr/>
+                      <wps:spPr>
+                        <a:xfrm>
+                          <a:off x="0" y="0"/>
+                          <a:ext cx="1797050" cy="0"/>
+                        </a:xfrm>
+                        <a:prstGeom prst="line">
+                          <a:avLst/>
+                        </a:prstGeom>
+                        <a:ln>
+                          <a:solidFill>
+                            <a:schemeClr val="bg1">
+                              <a:lumMod val="65000"/>
+                            </a:schemeClr>
+                          </a:solidFill>
+                          <a:tailEnd type="triangle"/>
+                        </a:ln>
+                      </wps:spPr>
+                      <wps:style>
+                        <a:lnRef idx="1">
+                          <a:schemeClr val="accent1"/>
+                        </a:lnRef>
+                        <a:fillRef idx="0">
+                          <a:schemeClr val="accent1"/>
+                        </a:fillRef>
+                        <a:effectRef idx="0">
+                          <a:schemeClr val="accent1"/>
+                        </a:effectRef>
+                        <a:fontRef idx="minor">
+                          <a:schemeClr val="tx1"/>
+                        </a:fontRef>
+                      </wps:style>
+                      <wps:bodyPr/>
+                    </wps:wsp>
+                  </a:graphicData>
+                </a:graphic>
+              </wp:anchor>
+            </w:drawing>
+          </mc:Choice>
+          <mc:Fallback>
+            <w:pict>
+              <v:line w14:anchorId="7E4383CC" id="Gerader Verbinder 1" o:spid="_x0000_s1026" style="position:absolute;z-index:251660288;visibility:visible;mso-wrap-style:square;mso-wrap-distance-left:9pt;mso-wrap-distance-top:0;mso-wrap-distance-right:9pt;mso-wrap-distance-bottom:0;mso-position-horizontal:absolute;mso-position-horizontal-relative:text;mso-position-vertical:absolute;mso-position-vertical-relative:text" from="114.8pt,80.55pt" to="256.3pt,80.55pt" o:gfxdata="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" strokecolor="#a5a5a5 [2092]" strokeweight=".5pt">
+                <v:stroke endarrow="block" joinstyle="miter"/>
+              </v:line>
+            </w:pict>
+          </mc:Fallback>
+        </mc:AlternateContent>
+      </w:r>
+      <w:bookmarkStart w:id="0" w:name="_MON_1808038809"/>
+      <w:bookmarkEnd w:id="0"/>
       <w:r>
         <w:rPr>
           <w:rFonts w:eastAsiaTheme="minorEastAsia"/>
@@ -12771,10 +13383,10 @@
             <v:path o:extrusionok="f" gradientshapeok="t" o:connecttype="rect"/>
             <o:lock v:ext="edit" aspectratio="t"/>
           </v:shapetype>
-          <v:shape id="_x0000_i1025" type="#_x0000_t75" style="width:323.7pt;height:201.6pt" o:ole="">
+          <v:shape id="_x0000_i1042" type="#_x0000_t75" style="width:323.5pt;height:201.5pt" o:ole="">
             <v:imagedata r:id="rId15" o:title=""/>
           </v:shape>
-          <o:OLEObject Type="Embed" ProgID="Excel.Sheet.12" ShapeID="_x0000_i1025" DrawAspect="Content" ObjectID="_1808491494" r:id="rId16"/>
+          <o:OLEObject Type="Embed" ProgID="Excel.Sheet.12" ShapeID="_x0000_i1042" DrawAspect="Content" ObjectID="_1808512569" r:id="rId16"/>
         </w:object>
       </w:r>
     </w:p>
@@ -13573,21 +14185,33 @@
           <w:lang w:val="en-US"/>
         </w:rPr>
       </w:pPr>
-    </w:p>
-    <w:p>
-      <w:pPr>
-        <w:spacing w:after="0"/>
-        <w:rPr>
-          <w:rFonts w:eastAsiaTheme="minorEastAsia"/>
-          <w:lang w:val="en-US"/>
-        </w:rPr>
-      </w:pPr>
       <w:r>
         <w:rPr>
           <w:rFonts w:eastAsiaTheme="minorEastAsia"/>
           <w:lang w:val="en-US"/>
         </w:rPr>
-        <w:t xml:space="preserve">Note: </w:t>
+        <w:t>Inversion of the triode characteristic show</w:t>
+      </w:r>
+      <w:r>
+        <w:rPr>
+          <w:rFonts w:eastAsiaTheme="minorEastAsia"/>
+          <w:lang w:val="en-US"/>
+        </w:rPr>
+        <w:t>s</w:t>
+      </w:r>
+      <w:r>
+        <w:rPr>
+          <w:rFonts w:eastAsiaTheme="minorEastAsia"/>
+          <w:lang w:val="en-US"/>
+        </w:rPr>
+        <w:t xml:space="preserve"> hysteretic behavior</w:t>
+      </w:r>
+      <w:r>
+        <w:rPr>
+          <w:rFonts w:eastAsiaTheme="minorEastAsia"/>
+          <w:lang w:val="en-US"/>
+        </w:rPr>
+        <w:t xml:space="preserve"> (split into 2 branches):</w:t>
       </w:r>
     </w:p>
     <w:p>
@@ -13598,178 +14222,41 @@
           <w:lang w:val="en-US"/>
         </w:rPr>
       </w:pPr>
-      <w:r>
-        <w:rPr>
-          <w:rFonts w:eastAsiaTheme="minorEastAsia"/>
-          <w:lang w:val="en-US"/>
-        </w:rPr>
-        <w:t>Instead of using a series resonance circuit and deriving a scaled differential equation for the current, we could use an equivalent parallel resonance circuit and derive a scaled differential equation for the voltage.</w:t>
-      </w:r>
-    </w:p>
-    <w:p>
-      <w:pPr>
-        <w:spacing w:after="0"/>
-        <w:rPr>
-          <w:rFonts w:eastAsiaTheme="minorEastAsia"/>
-          <w:lang w:val="en-US"/>
-        </w:rPr>
-      </w:pPr>
       <m:oMathPara>
         <m:oMath>
           <m:r>
             <w:rPr>
-              <w:rFonts w:ascii="Cambria Math" w:hAnsi="Cambria Math"/>
+              <w:rFonts w:ascii="Cambria Math" w:eastAsiaTheme="minorEastAsia" w:hAnsi="Cambria Math"/>
+              <w:lang w:val="en-US"/>
             </w:rPr>
-            <m:t>v=L∙</m:t>
+            <m:t>x≥+1:y+</m:t>
           </m:r>
           <m:f>
             <m:fPr>
               <m:ctrlPr>
                 <w:rPr>
-                  <w:rFonts w:ascii="Cambria Math" w:hAnsi="Cambria Math"/>
+                  <w:rFonts w:ascii="Cambria Math" w:eastAsiaTheme="minorEastAsia" w:hAnsi="Cambria Math"/>
                   <w:i/>
+                  <w:lang w:val="en-US"/>
                 </w:rPr>
               </m:ctrlPr>
             </m:fPr>
             <m:num>
               <m:r>
                 <w:rPr>
-                  <w:rFonts w:ascii="Cambria Math" w:hAnsi="Cambria Math"/>
-                </w:rPr>
-                <m:t>d</m:t>
-              </m:r>
-              <m:sSub>
-                <m:sSubPr>
-                  <m:ctrlPr>
-                    <w:rPr>
-                      <w:rFonts w:ascii="Cambria Math" w:hAnsi="Cambria Math"/>
-                      <w:i/>
-                    </w:rPr>
-                  </m:ctrlPr>
-                </m:sSubPr>
-                <m:e>
-                  <m:r>
-                    <w:rPr>
-                      <w:rFonts w:ascii="Cambria Math" w:hAnsi="Cambria Math"/>
-                    </w:rPr>
-                    <m:t>i</m:t>
-                  </m:r>
-                </m:e>
-                <m:sub>
-                  <m:r>
-                    <w:rPr>
-                      <w:rFonts w:ascii="Cambria Math" w:hAnsi="Cambria Math"/>
-                    </w:rPr>
-                    <m:t>L</m:t>
-                  </m:r>
-                </m:sub>
-              </m:sSub>
+                  <w:rFonts w:ascii="Cambria Math" w:eastAsiaTheme="minorEastAsia" w:hAnsi="Cambria Math"/>
+                  <w:lang w:val="en-US"/>
+                </w:rPr>
+                <m:t>2</m:t>
+              </m:r>
             </m:num>
             <m:den>
               <m:r>
                 <w:rPr>
-                  <w:rFonts w:ascii="Cambria Math" w:hAnsi="Cambria Math"/>
-                </w:rPr>
-                <m:t>dt</m:t>
-              </m:r>
-            </m:den>
-          </m:f>
-          <m:r>
-            <w:rPr>
-              <w:rFonts w:ascii="Cambria Math" w:hAnsi="Cambria Math"/>
-            </w:rPr>
-            <m:t xml:space="preserve"> →</m:t>
-          </m:r>
-          <m:sSub>
-            <m:sSubPr>
-              <m:ctrlPr>
-                <w:rPr>
-                  <w:rFonts w:ascii="Cambria Math" w:hAnsi="Cambria Math"/>
-                  <w:i/>
-                </w:rPr>
-              </m:ctrlPr>
-            </m:sSubPr>
-            <m:e>
-              <m:r>
-                <w:rPr>
-                  <w:rFonts w:ascii="Cambria Math" w:hAnsi="Cambria Math"/>
-                </w:rPr>
-                <m:t>i</m:t>
-              </m:r>
-            </m:e>
-            <m:sub>
-              <m:r>
-                <w:rPr>
-                  <w:rFonts w:ascii="Cambria Math" w:hAnsi="Cambria Math"/>
-                </w:rPr>
-                <m:t>L</m:t>
-              </m:r>
-            </m:sub>
-          </m:sSub>
-          <m:r>
-            <w:rPr>
-              <w:rFonts w:ascii="Cambria Math" w:hAnsi="Cambria Math"/>
-            </w:rPr>
-            <m:t>=</m:t>
-          </m:r>
-          <m:sSub>
-            <m:sSubPr>
-              <m:ctrlPr>
-                <w:rPr>
-                  <w:rFonts w:ascii="Cambria Math" w:hAnsi="Cambria Math"/>
-                  <w:i/>
-                </w:rPr>
-              </m:ctrlPr>
-            </m:sSubPr>
-            <m:e>
-              <m:r>
-                <w:rPr>
-                  <w:rFonts w:ascii="Cambria Math" w:hAnsi="Cambria Math"/>
-                </w:rPr>
-                <m:t>i</m:t>
-              </m:r>
-            </m:e>
-            <m:sub>
-              <m:r>
-                <w:rPr>
-                  <w:rFonts w:ascii="Cambria Math" w:hAnsi="Cambria Math"/>
-                </w:rPr>
-                <m:t>L0</m:t>
-              </m:r>
-            </m:sub>
-          </m:sSub>
-          <m:r>
-            <w:rPr>
-              <w:rFonts w:ascii="Cambria Math" w:hAnsi="Cambria Math"/>
-            </w:rPr>
-            <m:t>+</m:t>
-          </m:r>
-          <m:f>
-            <m:fPr>
-              <m:ctrlPr>
-                <w:rPr>
-                  <w:rFonts w:ascii="Cambria Math" w:eastAsiaTheme="minorEastAsia" w:hAnsi="Cambria Math"/>
-                  <w:i/>
-                  <w:lang w:val="en-US"/>
-                </w:rPr>
-              </m:ctrlPr>
-            </m:fPr>
-            <m:num>
-              <m:r>
-                <w:rPr>
-                  <w:rFonts w:ascii="Cambria Math" w:eastAsiaTheme="minorEastAsia" w:hAnsi="Cambria Math"/>
-                  <w:lang w:val="en-US"/>
-                </w:rPr>
-                <m:t>1</m:t>
-              </m:r>
-            </m:num>
-            <m:den>
-              <m:r>
-                <w:rPr>
-                  <w:rFonts w:ascii="Cambria Math" w:eastAsiaTheme="minorEastAsia" w:hAnsi="Cambria Math"/>
-                  <w:lang w:val="en-US"/>
-                </w:rPr>
-                <m:t>L</m:t>
+                  <w:rFonts w:ascii="Cambria Math" w:eastAsiaTheme="minorEastAsia" w:hAnsi="Cambria Math"/>
+                  <w:lang w:val="en-US"/>
+                </w:rPr>
+                <m:t>3</m:t>
               </m:r>
             </m:den>
           </m:f>
@@ -13778,11 +14265,10 @@
               <w:rFonts w:ascii="Cambria Math" w:eastAsiaTheme="minorEastAsia" w:hAnsi="Cambria Math"/>
               <w:lang w:val="en-US"/>
             </w:rPr>
-            <m:t>∙</m:t>
+            <m:t>=</m:t>
           </m:r>
-          <m:nary>
-            <m:naryPr>
-              <m:limLoc m:val="undOvr"/>
+          <m:f>
+            <m:fPr>
               <m:ctrlPr>
                 <w:rPr>
                   <w:rFonts w:ascii="Cambria Math" w:eastAsiaTheme="minorEastAsia" w:hAnsi="Cambria Math"/>
@@ -13790,55 +14276,8 @@
                   <w:lang w:val="en-US"/>
                 </w:rPr>
               </m:ctrlPr>
-            </m:naryPr>
-            <m:sub>
-              <m:sSub>
-                <m:sSubPr>
-                  <m:ctrlPr>
-                    <w:rPr>
-                      <w:rFonts w:ascii="Cambria Math" w:eastAsiaTheme="minorEastAsia" w:hAnsi="Cambria Math"/>
-                      <w:i/>
-                      <w:lang w:val="en-US"/>
-                    </w:rPr>
-                  </m:ctrlPr>
-                </m:sSubPr>
-                <m:e>
-                  <m:r>
-                    <w:rPr>
-                      <w:rFonts w:ascii="Cambria Math" w:eastAsiaTheme="minorEastAsia" w:hAnsi="Cambria Math"/>
-                      <w:lang w:val="en-US"/>
-                    </w:rPr>
-                    <m:t>t</m:t>
-                  </m:r>
-                </m:e>
-                <m:sub>
-                  <m:r>
-                    <w:rPr>
-                      <w:rFonts w:ascii="Cambria Math" w:eastAsiaTheme="minorEastAsia" w:hAnsi="Cambria Math"/>
-                      <w:lang w:val="en-US"/>
-                    </w:rPr>
-                    <m:t>0</m:t>
-                  </m:r>
-                </m:sub>
-              </m:sSub>
-            </m:sub>
-            <m:sup>
-              <m:r>
-                <w:rPr>
-                  <w:rFonts w:ascii="Cambria Math" w:eastAsiaTheme="minorEastAsia" w:hAnsi="Cambria Math"/>
-                  <w:lang w:val="en-US"/>
-                </w:rPr>
-                <m:t>t</m:t>
-              </m:r>
-            </m:sup>
-            <m:e>
-              <m:r>
-                <w:rPr>
-                  <w:rFonts w:ascii="Cambria Math" w:eastAsiaTheme="minorEastAsia" w:hAnsi="Cambria Math"/>
-                  <w:lang w:val="en-US"/>
-                </w:rPr>
-                <m:t>v∙d</m:t>
-              </m:r>
+            </m:fPr>
+            <m:num>
               <m:sSup>
                 <m:sSupPr>
                   <m:ctrlPr>
@@ -13850,13 +14289,26 @@
                   </m:ctrlPr>
                 </m:sSupPr>
                 <m:e>
-                  <m:r>
-                    <w:rPr>
-                      <w:rFonts w:ascii="Cambria Math" w:eastAsiaTheme="minorEastAsia" w:hAnsi="Cambria Math"/>
-                      <w:lang w:val="en-US"/>
-                    </w:rPr>
-                    <m:t>t</m:t>
-                  </m:r>
+                  <m:d>
+                    <m:dPr>
+                      <m:ctrlPr>
+                        <w:rPr>
+                          <w:rFonts w:ascii="Cambria Math" w:eastAsiaTheme="minorEastAsia" w:hAnsi="Cambria Math"/>
+                          <w:i/>
+                          <w:lang w:val="en-US"/>
+                        </w:rPr>
+                      </m:ctrlPr>
+                    </m:dPr>
+                    <m:e>
+                      <m:r>
+                        <w:rPr>
+                          <w:rFonts w:ascii="Cambria Math" w:eastAsiaTheme="minorEastAsia" w:hAnsi="Cambria Math"/>
+                          <w:lang w:val="en-US"/>
+                        </w:rPr>
+                        <m:t>x-1</m:t>
+                      </m:r>
+                    </m:e>
+                  </m:d>
                 </m:e>
                 <m:sup>
                   <m:r>
@@ -13864,12 +14316,70 @@
                       <w:rFonts w:ascii="Cambria Math" w:eastAsiaTheme="minorEastAsia" w:hAnsi="Cambria Math"/>
                       <w:lang w:val="en-US"/>
                     </w:rPr>
-                    <m:t>'</m:t>
+                    <m:t>3</m:t>
                   </m:r>
                 </m:sup>
               </m:sSup>
+            </m:num>
+            <m:den>
+              <m:r>
+                <w:rPr>
+                  <w:rFonts w:ascii="Cambria Math" w:eastAsiaTheme="minorEastAsia" w:hAnsi="Cambria Math"/>
+                  <w:lang w:val="en-US"/>
+                </w:rPr>
+                <m:t>3</m:t>
+              </m:r>
+            </m:den>
+          </m:f>
+          <m:r>
+            <w:rPr>
+              <w:rFonts w:ascii="Cambria Math" w:eastAsiaTheme="minorEastAsia" w:hAnsi="Cambria Math"/>
+              <w:lang w:val="en-US"/>
+            </w:rPr>
+            <m:t>+</m:t>
+          </m:r>
+          <m:sSup>
+            <m:sSupPr>
+              <m:ctrlPr>
+                <w:rPr>
+                  <w:rFonts w:ascii="Cambria Math" w:eastAsiaTheme="minorEastAsia" w:hAnsi="Cambria Math"/>
+                  <w:i/>
+                  <w:lang w:val="en-US"/>
+                </w:rPr>
+              </m:ctrlPr>
+            </m:sSupPr>
+            <m:e>
+              <m:d>
+                <m:dPr>
+                  <m:ctrlPr>
+                    <w:rPr>
+                      <w:rFonts w:ascii="Cambria Math" w:eastAsiaTheme="minorEastAsia" w:hAnsi="Cambria Math"/>
+                      <w:i/>
+                      <w:lang w:val="en-US"/>
+                    </w:rPr>
+                  </m:ctrlPr>
+                </m:dPr>
+                <m:e>
+                  <m:r>
+                    <w:rPr>
+                      <w:rFonts w:ascii="Cambria Math" w:eastAsiaTheme="minorEastAsia" w:hAnsi="Cambria Math"/>
+                      <w:lang w:val="en-US"/>
+                    </w:rPr>
+                    <m:t>x-1</m:t>
+                  </m:r>
+                </m:e>
+              </m:d>
             </m:e>
-          </m:nary>
+            <m:sup>
+              <m:r>
+                <w:rPr>
+                  <w:rFonts w:ascii="Cambria Math" w:eastAsiaTheme="minorEastAsia" w:hAnsi="Cambria Math"/>
+                  <w:lang w:val="en-US"/>
+                </w:rPr>
+                <m:t>2</m:t>
+              </m:r>
+            </m:sup>
+          </m:sSup>
         </m:oMath>
       </m:oMathPara>
     </w:p>
@@ -13883,93 +14393,33 @@
       </w:pPr>
       <m:oMathPara>
         <m:oMath>
-          <m:sSub>
-            <m:sSubPr>
-              <m:ctrlPr>
-                <w:rPr>
-                  <w:rFonts w:ascii="Cambria Math" w:hAnsi="Cambria Math"/>
-                  <w:i/>
-                </w:rPr>
-              </m:ctrlPr>
-            </m:sSubPr>
-            <m:e>
-              <m:r>
-                <w:rPr>
-                  <w:rFonts w:ascii="Cambria Math" w:hAnsi="Cambria Math"/>
-                </w:rPr>
-                <m:t>i</m:t>
-              </m:r>
-            </m:e>
-            <m:sub>
-              <m:r>
-                <w:rPr>
-                  <w:rFonts w:ascii="Cambria Math" w:hAnsi="Cambria Math"/>
-                </w:rPr>
-                <m:t>L</m:t>
-              </m:r>
-            </m:sub>
-          </m:sSub>
           <m:r>
             <w:rPr>
-              <w:rFonts w:ascii="Cambria Math" w:hAnsi="Cambria Math"/>
+              <w:rFonts w:ascii="Cambria Math" w:eastAsiaTheme="minorEastAsia" w:hAnsi="Cambria Math"/>
               <w:lang w:val="en-US"/>
             </w:rPr>
-            <m:t>+</m:t>
-          </m:r>
-          <m:acc>
-            <m:accPr>
-              <m:chr m:val="̃"/>
-              <m:ctrlPr>
-                <w:rPr>
-                  <w:rFonts w:ascii="Cambria Math" w:hAnsi="Cambria Math"/>
-                  <w:i/>
-                  <w:lang w:val="en-US"/>
-                </w:rPr>
-              </m:ctrlPr>
-            </m:accPr>
-            <m:e>
-              <m:r>
-                <w:rPr>
-                  <w:rFonts w:ascii="Cambria Math" w:hAnsi="Cambria Math"/>
-                  <w:lang w:val="en-US"/>
-                </w:rPr>
-                <m:t>G</m:t>
-              </m:r>
-            </m:e>
-          </m:acc>
-          <m:d>
-            <m:dPr>
-              <m:ctrlPr>
-                <w:rPr>
-                  <w:rFonts w:ascii="Cambria Math" w:hAnsi="Cambria Math"/>
-                  <w:i/>
-                  <w:lang w:val="en-US"/>
-                </w:rPr>
-              </m:ctrlPr>
-            </m:dPr>
-            <m:e>
-              <m:r>
-                <w:rPr>
-                  <w:rFonts w:ascii="Cambria Math" w:hAnsi="Cambria Math"/>
-                  <w:lang w:val="en-US"/>
-                </w:rPr>
-                <m:t>v</m:t>
-              </m:r>
-            </m:e>
-          </m:d>
-          <m:r>
-            <w:rPr>
-              <w:rFonts w:ascii="Cambria Math" w:hAnsi="Cambria Math"/>
-              <w:lang w:val="en-US"/>
-            </w:rPr>
-            <m:t>∙v+C</m:t>
+            <m:t>x</m:t>
           </m:r>
           <m:r>
             <w:rPr>
               <w:rFonts w:ascii="Cambria Math" w:eastAsiaTheme="minorEastAsia" w:hAnsi="Cambria Math"/>
               <w:lang w:val="en-US"/>
             </w:rPr>
-            <m:t>∙</m:t>
+            <m:t>≤-</m:t>
+          </m:r>
+          <m:r>
+            <w:rPr>
+              <w:rFonts w:ascii="Cambria Math" w:eastAsiaTheme="minorEastAsia" w:hAnsi="Cambria Math"/>
+              <w:lang w:val="en-US"/>
+            </w:rPr>
+            <m:t>1:y</m:t>
+          </m:r>
+          <m:r>
+            <w:rPr>
+              <w:rFonts w:ascii="Cambria Math" w:eastAsiaTheme="minorEastAsia" w:hAnsi="Cambria Math"/>
+              <w:lang w:val="en-US"/>
+            </w:rPr>
+            <m:t>-</m:t>
           </m:r>
           <m:f>
             <m:fPr>
@@ -13987,7 +14437,7 @@
                   <w:rFonts w:ascii="Cambria Math" w:eastAsiaTheme="minorEastAsia" w:hAnsi="Cambria Math"/>
                   <w:lang w:val="en-US"/>
                 </w:rPr>
-                <m:t>dv</m:t>
+                <m:t>2</m:t>
               </m:r>
             </m:num>
             <m:den>
@@ -13996,56 +14446,166 @@
                   <w:rFonts w:ascii="Cambria Math" w:eastAsiaTheme="minorEastAsia" w:hAnsi="Cambria Math"/>
                   <w:lang w:val="en-US"/>
                 </w:rPr>
-                <m:t>dt</m:t>
+                <m:t>3</m:t>
               </m:r>
             </m:den>
           </m:f>
           <m:r>
             <w:rPr>
-              <w:rFonts w:ascii="Cambria Math" w:hAnsi="Cambria Math"/>
+              <w:rFonts w:ascii="Cambria Math" w:eastAsiaTheme="minorEastAsia" w:hAnsi="Cambria Math"/>
               <w:lang w:val="en-US"/>
             </w:rPr>
             <m:t>=</m:t>
           </m:r>
-          <m:sSub>
-            <m:sSubPr>
+          <m:f>
+            <m:fPr>
               <m:ctrlPr>
                 <w:rPr>
-                  <w:rFonts w:ascii="Cambria Math" w:hAnsi="Cambria Math"/>
+                  <w:rFonts w:ascii="Cambria Math" w:eastAsiaTheme="minorEastAsia" w:hAnsi="Cambria Math"/>
                   <w:i/>
                   <w:lang w:val="en-US"/>
                 </w:rPr>
               </m:ctrlPr>
-            </m:sSubPr>
+            </m:fPr>
+            <m:num>
+              <m:sSup>
+                <m:sSupPr>
+                  <m:ctrlPr>
+                    <w:rPr>
+                      <w:rFonts w:ascii="Cambria Math" w:eastAsiaTheme="minorEastAsia" w:hAnsi="Cambria Math"/>
+                      <w:i/>
+                      <w:lang w:val="en-US"/>
+                    </w:rPr>
+                  </m:ctrlPr>
+                </m:sSupPr>
+                <m:e>
+                  <m:d>
+                    <m:dPr>
+                      <m:ctrlPr>
+                        <w:rPr>
+                          <w:rFonts w:ascii="Cambria Math" w:eastAsiaTheme="minorEastAsia" w:hAnsi="Cambria Math"/>
+                          <w:i/>
+                          <w:lang w:val="en-US"/>
+                        </w:rPr>
+                      </m:ctrlPr>
+                    </m:dPr>
+                    <m:e>
+                      <m:r>
+                        <w:rPr>
+                          <w:rFonts w:ascii="Cambria Math" w:eastAsiaTheme="minorEastAsia" w:hAnsi="Cambria Math"/>
+                          <w:lang w:val="en-US"/>
+                        </w:rPr>
+                        <m:t>x</m:t>
+                      </m:r>
+                      <m:r>
+                        <w:rPr>
+                          <w:rFonts w:ascii="Cambria Math" w:eastAsiaTheme="minorEastAsia" w:hAnsi="Cambria Math"/>
+                          <w:lang w:val="en-US"/>
+                        </w:rPr>
+                        <m:t>+</m:t>
+                      </m:r>
+                      <m:r>
+                        <w:rPr>
+                          <w:rFonts w:ascii="Cambria Math" w:eastAsiaTheme="minorEastAsia" w:hAnsi="Cambria Math"/>
+                          <w:lang w:val="en-US"/>
+                        </w:rPr>
+                        <m:t>1</m:t>
+                      </m:r>
+                    </m:e>
+                  </m:d>
+                </m:e>
+                <m:sup>
+                  <m:r>
+                    <w:rPr>
+                      <w:rFonts w:ascii="Cambria Math" w:eastAsiaTheme="minorEastAsia" w:hAnsi="Cambria Math"/>
+                      <w:lang w:val="en-US"/>
+                    </w:rPr>
+                    <m:t>3</m:t>
+                  </m:r>
+                </m:sup>
+              </m:sSup>
+            </m:num>
+            <m:den>
+              <m:r>
+                <w:rPr>
+                  <w:rFonts w:ascii="Cambria Math" w:eastAsiaTheme="minorEastAsia" w:hAnsi="Cambria Math"/>
+                  <w:lang w:val="en-US"/>
+                </w:rPr>
+                <m:t>3</m:t>
+              </m:r>
+            </m:den>
+          </m:f>
+          <m:r>
+            <w:rPr>
+              <w:rFonts w:ascii="Cambria Math" w:eastAsiaTheme="minorEastAsia" w:hAnsi="Cambria Math"/>
+              <w:lang w:val="en-US"/>
+            </w:rPr>
+            <m:t>-</m:t>
+          </m:r>
+          <m:sSup>
+            <m:sSupPr>
+              <m:ctrlPr>
+                <w:rPr>
+                  <w:rFonts w:ascii="Cambria Math" w:eastAsiaTheme="minorEastAsia" w:hAnsi="Cambria Math"/>
+                  <w:i/>
+                  <w:lang w:val="en-US"/>
+                </w:rPr>
+              </m:ctrlPr>
+            </m:sSupPr>
             <m:e>
-              <m:r>
-                <w:rPr>
-                  <w:rFonts w:ascii="Cambria Math" w:hAnsi="Cambria Math"/>
-                  <w:lang w:val="en-US"/>
-                </w:rPr>
-                <m:t>i</m:t>
-              </m:r>
+              <m:d>
+                <m:dPr>
+                  <m:ctrlPr>
+                    <w:rPr>
+                      <w:rFonts w:ascii="Cambria Math" w:eastAsiaTheme="minorEastAsia" w:hAnsi="Cambria Math"/>
+                      <w:i/>
+                      <w:lang w:val="en-US"/>
+                    </w:rPr>
+                  </m:ctrlPr>
+                </m:dPr>
+                <m:e>
+                  <m:r>
+                    <w:rPr>
+                      <w:rFonts w:ascii="Cambria Math" w:eastAsiaTheme="minorEastAsia" w:hAnsi="Cambria Math"/>
+                      <w:lang w:val="en-US"/>
+                    </w:rPr>
+                    <m:t>x</m:t>
+                  </m:r>
+                  <m:r>
+                    <w:rPr>
+                      <w:rFonts w:ascii="Cambria Math" w:eastAsiaTheme="minorEastAsia" w:hAnsi="Cambria Math"/>
+                      <w:lang w:val="en-US"/>
+                    </w:rPr>
+                    <m:t>+</m:t>
+                  </m:r>
+                  <m:r>
+                    <w:rPr>
+                      <w:rFonts w:ascii="Cambria Math" w:eastAsiaTheme="minorEastAsia" w:hAnsi="Cambria Math"/>
+                      <w:lang w:val="en-US"/>
+                    </w:rPr>
+                    <m:t>1</m:t>
+                  </m:r>
+                </m:e>
+              </m:d>
             </m:e>
-            <m:sub>
-              <m:r>
-                <w:rPr>
-                  <w:rFonts w:ascii="Cambria Math" w:hAnsi="Cambria Math"/>
-                  <w:lang w:val="en-US"/>
-                </w:rPr>
-                <m:t>e</m:t>
-              </m:r>
-            </m:sub>
-          </m:sSub>
+            <m:sup>
+              <m:r>
+                <w:rPr>
+                  <w:rFonts w:ascii="Cambria Math" w:eastAsiaTheme="minorEastAsia" w:hAnsi="Cambria Math"/>
+                  <w:lang w:val="en-US"/>
+                </w:rPr>
+                <m:t>2</m:t>
+              </m:r>
+            </m:sup>
+          </m:sSup>
         </m:oMath>
       </m:oMathPara>
     </w:p>
     <w:p>
       <w:pPr>
-        <w:rPr>
-          <w:rFonts w:eastAsiaTheme="minorEastAsia"/>
-          <w:b/>
-          <w:bCs/>
-          <w:u w:val="single"/>
+        <w:spacing w:after="0"/>
+        <w:rPr>
+          <w:rFonts w:eastAsiaTheme="minorEastAsia"/>
           <w:lang w:val="en-US"/>
         </w:rPr>
       </w:pPr>
@@ -14154,7 +14714,6 @@
         </w:rPr>
         <w:t xml:space="preserve"> is p</w:t>
       </w:r>
-      <w:proofErr w:type="spellStart"/>
       <w:r>
         <w:rPr>
           <w:rFonts w:eastAsiaTheme="minorEastAsia"/>
@@ -14167,15 +14726,7 @@
           <w:rFonts w:eastAsiaTheme="minorEastAsia"/>
           <w:lang w:val="en-US"/>
         </w:rPr>
-        <w:t>portional</w:t>
-      </w:r>
-      <w:proofErr w:type="spellEnd"/>
-      <w:r>
-        <w:rPr>
-          <w:rFonts w:eastAsiaTheme="minorEastAsia"/>
-          <w:lang w:val="en-US"/>
-        </w:rPr>
-        <w:t xml:space="preserve"> to t</w:t>
+        <w:t>portional to t</w:t>
       </w:r>
       <w:r>
         <w:rPr>
@@ -38016,21 +38567,12 @@
         </w:rPr>
         <w:t xml:space="preserve"> aga</w:t>
       </w:r>
-      <w:proofErr w:type="spellStart"/>
       <w:r>
         <w:rPr>
           <w:rFonts w:eastAsiaTheme="minorEastAsia"/>
           <w:lang w:val="en-US"/>
         </w:rPr>
-        <w:t>inst</w:t>
-      </w:r>
-      <w:proofErr w:type="spellEnd"/>
-      <w:r>
-        <w:rPr>
-          <w:rFonts w:eastAsiaTheme="minorEastAsia"/>
-          <w:lang w:val="en-US"/>
-        </w:rPr>
-        <w:t xml:space="preserve"> a characteristic with small </w:t>
+        <w:t xml:space="preserve">inst a characteristic with small </w:t>
       </w:r>
       <w:r>
         <w:rPr>
@@ -41370,6 +41912,7 @@
   <w:style w:type="character" w:default="1" w:styleId="Absatz-Standardschriftart">
     <w:name w:val="Default Paragraph Font"/>
     <w:uiPriority w:val="1"/>
+    <w:semiHidden/>
     <w:unhideWhenUsed/>
   </w:style>
   <w:style w:type="table" w:default="1" w:styleId="NormaleTabelle">

</xml_diff>

<commit_message>
implemented {Analytic, Ideal, Improved}Antoniou
</commit_message>
<xml_diff>
--- a/ChaoticCircuits/Resources/Documentation/ChaoticCircuits.docx
+++ b/ChaoticCircuits/Resources/Documentation/ChaoticCircuits.docx
@@ -250,7 +250,14 @@
                             <w:rFonts w:ascii="Cambria Math" w:eastAsiaTheme="minorEastAsia" w:hAnsi="Cambria Math"/>
                             <w:lang w:val="en-US"/>
                           </w:rPr>
-                          <m:t>j=1</m:t>
+                          <m:t>j</m:t>
+                        </m:r>
+                        <m:r>
+                          <w:rPr>
+                            <w:rFonts w:ascii="Cambria Math" w:eastAsiaTheme="minorEastAsia" w:hAnsi="Cambria Math"/>
+                            <w:lang w:val="en-US"/>
+                          </w:rPr>
+                          <m:t>=1</m:t>
                         </m:r>
                       </m:sub>
                       <m:sup>
@@ -419,7 +426,14 @@
                     <w:rFonts w:ascii="Cambria Math" w:eastAsiaTheme="minorEastAsia" w:hAnsi="Cambria Math"/>
                     <w:lang w:val="en-US"/>
                   </w:rPr>
-                  <m:t>=y</m:t>
+                  <m:t>=</m:t>
+                </m:r>
+                <m:r>
+                  <w:rPr>
+                    <w:rFonts w:ascii="Cambria Math" w:eastAsiaTheme="minorEastAsia" w:hAnsi="Cambria Math"/>
+                    <w:lang w:val="en-US"/>
+                  </w:rPr>
+                  <m:t>y</m:t>
                 </m:r>
               </m:oMath>
             </m:oMathPara>
@@ -671,7 +685,14 @@
                     <w:rFonts w:ascii="Cambria Math" w:eastAsiaTheme="minorEastAsia" w:hAnsi="Cambria Math"/>
                     <w:lang w:val="en-US"/>
                   </w:rPr>
-                  <m:t>=x</m:t>
+                  <m:t>=</m:t>
+                </m:r>
+                <m:r>
+                  <w:rPr>
+                    <w:rFonts w:ascii="Cambria Math" w:eastAsiaTheme="minorEastAsia" w:hAnsi="Cambria Math"/>
+                    <w:lang w:val="en-US"/>
+                  </w:rPr>
+                  <m:t>x</m:t>
                 </m:r>
               </m:oMath>
             </m:oMathPara>
@@ -756,7 +777,19 @@
                   <w:rPr>
                     <w:rFonts w:ascii="Cambria Math" w:hAnsi="Cambria Math"/>
                   </w:rPr>
-                  <m:t>=σ∙</m:t>
+                  <m:t>=</m:t>
+                </m:r>
+                <m:r>
+                  <w:rPr>
+                    <w:rFonts w:ascii="Cambria Math" w:hAnsi="Cambria Math"/>
+                  </w:rPr>
+                  <m:t>σ</m:t>
+                </m:r>
+                <m:r>
+                  <w:rPr>
+                    <w:rFonts w:ascii="Cambria Math" w:hAnsi="Cambria Math"/>
+                  </w:rPr>
+                  <m:t>∙</m:t>
                 </m:r>
                 <m:d>
                   <m:dPr>
@@ -772,7 +805,19 @@
                       <w:rPr>
                         <w:rFonts w:ascii="Cambria Math" w:hAnsi="Cambria Math"/>
                       </w:rPr>
-                      <m:t>y-x</m:t>
+                      <m:t>y</m:t>
+                    </m:r>
+                    <m:r>
+                      <w:rPr>
+                        <w:rFonts w:ascii="Cambria Math" w:hAnsi="Cambria Math"/>
+                      </w:rPr>
+                      <m:t>-</m:t>
+                    </m:r>
+                    <m:r>
+                      <w:rPr>
+                        <w:rFonts w:ascii="Cambria Math" w:hAnsi="Cambria Math"/>
+                      </w:rPr>
+                      <m:t>x</m:t>
                     </m:r>
                   </m:e>
                 </m:d>
@@ -817,7 +862,19 @@
                   <w:rPr>
                     <w:rFonts w:ascii="Cambria Math" w:hAnsi="Cambria Math"/>
                   </w:rPr>
-                  <m:t>=x∙</m:t>
+                  <m:t>=</m:t>
+                </m:r>
+                <m:r>
+                  <w:rPr>
+                    <w:rFonts w:ascii="Cambria Math" w:hAnsi="Cambria Math"/>
+                  </w:rPr>
+                  <m:t>x</m:t>
+                </m:r>
+                <m:r>
+                  <w:rPr>
+                    <w:rFonts w:ascii="Cambria Math" w:hAnsi="Cambria Math"/>
+                  </w:rPr>
+                  <m:t>∙</m:t>
                 </m:r>
                 <m:d>
                   <m:dPr>
@@ -833,7 +890,19 @@
                       <w:rPr>
                         <w:rFonts w:ascii="Cambria Math" w:hAnsi="Cambria Math"/>
                       </w:rPr>
-                      <m:t>ρ-z</m:t>
+                      <m:t>ρ</m:t>
+                    </m:r>
+                    <m:r>
+                      <w:rPr>
+                        <w:rFonts w:ascii="Cambria Math" w:hAnsi="Cambria Math"/>
+                      </w:rPr>
+                      <m:t>-</m:t>
+                    </m:r>
+                    <m:r>
+                      <w:rPr>
+                        <w:rFonts w:ascii="Cambria Math" w:hAnsi="Cambria Math"/>
+                      </w:rPr>
+                      <m:t>z</m:t>
                     </m:r>
                   </m:e>
                 </m:d>
@@ -841,7 +910,13 @@
                   <w:rPr>
                     <w:rFonts w:ascii="Cambria Math" w:hAnsi="Cambria Math"/>
                   </w:rPr>
-                  <m:t>-y</m:t>
+                  <m:t>-</m:t>
+                </m:r>
+                <m:r>
+                  <w:rPr>
+                    <w:rFonts w:ascii="Cambria Math" w:hAnsi="Cambria Math"/>
+                  </w:rPr>
+                  <m:t>y</m:t>
                 </m:r>
                 <m:r>
                   <m:rPr>
@@ -884,7 +959,49 @@
                   <w:rPr>
                     <w:rFonts w:ascii="Cambria Math" w:hAnsi="Cambria Math"/>
                   </w:rPr>
-                  <m:t>=x∙y-β∙z</m:t>
+                  <m:t>=</m:t>
+                </m:r>
+                <m:r>
+                  <w:rPr>
+                    <w:rFonts w:ascii="Cambria Math" w:hAnsi="Cambria Math"/>
+                  </w:rPr>
+                  <m:t>x</m:t>
+                </m:r>
+                <m:r>
+                  <w:rPr>
+                    <w:rFonts w:ascii="Cambria Math" w:hAnsi="Cambria Math"/>
+                  </w:rPr>
+                  <m:t>∙</m:t>
+                </m:r>
+                <m:r>
+                  <w:rPr>
+                    <w:rFonts w:ascii="Cambria Math" w:hAnsi="Cambria Math"/>
+                  </w:rPr>
+                  <m:t>y</m:t>
+                </m:r>
+                <m:r>
+                  <w:rPr>
+                    <w:rFonts w:ascii="Cambria Math" w:hAnsi="Cambria Math"/>
+                  </w:rPr>
+                  <m:t>-</m:t>
+                </m:r>
+                <m:r>
+                  <w:rPr>
+                    <w:rFonts w:ascii="Cambria Math" w:hAnsi="Cambria Math"/>
+                  </w:rPr>
+                  <m:t>β</m:t>
+                </m:r>
+                <m:r>
+                  <w:rPr>
+                    <w:rFonts w:ascii="Cambria Math" w:hAnsi="Cambria Math"/>
+                  </w:rPr>
+                  <m:t>∙</m:t>
+                </m:r>
+                <m:r>
+                  <w:rPr>
+                    <w:rFonts w:ascii="Cambria Math" w:hAnsi="Cambria Math"/>
+                  </w:rPr>
+                  <m:t>z</m:t>
                 </m:r>
               </m:oMath>
             </m:oMathPara>
@@ -962,7 +1079,25 @@
                   <w:rPr>
                     <w:rFonts w:ascii="Cambria Math" w:hAnsi="Cambria Math"/>
                   </w:rPr>
-                  <m:t>=-y-z</m:t>
+                  <m:t>=-</m:t>
+                </m:r>
+                <m:r>
+                  <w:rPr>
+                    <w:rFonts w:ascii="Cambria Math" w:hAnsi="Cambria Math"/>
+                  </w:rPr>
+                  <m:t>y</m:t>
+                </m:r>
+                <m:r>
+                  <w:rPr>
+                    <w:rFonts w:ascii="Cambria Math" w:hAnsi="Cambria Math"/>
+                  </w:rPr>
+                  <m:t>-</m:t>
+                </m:r>
+                <m:r>
+                  <w:rPr>
+                    <w:rFonts w:ascii="Cambria Math" w:hAnsi="Cambria Math"/>
+                  </w:rPr>
+                  <m:t>z</m:t>
                 </m:r>
                 <m:r>
                   <m:rPr>
@@ -1005,7 +1140,37 @@
                   <w:rPr>
                     <w:rFonts w:ascii="Cambria Math" w:hAnsi="Cambria Math"/>
                   </w:rPr>
-                  <m:t>=x+a∙y</m:t>
+                  <m:t>=</m:t>
+                </m:r>
+                <m:r>
+                  <w:rPr>
+                    <w:rFonts w:ascii="Cambria Math" w:hAnsi="Cambria Math"/>
+                  </w:rPr>
+                  <m:t>x</m:t>
+                </m:r>
+                <m:r>
+                  <w:rPr>
+                    <w:rFonts w:ascii="Cambria Math" w:hAnsi="Cambria Math"/>
+                  </w:rPr>
+                  <m:t>+</m:t>
+                </m:r>
+                <m:r>
+                  <w:rPr>
+                    <w:rFonts w:ascii="Cambria Math" w:hAnsi="Cambria Math"/>
+                  </w:rPr>
+                  <m:t>a</m:t>
+                </m:r>
+                <m:r>
+                  <w:rPr>
+                    <w:rFonts w:ascii="Cambria Math" w:hAnsi="Cambria Math"/>
+                  </w:rPr>
+                  <m:t>∙</m:t>
+                </m:r>
+                <m:r>
+                  <w:rPr>
+                    <w:rFonts w:ascii="Cambria Math" w:hAnsi="Cambria Math"/>
+                  </w:rPr>
+                  <m:t>y</m:t>
                 </m:r>
                 <m:r>
                   <m:rPr>
@@ -1048,7 +1213,19 @@
                   <w:rPr>
                     <w:rFonts w:ascii="Cambria Math" w:hAnsi="Cambria Math"/>
                   </w:rPr>
-                  <m:t>=b+</m:t>
+                  <m:t>=</m:t>
+                </m:r>
+                <m:r>
+                  <w:rPr>
+                    <w:rFonts w:ascii="Cambria Math" w:hAnsi="Cambria Math"/>
+                  </w:rPr>
+                  <m:t>b</m:t>
+                </m:r>
+                <m:r>
+                  <w:rPr>
+                    <w:rFonts w:ascii="Cambria Math" w:hAnsi="Cambria Math"/>
+                  </w:rPr>
+                  <m:t>+</m:t>
                 </m:r>
                 <m:d>
                   <m:dPr>
@@ -1064,7 +1241,19 @@
                       <w:rPr>
                         <w:rFonts w:ascii="Cambria Math" w:hAnsi="Cambria Math"/>
                       </w:rPr>
-                      <m:t>x-c</m:t>
+                      <m:t>x</m:t>
+                    </m:r>
+                    <m:r>
+                      <w:rPr>
+                        <w:rFonts w:ascii="Cambria Math" w:hAnsi="Cambria Math"/>
+                      </w:rPr>
+                      <m:t>-</m:t>
+                    </m:r>
+                    <m:r>
+                      <w:rPr>
+                        <w:rFonts w:ascii="Cambria Math" w:hAnsi="Cambria Math"/>
+                      </w:rPr>
+                      <m:t>c</m:t>
                     </m:r>
                   </m:e>
                 </m:d>
@@ -1072,7 +1261,13 @@
                   <w:rPr>
                     <w:rFonts w:ascii="Cambria Math" w:hAnsi="Cambria Math"/>
                   </w:rPr>
-                  <m:t>∙z</m:t>
+                  <m:t>∙</m:t>
+                </m:r>
+                <m:r>
+                  <w:rPr>
+                    <w:rFonts w:ascii="Cambria Math" w:hAnsi="Cambria Math"/>
+                  </w:rPr>
+                  <m:t>z</m:t>
                 </m:r>
               </m:oMath>
             </m:oMathPara>
@@ -1246,7 +1441,13 @@
                   <w:rPr>
                     <w:rFonts w:ascii="Cambria Math" w:hAnsi="Cambria Math"/>
                   </w:rPr>
-                  <m:t>=-y</m:t>
+                  <m:t>=-</m:t>
+                </m:r>
+                <m:r>
+                  <w:rPr>
+                    <w:rFonts w:ascii="Cambria Math" w:hAnsi="Cambria Math"/>
+                  </w:rPr>
+                  <m:t>y</m:t>
                 </m:r>
                 <m:r>
                   <m:rPr>
@@ -1289,7 +1490,13 @@
                   <w:rPr>
                     <w:rFonts w:ascii="Cambria Math" w:hAnsi="Cambria Math"/>
                   </w:rPr>
-                  <m:t>=-z</m:t>
+                  <m:t>=-</m:t>
+                </m:r>
+                <m:r>
+                  <w:rPr>
+                    <w:rFonts w:ascii="Cambria Math" w:hAnsi="Cambria Math"/>
+                  </w:rPr>
+                  <m:t>z</m:t>
                 </m:r>
                 <m:r>
                   <m:rPr>
@@ -1332,7 +1539,31 @@
                   <w:rPr>
                     <w:rFonts w:ascii="Cambria Math" w:hAnsi="Cambria Math"/>
                   </w:rPr>
-                  <m:t>=-x+a∙</m:t>
+                  <m:t>=-</m:t>
+                </m:r>
+                <m:r>
+                  <w:rPr>
+                    <w:rFonts w:ascii="Cambria Math" w:hAnsi="Cambria Math"/>
+                  </w:rPr>
+                  <m:t>x</m:t>
+                </m:r>
+                <m:r>
+                  <w:rPr>
+                    <w:rFonts w:ascii="Cambria Math" w:hAnsi="Cambria Math"/>
+                  </w:rPr>
+                  <m:t>+</m:t>
+                </m:r>
+                <m:r>
+                  <w:rPr>
+                    <w:rFonts w:ascii="Cambria Math" w:hAnsi="Cambria Math"/>
+                  </w:rPr>
+                  <m:t>a</m:t>
+                </m:r>
+                <m:r>
+                  <w:rPr>
+                    <w:rFonts w:ascii="Cambria Math" w:hAnsi="Cambria Math"/>
+                  </w:rPr>
+                  <m:t>∙</m:t>
                 </m:r>
                 <m:d>
                   <m:dPr>
@@ -1374,7 +1605,13 @@
                       <w:rPr>
                         <w:rFonts w:ascii="Cambria Math" w:hAnsi="Cambria Math"/>
                       </w:rPr>
-                      <m:t>-1</m:t>
+                      <m:t>-</m:t>
+                    </m:r>
+                    <m:r>
+                      <w:rPr>
+                        <w:rFonts w:ascii="Cambria Math" w:hAnsi="Cambria Math"/>
+                      </w:rPr>
+                      <m:t>1</m:t>
                     </m:r>
                   </m:e>
                 </m:d>
@@ -1382,7 +1619,25 @@
                   <w:rPr>
                     <w:rFonts w:ascii="Cambria Math" w:hAnsi="Cambria Math"/>
                   </w:rPr>
-                  <m:t>-b∙z</m:t>
+                  <m:t>-</m:t>
+                </m:r>
+                <m:r>
+                  <w:rPr>
+                    <w:rFonts w:ascii="Cambria Math" w:hAnsi="Cambria Math"/>
+                  </w:rPr>
+                  <m:t>b</m:t>
+                </m:r>
+                <m:r>
+                  <w:rPr>
+                    <w:rFonts w:ascii="Cambria Math" w:hAnsi="Cambria Math"/>
+                  </w:rPr>
+                  <m:t>∙</m:t>
+                </m:r>
+                <m:r>
+                  <w:rPr>
+                    <w:rFonts w:ascii="Cambria Math" w:hAnsi="Cambria Math"/>
+                  </w:rPr>
+                  <m:t>z</m:t>
                 </m:r>
               </m:oMath>
             </m:oMathPara>
@@ -1497,7 +1752,13 @@
                   <w:rPr>
                     <w:rFonts w:ascii="Cambria Math" w:hAnsi="Cambria Math"/>
                   </w:rPr>
-                  <m:t>=y</m:t>
+                  <m:t>=</m:t>
+                </m:r>
+                <m:r>
+                  <w:rPr>
+                    <w:rFonts w:ascii="Cambria Math" w:hAnsi="Cambria Math"/>
+                  </w:rPr>
+                  <m:t>y</m:t>
                 </m:r>
                 <m:r>
                   <m:rPr>
@@ -1540,7 +1801,49 @@
                   <w:rPr>
                     <w:rFonts w:ascii="Cambria Math" w:hAnsi="Cambria Math"/>
                   </w:rPr>
-                  <m:t>=a∙y-x-z</m:t>
+                  <m:t>=</m:t>
+                </m:r>
+                <m:r>
+                  <w:rPr>
+                    <w:rFonts w:ascii="Cambria Math" w:hAnsi="Cambria Math"/>
+                  </w:rPr>
+                  <m:t>a</m:t>
+                </m:r>
+                <m:r>
+                  <w:rPr>
+                    <w:rFonts w:ascii="Cambria Math" w:hAnsi="Cambria Math"/>
+                  </w:rPr>
+                  <m:t>∙</m:t>
+                </m:r>
+                <m:r>
+                  <w:rPr>
+                    <w:rFonts w:ascii="Cambria Math" w:hAnsi="Cambria Math"/>
+                  </w:rPr>
+                  <m:t>y</m:t>
+                </m:r>
+                <m:r>
+                  <w:rPr>
+                    <w:rFonts w:ascii="Cambria Math" w:hAnsi="Cambria Math"/>
+                  </w:rPr>
+                  <m:t>-</m:t>
+                </m:r>
+                <m:r>
+                  <w:rPr>
+                    <w:rFonts w:ascii="Cambria Math" w:hAnsi="Cambria Math"/>
+                  </w:rPr>
+                  <m:t>x</m:t>
+                </m:r>
+                <m:r>
+                  <w:rPr>
+                    <w:rFonts w:ascii="Cambria Math" w:hAnsi="Cambria Math"/>
+                  </w:rPr>
+                  <m:t>-</m:t>
+                </m:r>
+                <m:r>
+                  <w:rPr>
+                    <w:rFonts w:ascii="Cambria Math" w:hAnsi="Cambria Math"/>
+                  </w:rPr>
+                  <m:t>z</m:t>
                 </m:r>
                 <m:r>
                   <m:rPr>
@@ -1583,7 +1886,43 @@
                   <w:rPr>
                     <w:rFonts w:ascii="Cambria Math" w:hAnsi="Cambria Math"/>
                   </w:rPr>
-                  <m:t>=b+y-c∙</m:t>
+                  <m:t>=</m:t>
+                </m:r>
+                <m:r>
+                  <w:rPr>
+                    <w:rFonts w:ascii="Cambria Math" w:hAnsi="Cambria Math"/>
+                  </w:rPr>
+                  <m:t>b</m:t>
+                </m:r>
+                <m:r>
+                  <w:rPr>
+                    <w:rFonts w:ascii="Cambria Math" w:hAnsi="Cambria Math"/>
+                  </w:rPr>
+                  <m:t>+</m:t>
+                </m:r>
+                <m:r>
+                  <w:rPr>
+                    <w:rFonts w:ascii="Cambria Math" w:hAnsi="Cambria Math"/>
+                  </w:rPr>
+                  <m:t>y</m:t>
+                </m:r>
+                <m:r>
+                  <w:rPr>
+                    <w:rFonts w:ascii="Cambria Math" w:hAnsi="Cambria Math"/>
+                  </w:rPr>
+                  <m:t>-</m:t>
+                </m:r>
+                <m:r>
+                  <w:rPr>
+                    <w:rFonts w:ascii="Cambria Math" w:hAnsi="Cambria Math"/>
+                  </w:rPr>
+                  <m:t>c</m:t>
+                </m:r>
+                <m:r>
+                  <w:rPr>
+                    <w:rFonts w:ascii="Cambria Math" w:hAnsi="Cambria Math"/>
+                  </w:rPr>
+                  <m:t>∙</m:t>
                 </m:r>
                 <m:d>
                   <m:dPr>
@@ -1625,7 +1964,13 @@
                       <w:rPr>
                         <w:rFonts w:ascii="Cambria Math" w:hAnsi="Cambria Math"/>
                       </w:rPr>
-                      <m:t>-1</m:t>
+                      <m:t>-</m:t>
+                    </m:r>
+                    <m:r>
+                      <w:rPr>
+                        <w:rFonts w:ascii="Cambria Math" w:hAnsi="Cambria Math"/>
+                      </w:rPr>
+                      <m:t>1</m:t>
                     </m:r>
                   </m:e>
                 </m:d>
@@ -2135,7 +2480,21 @@
                         <w:rFonts w:ascii="Cambria Math" w:hAnsi="Cambria Math"/>
                         <w:lang w:val="en-US"/>
                       </w:rPr>
-                      <m:t>inp.v</m:t>
+                      <m:t>inp</m:t>
+                    </m:r>
+                    <m:r>
+                      <w:rPr>
+                        <w:rFonts w:ascii="Cambria Math" w:hAnsi="Cambria Math"/>
+                        <w:lang w:val="en-US"/>
+                      </w:rPr>
+                      <m:t>.</m:t>
+                    </m:r>
+                    <m:r>
+                      <w:rPr>
+                        <w:rFonts w:ascii="Cambria Math" w:hAnsi="Cambria Math"/>
+                        <w:lang w:val="en-US"/>
+                      </w:rPr>
+                      <m:t>v</m:t>
                     </m:r>
                   </m:num>
                   <m:den>
@@ -2193,7 +2552,21 @@
                         <w:rFonts w:ascii="Cambria Math" w:hAnsi="Cambria Math"/>
                         <w:lang w:val="en-US"/>
                       </w:rPr>
-                      <m:t>out.v</m:t>
+                      <m:t>out</m:t>
+                    </m:r>
+                    <m:r>
+                      <w:rPr>
+                        <w:rFonts w:ascii="Cambria Math" w:hAnsi="Cambria Math"/>
+                        <w:lang w:val="en-US"/>
+                      </w:rPr>
+                      <m:t>.</m:t>
+                    </m:r>
+                    <m:r>
+                      <w:rPr>
+                        <w:rFonts w:ascii="Cambria Math" w:hAnsi="Cambria Math"/>
+                        <w:lang w:val="en-US"/>
+                      </w:rPr>
+                      <m:t>v</m:t>
                     </m:r>
                   </m:num>
                   <m:den>
@@ -2252,7 +2625,70 @@
                     <w:rFonts w:ascii="Cambria Math" w:eastAsiaTheme="minorEastAsia" w:hAnsi="Cambria Math"/>
                     <w:lang w:val="en-US"/>
                   </w:rPr>
-                  <m:t>-out.v=k∙inp.v</m:t>
+                  <m:t>-</m:t>
+                </m:r>
+                <m:r>
+                  <w:rPr>
+                    <w:rFonts w:ascii="Cambria Math" w:eastAsiaTheme="minorEastAsia" w:hAnsi="Cambria Math"/>
+                    <w:lang w:val="en-US"/>
+                  </w:rPr>
+                  <m:t>out</m:t>
+                </m:r>
+                <m:r>
+                  <w:rPr>
+                    <w:rFonts w:ascii="Cambria Math" w:eastAsiaTheme="minorEastAsia" w:hAnsi="Cambria Math"/>
+                    <w:lang w:val="en-US"/>
+                  </w:rPr>
+                  <m:t>.</m:t>
+                </m:r>
+                <m:r>
+                  <w:rPr>
+                    <w:rFonts w:ascii="Cambria Math" w:eastAsiaTheme="minorEastAsia" w:hAnsi="Cambria Math"/>
+                    <w:lang w:val="en-US"/>
+                  </w:rPr>
+                  <m:t>v</m:t>
+                </m:r>
+                <m:r>
+                  <w:rPr>
+                    <w:rFonts w:ascii="Cambria Math" w:eastAsiaTheme="minorEastAsia" w:hAnsi="Cambria Math"/>
+                    <w:lang w:val="en-US"/>
+                  </w:rPr>
+                  <m:t>=</m:t>
+                </m:r>
+                <m:r>
+                  <w:rPr>
+                    <w:rFonts w:ascii="Cambria Math" w:eastAsiaTheme="minorEastAsia" w:hAnsi="Cambria Math"/>
+                    <w:lang w:val="en-US"/>
+                  </w:rPr>
+                  <m:t>k</m:t>
+                </m:r>
+                <m:r>
+                  <w:rPr>
+                    <w:rFonts w:ascii="Cambria Math" w:eastAsiaTheme="minorEastAsia" w:hAnsi="Cambria Math"/>
+                    <w:lang w:val="en-US"/>
+                  </w:rPr>
+                  <m:t>∙</m:t>
+                </m:r>
+                <m:r>
+                  <w:rPr>
+                    <w:rFonts w:ascii="Cambria Math" w:eastAsiaTheme="minorEastAsia" w:hAnsi="Cambria Math"/>
+                    <w:lang w:val="en-US"/>
+                  </w:rPr>
+                  <m:t>inp</m:t>
+                </m:r>
+                <m:r>
+                  <w:rPr>
+                    <w:rFonts w:ascii="Cambria Math" w:eastAsiaTheme="minorEastAsia" w:hAnsi="Cambria Math"/>
+                    <w:lang w:val="en-US"/>
+                  </w:rPr>
+                  <m:t>.</m:t>
+                </m:r>
+                <m:r>
+                  <w:rPr>
+                    <w:rFonts w:ascii="Cambria Math" w:eastAsiaTheme="minorEastAsia" w:hAnsi="Cambria Math"/>
+                    <w:lang w:val="en-US"/>
+                  </w:rPr>
+                  <m:t>v</m:t>
                 </m:r>
                 <m:r>
                   <m:rPr>
@@ -2271,7 +2707,14 @@
                     <w:rFonts w:ascii="Cambria Math" w:eastAsiaTheme="minorEastAsia" w:hAnsi="Cambria Math"/>
                     <w:lang w:val="en-US"/>
                   </w:rPr>
-                  <m:t>k=</m:t>
+                  <m:t>k</m:t>
+                </m:r>
+                <m:r>
+                  <w:rPr>
+                    <w:rFonts w:ascii="Cambria Math" w:eastAsiaTheme="minorEastAsia" w:hAnsi="Cambria Math"/>
+                    <w:lang w:val="en-US"/>
+                  </w:rPr>
+                  <m:t>=</m:t>
                 </m:r>
                 <m:f>
                   <m:fPr>
@@ -2382,7 +2825,14 @@
                       <w:rFonts w:ascii="Cambria Math" w:hAnsi="Cambria Math"/>
                       <w:lang w:val="en-US"/>
                     </w:rPr>
-                    <m:t>=R</m:t>
+                    <m:t>=</m:t>
+                  </m:r>
+                  <m:r>
+                    <w:rPr>
+                      <w:rFonts w:ascii="Cambria Math" w:hAnsi="Cambria Math"/>
+                      <w:lang w:val="en-US"/>
+                    </w:rPr>
+                    <m:t>R</m:t>
                   </m:r>
                 </m:e>
                 <m:sub>
@@ -2551,7 +3001,21 @@
                         <w:rFonts w:ascii="Cambria Math" w:hAnsi="Cambria Math"/>
                         <w:lang w:val="en-US"/>
                       </w:rPr>
-                      <m:t>inp.v</m:t>
+                      <m:t>inp</m:t>
+                    </m:r>
+                    <m:r>
+                      <w:rPr>
+                        <w:rFonts w:ascii="Cambria Math" w:hAnsi="Cambria Math"/>
+                        <w:lang w:val="en-US"/>
+                      </w:rPr>
+                      <m:t>.</m:t>
+                    </m:r>
+                    <m:r>
+                      <w:rPr>
+                        <w:rFonts w:ascii="Cambria Math" w:hAnsi="Cambria Math"/>
+                        <w:lang w:val="en-US"/>
+                      </w:rPr>
+                      <m:t>v</m:t>
                     </m:r>
                   </m:num>
                   <m:den>
@@ -2645,7 +3109,35 @@
                         <w:rFonts w:ascii="Cambria Math" w:hAnsi="Cambria Math"/>
                         <w:lang w:val="en-US"/>
                       </w:rPr>
-                      <m:t>d out.v</m:t>
+                      <m:t>d</m:t>
+                    </m:r>
+                    <m:r>
+                      <w:rPr>
+                        <w:rFonts w:ascii="Cambria Math" w:hAnsi="Cambria Math"/>
+                        <w:lang w:val="en-US"/>
+                      </w:rPr>
+                      <m:t xml:space="preserve"> </m:t>
+                    </m:r>
+                    <m:r>
+                      <w:rPr>
+                        <w:rFonts w:ascii="Cambria Math" w:hAnsi="Cambria Math"/>
+                        <w:lang w:val="en-US"/>
+                      </w:rPr>
+                      <m:t>out</m:t>
+                    </m:r>
+                    <m:r>
+                      <w:rPr>
+                        <w:rFonts w:ascii="Cambria Math" w:hAnsi="Cambria Math"/>
+                        <w:lang w:val="en-US"/>
+                      </w:rPr>
+                      <m:t>.</m:t>
+                    </m:r>
+                    <m:r>
+                      <w:rPr>
+                        <w:rFonts w:ascii="Cambria Math" w:hAnsi="Cambria Math"/>
+                        <w:lang w:val="en-US"/>
+                      </w:rPr>
+                      <m:t>v</m:t>
                     </m:r>
                   </m:num>
                   <m:den>
@@ -2682,7 +3174,35 @@
                     <w:rFonts w:ascii="Cambria Math" w:eastAsiaTheme="minorEastAsia" w:hAnsi="Cambria Math"/>
                     <w:lang w:val="en-US"/>
                   </w:rPr>
-                  <m:t>-out.v=</m:t>
+                  <m:t>-</m:t>
+                </m:r>
+                <m:r>
+                  <w:rPr>
+                    <w:rFonts w:ascii="Cambria Math" w:eastAsiaTheme="minorEastAsia" w:hAnsi="Cambria Math"/>
+                    <w:lang w:val="en-US"/>
+                  </w:rPr>
+                  <m:t>out</m:t>
+                </m:r>
+                <m:r>
+                  <w:rPr>
+                    <w:rFonts w:ascii="Cambria Math" w:eastAsiaTheme="minorEastAsia" w:hAnsi="Cambria Math"/>
+                    <w:lang w:val="en-US"/>
+                  </w:rPr>
+                  <m:t>.</m:t>
+                </m:r>
+                <m:r>
+                  <w:rPr>
+                    <w:rFonts w:ascii="Cambria Math" w:eastAsiaTheme="minorEastAsia" w:hAnsi="Cambria Math"/>
+                    <w:lang w:val="en-US"/>
+                  </w:rPr>
+                  <m:t>v</m:t>
+                </m:r>
+                <m:r>
+                  <w:rPr>
+                    <w:rFonts w:ascii="Cambria Math" w:eastAsiaTheme="minorEastAsia" w:hAnsi="Cambria Math"/>
+                    <w:lang w:val="en-US"/>
+                  </w:rPr>
+                  <m:t>=</m:t>
                 </m:r>
                 <m:sSub>
                   <m:sSubPr>
@@ -2791,7 +3311,35 @@
                         <w:rFonts w:ascii="Cambria Math" w:eastAsiaTheme="minorEastAsia" w:hAnsi="Cambria Math"/>
                         <w:lang w:val="en-US"/>
                       </w:rPr>
-                      <m:t>inp.v∙dt</m:t>
+                      <m:t>inp</m:t>
+                    </m:r>
+                    <m:r>
+                      <w:rPr>
+                        <w:rFonts w:ascii="Cambria Math" w:eastAsiaTheme="minorEastAsia" w:hAnsi="Cambria Math"/>
+                        <w:lang w:val="en-US"/>
+                      </w:rPr>
+                      <m:t>.</m:t>
+                    </m:r>
+                    <m:r>
+                      <w:rPr>
+                        <w:rFonts w:ascii="Cambria Math" w:eastAsiaTheme="minorEastAsia" w:hAnsi="Cambria Math"/>
+                        <w:lang w:val="en-US"/>
+                      </w:rPr>
+                      <m:t>v</m:t>
+                    </m:r>
+                    <m:r>
+                      <w:rPr>
+                        <w:rFonts w:ascii="Cambria Math" w:eastAsiaTheme="minorEastAsia" w:hAnsi="Cambria Math"/>
+                        <w:lang w:val="en-US"/>
+                      </w:rPr>
+                      <m:t>∙</m:t>
+                    </m:r>
+                    <m:r>
+                      <w:rPr>
+                        <w:rFonts w:ascii="Cambria Math" w:eastAsiaTheme="minorEastAsia" w:hAnsi="Cambria Math"/>
+                        <w:lang w:val="en-US"/>
+                      </w:rPr>
+                      <m:t>dt</m:t>
                     </m:r>
                   </m:e>
                 </m:nary>
@@ -2812,7 +3360,14 @@
                     <w:rFonts w:ascii="Cambria Math" w:eastAsiaTheme="minorEastAsia" w:hAnsi="Cambria Math"/>
                     <w:lang w:val="en-US"/>
                   </w:rPr>
-                  <m:t>τ=</m:t>
+                  <m:t>τ</m:t>
+                </m:r>
+                <m:r>
+                  <w:rPr>
+                    <w:rFonts w:ascii="Cambria Math" w:eastAsiaTheme="minorEastAsia" w:hAnsi="Cambria Math"/>
+                    <w:lang w:val="en-US"/>
+                  </w:rPr>
+                  <m:t>=</m:t>
                 </m:r>
                 <m:sSub>
                   <m:sSubPr>
@@ -2915,7 +3470,14 @@
                       <w:rFonts w:ascii="Cambria Math" w:hAnsi="Cambria Math"/>
                       <w:lang w:val="en-US"/>
                     </w:rPr>
-                    <m:t>=R</m:t>
+                    <m:t>=</m:t>
+                  </m:r>
+                  <m:r>
+                    <w:rPr>
+                      <w:rFonts w:ascii="Cambria Math" w:hAnsi="Cambria Math"/>
+                      <w:lang w:val="en-US"/>
+                    </w:rPr>
+                    <m:t>R</m:t>
                   </m:r>
                 </m:e>
                 <m:sub>
@@ -3768,7 +4330,21 @@
               <w:rFonts w:ascii="Cambria Math" w:eastAsiaTheme="minorEastAsia" w:hAnsi="Cambria Math"/>
               <w:lang w:val="en-US"/>
             </w:rPr>
-            <m:t>∙x-</m:t>
+            <m:t>∙</m:t>
+          </m:r>
+          <m:r>
+            <w:rPr>
+              <w:rFonts w:ascii="Cambria Math" w:eastAsiaTheme="minorEastAsia" w:hAnsi="Cambria Math"/>
+              <w:lang w:val="en-US"/>
+            </w:rPr>
+            <m:t>x</m:t>
+          </m:r>
+          <m:r>
+            <w:rPr>
+              <w:rFonts w:ascii="Cambria Math" w:eastAsiaTheme="minorEastAsia" w:hAnsi="Cambria Math"/>
+              <w:lang w:val="en-US"/>
+            </w:rPr>
+            <m:t>-</m:t>
           </m:r>
           <m:sSub>
             <m:sSubPr>
@@ -3804,7 +4380,28 @@
               <w:rFonts w:ascii="Cambria Math" w:eastAsiaTheme="minorEastAsia" w:hAnsi="Cambria Math"/>
               <w:lang w:val="en-US"/>
             </w:rPr>
-            <m:t>∙x∙y</m:t>
+            <m:t>∙</m:t>
+          </m:r>
+          <m:r>
+            <w:rPr>
+              <w:rFonts w:ascii="Cambria Math" w:eastAsiaTheme="minorEastAsia" w:hAnsi="Cambria Math"/>
+              <w:lang w:val="en-US"/>
+            </w:rPr>
+            <m:t>x</m:t>
+          </m:r>
+          <m:r>
+            <w:rPr>
+              <w:rFonts w:ascii="Cambria Math" w:eastAsiaTheme="minorEastAsia" w:hAnsi="Cambria Math"/>
+              <w:lang w:val="en-US"/>
+            </w:rPr>
+            <m:t>∙</m:t>
+          </m:r>
+          <m:r>
+            <w:rPr>
+              <w:rFonts w:ascii="Cambria Math" w:eastAsiaTheme="minorEastAsia" w:hAnsi="Cambria Math"/>
+              <w:lang w:val="en-US"/>
+            </w:rPr>
+            <m:t>y</m:t>
           </m:r>
           <m:r>
             <m:rPr>
@@ -3888,7 +4485,21 @@
               <w:rFonts w:ascii="Cambria Math" w:eastAsiaTheme="minorEastAsia" w:hAnsi="Cambria Math"/>
               <w:lang w:val="en-US"/>
             </w:rPr>
-            <m:t>∙x∙</m:t>
+            <m:t>∙</m:t>
+          </m:r>
+          <m:r>
+            <w:rPr>
+              <w:rFonts w:ascii="Cambria Math" w:eastAsiaTheme="minorEastAsia" w:hAnsi="Cambria Math"/>
+              <w:lang w:val="en-US"/>
+            </w:rPr>
+            <m:t>x</m:t>
+          </m:r>
+          <m:r>
+            <w:rPr>
+              <w:rFonts w:ascii="Cambria Math" w:eastAsiaTheme="minorEastAsia" w:hAnsi="Cambria Math"/>
+              <w:lang w:val="en-US"/>
+            </w:rPr>
+            <m:t>∙</m:t>
           </m:r>
           <m:sSub>
             <m:sSubPr>
@@ -3924,7 +4535,21 @@
               <w:rFonts w:ascii="Cambria Math" w:eastAsiaTheme="minorEastAsia" w:hAnsi="Cambria Math"/>
               <w:lang w:val="en-US"/>
             </w:rPr>
-            <m:t>∙y-</m:t>
+            <m:t>∙</m:t>
+          </m:r>
+          <m:r>
+            <w:rPr>
+              <w:rFonts w:ascii="Cambria Math" w:eastAsiaTheme="minorEastAsia" w:hAnsi="Cambria Math"/>
+              <w:lang w:val="en-US"/>
+            </w:rPr>
+            <m:t>y</m:t>
+          </m:r>
+          <m:r>
+            <w:rPr>
+              <w:rFonts w:ascii="Cambria Math" w:eastAsiaTheme="minorEastAsia" w:hAnsi="Cambria Math"/>
+              <w:lang w:val="en-US"/>
+            </w:rPr>
+            <m:t>-</m:t>
           </m:r>
           <m:sSub>
             <m:sSubPr>
@@ -3960,7 +4585,14 @@
               <w:rFonts w:ascii="Cambria Math" w:eastAsiaTheme="minorEastAsia" w:hAnsi="Cambria Math"/>
               <w:lang w:val="en-US"/>
             </w:rPr>
-            <m:t>∙y</m:t>
+            <m:t>∙</m:t>
+          </m:r>
+          <m:r>
+            <w:rPr>
+              <w:rFonts w:ascii="Cambria Math" w:eastAsiaTheme="minorEastAsia" w:hAnsi="Cambria Math"/>
+              <w:lang w:val="en-US"/>
+            </w:rPr>
+            <m:t>y</m:t>
           </m:r>
         </m:oMath>
       </m:oMathPara>
@@ -4412,7 +5044,14 @@
                       <w:rFonts w:ascii="Cambria Math" w:eastAsiaTheme="minorEastAsia" w:hAnsi="Cambria Math"/>
                       <w:lang w:val="en-US"/>
                     </w:rPr>
-                    <m:t>j=1</m:t>
+                    <m:t>j</m:t>
+                  </m:r>
+                  <m:r>
+                    <w:rPr>
+                      <w:rFonts w:ascii="Cambria Math" w:eastAsiaTheme="minorEastAsia" w:hAnsi="Cambria Math"/>
+                      <w:lang w:val="en-US"/>
+                    </w:rPr>
+                    <m:t>=1</m:t>
                   </m:r>
                 </m:sub>
                 <m:sup>
@@ -6126,7 +6765,21 @@
                       <w:rFonts w:ascii="Cambria Math" w:hAnsi="Cambria Math"/>
                       <w:lang w:val="en-US"/>
                     </w:rPr>
-                    <m:t>L∙C</m:t>
+                    <m:t>L</m:t>
+                  </m:r>
+                  <m:r>
+                    <w:rPr>
+                      <w:rFonts w:ascii="Cambria Math" w:hAnsi="Cambria Math"/>
+                      <w:lang w:val="en-US"/>
+                    </w:rPr>
+                    <m:t>∙</m:t>
+                  </m:r>
+                  <m:r>
+                    <w:rPr>
+                      <w:rFonts w:ascii="Cambria Math" w:hAnsi="Cambria Math"/>
+                      <w:lang w:val="en-US"/>
+                    </w:rPr>
+                    <m:t>C</m:t>
                   </m:r>
                 </m:e>
               </m:rad>
@@ -6818,7 +7471,14 @@
                   <w:rFonts w:ascii="Cambria Math" w:eastAsiaTheme="minorEastAsia" w:hAnsi="Cambria Math"/>
                   <w:lang w:val="en-US"/>
                 </w:rPr>
-                <m:t>∙C</m:t>
+                <m:t>∙</m:t>
+              </m:r>
+              <m:r>
+                <w:rPr>
+                  <w:rFonts w:ascii="Cambria Math" w:eastAsiaTheme="minorEastAsia" w:hAnsi="Cambria Math"/>
+                  <w:lang w:val="en-US"/>
+                </w:rPr>
+                <m:t>C</m:t>
               </m:r>
             </m:den>
           </m:f>
@@ -6827,7 +7487,21 @@
               <w:rFonts w:ascii="Cambria Math" w:eastAsiaTheme="minorEastAsia" w:hAnsi="Cambria Math"/>
               <w:lang w:val="en-US"/>
             </w:rPr>
-            <m:t>∙z=</m:t>
+            <m:t>∙</m:t>
+          </m:r>
+          <m:r>
+            <w:rPr>
+              <w:rFonts w:ascii="Cambria Math" w:eastAsiaTheme="minorEastAsia" w:hAnsi="Cambria Math"/>
+              <w:lang w:val="en-US"/>
+            </w:rPr>
+            <m:t>z</m:t>
+          </m:r>
+          <m:r>
+            <w:rPr>
+              <w:rFonts w:ascii="Cambria Math" w:eastAsiaTheme="minorEastAsia" w:hAnsi="Cambria Math"/>
+              <w:lang w:val="en-US"/>
+            </w:rPr>
+            <m:t>=</m:t>
           </m:r>
           <m:sSub>
             <m:sSubPr>
@@ -6890,7 +7564,14 @@
                   <w:rFonts w:ascii="Cambria Math" w:eastAsiaTheme="minorEastAsia" w:hAnsi="Cambria Math"/>
                   <w:lang w:val="en-US"/>
                 </w:rPr>
-                <m:t>C0</m:t>
+                <m:t>C</m:t>
+              </m:r>
+              <m:r>
+                <w:rPr>
+                  <w:rFonts w:ascii="Cambria Math" w:eastAsiaTheme="minorEastAsia" w:hAnsi="Cambria Math"/>
+                  <w:lang w:val="en-US"/>
+                </w:rPr>
+                <m:t>0</m:t>
               </m:r>
             </m:sub>
           </m:sSub>
@@ -6994,7 +7675,21 @@
                   <w:rFonts w:ascii="Cambria Math" w:eastAsiaTheme="minorEastAsia" w:hAnsi="Cambria Math"/>
                   <w:lang w:val="en-US"/>
                 </w:rPr>
-                <m:t>i∙d</m:t>
+                <m:t>i</m:t>
+              </m:r>
+              <m:r>
+                <w:rPr>
+                  <w:rFonts w:ascii="Cambria Math" w:eastAsiaTheme="minorEastAsia" w:hAnsi="Cambria Math"/>
+                  <w:lang w:val="en-US"/>
+                </w:rPr>
+                <m:t>∙</m:t>
+              </m:r>
+              <m:r>
+                <w:rPr>
+                  <w:rFonts w:ascii="Cambria Math" w:eastAsiaTheme="minorEastAsia" w:hAnsi="Cambria Math"/>
+                  <w:lang w:val="en-US"/>
+                </w:rPr>
+                <m:t>d</m:t>
               </m:r>
               <m:sSup>
                 <m:sSupPr>
@@ -7285,7 +7980,14 @@
                     <w:rFonts w:ascii="Cambria Math" w:hAnsi="Cambria Math"/>
                     <w:lang w:val="en-US"/>
                   </w:rPr>
-                  <m:t xml:space="preserve">- </m:t>
+                  <m:t>-</m:t>
+                </m:r>
+                <m:r>
+                  <w:rPr>
+                    <w:rFonts w:ascii="Cambria Math" w:hAnsi="Cambria Math"/>
+                    <w:lang w:val="en-US"/>
+                  </w:rPr>
+                  <m:t xml:space="preserve"> </m:t>
                 </m:r>
                 <m:r>
                   <w:rPr>
@@ -7393,7 +8095,21 @@
                     <w:rFonts w:ascii="Cambria Math" w:eastAsiaTheme="minorEastAsia" w:hAnsi="Cambria Math"/>
                     <w:lang w:val="en-US"/>
                   </w:rPr>
-                  <m:t>+x=</m:t>
+                  <m:t>+</m:t>
+                </m:r>
+                <m:r>
+                  <w:rPr>
+                    <w:rFonts w:ascii="Cambria Math" w:eastAsiaTheme="minorEastAsia" w:hAnsi="Cambria Math"/>
+                    <w:lang w:val="en-US"/>
+                  </w:rPr>
+                  <m:t>x</m:t>
+                </m:r>
+                <m:r>
+                  <w:rPr>
+                    <w:rFonts w:ascii="Cambria Math" w:eastAsiaTheme="minorEastAsia" w:hAnsi="Cambria Math"/>
+                    <w:lang w:val="en-US"/>
+                  </w:rPr>
+                  <m:t>=</m:t>
                 </m:r>
                 <m:d>
                   <m:dPr>
@@ -7444,7 +8160,35 @@
                               <w:rFonts w:ascii="Cambria Math" w:hAnsi="Cambria Math"/>
                               <w:lang w:val="en-US"/>
                             </w:rPr>
-                            <m:t>A∙w∙sin</m:t>
+                            <m:t>A</m:t>
+                          </m:r>
+                          <m:r>
+                            <w:rPr>
+                              <w:rFonts w:ascii="Cambria Math" w:hAnsi="Cambria Math"/>
+                              <w:lang w:val="en-US"/>
+                            </w:rPr>
+                            <m:t>∙</m:t>
+                          </m:r>
+                          <m:r>
+                            <w:rPr>
+                              <w:rFonts w:ascii="Cambria Math" w:hAnsi="Cambria Math"/>
+                              <w:lang w:val="en-US"/>
+                            </w:rPr>
+                            <m:t>w</m:t>
+                          </m:r>
+                          <m:r>
+                            <w:rPr>
+                              <w:rFonts w:ascii="Cambria Math" w:hAnsi="Cambria Math"/>
+                              <w:lang w:val="en-US"/>
+                            </w:rPr>
+                            <m:t>∙</m:t>
+                          </m:r>
+                          <m:r>
+                            <w:rPr>
+                              <w:rFonts w:ascii="Cambria Math" w:hAnsi="Cambria Math"/>
+                              <w:lang w:val="en-US"/>
+                            </w:rPr>
+                            <m:t>sin</m:t>
                           </m:r>
                           <m:d>
                             <m:dPr>
@@ -7462,7 +8206,14 @@
                                   <w:rFonts w:ascii="Cambria Math" w:hAnsi="Cambria Math"/>
                                   <w:lang w:val="en-US"/>
                                 </w:rPr>
-                                <m:t>w∙</m:t>
+                                <m:t>w</m:t>
+                              </m:r>
+                              <m:r>
+                                <w:rPr>
+                                  <w:rFonts w:ascii="Cambria Math" w:hAnsi="Cambria Math"/>
+                                  <w:lang w:val="en-US"/>
+                                </w:rPr>
+                                <m:t>∙</m:t>
                               </m:r>
                               <m:r>
                                 <w:rPr>
@@ -7524,7 +8275,14 @@
                     <w:rFonts w:ascii="Cambria Math" w:hAnsi="Cambria Math"/>
                     <w:lang w:val="en-US"/>
                   </w:rPr>
-                  <m:t>=y</m:t>
+                  <m:t>=</m:t>
+                </m:r>
+                <m:r>
+                  <w:rPr>
+                    <w:rFonts w:ascii="Cambria Math" w:hAnsi="Cambria Math"/>
+                    <w:lang w:val="en-US"/>
+                  </w:rPr>
+                  <m:t>y</m:t>
                 </m:r>
               </m:oMath>
             </m:oMathPara>
@@ -7644,7 +8402,35 @@
                     <w:rFonts w:ascii="Cambria Math" w:eastAsiaTheme="minorEastAsia" w:hAnsi="Cambria Math"/>
                     <w:lang w:val="en-US"/>
                   </w:rPr>
-                  <m:t>∙y-x+</m:t>
+                  <m:t>∙</m:t>
+                </m:r>
+                <m:r>
+                  <w:rPr>
+                    <w:rFonts w:ascii="Cambria Math" w:eastAsiaTheme="minorEastAsia" w:hAnsi="Cambria Math"/>
+                    <w:lang w:val="en-US"/>
+                  </w:rPr>
+                  <m:t>y</m:t>
+                </m:r>
+                <m:r>
+                  <w:rPr>
+                    <w:rFonts w:ascii="Cambria Math" w:eastAsiaTheme="minorEastAsia" w:hAnsi="Cambria Math"/>
+                    <w:lang w:val="en-US"/>
+                  </w:rPr>
+                  <m:t>-</m:t>
+                </m:r>
+                <m:r>
+                  <w:rPr>
+                    <w:rFonts w:ascii="Cambria Math" w:eastAsiaTheme="minorEastAsia" w:hAnsi="Cambria Math"/>
+                    <w:lang w:val="en-US"/>
+                  </w:rPr>
+                  <m:t>x</m:t>
+                </m:r>
+                <m:r>
+                  <w:rPr>
+                    <w:rFonts w:ascii="Cambria Math" w:eastAsiaTheme="minorEastAsia" w:hAnsi="Cambria Math"/>
+                    <w:lang w:val="en-US"/>
+                  </w:rPr>
+                  <m:t>+</m:t>
                 </m:r>
                 <m:d>
                   <m:dPr>
@@ -7695,7 +8481,35 @@
                               <w:rFonts w:ascii="Cambria Math" w:hAnsi="Cambria Math"/>
                               <w:lang w:val="en-US"/>
                             </w:rPr>
-                            <m:t>A∙w∙sin</m:t>
+                            <m:t>A</m:t>
+                          </m:r>
+                          <m:r>
+                            <w:rPr>
+                              <w:rFonts w:ascii="Cambria Math" w:hAnsi="Cambria Math"/>
+                              <w:lang w:val="en-US"/>
+                            </w:rPr>
+                            <m:t>∙</m:t>
+                          </m:r>
+                          <m:r>
+                            <w:rPr>
+                              <w:rFonts w:ascii="Cambria Math" w:hAnsi="Cambria Math"/>
+                              <w:lang w:val="en-US"/>
+                            </w:rPr>
+                            <m:t>w</m:t>
+                          </m:r>
+                          <m:r>
+                            <w:rPr>
+                              <w:rFonts w:ascii="Cambria Math" w:hAnsi="Cambria Math"/>
+                              <w:lang w:val="en-US"/>
+                            </w:rPr>
+                            <m:t>∙</m:t>
+                          </m:r>
+                          <m:r>
+                            <w:rPr>
+                              <w:rFonts w:ascii="Cambria Math" w:hAnsi="Cambria Math"/>
+                              <w:lang w:val="en-US"/>
+                            </w:rPr>
+                            <m:t>sin</m:t>
                           </m:r>
                           <m:d>
                             <m:dPr>
@@ -7713,7 +8527,14 @@
                                   <w:rFonts w:ascii="Cambria Math" w:hAnsi="Cambria Math"/>
                                   <w:lang w:val="en-US"/>
                                 </w:rPr>
-                                <m:t>w∙</m:t>
+                                <m:t>w</m:t>
+                              </m:r>
+                              <m:r>
+                                <w:rPr>
+                                  <w:rFonts w:ascii="Cambria Math" w:hAnsi="Cambria Math"/>
+                                  <w:lang w:val="en-US"/>
+                                </w:rPr>
+                                <m:t>∙</m:t>
                               </m:r>
                               <m:r>
                                 <w:rPr>
@@ -7775,7 +8596,14 @@
                     <w:rFonts w:ascii="Cambria Math" w:eastAsiaTheme="minorEastAsia" w:hAnsi="Cambria Math"/>
                     <w:lang w:val="en-US"/>
                   </w:rPr>
-                  <m:t>=x</m:t>
+                  <m:t>=</m:t>
+                </m:r>
+                <m:r>
+                  <w:rPr>
+                    <w:rFonts w:ascii="Cambria Math" w:eastAsiaTheme="minorEastAsia" w:hAnsi="Cambria Math"/>
+                    <w:lang w:val="en-US"/>
+                  </w:rPr>
+                  <m:t>x</m:t>
                 </m:r>
               </m:oMath>
             </m:oMathPara>
@@ -7850,7 +8678,14 @@
                     <w:rFonts w:ascii="Cambria Math" w:eastAsiaTheme="minorEastAsia" w:hAnsi="Cambria Math"/>
                     <w:lang w:val="en-US"/>
                   </w:rPr>
-                  <m:t>=y</m:t>
+                  <m:t>=</m:t>
+                </m:r>
+                <m:r>
+                  <w:rPr>
+                    <w:rFonts w:ascii="Cambria Math" w:eastAsiaTheme="minorEastAsia" w:hAnsi="Cambria Math"/>
+                    <w:lang w:val="en-US"/>
+                  </w:rPr>
+                  <m:t>y</m:t>
                 </m:r>
               </m:oMath>
             </m:oMathPara>
@@ -8101,7 +8936,14 @@
                     <w:rFonts w:ascii="Cambria Math" w:eastAsiaTheme="minorEastAsia" w:hAnsi="Cambria Math"/>
                     <w:lang w:val="en-US"/>
                   </w:rPr>
-                  <m:t>=x</m:t>
+                  <m:t>=</m:t>
+                </m:r>
+                <m:r>
+                  <w:rPr>
+                    <w:rFonts w:ascii="Cambria Math" w:eastAsiaTheme="minorEastAsia" w:hAnsi="Cambria Math"/>
+                    <w:lang w:val="en-US"/>
+                  </w:rPr>
+                  <m:t>x</m:t>
                 </m:r>
               </m:oMath>
             </m:oMathPara>
@@ -8522,7 +9364,28 @@
               <w:rFonts w:ascii="Cambria Math" w:hAnsi="Cambria Math"/>
               <w:lang w:val="en-US"/>
             </w:rPr>
-            <m:t>∙v+C</m:t>
+            <m:t>∙</m:t>
+          </m:r>
+          <m:r>
+            <w:rPr>
+              <w:rFonts w:ascii="Cambria Math" w:hAnsi="Cambria Math"/>
+              <w:lang w:val="en-US"/>
+            </w:rPr>
+            <m:t>v</m:t>
+          </m:r>
+          <m:r>
+            <w:rPr>
+              <w:rFonts w:ascii="Cambria Math" w:hAnsi="Cambria Math"/>
+              <w:lang w:val="en-US"/>
+            </w:rPr>
+            <m:t>+</m:t>
+          </m:r>
+          <m:r>
+            <w:rPr>
+              <w:rFonts w:ascii="Cambria Math" w:hAnsi="Cambria Math"/>
+              <w:lang w:val="en-US"/>
+            </w:rPr>
+            <m:t>C</m:t>
           </m:r>
           <m:r>
             <w:rPr>
@@ -9733,7 +10596,21 @@
               <w:rFonts w:ascii="Cambria Math" w:hAnsi="Cambria Math"/>
               <w:lang w:val="en-US"/>
             </w:rPr>
-            <m:t>=μ∙</m:t>
+            <m:t>=</m:t>
+          </m:r>
+          <m:r>
+            <w:rPr>
+              <w:rFonts w:ascii="Cambria Math" w:hAnsi="Cambria Math"/>
+              <w:lang w:val="en-US"/>
+            </w:rPr>
+            <m:t>μ</m:t>
+          </m:r>
+          <m:r>
+            <w:rPr>
+              <w:rFonts w:ascii="Cambria Math" w:hAnsi="Cambria Math"/>
+              <w:lang w:val="en-US"/>
+            </w:rPr>
+            <m:t>∙</m:t>
           </m:r>
           <m:f>
             <m:fPr>
@@ -10387,7 +11264,14 @@
                         <w:rFonts w:ascii="Cambria Math" w:hAnsi="Cambria Math"/>
                         <w:lang w:val="en-US"/>
                       </w:rPr>
-                      <m:t>∙cos</m:t>
+                      <m:t>∙</m:t>
+                    </m:r>
+                    <m:r>
+                      <w:rPr>
+                        <w:rFonts w:ascii="Cambria Math" w:hAnsi="Cambria Math"/>
+                        <w:lang w:val="en-US"/>
+                      </w:rPr>
+                      <m:t>cos</m:t>
                     </m:r>
                     <m:d>
                       <m:dPr>
@@ -10405,7 +11289,14 @@
                             <w:rFonts w:ascii="Cambria Math" w:hAnsi="Cambria Math"/>
                             <w:lang w:val="en-US"/>
                           </w:rPr>
-                          <m:t>w∙</m:t>
+                          <m:t>w</m:t>
+                        </m:r>
+                        <m:r>
+                          <w:rPr>
+                            <w:rFonts w:ascii="Cambria Math" w:hAnsi="Cambria Math"/>
+                            <w:lang w:val="en-US"/>
+                          </w:rPr>
+                          <m:t>∙</m:t>
                         </m:r>
                         <m:sSub>
                           <m:sSubPr>
@@ -10477,7 +11368,14 @@
                             <w:rFonts w:ascii="Cambria Math" w:hAnsi="Cambria Math"/>
                             <w:lang w:val="en-US"/>
                           </w:rPr>
-                          <m:t>-π</m:t>
+                          <m:t>-</m:t>
+                        </m:r>
+                        <m:r>
+                          <w:rPr>
+                            <w:rFonts w:ascii="Cambria Math" w:hAnsi="Cambria Math"/>
+                            <w:lang w:val="en-US"/>
+                          </w:rPr>
+                          <m:t>π</m:t>
                         </m:r>
                       </m:e>
                     </m:d>
@@ -11241,7 +12139,21 @@
               <w:rFonts w:ascii="Cambria Math" w:eastAsiaTheme="minorEastAsia" w:hAnsi="Cambria Math"/>
               <w:lang w:val="en-US"/>
             </w:rPr>
-            <m:t>=μ∙</m:t>
+            <m:t>=</m:t>
+          </m:r>
+          <m:r>
+            <w:rPr>
+              <w:rFonts w:ascii="Cambria Math" w:eastAsiaTheme="minorEastAsia" w:hAnsi="Cambria Math"/>
+              <w:lang w:val="en-US"/>
+            </w:rPr>
+            <m:t>μ</m:t>
+          </m:r>
+          <m:r>
+            <w:rPr>
+              <w:rFonts w:ascii="Cambria Math" w:eastAsiaTheme="minorEastAsia" w:hAnsi="Cambria Math"/>
+              <w:lang w:val="en-US"/>
+            </w:rPr>
+            <m:t>∙</m:t>
           </m:r>
           <m:rad>
             <m:radPr>
@@ -11348,7 +12260,14 @@
                   <w:rFonts w:ascii="Cambria Math" w:hAnsi="Cambria Math"/>
                   <w:lang w:val="en-US"/>
                 </w:rPr>
-                <m:t>∙C</m:t>
+                <m:t>∙</m:t>
+              </m:r>
+              <m:r>
+                <w:rPr>
+                  <w:rFonts w:ascii="Cambria Math" w:hAnsi="Cambria Math"/>
+                  <w:lang w:val="en-US"/>
+                </w:rPr>
+                <m:t>C</m:t>
               </m:r>
             </m:den>
           </m:f>
@@ -11407,7 +12326,21 @@
               <w:rFonts w:ascii="Cambria Math" w:eastAsiaTheme="minorEastAsia" w:hAnsi="Cambria Math"/>
               <w:lang w:val="en-US"/>
             </w:rPr>
-            <m:t>=A∙</m:t>
+            <m:t>=</m:t>
+          </m:r>
+          <m:r>
+            <w:rPr>
+              <w:rFonts w:ascii="Cambria Math" w:eastAsiaTheme="minorEastAsia" w:hAnsi="Cambria Math"/>
+              <w:lang w:val="en-US"/>
+            </w:rPr>
+            <m:t>A</m:t>
+          </m:r>
+          <m:r>
+            <w:rPr>
+              <w:rFonts w:ascii="Cambria Math" w:eastAsiaTheme="minorEastAsia" w:hAnsi="Cambria Math"/>
+              <w:lang w:val="en-US"/>
+            </w:rPr>
+            <m:t>∙</m:t>
           </m:r>
           <m:f>
             <m:fPr>
@@ -11485,7 +12418,14 @@
                   <w:rFonts w:ascii="Cambria Math" w:hAnsi="Cambria Math"/>
                   <w:lang w:val="en-US"/>
                 </w:rPr>
-                <m:t>∙C</m:t>
+                <m:t>∙</m:t>
+              </m:r>
+              <m:r>
+                <w:rPr>
+                  <w:rFonts w:ascii="Cambria Math" w:hAnsi="Cambria Math"/>
+                  <w:lang w:val="en-US"/>
+                </w:rPr>
+                <m:t>C</m:t>
               </m:r>
             </m:den>
           </m:f>
@@ -11523,7 +12463,14 @@
               <w:rFonts w:ascii="Cambria Math" w:hAnsi="Cambria Math"/>
               <w:lang w:val="en-US"/>
             </w:rPr>
-            <m:t xml:space="preserve"> V</m:t>
+            <m:t xml:space="preserve"> </m:t>
+          </m:r>
+          <m:r>
+            <w:rPr>
+              <w:rFonts w:ascii="Cambria Math" w:hAnsi="Cambria Math"/>
+              <w:lang w:val="en-US"/>
+            </w:rPr>
+            <m:t>V</m:t>
           </m:r>
         </m:oMath>
       </m:oMathPara>
@@ -11941,7 +12888,21 @@
               <w:rFonts w:ascii="Cambria Math" w:hAnsi="Cambria Math"/>
               <w:lang w:val="en-US"/>
             </w:rPr>
-            <m:t>∙i∙</m:t>
+            <m:t>∙</m:t>
+          </m:r>
+          <m:r>
+            <w:rPr>
+              <w:rFonts w:ascii="Cambria Math" w:hAnsi="Cambria Math"/>
+              <w:lang w:val="en-US"/>
+            </w:rPr>
+            <m:t>i</m:t>
+          </m:r>
+          <m:r>
+            <w:rPr>
+              <w:rFonts w:ascii="Cambria Math" w:hAnsi="Cambria Math"/>
+              <w:lang w:val="en-US"/>
+            </w:rPr>
+            <m:t>∙</m:t>
           </m:r>
           <m:d>
             <m:dPr>
@@ -13386,7 +14347,7 @@
           <v:shape id="_x0000_i1025" type="#_x0000_t75" style="width:323.8pt;height:201.4pt" o:ole="">
             <v:imagedata r:id="rId15" o:title=""/>
           </v:shape>
-          <o:OLEObject Type="Embed" ProgID="Excel.Sheet.12" ShapeID="_x0000_i1025" DrawAspect="Content" ObjectID="_1809257634" r:id="rId16"/>
+          <o:OLEObject Type="Embed" ProgID="Excel.Sheet.12" ShapeID="_x0000_i1025" DrawAspect="Content" ObjectID="_1809414841" r:id="rId16"/>
         </w:object>
       </w:r>
     </w:p>
@@ -14928,7 +15889,19 @@
             <w:rPr>
               <w:rFonts w:ascii="Cambria Math" w:hAnsi="Cambria Math"/>
             </w:rPr>
-            <m:t>=σ∙</m:t>
+            <m:t>=</m:t>
+          </m:r>
+          <m:r>
+            <w:rPr>
+              <w:rFonts w:ascii="Cambria Math" w:hAnsi="Cambria Math"/>
+            </w:rPr>
+            <m:t>σ</m:t>
+          </m:r>
+          <m:r>
+            <w:rPr>
+              <w:rFonts w:ascii="Cambria Math" w:hAnsi="Cambria Math"/>
+            </w:rPr>
+            <m:t>∙</m:t>
           </m:r>
           <m:d>
             <m:dPr>
@@ -14944,7 +15917,19 @@
                 <w:rPr>
                   <w:rFonts w:ascii="Cambria Math" w:hAnsi="Cambria Math"/>
                 </w:rPr>
-                <m:t>y-x</m:t>
+                <m:t>y</m:t>
+              </m:r>
+              <m:r>
+                <w:rPr>
+                  <w:rFonts w:ascii="Cambria Math" w:hAnsi="Cambria Math"/>
+                </w:rPr>
+                <m:t>-</m:t>
+              </m:r>
+              <m:r>
+                <w:rPr>
+                  <w:rFonts w:ascii="Cambria Math" w:hAnsi="Cambria Math"/>
+                </w:rPr>
+                <m:t>x</m:t>
               </m:r>
             </m:e>
           </m:d>
@@ -14989,7 +15974,19 @@
             <w:rPr>
               <w:rFonts w:ascii="Cambria Math" w:hAnsi="Cambria Math"/>
             </w:rPr>
-            <m:t>=x∙</m:t>
+            <m:t>=</m:t>
+          </m:r>
+          <m:r>
+            <w:rPr>
+              <w:rFonts w:ascii="Cambria Math" w:hAnsi="Cambria Math"/>
+            </w:rPr>
+            <m:t>x</m:t>
+          </m:r>
+          <m:r>
+            <w:rPr>
+              <w:rFonts w:ascii="Cambria Math" w:hAnsi="Cambria Math"/>
+            </w:rPr>
+            <m:t>∙</m:t>
           </m:r>
           <m:d>
             <m:dPr>
@@ -15005,7 +16002,19 @@
                 <w:rPr>
                   <w:rFonts w:ascii="Cambria Math" w:hAnsi="Cambria Math"/>
                 </w:rPr>
-                <m:t>ρ-z</m:t>
+                <m:t>ρ</m:t>
+              </m:r>
+              <m:r>
+                <w:rPr>
+                  <w:rFonts w:ascii="Cambria Math" w:hAnsi="Cambria Math"/>
+                </w:rPr>
+                <m:t>-</m:t>
+              </m:r>
+              <m:r>
+                <w:rPr>
+                  <w:rFonts w:ascii="Cambria Math" w:hAnsi="Cambria Math"/>
+                </w:rPr>
+                <m:t>z</m:t>
               </m:r>
             </m:e>
           </m:d>
@@ -15013,7 +16022,13 @@
             <w:rPr>
               <w:rFonts w:ascii="Cambria Math" w:hAnsi="Cambria Math"/>
             </w:rPr>
-            <m:t>-y</m:t>
+            <m:t>-</m:t>
+          </m:r>
+          <m:r>
+            <w:rPr>
+              <w:rFonts w:ascii="Cambria Math" w:hAnsi="Cambria Math"/>
+            </w:rPr>
+            <m:t>y</m:t>
           </m:r>
           <m:r>
             <m:rPr>
@@ -15056,7 +16071,49 @@
             <w:rPr>
               <w:rFonts w:ascii="Cambria Math" w:hAnsi="Cambria Math"/>
             </w:rPr>
-            <m:t>=x∙y-β∙z</m:t>
+            <m:t>=</m:t>
+          </m:r>
+          <m:r>
+            <w:rPr>
+              <w:rFonts w:ascii="Cambria Math" w:hAnsi="Cambria Math"/>
+            </w:rPr>
+            <m:t>x</m:t>
+          </m:r>
+          <m:r>
+            <w:rPr>
+              <w:rFonts w:ascii="Cambria Math" w:hAnsi="Cambria Math"/>
+            </w:rPr>
+            <m:t>∙</m:t>
+          </m:r>
+          <m:r>
+            <w:rPr>
+              <w:rFonts w:ascii="Cambria Math" w:hAnsi="Cambria Math"/>
+            </w:rPr>
+            <m:t>y</m:t>
+          </m:r>
+          <m:r>
+            <w:rPr>
+              <w:rFonts w:ascii="Cambria Math" w:hAnsi="Cambria Math"/>
+            </w:rPr>
+            <m:t>-</m:t>
+          </m:r>
+          <m:r>
+            <w:rPr>
+              <w:rFonts w:ascii="Cambria Math" w:hAnsi="Cambria Math"/>
+            </w:rPr>
+            <m:t>β</m:t>
+          </m:r>
+          <m:r>
+            <w:rPr>
+              <w:rFonts w:ascii="Cambria Math" w:hAnsi="Cambria Math"/>
+            </w:rPr>
+            <m:t>∙</m:t>
+          </m:r>
+          <m:r>
+            <w:rPr>
+              <w:rFonts w:ascii="Cambria Math" w:hAnsi="Cambria Math"/>
+            </w:rPr>
+            <m:t>z</m:t>
           </m:r>
         </m:oMath>
       </m:oMathPara>
@@ -15726,7 +16783,19 @@
             <w:rPr>
               <w:rFonts w:ascii="Cambria Math" w:hAnsi="Cambria Math"/>
             </w:rPr>
-            <m:t>=-σ∙</m:t>
+            <m:t>=-</m:t>
+          </m:r>
+          <m:r>
+            <w:rPr>
+              <w:rFonts w:ascii="Cambria Math" w:hAnsi="Cambria Math"/>
+            </w:rPr>
+            <m:t>σ</m:t>
+          </m:r>
+          <m:r>
+            <w:rPr>
+              <w:rFonts w:ascii="Cambria Math" w:hAnsi="Cambria Math"/>
+            </w:rPr>
+            <m:t>∙</m:t>
           </m:r>
           <m:sSup>
             <m:sSupPr>
@@ -15758,7 +16827,19 @@
             <w:rPr>
               <w:rFonts w:ascii="Cambria Math" w:hAnsi="Cambria Math"/>
             </w:rPr>
-            <m:t>+σ∙</m:t>
+            <m:t>+</m:t>
+          </m:r>
+          <m:r>
+            <w:rPr>
+              <w:rFonts w:ascii="Cambria Math" w:hAnsi="Cambria Math"/>
+            </w:rPr>
+            <m:t>σ</m:t>
+          </m:r>
+          <m:r>
+            <w:rPr>
+              <w:rFonts w:ascii="Cambria Math" w:hAnsi="Cambria Math"/>
+            </w:rPr>
+            <m:t>∙</m:t>
           </m:r>
           <m:f>
             <m:fPr>
@@ -15993,7 +17074,19 @@
             <w:rPr>
               <w:rFonts w:ascii="Cambria Math" w:hAnsi="Cambria Math"/>
             </w:rPr>
-            <m:t>=ρ∙</m:t>
+            <m:t>=</m:t>
+          </m:r>
+          <m:r>
+            <w:rPr>
+              <w:rFonts w:ascii="Cambria Math" w:hAnsi="Cambria Math"/>
+            </w:rPr>
+            <m:t>ρ</m:t>
+          </m:r>
+          <m:r>
+            <w:rPr>
+              <w:rFonts w:ascii="Cambria Math" w:hAnsi="Cambria Math"/>
+            </w:rPr>
+            <m:t>∙</m:t>
           </m:r>
           <m:f>
             <m:fPr>
@@ -16774,7 +17867,19 @@
             <w:rPr>
               <w:rFonts w:ascii="Cambria Math" w:hAnsi="Cambria Math"/>
             </w:rPr>
-            <m:t>-β∙</m:t>
+            <m:t>-</m:t>
+          </m:r>
+          <m:r>
+            <w:rPr>
+              <w:rFonts w:ascii="Cambria Math" w:hAnsi="Cambria Math"/>
+            </w:rPr>
+            <m:t>β</m:t>
+          </m:r>
+          <m:r>
+            <w:rPr>
+              <w:rFonts w:ascii="Cambria Math" w:hAnsi="Cambria Math"/>
+            </w:rPr>
+            <m:t>∙</m:t>
           </m:r>
           <m:sSup>
             <m:sSupPr>
@@ -16988,7 +18093,25 @@
             <w:rPr>
               <w:rFonts w:ascii="Cambria Math" w:hAnsi="Cambria Math"/>
             </w:rPr>
-            <m:t>=-y-z</m:t>
+            <m:t>=-</m:t>
+          </m:r>
+          <m:r>
+            <w:rPr>
+              <w:rFonts w:ascii="Cambria Math" w:hAnsi="Cambria Math"/>
+            </w:rPr>
+            <m:t>y</m:t>
+          </m:r>
+          <m:r>
+            <w:rPr>
+              <w:rFonts w:ascii="Cambria Math" w:hAnsi="Cambria Math"/>
+            </w:rPr>
+            <m:t>-</m:t>
+          </m:r>
+          <m:r>
+            <w:rPr>
+              <w:rFonts w:ascii="Cambria Math" w:hAnsi="Cambria Math"/>
+            </w:rPr>
+            <m:t>z</m:t>
           </m:r>
           <m:r>
             <m:rPr>
@@ -17031,7 +18154,37 @@
             <w:rPr>
               <w:rFonts w:ascii="Cambria Math" w:hAnsi="Cambria Math"/>
             </w:rPr>
-            <m:t>=x+a∙y</m:t>
+            <m:t>=</m:t>
+          </m:r>
+          <m:r>
+            <w:rPr>
+              <w:rFonts w:ascii="Cambria Math" w:hAnsi="Cambria Math"/>
+            </w:rPr>
+            <m:t>x</m:t>
+          </m:r>
+          <m:r>
+            <w:rPr>
+              <w:rFonts w:ascii="Cambria Math" w:hAnsi="Cambria Math"/>
+            </w:rPr>
+            <m:t>+</m:t>
+          </m:r>
+          <m:r>
+            <w:rPr>
+              <w:rFonts w:ascii="Cambria Math" w:hAnsi="Cambria Math"/>
+            </w:rPr>
+            <m:t>a</m:t>
+          </m:r>
+          <m:r>
+            <w:rPr>
+              <w:rFonts w:ascii="Cambria Math" w:hAnsi="Cambria Math"/>
+            </w:rPr>
+            <m:t>∙</m:t>
+          </m:r>
+          <m:r>
+            <w:rPr>
+              <w:rFonts w:ascii="Cambria Math" w:hAnsi="Cambria Math"/>
+            </w:rPr>
+            <m:t>y</m:t>
           </m:r>
           <m:r>
             <m:rPr>
@@ -17074,7 +18227,19 @@
             <w:rPr>
               <w:rFonts w:ascii="Cambria Math" w:hAnsi="Cambria Math"/>
             </w:rPr>
-            <m:t>=b+</m:t>
+            <m:t>=</m:t>
+          </m:r>
+          <m:r>
+            <w:rPr>
+              <w:rFonts w:ascii="Cambria Math" w:hAnsi="Cambria Math"/>
+            </w:rPr>
+            <m:t>b</m:t>
+          </m:r>
+          <m:r>
+            <w:rPr>
+              <w:rFonts w:ascii="Cambria Math" w:hAnsi="Cambria Math"/>
+            </w:rPr>
+            <m:t>+</m:t>
           </m:r>
           <m:d>
             <m:dPr>
@@ -17090,7 +18255,19 @@
                 <w:rPr>
                   <w:rFonts w:ascii="Cambria Math" w:hAnsi="Cambria Math"/>
                 </w:rPr>
-                <m:t>x-c</m:t>
+                <m:t>x</m:t>
+              </m:r>
+              <m:r>
+                <w:rPr>
+                  <w:rFonts w:ascii="Cambria Math" w:hAnsi="Cambria Math"/>
+                </w:rPr>
+                <m:t>-</m:t>
+              </m:r>
+              <m:r>
+                <w:rPr>
+                  <w:rFonts w:ascii="Cambria Math" w:hAnsi="Cambria Math"/>
+                </w:rPr>
+                <m:t>c</m:t>
               </m:r>
             </m:e>
           </m:d>
@@ -17098,7 +18275,13 @@
             <w:rPr>
               <w:rFonts w:ascii="Cambria Math" w:hAnsi="Cambria Math"/>
             </w:rPr>
-            <m:t>∙z</m:t>
+            <m:t>∙</m:t>
+          </m:r>
+          <m:r>
+            <w:rPr>
+              <w:rFonts w:ascii="Cambria Math" w:hAnsi="Cambria Math"/>
+            </w:rPr>
+            <m:t>z</m:t>
           </m:r>
         </m:oMath>
       </m:oMathPara>
@@ -18207,7 +19390,19 @@
             <w:rPr>
               <w:rFonts w:ascii="Cambria Math" w:hAnsi="Cambria Math"/>
             </w:rPr>
-            <m:t>+a∙</m:t>
+            <m:t>+</m:t>
+          </m:r>
+          <m:r>
+            <w:rPr>
+              <w:rFonts w:ascii="Cambria Math" w:hAnsi="Cambria Math"/>
+            </w:rPr>
+            <m:t>a</m:t>
+          </m:r>
+          <m:r>
+            <w:rPr>
+              <w:rFonts w:ascii="Cambria Math" w:hAnsi="Cambria Math"/>
+            </w:rPr>
+            <m:t>∙</m:t>
           </m:r>
           <m:sSup>
             <m:sSupPr>
@@ -18571,7 +19766,19 @@
             <w:rPr>
               <w:rFonts w:ascii="Cambria Math" w:hAnsi="Cambria Math"/>
             </w:rPr>
-            <m:t>-c∙</m:t>
+            <m:t>-</m:t>
+          </m:r>
+          <m:r>
+            <w:rPr>
+              <w:rFonts w:ascii="Cambria Math" w:hAnsi="Cambria Math"/>
+            </w:rPr>
+            <m:t>c</m:t>
+          </m:r>
+          <m:r>
+            <w:rPr>
+              <w:rFonts w:ascii="Cambria Math" w:hAnsi="Cambria Math"/>
+            </w:rPr>
+            <m:t>∙</m:t>
           </m:r>
           <m:sSup>
             <m:sSupPr>
@@ -21909,7 +23116,31 @@
             <w:rPr>
               <w:rFonts w:ascii="Cambria Math" w:eastAsiaTheme="minorEastAsia" w:hAnsi="Cambria Math"/>
             </w:rPr>
-            <m:t>+R∙g∙</m:t>
+            <m:t>+</m:t>
+          </m:r>
+          <m:r>
+            <w:rPr>
+              <w:rFonts w:ascii="Cambria Math" w:eastAsiaTheme="minorEastAsia" w:hAnsi="Cambria Math"/>
+            </w:rPr>
+            <m:t>R</m:t>
+          </m:r>
+          <m:r>
+            <w:rPr>
+              <w:rFonts w:ascii="Cambria Math" w:eastAsiaTheme="minorEastAsia" w:hAnsi="Cambria Math"/>
+            </w:rPr>
+            <m:t>∙</m:t>
+          </m:r>
+          <m:r>
+            <w:rPr>
+              <w:rFonts w:ascii="Cambria Math" w:eastAsiaTheme="minorEastAsia" w:hAnsi="Cambria Math"/>
+            </w:rPr>
+            <m:t>g</m:t>
+          </m:r>
+          <m:r>
+            <w:rPr>
+              <w:rFonts w:ascii="Cambria Math" w:eastAsiaTheme="minorEastAsia" w:hAnsi="Cambria Math"/>
+            </w:rPr>
+            <m:t>∙</m:t>
           </m:r>
           <m:sSub>
             <m:sSubPr>
@@ -23089,17 +24320,7 @@
           <w:lang w:val="en-US"/>
         </w:rPr>
         <w:lastRenderedPageBreak/>
-        <w:t xml:space="preserve">Chua’s Circuit: </w:t>
-      </w:r>
-      <w:r>
-        <w:rPr>
-          <w:rFonts w:eastAsiaTheme="minorEastAsia"/>
-          <w:b/>
-          <w:bCs/>
-          <w:u w:val="single"/>
-          <w:lang w:val="en-US"/>
-        </w:rPr>
-        <w:t>Inductor Replacement</w:t>
+        <w:t>Chua’s Circuit: Inductor Replacement</w:t>
       </w:r>
     </w:p>
     <w:tbl>
@@ -23110,13 +24331,13 @@
         <w:tblLook w:val="04A0" w:firstRow="1" w:lastRow="0" w:firstColumn="1" w:lastColumn="0" w:noHBand="0" w:noVBand="1"/>
       </w:tblPr>
       <w:tblGrid>
-        <w:gridCol w:w="4253"/>
-        <w:gridCol w:w="5670"/>
+        <w:gridCol w:w="3969"/>
+        <w:gridCol w:w="5954"/>
       </w:tblGrid>
       <w:tr>
         <w:tc>
           <w:tcPr>
-            <w:tcW w:w="4253" w:type="dxa"/>
+            <w:tcW w:w="3969" w:type="dxa"/>
           </w:tcPr>
           <w:p>
             <w:pPr>
@@ -23134,13 +24355,13 @@
               <mc:AlternateContent>
                 <mc:Choice Requires="wps">
                   <w:drawing>
-                    <wp:anchor distT="0" distB="0" distL="114300" distR="114300" simplePos="0" relativeHeight="251670528" behindDoc="0" locked="0" layoutInCell="1" allowOverlap="1" wp14:anchorId="017FC1C7" wp14:editId="1D399FED">
+                    <wp:anchor distT="0" distB="0" distL="114300" distR="114300" simplePos="0" relativeHeight="251669504" behindDoc="0" locked="0" layoutInCell="1" allowOverlap="1" wp14:anchorId="6091E98B" wp14:editId="58B956EE">
                       <wp:simplePos x="0" y="0"/>
                       <wp:positionH relativeFrom="column">
-                        <wp:posOffset>695325</wp:posOffset>
+                        <wp:posOffset>609070</wp:posOffset>
                       </wp:positionH>
                       <wp:positionV relativeFrom="paragraph">
-                        <wp:posOffset>2964075</wp:posOffset>
+                        <wp:posOffset>2808605</wp:posOffset>
                       </wp:positionV>
                       <wp:extent cx="156845" cy="121285"/>
                       <wp:effectExtent l="0" t="0" r="0" b="0"/>
@@ -23188,7 +24409,7 @@
                                       <w:szCs w:val="16"/>
                                       <w:vertAlign w:val="subscript"/>
                                     </w:rPr>
-                                    <w:t>C</w:t>
+                                    <w:t>c</w:t>
                                   </w:r>
                                   <w:proofErr w:type="spellEnd"/>
                                 </w:p>
@@ -23214,11 +24435,11 @@
                 </mc:Choice>
                 <mc:Fallback>
                   <w:pict>
-                    <v:shapetype w14:anchorId="017FC1C7" id="_x0000_t202" coordsize="21600,21600" o:spt="202" path="m,l,21600r21600,l21600,xe">
+                    <v:shapetype w14:anchorId="6091E98B" id="_x0000_t202" coordsize="21600,21600" o:spt="202" path="m,l,21600r21600,l21600,xe">
                       <v:stroke joinstyle="miter"/>
                       <v:path gradientshapeok="t" o:connecttype="rect"/>
                     </v:shapetype>
-                    <v:shape id="Textfeld 5" o:spid="_x0000_s1026" type="#_x0000_t202" style="position:absolute;margin-left:54.75pt;margin-top:233.4pt;width:12.35pt;height:9.55pt;z-index:251670528;visibility:visible;mso-wrap-style:square;mso-width-percent:0;mso-height-percent:0;mso-wrap-distance-left:9pt;mso-wrap-distance-top:0;mso-wrap-distance-right:9pt;mso-wrap-distance-bottom:0;mso-position-horizontal:absolute;mso-position-horizontal-relative:text;mso-position-vertical:absolute;mso-position-vertical-relative:text;mso-width-percent:0;mso-height-percent:0;mso-width-relative:margin;mso-height-relative:margin;v-text-anchor:top" o:gfxdata="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" filled="f" stroked="f" strokeweight=".5pt">
+                    <v:shape id="Textfeld 5" o:spid="_x0000_s1026" type="#_x0000_t202" style="position:absolute;margin-left:47.95pt;margin-top:221.15pt;width:12.35pt;height:9.55pt;z-index:251669504;visibility:visible;mso-wrap-style:square;mso-width-percent:0;mso-height-percent:0;mso-wrap-distance-left:9pt;mso-wrap-distance-top:0;mso-wrap-distance-right:9pt;mso-wrap-distance-bottom:0;mso-position-horizontal:absolute;mso-position-horizontal-relative:text;mso-position-vertical:absolute;mso-position-vertical-relative:text;mso-width-percent:0;mso-height-percent:0;mso-width-relative:margin;mso-height-relative:margin;v-text-anchor:top" o:gfxdata="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" filled="f" stroked="f" strokeweight=".5pt">
                       <v:textbox inset=".2mm,.2mm,.2mm,.2mm">
                         <w:txbxContent>
                           <w:p>
@@ -23243,7 +24464,7 @@
                                 <w:szCs w:val="16"/>
                                 <w:vertAlign w:val="subscript"/>
                               </w:rPr>
-                              <w:t>C</w:t>
+                              <w:t>c</w:t>
                             </w:r>
                             <w:proofErr w:type="spellEnd"/>
                           </w:p>
@@ -23263,13 +24484,13 @@
               <mc:AlternateContent>
                 <mc:Choice Requires="wps">
                   <w:drawing>
-                    <wp:anchor distT="0" distB="0" distL="114300" distR="114300" simplePos="0" relativeHeight="251664384" behindDoc="0" locked="0" layoutInCell="1" allowOverlap="1" wp14:anchorId="46B8F627" wp14:editId="40C81E35">
+                    <wp:anchor distT="0" distB="0" distL="114300" distR="114300" simplePos="0" relativeHeight="251663360" behindDoc="0" locked="0" layoutInCell="1" allowOverlap="1" wp14:anchorId="5948D5B5" wp14:editId="5A3B5426">
                       <wp:simplePos x="0" y="0"/>
                       <wp:positionH relativeFrom="column">
-                        <wp:posOffset>862965</wp:posOffset>
+                        <wp:posOffset>760200</wp:posOffset>
                       </wp:positionH>
                       <wp:positionV relativeFrom="paragraph">
-                        <wp:posOffset>2989685</wp:posOffset>
+                        <wp:posOffset>2825750</wp:posOffset>
                       </wp:positionV>
                       <wp:extent cx="0" cy="127000"/>
                       <wp:effectExtent l="76200" t="0" r="57150" b="63500"/>
@@ -23321,11 +24542,11 @@
                 </mc:Choice>
                 <mc:Fallback>
                   <w:pict>
-                    <v:shapetype w14:anchorId="3BFDC0B9" id="_x0000_t32" coordsize="21600,21600" o:spt="32" o:oned="t" path="m,l21600,21600e" filled="f">
+                    <v:shapetype w14:anchorId="45220BC0" id="_x0000_t32" coordsize="21600,21600" o:spt="32" o:oned="t" path="m,l21600,21600e" filled="f">
                       <v:path arrowok="t" fillok="f" o:connecttype="none"/>
                       <o:lock v:ext="edit" shapetype="t"/>
                     </v:shapetype>
-                    <v:shape id="Gerade Verbindung mit Pfeil 1" o:spid="_x0000_s1026" type="#_x0000_t32" style="position:absolute;margin-left:67.95pt;margin-top:235.4pt;width:0;height:10pt;z-index:251664384;visibility:visible;mso-wrap-style:square;mso-width-percent:0;mso-height-percent:0;mso-wrap-distance-left:9pt;mso-wrap-distance-top:0;mso-wrap-distance-right:9pt;mso-wrap-distance-bottom:0;mso-position-horizontal:absolute;mso-position-horizontal-relative:text;mso-position-vertical:absolute;mso-position-vertical-relative:text;mso-width-percent:0;mso-height-percent:0;mso-width-relative:margin;mso-height-relative:margin" o:gfxdata="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" strokecolor="#4472c4 [3204]" strokeweight=".5pt">
+                    <v:shape id="Gerade Verbindung mit Pfeil 1" o:spid="_x0000_s1026" type="#_x0000_t32" style="position:absolute;margin-left:59.85pt;margin-top:222.5pt;width:0;height:10pt;z-index:251663360;visibility:visible;mso-wrap-style:square;mso-width-percent:0;mso-height-percent:0;mso-wrap-distance-left:9pt;mso-wrap-distance-top:0;mso-wrap-distance-right:9pt;mso-wrap-distance-bottom:0;mso-position-horizontal:absolute;mso-position-horizontal-relative:text;mso-position-vertical:absolute;mso-position-vertical-relative:text;mso-width-percent:0;mso-height-percent:0;mso-width-relative:margin;mso-height-relative:margin" o:gfxdata="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" strokecolor="#4472c4 [3204]" strokeweight=".5pt">
                       <v:stroke endarrow="block" joinstyle="miter"/>
                     </v:shape>
                   </w:pict>
@@ -23341,13 +24562,13 @@
               <mc:AlternateContent>
                 <mc:Choice Requires="wps">
                   <w:drawing>
-                    <wp:anchor distT="0" distB="0" distL="114300" distR="114300" simplePos="0" relativeHeight="251669504" behindDoc="0" locked="0" layoutInCell="1" allowOverlap="1" wp14:anchorId="583BA5ED" wp14:editId="03596AAA">
+                    <wp:anchor distT="0" distB="0" distL="114300" distR="114300" simplePos="0" relativeHeight="251668480" behindDoc="0" locked="0" layoutInCell="1" allowOverlap="1" wp14:anchorId="31181604" wp14:editId="041153A0">
                       <wp:simplePos x="0" y="0"/>
                       <wp:positionH relativeFrom="column">
-                        <wp:posOffset>750091</wp:posOffset>
+                        <wp:posOffset>138535</wp:posOffset>
                       </wp:positionH>
                       <wp:positionV relativeFrom="paragraph">
-                        <wp:posOffset>0</wp:posOffset>
+                        <wp:posOffset>112395</wp:posOffset>
                       </wp:positionV>
                       <wp:extent cx="90805" cy="121285"/>
                       <wp:effectExtent l="0" t="0" r="4445" b="0"/>
@@ -23411,7 +24632,7 @@
                 </mc:Choice>
                 <mc:Fallback>
                   <w:pict>
-                    <v:shape w14:anchorId="583BA5ED" id="_x0000_s1027" type="#_x0000_t202" style="position:absolute;margin-left:59.05pt;margin-top:0;width:7.15pt;height:9.55pt;z-index:251669504;visibility:visible;mso-wrap-style:square;mso-width-percent:0;mso-height-percent:0;mso-wrap-distance-left:9pt;mso-wrap-distance-top:0;mso-wrap-distance-right:9pt;mso-wrap-distance-bottom:0;mso-position-horizontal:absolute;mso-position-horizontal-relative:text;mso-position-vertical:absolute;mso-position-vertical-relative:text;mso-width-percent:0;mso-height-percent:0;mso-width-relative:margin;mso-height-relative:margin;v-text-anchor:top" o:gfxdata="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" filled="f" stroked="f" strokeweight=".5pt">
+                    <v:shape w14:anchorId="31181604" id="_x0000_s1027" type="#_x0000_t202" style="position:absolute;margin-left:10.9pt;margin-top:8.85pt;width:7.15pt;height:9.55pt;z-index:251668480;visibility:visible;mso-wrap-style:square;mso-width-percent:0;mso-height-percent:0;mso-wrap-distance-left:9pt;mso-wrap-distance-top:0;mso-wrap-distance-right:9pt;mso-wrap-distance-bottom:0;mso-position-horizontal:absolute;mso-position-horizontal-relative:text;mso-position-vertical:absolute;mso-position-vertical-relative:text;mso-width-percent:0;mso-height-percent:0;mso-width-relative:margin;mso-height-relative:margin;v-text-anchor:top" o:gfxdata="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" filled="f" stroked="f" strokeweight=".5pt">
                       <v:textbox inset=".2mm,.2mm,.2mm,.2mm">
                         <w:txbxContent>
                           <w:p>
@@ -23446,13 +24667,13 @@
               <mc:AlternateContent>
                 <mc:Choice Requires="wps">
                   <w:drawing>
-                    <wp:anchor distT="0" distB="0" distL="114300" distR="114300" simplePos="0" relativeHeight="251668480" behindDoc="0" locked="0" layoutInCell="1" allowOverlap="1" wp14:anchorId="185DAF03" wp14:editId="5D0FC2DB">
+                    <wp:anchor distT="0" distB="0" distL="114300" distR="114300" simplePos="0" relativeHeight="251667456" behindDoc="0" locked="0" layoutInCell="1" allowOverlap="1" wp14:anchorId="27C1CF22" wp14:editId="5134130F">
                       <wp:simplePos x="0" y="0"/>
                       <wp:positionH relativeFrom="column">
-                        <wp:posOffset>1193911</wp:posOffset>
+                        <wp:posOffset>1141835</wp:posOffset>
                       </wp:positionH>
                       <wp:positionV relativeFrom="paragraph">
-                        <wp:posOffset>752475</wp:posOffset>
+                        <wp:posOffset>598805</wp:posOffset>
                       </wp:positionV>
                       <wp:extent cx="90805" cy="121285"/>
                       <wp:effectExtent l="0" t="0" r="4445" b="0"/>
@@ -23524,7 +24745,7 @@
                 </mc:Choice>
                 <mc:Fallback>
                   <w:pict>
-                    <v:shape w14:anchorId="185DAF03" id="_x0000_s1028" type="#_x0000_t202" style="position:absolute;margin-left:94pt;margin-top:59.25pt;width:7.15pt;height:9.55pt;z-index:251668480;visibility:visible;mso-wrap-style:square;mso-width-percent:0;mso-height-percent:0;mso-wrap-distance-left:9pt;mso-wrap-distance-top:0;mso-wrap-distance-right:9pt;mso-wrap-distance-bottom:0;mso-position-horizontal:absolute;mso-position-horizontal-relative:text;mso-position-vertical:absolute;mso-position-vertical-relative:text;mso-width-percent:0;mso-height-percent:0;mso-width-relative:margin;mso-height-relative:margin;v-text-anchor:top" o:gfxdata="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" filled="f" stroked="f" strokeweight=".5pt">
+                    <v:shape w14:anchorId="27C1CF22" id="_x0000_s1028" type="#_x0000_t202" style="position:absolute;margin-left:89.9pt;margin-top:47.15pt;width:7.15pt;height:9.55pt;z-index:251667456;visibility:visible;mso-wrap-style:square;mso-width-percent:0;mso-height-percent:0;mso-wrap-distance-left:9pt;mso-wrap-distance-top:0;mso-wrap-distance-right:9pt;mso-wrap-distance-bottom:0;mso-position-horizontal:absolute;mso-position-horizontal-relative:text;mso-position-vertical:absolute;mso-position-vertical-relative:text;mso-width-percent:0;mso-height-percent:0;mso-width-relative:margin;mso-height-relative:margin;v-text-anchor:top" o:gfxdata="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" filled="f" stroked="f" strokeweight=".5pt">
                       <v:textbox inset=".2mm,.2mm,.2mm,.2mm">
                         <w:txbxContent>
                           <w:p>
@@ -23567,15 +24788,529 @@
               <mc:AlternateContent>
                 <mc:Choice Requires="wps">
                   <w:drawing>
-                    <wp:anchor distT="0" distB="0" distL="114300" distR="114300" simplePos="0" relativeHeight="251667456" behindDoc="0" locked="0" layoutInCell="1" allowOverlap="1" wp14:anchorId="40B33150" wp14:editId="3577972A">
+                    <wp:anchor distT="0" distB="0" distL="114300" distR="114300" simplePos="0" relativeHeight="251664384" behindDoc="0" locked="0" layoutInCell="1" allowOverlap="1" wp14:anchorId="55CBF9C5" wp14:editId="0D39D3CF">
                       <wp:simplePos x="0" y="0"/>
                       <wp:positionH relativeFrom="column">
-                        <wp:posOffset>418989</wp:posOffset>
+                        <wp:posOffset>1110615</wp:posOffset>
                       </wp:positionH>
                       <wp:positionV relativeFrom="paragraph">
-                        <wp:posOffset>2358390</wp:posOffset>
+                        <wp:posOffset>772055</wp:posOffset>
                       </wp:positionV>
-                      <wp:extent cx="91006" cy="121342"/>
+                      <wp:extent cx="86360" cy="0"/>
+                      <wp:effectExtent l="38100" t="76200" r="27940" b="95250"/>
+                      <wp:wrapNone/>
+                      <wp:docPr id="330375324" name="Gerade Verbindung mit Pfeil 2"/>
+                      <wp:cNvGraphicFramePr/>
+                      <a:graphic xmlns:a="http://schemas.openxmlformats.org/drawingml/2006/main">
+                        <a:graphicData uri="http://schemas.microsoft.com/office/word/2010/wordprocessingShape">
+                          <wps:wsp>
+                            <wps:cNvCnPr/>
+                            <wps:spPr>
+                              <a:xfrm flipH="1">
+                                <a:off x="0" y="0"/>
+                                <a:ext cx="86360" cy="0"/>
+                              </a:xfrm>
+                              <a:prstGeom prst="straightConnector1">
+                                <a:avLst/>
+                              </a:prstGeom>
+                              <a:ln>
+                                <a:tailEnd type="triangle"/>
+                              </a:ln>
+                            </wps:spPr>
+                            <wps:style>
+                              <a:lnRef idx="1">
+                                <a:schemeClr val="accent1"/>
+                              </a:lnRef>
+                              <a:fillRef idx="0">
+                                <a:schemeClr val="accent1"/>
+                              </a:fillRef>
+                              <a:effectRef idx="0">
+                                <a:schemeClr val="accent1"/>
+                              </a:effectRef>
+                              <a:fontRef idx="minor">
+                                <a:schemeClr val="tx1"/>
+                              </a:fontRef>
+                            </wps:style>
+                            <wps:bodyPr/>
+                          </wps:wsp>
+                        </a:graphicData>
+                      </a:graphic>
+                    </wp:anchor>
+                  </w:drawing>
+                </mc:Choice>
+                <mc:Fallback>
+                  <w:pict>
+                    <v:shape w14:anchorId="2460996A" id="Gerade Verbindung mit Pfeil 2" o:spid="_x0000_s1026" type="#_x0000_t32" style="position:absolute;margin-left:87.45pt;margin-top:60.8pt;width:6.8pt;height:0;flip:x;z-index:251664384;visibility:visible;mso-wrap-style:square;mso-wrap-distance-left:9pt;mso-wrap-distance-top:0;mso-wrap-distance-right:9pt;mso-wrap-distance-bottom:0;mso-position-horizontal:absolute;mso-position-horizontal-relative:text;mso-position-vertical:absolute;mso-position-vertical-relative:text" o:gfxdata="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" strokecolor="#4472c4 [3204]" strokeweight=".5pt">
+                      <v:stroke endarrow="block" joinstyle="miter"/>
+                    </v:shape>
+                  </w:pict>
+                </mc:Fallback>
+              </mc:AlternateContent>
+            </w:r>
+            <w:r>
+              <w:rPr>
+                <w:rFonts w:eastAsiaTheme="minorEastAsia"/>
+                <w:noProof/>
+                <w:lang w:val="en-US"/>
+              </w:rPr>
+              <mc:AlternateContent>
+                <mc:Choice Requires="wps">
+                  <w:drawing>
+                    <wp:anchor distT="0" distB="0" distL="114300" distR="114300" simplePos="0" relativeHeight="251672576" behindDoc="0" locked="0" layoutInCell="1" allowOverlap="1" wp14:anchorId="7E7F6C7C" wp14:editId="7971CB67">
+                      <wp:simplePos x="0" y="0"/>
+                      <wp:positionH relativeFrom="column">
+                        <wp:posOffset>192405</wp:posOffset>
+                      </wp:positionH>
+                      <wp:positionV relativeFrom="paragraph">
+                        <wp:posOffset>104035</wp:posOffset>
+                      </wp:positionV>
+                      <wp:extent cx="90805" cy="0"/>
+                      <wp:effectExtent l="0" t="76200" r="23495" b="95250"/>
+                      <wp:wrapNone/>
+                      <wp:docPr id="11469781" name="Gerade Verbindung mit Pfeil 3"/>
+                      <wp:cNvGraphicFramePr/>
+                      <a:graphic xmlns:a="http://schemas.openxmlformats.org/drawingml/2006/main">
+                        <a:graphicData uri="http://schemas.microsoft.com/office/word/2010/wordprocessingShape">
+                          <wps:wsp>
+                            <wps:cNvCnPr/>
+                            <wps:spPr>
+                              <a:xfrm>
+                                <a:off x="0" y="0"/>
+                                <a:ext cx="90805" cy="0"/>
+                              </a:xfrm>
+                              <a:prstGeom prst="straightConnector1">
+                                <a:avLst/>
+                              </a:prstGeom>
+                              <a:ln>
+                                <a:tailEnd type="triangle"/>
+                              </a:ln>
+                            </wps:spPr>
+                            <wps:style>
+                              <a:lnRef idx="1">
+                                <a:schemeClr val="accent1"/>
+                              </a:lnRef>
+                              <a:fillRef idx="0">
+                                <a:schemeClr val="accent1"/>
+                              </a:fillRef>
+                              <a:effectRef idx="0">
+                                <a:schemeClr val="accent1"/>
+                              </a:effectRef>
+                              <a:fontRef idx="minor">
+                                <a:schemeClr val="tx1"/>
+                              </a:fontRef>
+                            </wps:style>
+                            <wps:bodyPr/>
+                          </wps:wsp>
+                        </a:graphicData>
+                      </a:graphic>
+                    </wp:anchor>
+                  </w:drawing>
+                </mc:Choice>
+                <mc:Fallback>
+                  <w:pict>
+                    <v:shape w14:anchorId="6C941EF5" id="Gerade Verbindung mit Pfeil 3" o:spid="_x0000_s1026" type="#_x0000_t32" style="position:absolute;margin-left:15.15pt;margin-top:8.2pt;width:7.15pt;height:0;z-index:251672576;visibility:visible;mso-wrap-style:square;mso-wrap-distance-left:9pt;mso-wrap-distance-top:0;mso-wrap-distance-right:9pt;mso-wrap-distance-bottom:0;mso-position-horizontal:absolute;mso-position-horizontal-relative:text;mso-position-vertical:absolute;mso-position-vertical-relative:text" o:gfxdata="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" strokecolor="#4472c4 [3204]" strokeweight=".5pt">
+                      <v:stroke endarrow="block" joinstyle="miter"/>
+                    </v:shape>
+                  </w:pict>
+                </mc:Fallback>
+              </mc:AlternateContent>
+            </w:r>
+            <w:r>
+              <w:rPr>
+                <w:rFonts w:eastAsiaTheme="minorEastAsia"/>
+                <w:noProof/>
+                <w:lang w:val="en-US"/>
+              </w:rPr>
+              <mc:AlternateContent>
+                <mc:Choice Requires="wps">
+                  <w:drawing>
+                    <wp:anchor distT="0" distB="0" distL="114300" distR="114300" simplePos="0" relativeHeight="251674624" behindDoc="0" locked="0" layoutInCell="1" allowOverlap="1" wp14:anchorId="1D952016" wp14:editId="7CFCB498">
+                      <wp:simplePos x="0" y="0"/>
+                      <wp:positionH relativeFrom="column">
+                        <wp:posOffset>31010</wp:posOffset>
+                      </wp:positionH>
+                      <wp:positionV relativeFrom="paragraph">
+                        <wp:posOffset>3376295</wp:posOffset>
+                      </wp:positionV>
+                      <wp:extent cx="90805" cy="121285"/>
+                      <wp:effectExtent l="0" t="0" r="4445" b="0"/>
+                      <wp:wrapNone/>
+                      <wp:docPr id="683851538" name="Textfeld 5"/>
+                      <wp:cNvGraphicFramePr/>
+                      <a:graphic xmlns:a="http://schemas.openxmlformats.org/drawingml/2006/main">
+                        <a:graphicData uri="http://schemas.microsoft.com/office/word/2010/wordprocessingShape">
+                          <wps:wsp>
+                            <wps:cNvSpPr txBox="1"/>
+                            <wps:spPr>
+                              <a:xfrm>
+                                <a:off x="0" y="0"/>
+                                <a:ext cx="90805" cy="121285"/>
+                              </a:xfrm>
+                              <a:prstGeom prst="rect">
+                                <a:avLst/>
+                              </a:prstGeom>
+                              <a:noFill/>
+                              <a:ln w="6350">
+                                <a:noFill/>
+                              </a:ln>
+                            </wps:spPr>
+                            <wps:txbx>
+                              <w:txbxContent>
+                                <w:p>
+                                  <w:pPr>
+                                    <w:jc w:val="center"/>
+                                    <w:rPr>
+                                      <w:sz w:val="16"/>
+                                      <w:szCs w:val="16"/>
+                                    </w:rPr>
+                                  </w:pPr>
+                                  <w:r>
+                                    <w:rPr>
+                                      <w:sz w:val="16"/>
+                                      <w:szCs w:val="16"/>
+                                    </w:rPr>
+                                    <w:t>v</w:t>
+                                  </w:r>
+                                </w:p>
+                              </w:txbxContent>
+                            </wps:txbx>
+                            <wps:bodyPr rot="0" spcFirstLastPara="0" vertOverflow="overflow" horzOverflow="overflow" vert="horz" wrap="square" lIns="7200" tIns="7200" rIns="7200" bIns="7200" numCol="1" spcCol="0" rtlCol="0" fromWordArt="0" anchor="t" anchorCtr="0" forceAA="0" compatLnSpc="1">
+                              <a:prstTxWarp prst="textNoShape">
+                                <a:avLst/>
+                              </a:prstTxWarp>
+                              <a:noAutofit/>
+                            </wps:bodyPr>
+                          </wps:wsp>
+                        </a:graphicData>
+                      </a:graphic>
+                      <wp14:sizeRelH relativeFrom="margin">
+                        <wp14:pctWidth>0</wp14:pctWidth>
+                      </wp14:sizeRelH>
+                      <wp14:sizeRelV relativeFrom="margin">
+                        <wp14:pctHeight>0</wp14:pctHeight>
+                      </wp14:sizeRelV>
+                    </wp:anchor>
+                  </w:drawing>
+                </mc:Choice>
+                <mc:Fallback>
+                  <w:pict>
+                    <v:shape w14:anchorId="1D952016" id="_x0000_s1029" type="#_x0000_t202" style="position:absolute;margin-left:2.45pt;margin-top:265.85pt;width:7.15pt;height:9.55pt;z-index:251674624;visibility:visible;mso-wrap-style:square;mso-width-percent:0;mso-height-percent:0;mso-wrap-distance-left:9pt;mso-wrap-distance-top:0;mso-wrap-distance-right:9pt;mso-wrap-distance-bottom:0;mso-position-horizontal:absolute;mso-position-horizontal-relative:text;mso-position-vertical:absolute;mso-position-vertical-relative:text;mso-width-percent:0;mso-height-percent:0;mso-width-relative:margin;mso-height-relative:margin;v-text-anchor:top" o:gfxdata="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" filled="f" stroked="f" strokeweight=".5pt">
+                      <v:textbox inset=".2mm,.2mm,.2mm,.2mm">
+                        <w:txbxContent>
+                          <w:p>
+                            <w:pPr>
+                              <w:jc w:val="center"/>
+                              <w:rPr>
+                                <w:sz w:val="16"/>
+                                <w:szCs w:val="16"/>
+                              </w:rPr>
+                            </w:pPr>
+                            <w:r>
+                              <w:rPr>
+                                <w:sz w:val="16"/>
+                                <w:szCs w:val="16"/>
+                              </w:rPr>
+                              <w:t>v</w:t>
+                            </w:r>
+                          </w:p>
+                        </w:txbxContent>
+                      </v:textbox>
+                    </v:shape>
+                  </w:pict>
+                </mc:Fallback>
+              </mc:AlternateContent>
+            </w:r>
+            <w:r>
+              <w:rPr>
+                <w:rFonts w:eastAsiaTheme="minorEastAsia"/>
+                <w:noProof/>
+                <w:lang w:val="en-US"/>
+              </w:rPr>
+              <mc:AlternateContent>
+                <mc:Choice Requires="wps">
+                  <w:drawing>
+                    <wp:anchor distT="0" distB="0" distL="114300" distR="114300" simplePos="0" relativeHeight="251673600" behindDoc="0" locked="0" layoutInCell="1" allowOverlap="1" wp14:anchorId="05A92BCD" wp14:editId="4601FF42">
+                      <wp:simplePos x="0" y="0"/>
+                      <wp:positionH relativeFrom="column">
+                        <wp:posOffset>-3198</wp:posOffset>
+                      </wp:positionH>
+                      <wp:positionV relativeFrom="paragraph">
+                        <wp:posOffset>158878</wp:posOffset>
+                      </wp:positionV>
+                      <wp:extent cx="2337" cy="3416377"/>
+                      <wp:effectExtent l="76200" t="0" r="74295" b="50800"/>
+                      <wp:wrapNone/>
+                      <wp:docPr id="1368024478" name="Gerade Verbindung mit Pfeil 1"/>
+                      <wp:cNvGraphicFramePr/>
+                      <a:graphic xmlns:a="http://schemas.openxmlformats.org/drawingml/2006/main">
+                        <a:graphicData uri="http://schemas.microsoft.com/office/word/2010/wordprocessingShape">
+                          <wps:wsp>
+                            <wps:cNvCnPr/>
+                            <wps:spPr>
+                              <a:xfrm>
+                                <a:off x="0" y="0"/>
+                                <a:ext cx="2337" cy="3416377"/>
+                              </a:xfrm>
+                              <a:prstGeom prst="straightConnector1">
+                                <a:avLst/>
+                              </a:prstGeom>
+                              <a:ln>
+                                <a:tailEnd type="triangle"/>
+                              </a:ln>
+                            </wps:spPr>
+                            <wps:style>
+                              <a:lnRef idx="1">
+                                <a:schemeClr val="accent1"/>
+                              </a:lnRef>
+                              <a:fillRef idx="0">
+                                <a:schemeClr val="accent1"/>
+                              </a:fillRef>
+                              <a:effectRef idx="0">
+                                <a:schemeClr val="accent1"/>
+                              </a:effectRef>
+                              <a:fontRef idx="minor">
+                                <a:schemeClr val="tx1"/>
+                              </a:fontRef>
+                            </wps:style>
+                            <wps:bodyPr/>
+                          </wps:wsp>
+                        </a:graphicData>
+                      </a:graphic>
+                      <wp14:sizeRelH relativeFrom="margin">
+                        <wp14:pctWidth>0</wp14:pctWidth>
+                      </wp14:sizeRelH>
+                      <wp14:sizeRelV relativeFrom="margin">
+                        <wp14:pctHeight>0</wp14:pctHeight>
+                      </wp14:sizeRelV>
+                    </wp:anchor>
+                  </w:drawing>
+                </mc:Choice>
+                <mc:Fallback>
+                  <w:pict>
+                    <v:shape w14:anchorId="1F405B85" id="Gerade Verbindung mit Pfeil 1" o:spid="_x0000_s1026" type="#_x0000_t32" style="position:absolute;margin-left:-.25pt;margin-top:12.5pt;width:.2pt;height:269pt;z-index:251673600;visibility:visible;mso-wrap-style:square;mso-width-percent:0;mso-height-percent:0;mso-wrap-distance-left:9pt;mso-wrap-distance-top:0;mso-wrap-distance-right:9pt;mso-wrap-distance-bottom:0;mso-position-horizontal:absolute;mso-position-horizontal-relative:text;mso-position-vertical:absolute;mso-position-vertical-relative:text;mso-width-percent:0;mso-height-percent:0;mso-width-relative:margin;mso-height-relative:margin" o:gfxdata="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" strokecolor="#4472c4 [3204]" strokeweight=".5pt">
+                      <v:stroke endarrow="block" joinstyle="miter"/>
+                    </v:shape>
+                  </w:pict>
+                </mc:Fallback>
+              </mc:AlternateContent>
+            </w:r>
+            <w:r>
+              <w:rPr>
+                <w:rFonts w:eastAsiaTheme="minorEastAsia"/>
+                <w:noProof/>
+                <w:lang w:val="en-US"/>
+              </w:rPr>
+              <mc:AlternateContent>
+                <mc:Choice Requires="wps">
+                  <w:drawing>
+                    <wp:anchor distT="0" distB="0" distL="114300" distR="114300" simplePos="0" relativeHeight="251671552" behindDoc="0" locked="0" layoutInCell="1" allowOverlap="1" wp14:anchorId="55AA721F" wp14:editId="06E905BA">
+                      <wp:simplePos x="0" y="0"/>
+                      <wp:positionH relativeFrom="column">
+                        <wp:posOffset>480800</wp:posOffset>
+                      </wp:positionH>
+                      <wp:positionV relativeFrom="paragraph">
+                        <wp:posOffset>2803525</wp:posOffset>
+                      </wp:positionV>
+                      <wp:extent cx="156845" cy="121285"/>
+                      <wp:effectExtent l="0" t="0" r="0" b="0"/>
+                      <wp:wrapNone/>
+                      <wp:docPr id="365665954" name="Textfeld 5"/>
+                      <wp:cNvGraphicFramePr/>
+                      <a:graphic xmlns:a="http://schemas.openxmlformats.org/drawingml/2006/main">
+                        <a:graphicData uri="http://schemas.microsoft.com/office/word/2010/wordprocessingShape">
+                          <wps:wsp>
+                            <wps:cNvSpPr txBox="1"/>
+                            <wps:spPr>
+                              <a:xfrm>
+                                <a:off x="0" y="0"/>
+                                <a:ext cx="156845" cy="121285"/>
+                              </a:xfrm>
+                              <a:prstGeom prst="rect">
+                                <a:avLst/>
+                              </a:prstGeom>
+                              <a:noFill/>
+                              <a:ln w="6350">
+                                <a:noFill/>
+                              </a:ln>
+                            </wps:spPr>
+                            <wps:txbx>
+                              <w:txbxContent>
+                                <w:p>
+                                  <w:pPr>
+                                    <w:jc w:val="center"/>
+                                    <w:rPr>
+                                      <w:sz w:val="16"/>
+                                      <w:szCs w:val="16"/>
+                                    </w:rPr>
+                                  </w:pPr>
+                                  <w:proofErr w:type="spellStart"/>
+                                  <w:r>
+                                    <w:rPr>
+                                      <w:sz w:val="16"/>
+                                      <w:szCs w:val="16"/>
+                                    </w:rPr>
+                                    <w:t>v</w:t>
+                                  </w:r>
+                                  <w:r>
+                                    <w:rPr>
+                                      <w:sz w:val="16"/>
+                                      <w:szCs w:val="16"/>
+                                      <w:vertAlign w:val="subscript"/>
+                                    </w:rPr>
+                                    <w:t>c</w:t>
+                                  </w:r>
+                                  <w:proofErr w:type="spellEnd"/>
+                                </w:p>
+                              </w:txbxContent>
+                            </wps:txbx>
+                            <wps:bodyPr rot="0" spcFirstLastPara="0" vertOverflow="overflow" horzOverflow="overflow" vert="horz" wrap="square" lIns="7200" tIns="7200" rIns="7200" bIns="7200" numCol="1" spcCol="0" rtlCol="0" fromWordArt="0" anchor="t" anchorCtr="0" forceAA="0" compatLnSpc="1">
+                              <a:prstTxWarp prst="textNoShape">
+                                <a:avLst/>
+                              </a:prstTxWarp>
+                              <a:noAutofit/>
+                            </wps:bodyPr>
+                          </wps:wsp>
+                        </a:graphicData>
+                      </a:graphic>
+                      <wp14:sizeRelH relativeFrom="margin">
+                        <wp14:pctWidth>0</wp14:pctWidth>
+                      </wp14:sizeRelH>
+                      <wp14:sizeRelV relativeFrom="margin">
+                        <wp14:pctHeight>0</wp14:pctHeight>
+                      </wp14:sizeRelV>
+                    </wp:anchor>
+                  </w:drawing>
+                </mc:Choice>
+                <mc:Fallback>
+                  <w:pict>
+                    <v:shape w14:anchorId="55AA721F" id="_x0000_s1030" type="#_x0000_t202" style="position:absolute;margin-left:37.85pt;margin-top:220.75pt;width:12.35pt;height:9.55pt;z-index:251671552;visibility:visible;mso-wrap-style:square;mso-width-percent:0;mso-height-percent:0;mso-wrap-distance-left:9pt;mso-wrap-distance-top:0;mso-wrap-distance-right:9pt;mso-wrap-distance-bottom:0;mso-position-horizontal:absolute;mso-position-horizontal-relative:text;mso-position-vertical:absolute;mso-position-vertical-relative:text;mso-width-percent:0;mso-height-percent:0;mso-width-relative:margin;mso-height-relative:margin;v-text-anchor:top" o:gfxdata="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" filled="f" stroked="f" strokeweight=".5pt">
+                      <v:textbox inset=".2mm,.2mm,.2mm,.2mm">
+                        <w:txbxContent>
+                          <w:p>
+                            <w:pPr>
+                              <w:jc w:val="center"/>
+                              <w:rPr>
+                                <w:sz w:val="16"/>
+                                <w:szCs w:val="16"/>
+                              </w:rPr>
+                            </w:pPr>
+                            <w:proofErr w:type="spellStart"/>
+                            <w:r>
+                              <w:rPr>
+                                <w:sz w:val="16"/>
+                                <w:szCs w:val="16"/>
+                              </w:rPr>
+                              <w:t>v</w:t>
+                            </w:r>
+                            <w:r>
+                              <w:rPr>
+                                <w:sz w:val="16"/>
+                                <w:szCs w:val="16"/>
+                                <w:vertAlign w:val="subscript"/>
+                              </w:rPr>
+                              <w:t>c</w:t>
+                            </w:r>
+                            <w:proofErr w:type="spellEnd"/>
+                          </w:p>
+                        </w:txbxContent>
+                      </v:textbox>
+                    </v:shape>
+                  </w:pict>
+                </mc:Fallback>
+              </mc:AlternateContent>
+            </w:r>
+            <w:r>
+              <w:rPr>
+                <w:rFonts w:eastAsiaTheme="minorEastAsia"/>
+                <w:noProof/>
+                <w:lang w:val="en-US"/>
+              </w:rPr>
+              <mc:AlternateContent>
+                <mc:Choice Requires="wps">
+                  <w:drawing>
+                    <wp:anchor distT="0" distB="0" distL="114300" distR="114300" simplePos="0" relativeHeight="251670528" behindDoc="0" locked="0" layoutInCell="1" allowOverlap="1" wp14:anchorId="348D6AB7" wp14:editId="3043C686">
+                      <wp:simplePos x="0" y="0"/>
+                      <wp:positionH relativeFrom="column">
+                        <wp:posOffset>466935</wp:posOffset>
+                      </wp:positionH>
+                      <wp:positionV relativeFrom="paragraph">
+                        <wp:posOffset>2544445</wp:posOffset>
+                      </wp:positionV>
+                      <wp:extent cx="1905" cy="452120"/>
+                      <wp:effectExtent l="76200" t="0" r="74295" b="62230"/>
+                      <wp:wrapNone/>
+                      <wp:docPr id="1007233409" name="Gerade Verbindung mit Pfeil 1"/>
+                      <wp:cNvGraphicFramePr/>
+                      <a:graphic xmlns:a="http://schemas.openxmlformats.org/drawingml/2006/main">
+                        <a:graphicData uri="http://schemas.microsoft.com/office/word/2010/wordprocessingShape">
+                          <wps:wsp>
+                            <wps:cNvCnPr/>
+                            <wps:spPr>
+                              <a:xfrm>
+                                <a:off x="0" y="0"/>
+                                <a:ext cx="1905" cy="452120"/>
+                              </a:xfrm>
+                              <a:prstGeom prst="straightConnector1">
+                                <a:avLst/>
+                              </a:prstGeom>
+                              <a:ln>
+                                <a:tailEnd type="triangle"/>
+                              </a:ln>
+                            </wps:spPr>
+                            <wps:style>
+                              <a:lnRef idx="1">
+                                <a:schemeClr val="accent1"/>
+                              </a:lnRef>
+                              <a:fillRef idx="0">
+                                <a:schemeClr val="accent1"/>
+                              </a:fillRef>
+                              <a:effectRef idx="0">
+                                <a:schemeClr val="accent1"/>
+                              </a:effectRef>
+                              <a:fontRef idx="minor">
+                                <a:schemeClr val="tx1"/>
+                              </a:fontRef>
+                            </wps:style>
+                            <wps:bodyPr/>
+                          </wps:wsp>
+                        </a:graphicData>
+                      </a:graphic>
+                      <wp14:sizeRelH relativeFrom="margin">
+                        <wp14:pctWidth>0</wp14:pctWidth>
+                      </wp14:sizeRelH>
+                      <wp14:sizeRelV relativeFrom="margin">
+                        <wp14:pctHeight>0</wp14:pctHeight>
+                      </wp14:sizeRelV>
+                    </wp:anchor>
+                  </w:drawing>
+                </mc:Choice>
+                <mc:Fallback>
+                  <w:pict>
+                    <v:shape w14:anchorId="5DDA1161" id="Gerade Verbindung mit Pfeil 1" o:spid="_x0000_s1026" type="#_x0000_t32" style="position:absolute;margin-left:36.75pt;margin-top:200.35pt;width:.15pt;height:35.6pt;z-index:251670528;visibility:visible;mso-wrap-style:square;mso-width-percent:0;mso-height-percent:0;mso-wrap-distance-left:9pt;mso-wrap-distance-top:0;mso-wrap-distance-right:9pt;mso-wrap-distance-bottom:0;mso-position-horizontal:absolute;mso-position-horizontal-relative:text;mso-position-vertical:absolute;mso-position-vertical-relative:text;mso-width-percent:0;mso-height-percent:0;mso-width-relative:margin;mso-height-relative:margin" o:gfxdata="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" strokecolor="#4472c4 [3204]" strokeweight=".5pt">
+                      <v:stroke endarrow="block" joinstyle="miter"/>
+                    </v:shape>
+                  </w:pict>
+                </mc:Fallback>
+              </mc:AlternateContent>
+            </w:r>
+            <w:r>
+              <w:rPr>
+                <w:rFonts w:eastAsiaTheme="minorEastAsia"/>
+                <w:noProof/>
+                <w:lang w:val="en-US"/>
+              </w:rPr>
+              <mc:AlternateContent>
+                <mc:Choice Requires="wps">
+                  <w:drawing>
+                    <wp:anchor distT="0" distB="0" distL="114300" distR="114300" simplePos="0" relativeHeight="251666432" behindDoc="0" locked="0" layoutInCell="1" allowOverlap="1" wp14:anchorId="3323C691" wp14:editId="7E8571E1">
+                      <wp:simplePos x="0" y="0"/>
+                      <wp:positionH relativeFrom="column">
+                        <wp:posOffset>464185</wp:posOffset>
+                      </wp:positionH>
+                      <wp:positionV relativeFrom="paragraph">
+                        <wp:posOffset>2150005</wp:posOffset>
+                      </wp:positionV>
+                      <wp:extent cx="90805" cy="121285"/>
                       <wp:effectExtent l="0" t="0" r="4445" b="0"/>
                       <wp:wrapNone/>
                       <wp:docPr id="837750279" name="Textfeld 5"/>
@@ -23587,7 +25322,7 @@
                             <wps:spPr>
                               <a:xfrm>
                                 <a:off x="0" y="0"/>
-                                <a:ext cx="91006" cy="121342"/>
+                                <a:ext cx="90805" cy="121285"/>
                               </a:xfrm>
                               <a:prstGeom prst="rect">
                                 <a:avLst/>
@@ -23645,7 +25380,7 @@
                 </mc:Choice>
                 <mc:Fallback>
                   <w:pict>
-                    <v:shape w14:anchorId="40B33150" id="_x0000_s1029" type="#_x0000_t202" style="position:absolute;margin-left:33pt;margin-top:185.7pt;width:7.15pt;height:9.55pt;z-index:251667456;visibility:visible;mso-wrap-style:square;mso-width-percent:0;mso-height-percent:0;mso-wrap-distance-left:9pt;mso-wrap-distance-top:0;mso-wrap-distance-right:9pt;mso-wrap-distance-bottom:0;mso-position-horizontal:absolute;mso-position-horizontal-relative:text;mso-position-vertical:absolute;mso-position-vertical-relative:text;mso-width-percent:0;mso-height-percent:0;mso-width-relative:margin;mso-height-relative:margin;v-text-anchor:top" o:gfxdata="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" filled="f" stroked="f" strokeweight=".5pt">
+                    <v:shape w14:anchorId="3323C691" id="_x0000_s1031" type="#_x0000_t202" style="position:absolute;margin-left:36.55pt;margin-top:169.3pt;width:7.15pt;height:9.55pt;z-index:251666432;visibility:visible;mso-wrap-style:square;mso-width-percent:0;mso-height-percent:0;mso-wrap-distance-left:9pt;mso-wrap-distance-top:0;mso-wrap-distance-right:9pt;mso-wrap-distance-bottom:0;mso-position-horizontal:absolute;mso-position-horizontal-relative:text;mso-position-vertical:absolute;mso-position-vertical-relative:text;mso-width-percent:0;mso-height-percent:0;mso-width-relative:margin;mso-height-relative:margin;v-text-anchor:top" o:gfxdata="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" filled="f" stroked="f" strokeweight=".5pt">
                       <v:textbox inset=".2mm,.2mm,.2mm,.2mm">
                         <w:txbxContent>
                           <w:p>
@@ -23688,15 +25423,15 @@
               <mc:AlternateContent>
                 <mc:Choice Requires="wps">
                   <w:drawing>
-                    <wp:anchor distT="0" distB="0" distL="114300" distR="114300" simplePos="0" relativeHeight="251666432" behindDoc="0" locked="0" layoutInCell="1" allowOverlap="1" wp14:anchorId="47EEFC93" wp14:editId="365C76D5">
+                    <wp:anchor distT="0" distB="0" distL="114300" distR="114300" simplePos="0" relativeHeight="251665408" behindDoc="0" locked="0" layoutInCell="1" allowOverlap="1" wp14:anchorId="606EB055" wp14:editId="116FA6CA">
                       <wp:simplePos x="0" y="0"/>
                       <wp:positionH relativeFrom="column">
-                        <wp:posOffset>495249</wp:posOffset>
+                        <wp:posOffset>494665</wp:posOffset>
                       </wp:positionH>
                       <wp:positionV relativeFrom="paragraph">
-                        <wp:posOffset>2480385</wp:posOffset>
+                        <wp:posOffset>2320711</wp:posOffset>
                       </wp:positionV>
-                      <wp:extent cx="91006" cy="0"/>
+                      <wp:extent cx="90805" cy="0"/>
                       <wp:effectExtent l="0" t="76200" r="23495" b="95250"/>
                       <wp:wrapNone/>
                       <wp:docPr id="1542418281" name="Gerade Verbindung mit Pfeil 3"/>
@@ -23708,7 +25443,7 @@
                             <wps:spPr>
                               <a:xfrm>
                                 <a:off x="0" y="0"/>
-                                <a:ext cx="91006" cy="0"/>
+                                <a:ext cx="90805" cy="0"/>
                               </a:xfrm>
                               <a:prstGeom prst="straightConnector1">
                                 <a:avLst/>
@@ -23740,7 +25475,7 @@
                 </mc:Choice>
                 <mc:Fallback>
                   <w:pict>
-                    <v:shape w14:anchorId="3877D7B3" id="Gerade Verbindung mit Pfeil 3" o:spid="_x0000_s1026" type="#_x0000_t32" style="position:absolute;margin-left:39pt;margin-top:195.3pt;width:7.15pt;height:0;z-index:251666432;visibility:visible;mso-wrap-style:square;mso-wrap-distance-left:9pt;mso-wrap-distance-top:0;mso-wrap-distance-right:9pt;mso-wrap-distance-bottom:0;mso-position-horizontal:absolute;mso-position-horizontal-relative:text;mso-position-vertical:absolute;mso-position-vertical-relative:text" o:gfxdata="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" strokecolor="#4472c4 [3204]" strokeweight=".5pt">
+                    <v:shape w14:anchorId="142124D5" id="Gerade Verbindung mit Pfeil 3" o:spid="_x0000_s1026" type="#_x0000_t32" style="position:absolute;margin-left:38.95pt;margin-top:182.75pt;width:7.15pt;height:0;z-index:251665408;visibility:visible;mso-wrap-style:square;mso-wrap-distance-left:9pt;mso-wrap-distance-top:0;mso-wrap-distance-right:9pt;mso-wrap-distance-bottom:0;mso-position-horizontal:absolute;mso-position-horizontal-relative:text;mso-position-vertical:absolute;mso-position-vertical-relative:text" o:gfxdata="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" strokecolor="#4472c4 [3204]" strokeweight=".5pt">
                       <v:stroke endarrow="block" joinstyle="miter"/>
                     </v:shape>
                   </w:pict>
@@ -23753,146 +25488,10 @@
                 <w:noProof/>
                 <w:lang w:val="en-US"/>
               </w:rPr>
-              <mc:AlternateContent>
-                <mc:Choice Requires="wps">
-                  <w:drawing>
-                    <wp:anchor distT="0" distB="0" distL="114300" distR="114300" simplePos="0" relativeHeight="251665408" behindDoc="0" locked="0" layoutInCell="1" allowOverlap="1" wp14:anchorId="1447A4A5" wp14:editId="1B840A90">
-                      <wp:simplePos x="0" y="0"/>
-                      <wp:positionH relativeFrom="column">
-                        <wp:posOffset>1110627</wp:posOffset>
-                      </wp:positionH>
-                      <wp:positionV relativeFrom="paragraph">
-                        <wp:posOffset>881269</wp:posOffset>
-                      </wp:positionV>
-                      <wp:extent cx="86673" cy="0"/>
-                      <wp:effectExtent l="38100" t="76200" r="27940" b="95250"/>
-                      <wp:wrapNone/>
-                      <wp:docPr id="330375324" name="Gerade Verbindung mit Pfeil 2"/>
-                      <wp:cNvGraphicFramePr/>
-                      <a:graphic xmlns:a="http://schemas.openxmlformats.org/drawingml/2006/main">
-                        <a:graphicData uri="http://schemas.microsoft.com/office/word/2010/wordprocessingShape">
-                          <wps:wsp>
-                            <wps:cNvCnPr/>
-                            <wps:spPr>
-                              <a:xfrm flipH="1">
-                                <a:off x="0" y="0"/>
-                                <a:ext cx="86673" cy="0"/>
-                              </a:xfrm>
-                              <a:prstGeom prst="straightConnector1">
-                                <a:avLst/>
-                              </a:prstGeom>
-                              <a:ln>
-                                <a:tailEnd type="triangle"/>
-                              </a:ln>
-                            </wps:spPr>
-                            <wps:style>
-                              <a:lnRef idx="1">
-                                <a:schemeClr val="accent1"/>
-                              </a:lnRef>
-                              <a:fillRef idx="0">
-                                <a:schemeClr val="accent1"/>
-                              </a:fillRef>
-                              <a:effectRef idx="0">
-                                <a:schemeClr val="accent1"/>
-                              </a:effectRef>
-                              <a:fontRef idx="minor">
-                                <a:schemeClr val="tx1"/>
-                              </a:fontRef>
-                            </wps:style>
-                            <wps:bodyPr/>
-                          </wps:wsp>
-                        </a:graphicData>
-                      </a:graphic>
-                    </wp:anchor>
-                  </w:drawing>
-                </mc:Choice>
-                <mc:Fallback>
-                  <w:pict>
-                    <v:shape w14:anchorId="77CDCB1F" id="Gerade Verbindung mit Pfeil 2" o:spid="_x0000_s1026" type="#_x0000_t32" style="position:absolute;margin-left:87.45pt;margin-top:69.4pt;width:6.8pt;height:0;flip:x;z-index:251665408;visibility:visible;mso-wrap-style:square;mso-wrap-distance-left:9pt;mso-wrap-distance-top:0;mso-wrap-distance-right:9pt;mso-wrap-distance-bottom:0;mso-position-horizontal:absolute;mso-position-horizontal-relative:text;mso-position-vertical:absolute;mso-position-vertical-relative:text" o:gfxdata="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" strokecolor="#4472c4 [3204]" strokeweight=".5pt">
-                      <v:stroke endarrow="block" joinstyle="miter"/>
-                    </v:shape>
-                  </w:pict>
-                </mc:Fallback>
-              </mc:AlternateContent>
-            </w:r>
-            <w:r>
-              <w:rPr>
-                <w:rFonts w:eastAsiaTheme="minorEastAsia"/>
-                <w:noProof/>
-                <w:lang w:val="en-US"/>
-              </w:rPr>
-              <mc:AlternateContent>
-                <mc:Choice Requires="wps">
-                  <w:drawing>
-                    <wp:anchor distT="0" distB="0" distL="114300" distR="114300" simplePos="0" relativeHeight="251663360" behindDoc="0" locked="0" layoutInCell="1" allowOverlap="1" wp14:anchorId="3395E7C4" wp14:editId="18E91F8D">
-                      <wp:simplePos x="0" y="0"/>
-                      <wp:positionH relativeFrom="column">
-                        <wp:posOffset>863076</wp:posOffset>
-                      </wp:positionH>
-                      <wp:positionV relativeFrom="paragraph">
-                        <wp:posOffset>635</wp:posOffset>
-                      </wp:positionV>
-                      <wp:extent cx="0" cy="127000"/>
-                      <wp:effectExtent l="76200" t="0" r="57150" b="63500"/>
-                      <wp:wrapNone/>
-                      <wp:docPr id="825449611" name="Gerade Verbindung mit Pfeil 1"/>
-                      <wp:cNvGraphicFramePr/>
-                      <a:graphic xmlns:a="http://schemas.openxmlformats.org/drawingml/2006/main">
-                        <a:graphicData uri="http://schemas.microsoft.com/office/word/2010/wordprocessingShape">
-                          <wps:wsp>
-                            <wps:cNvCnPr/>
-                            <wps:spPr>
-                              <a:xfrm>
-                                <a:off x="0" y="0"/>
-                                <a:ext cx="0" cy="127000"/>
-                              </a:xfrm>
-                              <a:prstGeom prst="straightConnector1">
-                                <a:avLst/>
-                              </a:prstGeom>
-                              <a:ln>
-                                <a:tailEnd type="triangle"/>
-                              </a:ln>
-                            </wps:spPr>
-                            <wps:style>
-                              <a:lnRef idx="1">
-                                <a:schemeClr val="accent1"/>
-                              </a:lnRef>
-                              <a:fillRef idx="0">
-                                <a:schemeClr val="accent1"/>
-                              </a:fillRef>
-                              <a:effectRef idx="0">
-                                <a:schemeClr val="accent1"/>
-                              </a:effectRef>
-                              <a:fontRef idx="minor">
-                                <a:schemeClr val="tx1"/>
-                              </a:fontRef>
-                            </wps:style>
-                            <wps:bodyPr/>
-                          </wps:wsp>
-                        </a:graphicData>
-                      </a:graphic>
-                    </wp:anchor>
-                  </w:drawing>
-                </mc:Choice>
-                <mc:Fallback>
-                  <w:pict>
-                    <v:shape w14:anchorId="6E294957" id="Gerade Verbindung mit Pfeil 1" o:spid="_x0000_s1026" type="#_x0000_t32" style="position:absolute;margin-left:67.95pt;margin-top:.05pt;width:0;height:10pt;z-index:251663360;visibility:visible;mso-wrap-style:square;mso-wrap-distance-left:9pt;mso-wrap-distance-top:0;mso-wrap-distance-right:9pt;mso-wrap-distance-bottom:0;mso-position-horizontal:absolute;mso-position-horizontal-relative:text;mso-position-vertical:absolute;mso-position-vertical-relative:text" o:gfxdata="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" strokecolor="#4472c4 [3204]" strokeweight=".5pt">
-                      <v:stroke endarrow="block" joinstyle="miter"/>
-                    </v:shape>
-                  </w:pict>
-                </mc:Fallback>
-              </mc:AlternateContent>
-            </w:r>
-            <w:r>
-              <w:rPr>
-                <w:rFonts w:eastAsiaTheme="minorEastAsia"/>
-                <w:noProof/>
-                <w:lang w:val="en-US"/>
-              </w:rPr>
               <w:drawing>
-                <wp:inline distT="0" distB="0" distL="0" distR="0" wp14:anchorId="426C136D" wp14:editId="47322712">
-                  <wp:extent cx="1699200" cy="4017600"/>
-                  <wp:effectExtent l="0" t="0" r="0" b="2540"/>
+                <wp:inline distT="0" distB="0" distL="0" distR="0" wp14:anchorId="035E5B2B" wp14:editId="55DC348C">
+                  <wp:extent cx="1504361" cy="4017600"/>
+                  <wp:effectExtent l="0" t="0" r="635" b="2540"/>
                   <wp:docPr id="750189341" name="Grafik 1"/>
                   <wp:cNvGraphicFramePr>
                     <a:graphicFrameLocks xmlns:a="http://schemas.openxmlformats.org/drawingml/2006/main" noChangeAspect="1"/>
@@ -23901,11 +25500,17 @@
                     <a:graphicData uri="http://schemas.openxmlformats.org/drawingml/2006/picture">
                       <pic:pic xmlns:pic="http://schemas.openxmlformats.org/drawingml/2006/picture">
                         <pic:nvPicPr>
-                          <pic:cNvPr id="750189341" name=""/>
+                          <pic:cNvPr id="750189341" name="Grafik 1"/>
                           <pic:cNvPicPr/>
                         </pic:nvPicPr>
                         <pic:blipFill>
-                          <a:blip r:embed="rId24"/>
+                          <a:blip r:embed="rId24">
+                            <a:extLst>
+                              <a:ext uri="{28A0092B-C50C-407E-A947-70E740481C1C}">
+                                <a14:useLocalDpi xmlns:a14="http://schemas.microsoft.com/office/drawing/2010/main" val="0"/>
+                              </a:ext>
+                            </a:extLst>
+                          </a:blip>
                           <a:stretch>
                             <a:fillRect/>
                           </a:stretch>
@@ -23913,7 +25518,7 @@
                         <pic:spPr>
                           <a:xfrm>
                             <a:off x="0" y="0"/>
-                            <a:ext cx="1699200" cy="4017600"/>
+                            <a:ext cx="1504361" cy="4017600"/>
                           </a:xfrm>
                           <a:prstGeom prst="rect">
                             <a:avLst/>
@@ -23929,7 +25534,7 @@
         </w:tc>
         <w:tc>
           <w:tcPr>
-            <w:tcW w:w="5670" w:type="dxa"/>
+            <w:tcW w:w="5954" w:type="dxa"/>
           </w:tcPr>
           <w:p>
             <w:pPr>
@@ -23996,14 +25601,6 @@
               <w:t>neglectible</w:t>
             </w:r>
             <w:proofErr w:type="spellEnd"/>
-          </w:p>
-          <w:p>
-            <w:pPr>
-              <w:rPr>
-                <w:rFonts w:eastAsiaTheme="minorEastAsia"/>
-                <w:lang w:val="en-US"/>
-              </w:rPr>
-            </w:pPr>
           </w:p>
           <w:p>
             <w:pPr>
@@ -24287,7 +25884,7 @@
                     <m:sty m:val="p"/>
                   </m:rPr>
                   <w:rPr>
-                    <w:rFonts w:ascii="Cambria Math" w:eastAsiaTheme="minorEastAsia" w:hAnsi="Cambria Math"/>
+                    <w:rFonts w:eastAsiaTheme="minorEastAsia"/>
                     <w:lang w:val="en-US"/>
                   </w:rPr>
                   <w:br/>
@@ -24475,82 +26072,8 @@
                     <w:rFonts w:ascii="Cambria Math" w:eastAsiaTheme="minorEastAsia" w:hAnsi="Cambria Math"/>
                     <w:lang w:val="en-US"/>
                   </w:rPr>
-                  <w:br/>
+                  <m:t xml:space="preserve"> </m:t>
                 </m:r>
-              </m:oMath>
-              <m:oMath>
-                <m:r>
-                  <w:rPr>
-                    <w:rFonts w:ascii="Cambria Math" w:eastAsiaTheme="minorEastAsia" w:hAnsi="Cambria Math"/>
-                    <w:lang w:val="en-US"/>
-                  </w:rPr>
-                  <m:t>v=</m:t>
-                </m:r>
-                <m:sSub>
-                  <m:sSubPr>
-                    <m:ctrlPr>
-                      <w:rPr>
-                        <w:rFonts w:ascii="Cambria Math" w:eastAsiaTheme="minorEastAsia" w:hAnsi="Cambria Math"/>
-                        <w:i/>
-                        <w:lang w:val="en-US"/>
-                      </w:rPr>
-                    </m:ctrlPr>
-                  </m:sSubPr>
-                  <m:e>
-                    <m:r>
-                      <w:rPr>
-                        <w:rFonts w:ascii="Cambria Math" w:eastAsiaTheme="minorEastAsia" w:hAnsi="Cambria Math"/>
-                        <w:lang w:val="en-US"/>
-                      </w:rPr>
-                      <m:t>R</m:t>
-                    </m:r>
-                  </m:e>
-                  <m:sub>
-                    <m:r>
-                      <w:rPr>
-                        <w:rFonts w:ascii="Cambria Math" w:eastAsiaTheme="minorEastAsia" w:hAnsi="Cambria Math"/>
-                        <w:lang w:val="en-US"/>
-                      </w:rPr>
-                      <m:t>4</m:t>
-                    </m:r>
-                  </m:sub>
-                </m:sSub>
-                <m:r>
-                  <w:rPr>
-                    <w:rFonts w:ascii="Cambria Math" w:eastAsiaTheme="minorEastAsia" w:hAnsi="Cambria Math"/>
-                    <w:lang w:val="en-US"/>
-                  </w:rPr>
-                  <m:t>∙</m:t>
-                </m:r>
-                <m:sSub>
-                  <m:sSubPr>
-                    <m:ctrlPr>
-                      <w:rPr>
-                        <w:rFonts w:ascii="Cambria Math" w:eastAsiaTheme="minorEastAsia" w:hAnsi="Cambria Math"/>
-                        <w:i/>
-                        <w:lang w:val="en-US"/>
-                      </w:rPr>
-                    </m:ctrlPr>
-                  </m:sSubPr>
-                  <m:e>
-                    <m:r>
-                      <w:rPr>
-                        <w:rFonts w:ascii="Cambria Math" w:eastAsiaTheme="minorEastAsia" w:hAnsi="Cambria Math"/>
-                        <w:lang w:val="en-US"/>
-                      </w:rPr>
-                      <m:t>i</m:t>
-                    </m:r>
-                  </m:e>
-                  <m:sub>
-                    <m:r>
-                      <w:rPr>
-                        <w:rFonts w:ascii="Cambria Math" w:eastAsiaTheme="minorEastAsia" w:hAnsi="Cambria Math"/>
-                        <w:lang w:val="en-US"/>
-                      </w:rPr>
-                      <m:t>C</m:t>
-                    </m:r>
-                  </m:sub>
-                </m:sSub>
               </m:oMath>
             </m:oMathPara>
           </w:p>
@@ -25051,6 +26574,278 @@
                     </m:r>
                   </m:den>
                 </m:f>
+                <m:r>
+                  <m:rPr>
+                    <m:sty m:val="p"/>
+                  </m:rPr>
+                  <w:rPr>
+                    <w:rFonts w:ascii="Cambria Math" w:eastAsiaTheme="minorEastAsia" w:hAnsi="Cambria Math"/>
+                    <w:lang w:val="en-US"/>
+                  </w:rPr>
+                  <w:br/>
+                </m:r>
+              </m:oMath>
+              <m:oMath>
+                <m:r>
+                  <w:rPr>
+                    <w:rFonts w:ascii="Cambria Math" w:eastAsiaTheme="minorEastAsia" w:hAnsi="Cambria Math"/>
+                    <w:lang w:val="en-US"/>
+                  </w:rPr>
+                  <m:t>v=</m:t>
+                </m:r>
+                <m:sSub>
+                  <m:sSubPr>
+                    <m:ctrlPr>
+                      <w:rPr>
+                        <w:rFonts w:ascii="Cambria Math" w:eastAsiaTheme="minorEastAsia" w:hAnsi="Cambria Math"/>
+                        <w:i/>
+                        <w:lang w:val="en-US"/>
+                      </w:rPr>
+                    </m:ctrlPr>
+                  </m:sSubPr>
+                  <m:e>
+                    <m:r>
+                      <w:rPr>
+                        <w:rFonts w:ascii="Cambria Math" w:eastAsiaTheme="minorEastAsia" w:hAnsi="Cambria Math"/>
+                        <w:lang w:val="en-US"/>
+                      </w:rPr>
+                      <m:t>R</m:t>
+                    </m:r>
+                  </m:e>
+                  <m:sub>
+                    <m:r>
+                      <w:rPr>
+                        <w:rFonts w:ascii="Cambria Math" w:eastAsiaTheme="minorEastAsia" w:hAnsi="Cambria Math"/>
+                        <w:lang w:val="en-US"/>
+                      </w:rPr>
+                      <m:t>4</m:t>
+                    </m:r>
+                  </m:sub>
+                </m:sSub>
+                <m:r>
+                  <w:rPr>
+                    <w:rFonts w:ascii="Cambria Math" w:eastAsiaTheme="minorEastAsia" w:hAnsi="Cambria Math"/>
+                    <w:lang w:val="en-US"/>
+                  </w:rPr>
+                  <m:t>∙</m:t>
+                </m:r>
+                <m:sSub>
+                  <m:sSubPr>
+                    <m:ctrlPr>
+                      <w:rPr>
+                        <w:rFonts w:ascii="Cambria Math" w:eastAsiaTheme="minorEastAsia" w:hAnsi="Cambria Math"/>
+                        <w:i/>
+                        <w:lang w:val="en-US"/>
+                      </w:rPr>
+                    </m:ctrlPr>
+                  </m:sSubPr>
+                  <m:e>
+                    <m:r>
+                      <w:rPr>
+                        <w:rFonts w:ascii="Cambria Math" w:eastAsiaTheme="minorEastAsia" w:hAnsi="Cambria Math"/>
+                        <w:lang w:val="en-US"/>
+                      </w:rPr>
+                      <m:t>i</m:t>
+                    </m:r>
+                  </m:e>
+                  <m:sub>
+                    <m:r>
+                      <w:rPr>
+                        <w:rFonts w:ascii="Cambria Math" w:eastAsiaTheme="minorEastAsia" w:hAnsi="Cambria Math"/>
+                        <w:lang w:val="en-US"/>
+                      </w:rPr>
+                      <m:t>c</m:t>
+                    </m:r>
+                  </m:sub>
+                </m:sSub>
+                <m:r>
+                  <w:rPr>
+                    <w:rFonts w:ascii="Cambria Math" w:eastAsiaTheme="minorEastAsia" w:hAnsi="Cambria Math"/>
+                    <w:lang w:val="en-US"/>
+                  </w:rPr>
+                  <m:t>=C∙</m:t>
+                </m:r>
+                <m:f>
+                  <m:fPr>
+                    <m:ctrlPr>
+                      <w:rPr>
+                        <w:rFonts w:ascii="Cambria Math" w:eastAsiaTheme="minorEastAsia" w:hAnsi="Cambria Math"/>
+                        <w:i/>
+                        <w:lang w:val="en-US"/>
+                      </w:rPr>
+                    </m:ctrlPr>
+                  </m:fPr>
+                  <m:num>
+                    <m:sSub>
+                      <m:sSubPr>
+                        <m:ctrlPr>
+                          <w:rPr>
+                            <w:rFonts w:ascii="Cambria Math" w:eastAsiaTheme="minorEastAsia" w:hAnsi="Cambria Math"/>
+                            <w:i/>
+                            <w:lang w:val="en-US"/>
+                          </w:rPr>
+                        </m:ctrlPr>
+                      </m:sSubPr>
+                      <m:e>
+                        <m:r>
+                          <w:rPr>
+                            <w:rFonts w:ascii="Cambria Math" w:eastAsiaTheme="minorEastAsia" w:hAnsi="Cambria Math"/>
+                            <w:lang w:val="en-US"/>
+                          </w:rPr>
+                          <m:t>R</m:t>
+                        </m:r>
+                      </m:e>
+                      <m:sub>
+                        <m:r>
+                          <w:rPr>
+                            <w:rFonts w:ascii="Cambria Math" w:eastAsiaTheme="minorEastAsia" w:hAnsi="Cambria Math"/>
+                            <w:lang w:val="en-US"/>
+                          </w:rPr>
+                          <m:t>1</m:t>
+                        </m:r>
+                      </m:sub>
+                    </m:sSub>
+                    <m:r>
+                      <w:rPr>
+                        <w:rFonts w:ascii="Cambria Math" w:eastAsiaTheme="minorEastAsia" w:hAnsi="Cambria Math"/>
+                        <w:lang w:val="en-US"/>
+                      </w:rPr>
+                      <m:t>∙</m:t>
+                    </m:r>
+                    <m:sSub>
+                      <m:sSubPr>
+                        <m:ctrlPr>
+                          <w:rPr>
+                            <w:rFonts w:ascii="Cambria Math" w:eastAsiaTheme="minorEastAsia" w:hAnsi="Cambria Math"/>
+                            <w:i/>
+                            <w:lang w:val="en-US"/>
+                          </w:rPr>
+                        </m:ctrlPr>
+                      </m:sSubPr>
+                      <m:e>
+                        <m:r>
+                          <w:rPr>
+                            <w:rFonts w:ascii="Cambria Math" w:eastAsiaTheme="minorEastAsia" w:hAnsi="Cambria Math"/>
+                            <w:lang w:val="en-US"/>
+                          </w:rPr>
+                          <m:t>R</m:t>
+                        </m:r>
+                      </m:e>
+                      <m:sub>
+                        <m:r>
+                          <w:rPr>
+                            <w:rFonts w:ascii="Cambria Math" w:eastAsiaTheme="minorEastAsia" w:hAnsi="Cambria Math"/>
+                            <w:lang w:val="en-US"/>
+                          </w:rPr>
+                          <m:t>3</m:t>
+                        </m:r>
+                      </m:sub>
+                    </m:sSub>
+                    <m:r>
+                      <w:rPr>
+                        <w:rFonts w:ascii="Cambria Math" w:eastAsiaTheme="minorEastAsia" w:hAnsi="Cambria Math"/>
+                        <w:lang w:val="en-US"/>
+                      </w:rPr>
+                      <m:t>∙</m:t>
+                    </m:r>
+                    <m:sSub>
+                      <m:sSubPr>
+                        <m:ctrlPr>
+                          <w:rPr>
+                            <w:rFonts w:ascii="Cambria Math" w:eastAsiaTheme="minorEastAsia" w:hAnsi="Cambria Math"/>
+                            <w:i/>
+                            <w:lang w:val="en-US"/>
+                          </w:rPr>
+                        </m:ctrlPr>
+                      </m:sSubPr>
+                      <m:e>
+                        <m:r>
+                          <w:rPr>
+                            <w:rFonts w:ascii="Cambria Math" w:eastAsiaTheme="minorEastAsia" w:hAnsi="Cambria Math"/>
+                            <w:lang w:val="en-US"/>
+                          </w:rPr>
+                          <m:t>R</m:t>
+                        </m:r>
+                      </m:e>
+                      <m:sub>
+                        <m:r>
+                          <w:rPr>
+                            <w:rFonts w:ascii="Cambria Math" w:eastAsiaTheme="minorEastAsia" w:hAnsi="Cambria Math"/>
+                            <w:lang w:val="en-US"/>
+                          </w:rPr>
+                          <m:t>4</m:t>
+                        </m:r>
+                      </m:sub>
+                    </m:sSub>
+                  </m:num>
+                  <m:den>
+                    <m:sSub>
+                      <m:sSubPr>
+                        <m:ctrlPr>
+                          <w:rPr>
+                            <w:rFonts w:ascii="Cambria Math" w:eastAsiaTheme="minorEastAsia" w:hAnsi="Cambria Math"/>
+                            <w:i/>
+                            <w:lang w:val="en-US"/>
+                          </w:rPr>
+                        </m:ctrlPr>
+                      </m:sSubPr>
+                      <m:e>
+                        <m:r>
+                          <w:rPr>
+                            <w:rFonts w:ascii="Cambria Math" w:eastAsiaTheme="minorEastAsia" w:hAnsi="Cambria Math"/>
+                            <w:lang w:val="en-US"/>
+                          </w:rPr>
+                          <m:t>R</m:t>
+                        </m:r>
+                      </m:e>
+                      <m:sub>
+                        <m:r>
+                          <w:rPr>
+                            <w:rFonts w:ascii="Cambria Math" w:eastAsiaTheme="minorEastAsia" w:hAnsi="Cambria Math"/>
+                            <w:lang w:val="en-US"/>
+                          </w:rPr>
+                          <m:t>2</m:t>
+                        </m:r>
+                      </m:sub>
+                    </m:sSub>
+                  </m:den>
+                </m:f>
+                <m:r>
+                  <w:rPr>
+                    <w:rFonts w:ascii="Cambria Math" w:eastAsiaTheme="minorEastAsia" w:hAnsi="Cambria Math"/>
+                    <w:lang w:val="en-US"/>
+                  </w:rPr>
+                  <m:t>∙</m:t>
+                </m:r>
+                <m:f>
+                  <m:fPr>
+                    <m:ctrlPr>
+                      <w:rPr>
+                        <w:rFonts w:ascii="Cambria Math" w:eastAsiaTheme="minorEastAsia" w:hAnsi="Cambria Math"/>
+                        <w:i/>
+                        <w:lang w:val="en-US"/>
+                      </w:rPr>
+                    </m:ctrlPr>
+                  </m:fPr>
+                  <m:num>
+                    <m:r>
+                      <w:rPr>
+                        <w:rFonts w:ascii="Cambria Math" w:eastAsiaTheme="minorEastAsia" w:hAnsi="Cambria Math"/>
+                        <w:lang w:val="en-US"/>
+                      </w:rPr>
+                      <m:t>di</m:t>
+                    </m:r>
+                  </m:num>
+                  <m:den>
+                    <m:r>
+                      <w:rPr>
+                        <w:rFonts w:ascii="Cambria Math" w:eastAsiaTheme="minorEastAsia" w:hAnsi="Cambria Math"/>
+                        <w:lang w:val="en-US"/>
+                      </w:rPr>
+                      <m:t>dt</m:t>
+                    </m:r>
+                  </m:den>
+                </m:f>
               </m:oMath>
             </m:oMathPara>
           </w:p>
@@ -25061,6 +26856,195 @@
                 <w:lang w:val="en-US"/>
               </w:rPr>
             </w:pPr>
+            <w:r>
+              <w:rPr>
+                <w:rFonts w:eastAsiaTheme="minorEastAsia" w:cstheme="minorHAnsi"/>
+                <w:lang w:val="en-US"/>
+              </w:rPr>
+              <w:t xml:space="preserve">This </w:t>
+            </w:r>
+            <w:proofErr w:type="spellStart"/>
+            <w:r>
+              <w:rPr>
+                <w:rFonts w:eastAsiaTheme="minorEastAsia" w:cstheme="minorHAnsi"/>
+                <w:lang w:val="en-US"/>
+              </w:rPr>
+              <w:t>TwoPin</w:t>
+            </w:r>
+            <w:proofErr w:type="spellEnd"/>
+            <w:r>
+              <w:rPr>
+                <w:rFonts w:eastAsiaTheme="minorEastAsia" w:cstheme="minorHAnsi"/>
+                <w:lang w:val="en-US"/>
+              </w:rPr>
+              <w:t xml:space="preserve"> is </w:t>
+            </w:r>
+            <w:r>
+              <w:rPr>
+                <w:rFonts w:eastAsiaTheme="minorEastAsia" w:cstheme="minorHAnsi"/>
+                <w:i/>
+                <w:iCs/>
+                <w:lang w:val="en-US"/>
+              </w:rPr>
+              <w:t>not</w:t>
+            </w:r>
+            <w:r>
+              <w:rPr>
+                <w:rFonts w:eastAsiaTheme="minorEastAsia" w:cstheme="minorHAnsi"/>
+                <w:lang w:val="en-US"/>
+              </w:rPr>
+              <w:t xml:space="preserve"> a </w:t>
+            </w:r>
+            <w:proofErr w:type="spellStart"/>
+            <w:r>
+              <w:rPr>
+                <w:rFonts w:eastAsiaTheme="minorEastAsia" w:cstheme="minorHAnsi"/>
+                <w:lang w:val="en-US"/>
+              </w:rPr>
+              <w:t>OnePort</w:t>
+            </w:r>
+            <w:proofErr w:type="spellEnd"/>
+            <w:r>
+              <w:rPr>
+                <w:rFonts w:eastAsiaTheme="minorEastAsia" w:cstheme="minorHAnsi"/>
+                <w:lang w:val="en-US"/>
+              </w:rPr>
+              <w:t xml:space="preserve"> </w:t>
+            </w:r>
+            <m:oMath>
+              <m:sSub>
+                <m:sSubPr>
+                  <m:ctrlPr>
+                    <w:rPr>
+                      <w:rFonts w:ascii="Cambria Math" w:eastAsiaTheme="minorEastAsia" w:hAnsi="Cambria Math"/>
+                      <w:i/>
+                      <w:lang w:val="en-US"/>
+                    </w:rPr>
+                  </m:ctrlPr>
+                </m:sSubPr>
+                <m:e>
+                  <m:r>
+                    <w:rPr>
+                      <w:rFonts w:ascii="Cambria Math" w:eastAsiaTheme="minorEastAsia" w:hAnsi="Cambria Math"/>
+                      <w:lang w:val="en-US"/>
+                    </w:rPr>
+                    <m:t>i</m:t>
+                  </m:r>
+                </m:e>
+                <m:sub>
+                  <m:r>
+                    <w:rPr>
+                      <w:rFonts w:ascii="Cambria Math" w:eastAsiaTheme="minorEastAsia" w:hAnsi="Cambria Math"/>
+                      <w:lang w:val="en-US"/>
+                    </w:rPr>
+                    <m:t>c</m:t>
+                  </m:r>
+                </m:sub>
+              </m:sSub>
+              <m:r>
+                <w:rPr>
+                  <w:rFonts w:ascii="Cambria Math" w:eastAsiaTheme="minorEastAsia" w:hAnsi="Cambria Math"/>
+                  <w:lang w:val="en-US"/>
+                </w:rPr>
+                <m:t>≠i</m:t>
+              </m:r>
+            </m:oMath>
+            <w:r>
+              <w:rPr>
+                <w:rFonts w:eastAsiaTheme="minorEastAsia" w:cstheme="minorHAnsi"/>
+                <w:lang w:val="en-US"/>
+              </w:rPr>
+              <w:t xml:space="preserve"> and </w:t>
+            </w:r>
+            <m:oMath>
+              <m:sSub>
+                <m:sSubPr>
+                  <m:ctrlPr>
+                    <w:rPr>
+                      <w:rFonts w:ascii="Cambria Math" w:eastAsiaTheme="minorEastAsia" w:hAnsi="Cambria Math"/>
+                      <w:i/>
+                      <w:lang w:val="en-US"/>
+                    </w:rPr>
+                  </m:ctrlPr>
+                </m:sSubPr>
+                <m:e>
+                  <m:r>
+                    <w:rPr>
+                      <w:rFonts w:ascii="Cambria Math" w:eastAsiaTheme="minorEastAsia" w:hAnsi="Cambria Math"/>
+                      <w:lang w:val="en-US"/>
+                    </w:rPr>
+                    <m:t>i</m:t>
+                  </m:r>
+                </m:e>
+                <m:sub>
+                  <m:r>
+                    <w:rPr>
+                      <w:rFonts w:ascii="Cambria Math" w:eastAsiaTheme="minorEastAsia" w:hAnsi="Cambria Math"/>
+                      <w:lang w:val="en-US"/>
+                    </w:rPr>
+                    <m:t>1</m:t>
+                  </m:r>
+                </m:sub>
+              </m:sSub>
+              <m:r>
+                <w:rPr>
+                  <w:rFonts w:ascii="Cambria Math" w:eastAsiaTheme="minorEastAsia" w:hAnsi="Cambria Math"/>
+                  <w:lang w:val="en-US"/>
+                </w:rPr>
+                <m:t>+</m:t>
+              </m:r>
+              <m:sSub>
+                <m:sSubPr>
+                  <m:ctrlPr>
+                    <w:rPr>
+                      <w:rFonts w:ascii="Cambria Math" w:eastAsiaTheme="minorEastAsia" w:hAnsi="Cambria Math"/>
+                      <w:i/>
+                      <w:lang w:val="en-US"/>
+                    </w:rPr>
+                  </m:ctrlPr>
+                </m:sSubPr>
+                <m:e>
+                  <m:r>
+                    <w:rPr>
+                      <w:rFonts w:ascii="Cambria Math" w:eastAsiaTheme="minorEastAsia" w:hAnsi="Cambria Math"/>
+                      <w:lang w:val="en-US"/>
+                    </w:rPr>
+                    <m:t>i</m:t>
+                  </m:r>
+                </m:e>
+                <m:sub>
+                  <m:r>
+                    <w:rPr>
+                      <w:rFonts w:ascii="Cambria Math" w:eastAsiaTheme="minorEastAsia" w:hAnsi="Cambria Math"/>
+                      <w:lang w:val="en-US"/>
+                    </w:rPr>
+                    <m:t>2</m:t>
+                  </m:r>
+                </m:sub>
+              </m:sSub>
+              <m:r>
+                <w:rPr>
+                  <w:rFonts w:ascii="Cambria Math" w:eastAsiaTheme="minorEastAsia" w:hAnsi="Cambria Math"/>
+                  <w:lang w:val="en-US"/>
+                </w:rPr>
+                <m:t>≠0</m:t>
+              </m:r>
+            </m:oMath>
+            <w:r>
+              <w:rPr>
+                <w:rFonts w:eastAsiaTheme="minorEastAsia" w:cstheme="minorHAnsi"/>
+                <w:lang w:val="en-US"/>
+              </w:rPr>
+              <w:t xml:space="preserve">! </w:t>
+            </w:r>
+            <w:r>
+              <w:rPr>
+                <w:rFonts w:eastAsiaTheme="minorEastAsia" w:cstheme="minorHAnsi"/>
+                <w:lang w:val="en-US"/>
+              </w:rPr>
+              <w:br/>
+              <w:t>The ground at the bottom is necessary.</w:t>
+            </w:r>
           </w:p>
           <w:p>
             <w:pPr>
@@ -25484,77 +27468,6 @@
               </m:oMath>
             </m:oMathPara>
           </w:p>
-          <w:p>
-            <w:pPr>
-              <w:rPr>
-                <w:rFonts w:eastAsiaTheme="minorEastAsia"/>
-                <w:lang w:val="en-US"/>
-              </w:rPr>
-            </w:pPr>
-          </w:p>
-          <w:p>
-            <w:pPr>
-              <w:rPr>
-                <w:rFonts w:eastAsiaTheme="minorEastAsia" w:cstheme="minorHAnsi"/>
-                <w:lang w:val="en-US"/>
-              </w:rPr>
-            </w:pPr>
-            <w:r>
-              <w:rPr>
-                <w:rFonts w:eastAsiaTheme="minorEastAsia" w:cstheme="minorHAnsi"/>
-                <w:lang w:val="en-US"/>
-              </w:rPr>
-              <w:t>opAmp1 and opAmp2 inject current as active components:</w:t>
-            </w:r>
-          </w:p>
-          <w:p>
-            <w:pPr>
-              <w:rPr>
-                <w:rFonts w:eastAsiaTheme="minorEastAsia"/>
-                <w:lang w:val="en-US"/>
-              </w:rPr>
-            </w:pPr>
-            <m:oMathPara>
-              <m:oMath>
-                <m:sSub>
-                  <m:sSubPr>
-                    <m:ctrlPr>
-                      <w:rPr>
-                        <w:rFonts w:ascii="Cambria Math" w:eastAsiaTheme="minorEastAsia" w:hAnsi="Cambria Math"/>
-                        <w:i/>
-                        <w:lang w:val="en-US"/>
-                      </w:rPr>
-                    </m:ctrlPr>
-                  </m:sSubPr>
-                  <m:e>
-                    <m:r>
-                      <w:rPr>
-                        <w:rFonts w:ascii="Cambria Math" w:eastAsiaTheme="minorEastAsia" w:hAnsi="Cambria Math"/>
-                        <w:lang w:val="en-US"/>
-                      </w:rPr>
-                      <m:t>i</m:t>
-                    </m:r>
-                  </m:e>
-                  <m:sub>
-                    <m:r>
-                      <w:rPr>
-                        <w:rFonts w:ascii="Cambria Math" w:eastAsiaTheme="minorEastAsia" w:hAnsi="Cambria Math"/>
-                        <w:lang w:val="en-US"/>
-                      </w:rPr>
-                      <m:t>c</m:t>
-                    </m:r>
-                  </m:sub>
-                </m:sSub>
-                <m:r>
-                  <w:rPr>
-                    <w:rFonts w:ascii="Cambria Math" w:eastAsiaTheme="minorEastAsia" w:hAnsi="Cambria Math" w:cstheme="minorHAnsi"/>
-                    <w:lang w:val="en-US"/>
-                  </w:rPr>
-                  <m:t>=r4.i≠i</m:t>
-                </m:r>
-              </m:oMath>
-            </m:oMathPara>
-          </w:p>
         </w:tc>
       </w:tr>
     </w:tbl>
@@ -26450,7 +28363,14 @@
                   <w:rFonts w:ascii="Cambria Math" w:eastAsiaTheme="minorEastAsia" w:hAnsi="Cambria Math"/>
                   <w:lang w:val="en-US"/>
                 </w:rPr>
-                <m:t>-1</m:t>
+                <m:t>-</m:t>
+              </m:r>
+              <m:r>
+                <w:rPr>
+                  <w:rFonts w:ascii="Cambria Math" w:eastAsiaTheme="minorEastAsia" w:hAnsi="Cambria Math"/>
+                  <w:lang w:val="en-US"/>
+                </w:rPr>
+                <m:t>1</m:t>
               </m:r>
             </m:e>
           </m:d>
@@ -28649,7 +30569,19 @@
             <w:rPr>
               <w:rFonts w:ascii="Cambria Math" w:eastAsiaTheme="minorEastAsia" w:hAnsi="Cambria Math"/>
             </w:rPr>
-            <m:t>=C∙</m:t>
+            <m:t>=</m:t>
+          </m:r>
+          <m:r>
+            <w:rPr>
+              <w:rFonts w:ascii="Cambria Math" w:eastAsiaTheme="minorEastAsia" w:hAnsi="Cambria Math"/>
+            </w:rPr>
+            <m:t>C</m:t>
+          </m:r>
+          <m:r>
+            <w:rPr>
+              <w:rFonts w:ascii="Cambria Math" w:eastAsiaTheme="minorEastAsia" w:hAnsi="Cambria Math"/>
+            </w:rPr>
+            <m:t>∙</m:t>
           </m:r>
           <m:f>
             <m:fPr>
@@ -29387,7 +31319,13 @@
                 <w:rPr>
                   <w:rFonts w:ascii="Cambria Math" w:eastAsiaTheme="minorEastAsia" w:hAnsi="Cambria Math"/>
                 </w:rPr>
-                <m:t>-1</m:t>
+                <m:t>-</m:t>
+              </m:r>
+              <m:r>
+                <w:rPr>
+                  <w:rFonts w:ascii="Cambria Math" w:eastAsiaTheme="minorEastAsia" w:hAnsi="Cambria Math"/>
+                </w:rPr>
+                <m:t>1</m:t>
               </m:r>
             </m:e>
           </m:d>
@@ -32417,7 +34355,21 @@
               <w:rFonts w:ascii="Cambria Math" w:eastAsiaTheme="minorEastAsia" w:hAnsi="Cambria Math"/>
               <w:lang w:val="en-US"/>
             </w:rPr>
-            <m:t>-β∙</m:t>
+            <m:t>-</m:t>
+          </m:r>
+          <m:r>
+            <w:rPr>
+              <w:rFonts w:ascii="Cambria Math" w:eastAsiaTheme="minorEastAsia" w:hAnsi="Cambria Math"/>
+              <w:lang w:val="en-US"/>
+            </w:rPr>
+            <m:t>β</m:t>
+          </m:r>
+          <m:r>
+            <w:rPr>
+              <w:rFonts w:ascii="Cambria Math" w:eastAsiaTheme="minorEastAsia" w:hAnsi="Cambria Math"/>
+              <w:lang w:val="en-US"/>
+            </w:rPr>
+            <m:t>∙</m:t>
           </m:r>
           <m:sSub>
             <m:sSubPr>
@@ -32599,7 +34551,14 @@
                       <w:rFonts w:ascii="Cambria Math" w:eastAsiaTheme="minorEastAsia" w:hAnsi="Cambria Math"/>
                       <w:lang w:val="en-US"/>
                     </w:rPr>
-                    <m:t>s-</m:t>
+                    <m:t>s</m:t>
+                  </m:r>
+                  <m:r>
+                    <w:rPr>
+                      <w:rFonts w:ascii="Cambria Math" w:eastAsiaTheme="minorEastAsia" w:hAnsi="Cambria Math"/>
+                      <w:lang w:val="en-US"/>
+                    </w:rPr>
+                    <m:t>-</m:t>
                   </m:r>
                 </m:sub>
               </m:sSub>
@@ -33196,7 +35155,14 @@
                             <w:rFonts w:ascii="Cambria Math" w:eastAsiaTheme="minorEastAsia" w:hAnsi="Cambria Math"/>
                             <w:lang w:val="en-US"/>
                           </w:rPr>
-                          <m:t>th</m:t>
+                          <m:t>t</m:t>
+                        </m:r>
+                        <m:r>
+                          <w:rPr>
+                            <w:rFonts w:ascii="Cambria Math" w:eastAsiaTheme="minorEastAsia" w:hAnsi="Cambria Math"/>
+                            <w:lang w:val="en-US"/>
+                          </w:rPr>
+                          <m:t>h</m:t>
                         </m:r>
                       </m:sub>
                     </m:sSub>
@@ -33317,7 +35283,14 @@
                             <w:rFonts w:ascii="Cambria Math" w:eastAsiaTheme="minorEastAsia" w:hAnsi="Cambria Math"/>
                             <w:lang w:val="en-US"/>
                           </w:rPr>
-                          <m:t>th</m:t>
+                          <m:t>t</m:t>
+                        </m:r>
+                        <m:r>
+                          <w:rPr>
+                            <w:rFonts w:ascii="Cambria Math" w:eastAsiaTheme="minorEastAsia" w:hAnsi="Cambria Math"/>
+                            <w:lang w:val="en-US"/>
+                          </w:rPr>
+                          <m:t>h</m:t>
                         </m:r>
                       </m:sub>
                     </m:sSub>
@@ -33402,7 +35375,14 @@
                                 <w:rFonts w:ascii="Cambria Math" w:eastAsiaTheme="minorEastAsia" w:hAnsi="Cambria Math"/>
                                 <w:lang w:val="en-US"/>
                               </w:rPr>
-                              <m:t>th</m:t>
+                              <m:t>t</m:t>
+                            </m:r>
+                            <m:r>
+                              <w:rPr>
+                                <w:rFonts w:ascii="Cambria Math" w:eastAsiaTheme="minorEastAsia" w:hAnsi="Cambria Math"/>
+                                <w:lang w:val="en-US"/>
+                              </w:rPr>
+                              <m:t>h</m:t>
                             </m:r>
                           </m:sub>
                         </m:sSub>
@@ -34490,7 +36470,14 @@
                             <w:rFonts w:ascii="Cambria Math" w:eastAsiaTheme="minorEastAsia" w:hAnsi="Cambria Math" w:cstheme="minorHAnsi"/>
                             <w:lang w:val="en-US"/>
                           </w:rPr>
-                          <m:t>a∙</m:t>
+                          <m:t>a</m:t>
+                        </m:r>
+                        <m:r>
+                          <w:rPr>
+                            <w:rFonts w:ascii="Cambria Math" w:eastAsiaTheme="minorEastAsia" w:hAnsi="Cambria Math" w:cstheme="minorHAnsi"/>
+                            <w:lang w:val="en-US"/>
+                          </w:rPr>
+                          <m:t>∙</m:t>
                         </m:r>
                         <m:d>
                           <m:dPr>
@@ -34590,7 +36577,21 @@
                             <w:rFonts w:ascii="Cambria Math" w:eastAsiaTheme="minorEastAsia" w:hAnsi="Cambria Math" w:cstheme="minorHAnsi"/>
                             <w:lang w:val="en-US"/>
                           </w:rPr>
-                          <m:t>+b∙</m:t>
+                          <m:t>+</m:t>
+                        </m:r>
+                        <m:r>
+                          <w:rPr>
+                            <w:rFonts w:ascii="Cambria Math" w:eastAsiaTheme="minorEastAsia" w:hAnsi="Cambria Math" w:cstheme="minorHAnsi"/>
+                            <w:lang w:val="en-US"/>
+                          </w:rPr>
+                          <m:t>b</m:t>
+                        </m:r>
+                        <m:r>
+                          <w:rPr>
+                            <w:rFonts w:ascii="Cambria Math" w:eastAsiaTheme="minorEastAsia" w:hAnsi="Cambria Math" w:cstheme="minorHAnsi"/>
+                            <w:lang w:val="en-US"/>
+                          </w:rPr>
+                          <m:t>∙</m:t>
                         </m:r>
                         <m:sSup>
                           <m:sSupPr>
@@ -34712,7 +36713,21 @@
                             <w:rFonts w:ascii="Cambria Math" w:eastAsiaTheme="minorEastAsia" w:hAnsi="Cambria Math" w:cstheme="minorHAnsi"/>
                             <w:lang w:val="en-US"/>
                           </w:rPr>
-                          <m:t>+c∙</m:t>
+                          <m:t>+</m:t>
+                        </m:r>
+                        <m:r>
+                          <w:rPr>
+                            <w:rFonts w:ascii="Cambria Math" w:eastAsiaTheme="minorEastAsia" w:hAnsi="Cambria Math" w:cstheme="minorHAnsi"/>
+                            <w:lang w:val="en-US"/>
+                          </w:rPr>
+                          <m:t>c</m:t>
+                        </m:r>
+                        <m:r>
+                          <w:rPr>
+                            <w:rFonts w:ascii="Cambria Math" w:eastAsiaTheme="minorEastAsia" w:hAnsi="Cambria Math" w:cstheme="minorHAnsi"/>
+                            <w:lang w:val="en-US"/>
+                          </w:rPr>
+                          <m:t>∙</m:t>
                         </m:r>
                         <m:sSup>
                           <m:sSupPr>
@@ -35324,7 +37339,21 @@
               <w:rFonts w:ascii="Cambria Math" w:eastAsiaTheme="minorEastAsia" w:hAnsi="Cambria Math" w:cstheme="minorHAnsi"/>
               <w:lang w:val="en-US"/>
             </w:rPr>
-            <m:t>=L∙</m:t>
+            <m:t>=</m:t>
+          </m:r>
+          <m:r>
+            <w:rPr>
+              <w:rFonts w:ascii="Cambria Math" w:eastAsiaTheme="minorEastAsia" w:hAnsi="Cambria Math" w:cstheme="minorHAnsi"/>
+              <w:lang w:val="en-US"/>
+            </w:rPr>
+            <m:t>L</m:t>
+          </m:r>
+          <m:r>
+            <w:rPr>
+              <w:rFonts w:ascii="Cambria Math" w:eastAsiaTheme="minorEastAsia" w:hAnsi="Cambria Math" w:cstheme="minorHAnsi"/>
+              <w:lang w:val="en-US"/>
+            </w:rPr>
+            <m:t>∙</m:t>
           </m:r>
           <m:f>
             <m:fPr>
@@ -36251,7 +38280,16 @@
                     <w:szCs w:val="20"/>
                     <w:lang w:val="en-US"/>
                   </w:rPr>
-                  <m:t>=3.3 V</m:t>
+                  <m:t xml:space="preserve">=3.3 </m:t>
+                </m:r>
+                <m:r>
+                  <w:rPr>
+                    <w:rFonts w:ascii="Cambria Math" w:eastAsiaTheme="minorEastAsia" w:hAnsi="Cambria Math" w:cstheme="minorHAnsi"/>
+                    <w:sz w:val="20"/>
+                    <w:szCs w:val="20"/>
+                    <w:lang w:val="en-US"/>
+                  </w:rPr>
+                  <m:t>V</m:t>
                 </m:r>
               </m:oMath>
             </m:oMathPara>
@@ -36720,7 +38758,16 @@
                     <w:szCs w:val="20"/>
                     <w:lang w:val="en-US"/>
                   </w:rPr>
-                  <m:t xml:space="preserve"> mS</m:t>
+                  <m:t xml:space="preserve"> </m:t>
+                </m:r>
+                <m:r>
+                  <w:rPr>
+                    <w:rFonts w:ascii="Cambria Math" w:eastAsiaTheme="minorEastAsia" w:hAnsi="Cambria Math" w:cs="Calibri"/>
+                    <w:sz w:val="20"/>
+                    <w:szCs w:val="20"/>
+                    <w:lang w:val="en-US"/>
+                  </w:rPr>
+                  <m:t>mS</m:t>
                 </m:r>
               </m:oMath>
             </m:oMathPara>
@@ -36822,7 +38869,16 @@
                     <w:szCs w:val="20"/>
                     <w:lang w:val="en-US"/>
                   </w:rPr>
-                  <m:t xml:space="preserve"> mS</m:t>
+                  <m:t xml:space="preserve"> </m:t>
+                </m:r>
+                <m:r>
+                  <w:rPr>
+                    <w:rFonts w:ascii="Cambria Math" w:eastAsiaTheme="minorEastAsia" w:hAnsi="Cambria Math" w:cs="Calibri"/>
+                    <w:sz w:val="20"/>
+                    <w:szCs w:val="20"/>
+                    <w:lang w:val="en-US"/>
+                  </w:rPr>
+                  <m:t>mS</m:t>
                 </m:r>
                 <m:r>
                   <m:rPr>
@@ -37434,7 +39490,14 @@
                             <w:rFonts w:ascii="Cambria Math" w:eastAsiaTheme="minorEastAsia" w:hAnsi="Cambria Math" w:cstheme="minorHAnsi"/>
                             <w:lang w:val="en-US"/>
                           </w:rPr>
-                          <m:t>a∙</m:t>
+                          <m:t>a</m:t>
+                        </m:r>
+                        <m:r>
+                          <w:rPr>
+                            <w:rFonts w:ascii="Cambria Math" w:eastAsiaTheme="minorEastAsia" w:hAnsi="Cambria Math" w:cstheme="minorHAnsi"/>
+                            <w:lang w:val="en-US"/>
+                          </w:rPr>
+                          <m:t>∙</m:t>
                         </m:r>
                         <m:d>
                           <m:dPr>
@@ -37534,7 +39597,21 @@
                             <w:rFonts w:ascii="Cambria Math" w:eastAsiaTheme="minorEastAsia" w:hAnsi="Cambria Math" w:cstheme="minorHAnsi"/>
                             <w:lang w:val="en-US"/>
                           </w:rPr>
-                          <m:t>+b∙</m:t>
+                          <m:t>+</m:t>
+                        </m:r>
+                        <m:r>
+                          <w:rPr>
+                            <w:rFonts w:ascii="Cambria Math" w:eastAsiaTheme="minorEastAsia" w:hAnsi="Cambria Math" w:cstheme="minorHAnsi"/>
+                            <w:lang w:val="en-US"/>
+                          </w:rPr>
+                          <m:t>b</m:t>
+                        </m:r>
+                        <m:r>
+                          <w:rPr>
+                            <w:rFonts w:ascii="Cambria Math" w:eastAsiaTheme="minorEastAsia" w:hAnsi="Cambria Math" w:cstheme="minorHAnsi"/>
+                            <w:lang w:val="en-US"/>
+                          </w:rPr>
+                          <m:t>∙</m:t>
                         </m:r>
                         <m:sSup>
                           <m:sSupPr>
@@ -37656,7 +39733,21 @@
                             <w:rFonts w:ascii="Cambria Math" w:eastAsiaTheme="minorEastAsia" w:hAnsi="Cambria Math" w:cstheme="minorHAnsi"/>
                             <w:lang w:val="en-US"/>
                           </w:rPr>
-                          <m:t>+c∙</m:t>
+                          <m:t>+</m:t>
+                        </m:r>
+                        <m:r>
+                          <w:rPr>
+                            <w:rFonts w:ascii="Cambria Math" w:eastAsiaTheme="minorEastAsia" w:hAnsi="Cambria Math" w:cstheme="minorHAnsi"/>
+                            <w:lang w:val="en-US"/>
+                          </w:rPr>
+                          <m:t>c</m:t>
+                        </m:r>
+                        <m:r>
+                          <w:rPr>
+                            <w:rFonts w:ascii="Cambria Math" w:eastAsiaTheme="minorEastAsia" w:hAnsi="Cambria Math" w:cstheme="minorHAnsi"/>
+                            <w:lang w:val="en-US"/>
+                          </w:rPr>
+                          <m:t>∙</m:t>
                         </m:r>
                         <m:sSup>
                           <m:sSupPr>
@@ -38162,7 +40253,28 @@
                             <w:rFonts w:ascii="Cambria Math" w:eastAsiaTheme="minorEastAsia" w:hAnsi="Cambria Math" w:cstheme="minorHAnsi"/>
                             <w:lang w:val="en-US"/>
                           </w:rPr>
-                          <m:t>a+3b∙</m:t>
+                          <m:t>a</m:t>
+                        </m:r>
+                        <m:r>
+                          <w:rPr>
+                            <w:rFonts w:ascii="Cambria Math" w:eastAsiaTheme="minorEastAsia" w:hAnsi="Cambria Math" w:cstheme="minorHAnsi"/>
+                            <w:lang w:val="en-US"/>
+                          </w:rPr>
+                          <m:t>+3</m:t>
+                        </m:r>
+                        <m:r>
+                          <w:rPr>
+                            <w:rFonts w:ascii="Cambria Math" w:eastAsiaTheme="minorEastAsia" w:hAnsi="Cambria Math" w:cstheme="minorHAnsi"/>
+                            <w:lang w:val="en-US"/>
+                          </w:rPr>
+                          <m:t>b</m:t>
+                        </m:r>
+                        <m:r>
+                          <w:rPr>
+                            <w:rFonts w:ascii="Cambria Math" w:eastAsiaTheme="minorEastAsia" w:hAnsi="Cambria Math" w:cstheme="minorHAnsi"/>
+                            <w:lang w:val="en-US"/>
+                          </w:rPr>
+                          <m:t>∙</m:t>
                         </m:r>
                         <m:sSup>
                           <m:sSupPr>
@@ -38284,7 +40396,21 @@
                             <w:rFonts w:ascii="Cambria Math" w:eastAsiaTheme="minorEastAsia" w:hAnsi="Cambria Math" w:cstheme="minorHAnsi"/>
                             <w:lang w:val="en-US"/>
                           </w:rPr>
-                          <m:t>+5c∙</m:t>
+                          <m:t>+5</m:t>
+                        </m:r>
+                        <m:r>
+                          <w:rPr>
+                            <w:rFonts w:ascii="Cambria Math" w:eastAsiaTheme="minorEastAsia" w:hAnsi="Cambria Math" w:cstheme="minorHAnsi"/>
+                            <w:lang w:val="en-US"/>
+                          </w:rPr>
+                          <m:t>c</m:t>
+                        </m:r>
+                        <m:r>
+                          <w:rPr>
+                            <w:rFonts w:ascii="Cambria Math" w:eastAsiaTheme="minorEastAsia" w:hAnsi="Cambria Math" w:cstheme="minorHAnsi"/>
+                            <w:lang w:val="en-US"/>
+                          </w:rPr>
+                          <m:t>∙</m:t>
                         </m:r>
                         <m:sSup>
                           <m:sSupPr>
@@ -39252,7 +41378,14 @@
                         <w:rFonts w:ascii="Cambria Math" w:eastAsiaTheme="minorEastAsia" w:hAnsi="Cambria Math"/>
                         <w:lang w:val="en-US"/>
                       </w:rPr>
-                      <m:t>-v</m:t>
+                      <m:t>-</m:t>
+                    </m:r>
+                    <m:r>
+                      <w:rPr>
+                        <w:rFonts w:ascii="Cambria Math" w:eastAsiaTheme="minorEastAsia" w:hAnsi="Cambria Math"/>
+                        <w:lang w:val="en-US"/>
+                      </w:rPr>
+                      <m:t>v</m:t>
                     </m:r>
                   </m:num>
                   <m:den>
@@ -39364,7 +41497,21 @@
                     <w:rFonts w:ascii="Cambria Math" w:eastAsiaTheme="minorEastAsia" w:hAnsi="Cambria Math"/>
                     <w:lang w:val="en-US"/>
                   </w:rPr>
-                  <m:t>=v∙</m:t>
+                  <m:t>=</m:t>
+                </m:r>
+                <m:r>
+                  <w:rPr>
+                    <w:rFonts w:ascii="Cambria Math" w:eastAsiaTheme="minorEastAsia" w:hAnsi="Cambria Math"/>
+                    <w:lang w:val="en-US"/>
+                  </w:rPr>
+                  <m:t>v</m:t>
+                </m:r>
+                <m:r>
+                  <w:rPr>
+                    <w:rFonts w:ascii="Cambria Math" w:eastAsiaTheme="minorEastAsia" w:hAnsi="Cambria Math"/>
+                    <w:lang w:val="en-US"/>
+                  </w:rPr>
+                  <m:t>∙</m:t>
                 </m:r>
                 <m:f>
                   <m:fPr>
@@ -39382,7 +41529,14 @@
                         <w:rFonts w:ascii="Cambria Math" w:eastAsiaTheme="minorEastAsia" w:hAnsi="Cambria Math"/>
                         <w:lang w:val="en-US"/>
                       </w:rPr>
-                      <m:t>R+</m:t>
+                      <m:t>R</m:t>
+                    </m:r>
+                    <m:r>
+                      <w:rPr>
+                        <w:rFonts w:ascii="Cambria Math" w:eastAsiaTheme="minorEastAsia" w:hAnsi="Cambria Math"/>
+                        <w:lang w:val="en-US"/>
+                      </w:rPr>
+                      <m:t>+</m:t>
                     </m:r>
                     <m:sSub>
                       <m:sSubPr>
@@ -39846,7 +42000,14 @@
                         <w:rFonts w:ascii="Cambria Math" w:eastAsiaTheme="minorEastAsia" w:hAnsi="Cambria Math"/>
                         <w:lang w:val="en-US"/>
                       </w:rPr>
-                      <m:t>R+</m:t>
+                      <m:t>R</m:t>
+                    </m:r>
+                    <m:r>
+                      <w:rPr>
+                        <w:rFonts w:ascii="Cambria Math" w:eastAsiaTheme="minorEastAsia" w:hAnsi="Cambria Math"/>
+                        <w:lang w:val="en-US"/>
+                      </w:rPr>
+                      <m:t>+</m:t>
                     </m:r>
                     <m:sSub>
                       <m:sSubPr>
@@ -40758,7 +42919,19 @@
             <w:rPr>
               <w:rFonts w:ascii="Cambria Math" w:eastAsiaTheme="minorEastAsia" w:hAnsi="Cambria Math"/>
             </w:rPr>
-            <m:t>+A∙</m:t>
+            <m:t>+</m:t>
+          </m:r>
+          <m:r>
+            <w:rPr>
+              <w:rFonts w:ascii="Cambria Math" w:eastAsiaTheme="minorEastAsia" w:hAnsi="Cambria Math"/>
+            </w:rPr>
+            <m:t>A</m:t>
+          </m:r>
+          <m:r>
+            <w:rPr>
+              <w:rFonts w:ascii="Cambria Math" w:eastAsiaTheme="minorEastAsia" w:hAnsi="Cambria Math"/>
+            </w:rPr>
+            <m:t>∙</m:t>
           </m:r>
           <m:acc>
             <m:accPr>
@@ -40783,7 +42956,13 @@
             <w:rPr>
               <w:rFonts w:ascii="Cambria Math" w:eastAsiaTheme="minorEastAsia" w:hAnsi="Cambria Math"/>
             </w:rPr>
-            <m:t>+f</m:t>
+            <m:t>+</m:t>
+          </m:r>
+          <m:r>
+            <w:rPr>
+              <w:rFonts w:ascii="Cambria Math" w:eastAsiaTheme="minorEastAsia" w:hAnsi="Cambria Math"/>
+            </w:rPr>
+            <m:t>f</m:t>
           </m:r>
           <m:d>
             <m:dPr>
@@ -40820,7 +42999,19 @@
             <w:rPr>
               <w:rFonts w:ascii="Cambria Math" w:eastAsiaTheme="minorEastAsia" w:hAnsi="Cambria Math"/>
             </w:rPr>
-            <m:t>+x=0</m:t>
+            <m:t>+</m:t>
+          </m:r>
+          <m:r>
+            <w:rPr>
+              <w:rFonts w:ascii="Cambria Math" w:eastAsiaTheme="minorEastAsia" w:hAnsi="Cambria Math"/>
+            </w:rPr>
+            <m:t>x</m:t>
+          </m:r>
+          <m:r>
+            <w:rPr>
+              <w:rFonts w:ascii="Cambria Math" w:eastAsiaTheme="minorEastAsia" w:hAnsi="Cambria Math"/>
+            </w:rPr>
+            <m:t>=0</m:t>
           </m:r>
         </m:oMath>
       </m:oMathPara>
@@ -41132,7 +43323,13 @@
             <w:rPr>
               <w:rFonts w:ascii="Cambria Math" w:hAnsi="Cambria Math"/>
             </w:rPr>
-            <m:t>=y</m:t>
+            <m:t>=</m:t>
+          </m:r>
+          <m:r>
+            <w:rPr>
+              <w:rFonts w:ascii="Cambria Math" w:hAnsi="Cambria Math"/>
+            </w:rPr>
+            <m:t>y</m:t>
           </m:r>
         </m:oMath>
       </m:oMathPara>
@@ -41194,7 +43391,13 @@
             <w:rPr>
               <w:rFonts w:ascii="Cambria Math" w:hAnsi="Cambria Math"/>
             </w:rPr>
-            <m:t>=z</m:t>
+            <m:t>=</m:t>
+          </m:r>
+          <m:r>
+            <w:rPr>
+              <w:rFonts w:ascii="Cambria Math" w:hAnsi="Cambria Math"/>
+            </w:rPr>
+            <m:t>z</m:t>
           </m:r>
         </m:oMath>
       </m:oMathPara>
@@ -41312,7 +43515,49 @@
             <w:rPr>
               <w:rFonts w:ascii="Cambria Math" w:eastAsiaTheme="minorEastAsia" w:hAnsi="Cambria Math"/>
             </w:rPr>
-            <m:t>=-A∙z-x-f</m:t>
+            <m:t>=-</m:t>
+          </m:r>
+          <m:r>
+            <w:rPr>
+              <w:rFonts w:ascii="Cambria Math" w:eastAsiaTheme="minorEastAsia" w:hAnsi="Cambria Math"/>
+            </w:rPr>
+            <m:t>A</m:t>
+          </m:r>
+          <m:r>
+            <w:rPr>
+              <w:rFonts w:ascii="Cambria Math" w:eastAsiaTheme="minorEastAsia" w:hAnsi="Cambria Math"/>
+            </w:rPr>
+            <m:t>∙</m:t>
+          </m:r>
+          <m:r>
+            <w:rPr>
+              <w:rFonts w:ascii="Cambria Math" w:eastAsiaTheme="minorEastAsia" w:hAnsi="Cambria Math"/>
+            </w:rPr>
+            <m:t>z</m:t>
+          </m:r>
+          <m:r>
+            <w:rPr>
+              <w:rFonts w:ascii="Cambria Math" w:eastAsiaTheme="minorEastAsia" w:hAnsi="Cambria Math"/>
+            </w:rPr>
+            <m:t>-</m:t>
+          </m:r>
+          <m:r>
+            <w:rPr>
+              <w:rFonts w:ascii="Cambria Math" w:eastAsiaTheme="minorEastAsia" w:hAnsi="Cambria Math"/>
+            </w:rPr>
+            <m:t>x</m:t>
+          </m:r>
+          <m:r>
+            <w:rPr>
+              <w:rFonts w:ascii="Cambria Math" w:eastAsiaTheme="minorEastAsia" w:hAnsi="Cambria Math"/>
+            </w:rPr>
+            <m:t>-</m:t>
+          </m:r>
+          <m:r>
+            <w:rPr>
+              <w:rFonts w:ascii="Cambria Math" w:eastAsiaTheme="minorEastAsia" w:hAnsi="Cambria Math"/>
+            </w:rPr>
+            <m:t>f</m:t>
           </m:r>
           <m:d>
             <m:dPr>

</xml_diff>

<commit_message>
fixed a bug in ChuasCircuit.InductorlessCircuit working on Rikitake
</commit_message>
<xml_diff>
--- a/ChaoticCircuits/Resources/Documentation/ChaoticCircuits.docx
+++ b/ChaoticCircuits/Resources/Documentation/ChaoticCircuits.docx
@@ -2427,27 +2427,7 @@
                 <w:u w:val="single"/>
                 <w:lang w:val="en-US"/>
               </w:rPr>
-              <w:t>10_Jerk C</w:t>
-            </w:r>
-            <w:r>
-              <w:rPr>
-                <w:rFonts w:eastAsiaTheme="minorEastAsia"/>
-                <w:b/>
-                <w:bCs/>
-                <w:u w:val="single"/>
-                <w:lang w:val="en-US"/>
-              </w:rPr>
-              <w:t>i</w:t>
-            </w:r>
-            <w:r>
-              <w:rPr>
-                <w:rFonts w:eastAsiaTheme="minorEastAsia"/>
-                <w:b/>
-                <w:bCs/>
-                <w:u w:val="single"/>
-                <w:lang w:val="en-US"/>
-              </w:rPr>
-              <w:t>rcuit</w:t>
+              <w:t>10_Jerk Circuit</w:t>
             </w:r>
             <w:r>
               <w:rPr>
@@ -2663,57 +2643,7 @@
                 <w:u w:val="single"/>
                 <w:lang w:val="en-US"/>
               </w:rPr>
-              <w:t>1</w:t>
-            </w:r>
-            <w:r>
-              <w:rPr>
-                <w:rFonts w:eastAsiaTheme="minorEastAsia"/>
-                <w:b/>
-                <w:bCs/>
-                <w:u w:val="single"/>
-                <w:lang w:val="en-US"/>
-              </w:rPr>
-              <w:t>1</w:t>
-            </w:r>
-            <w:r>
-              <w:rPr>
-                <w:rFonts w:eastAsiaTheme="minorEastAsia"/>
-                <w:b/>
-                <w:bCs/>
-                <w:u w:val="single"/>
-                <w:lang w:val="en-US"/>
-              </w:rPr>
-              <w:t>_</w:t>
-            </w:r>
-            <w:r>
-              <w:rPr>
-                <w:rFonts w:eastAsiaTheme="minorEastAsia"/>
-                <w:b/>
-                <w:bCs/>
-                <w:u w:val="single"/>
-                <w:lang w:val="en-US"/>
-              </w:rPr>
-              <w:t xml:space="preserve">Rikitake </w:t>
-            </w:r>
-            <w:r>
-              <w:rPr>
-                <w:rFonts w:eastAsiaTheme="minorEastAsia"/>
-                <w:b/>
-                <w:bCs/>
-                <w:u w:val="single"/>
-                <w:lang w:val="en-US"/>
-              </w:rPr>
-              <w:t>S</w:t>
-            </w:r>
-            <w:r>
-              <w:rPr>
-                <w:rFonts w:eastAsiaTheme="minorEastAsia"/>
-                <w:b/>
-                <w:bCs/>
-                <w:u w:val="single"/>
-                <w:lang w:val="en-US"/>
-              </w:rPr>
-              <w:t>ystem</w:t>
+              <w:t>11_Rikitake System</w:t>
             </w:r>
           </w:p>
           <w:p>
@@ -14264,7 +14194,7 @@
           <v:shape id="_x0000_i1025" type="#_x0000_t75" style="width:323.7pt;height:201pt" o:ole="">
             <v:imagedata r:id="rId15" o:title=""/>
           </v:shape>
-          <o:OLEObject Type="Embed" ProgID="Excel.Sheet.12" ShapeID="_x0000_i1025" DrawAspect="Content" ObjectID="_1809673007" r:id="rId16"/>
+          <o:OLEObject Type="Embed" ProgID="Excel.Sheet.12" ShapeID="_x0000_i1025" DrawAspect="Content" ObjectID="_1809678864" r:id="rId16"/>
         </w:object>
       </w:r>
     </w:p>
@@ -15555,7 +15485,6 @@
         </w:rPr>
         <w:t xml:space="preserve"> is p</w:t>
       </w:r>
-      <w:proofErr w:type="spellStart"/>
       <w:r>
         <w:rPr>
           <w:rFonts w:eastAsiaTheme="minorEastAsia"/>
@@ -15568,15 +15497,7 @@
           <w:rFonts w:eastAsiaTheme="minorEastAsia"/>
           <w:lang w:val="en-US"/>
         </w:rPr>
-        <w:t>portional</w:t>
-      </w:r>
-      <w:proofErr w:type="spellEnd"/>
-      <w:r>
-        <w:rPr>
-          <w:rFonts w:eastAsiaTheme="minorEastAsia"/>
-          <w:lang w:val="en-US"/>
-        </w:rPr>
-        <w:t xml:space="preserve"> to t</w:t>
+        <w:t>portional to t</w:t>
       </w:r>
       <w:r>
         <w:rPr>
@@ -24197,7 +24118,6 @@
                                 <w:szCs w:val="16"/>
                               </w:rPr>
                             </w:pPr>
-                            <w:proofErr w:type="spellStart"/>
                             <w:r>
                               <w:rPr>
                                 <w:sz w:val="16"/>
@@ -24213,7 +24133,6 @@
                               </w:rPr>
                               <w:t>c</w:t>
                             </w:r>
-                            <w:proofErr w:type="spellEnd"/>
                           </w:p>
                         </w:txbxContent>
                       </v:textbox>
@@ -24939,7 +24858,6 @@
                                 <w:szCs w:val="16"/>
                               </w:rPr>
                             </w:pPr>
-                            <w:proofErr w:type="spellStart"/>
                             <w:r>
                               <w:rPr>
                                 <w:sz w:val="16"/>
@@ -24955,7 +24873,6 @@
                               </w:rPr>
                               <w:t>c</w:t>
                             </w:r>
-                            <w:proofErr w:type="spellEnd"/>
                           </w:p>
                         </w:txbxContent>
                       </v:textbox>
@@ -40707,21 +40624,12 @@
         </w:rPr>
         <w:t xml:space="preserve"> aga</w:t>
       </w:r>
-      <w:proofErr w:type="spellStart"/>
       <w:r>
         <w:rPr>
           <w:rFonts w:eastAsiaTheme="minorEastAsia"/>
           <w:lang w:val="en-US"/>
         </w:rPr>
-        <w:t>inst</w:t>
-      </w:r>
-      <w:proofErr w:type="spellEnd"/>
-      <w:r>
-        <w:rPr>
-          <w:rFonts w:eastAsiaTheme="minorEastAsia"/>
-          <w:lang w:val="en-US"/>
-        </w:rPr>
-        <w:t xml:space="preserve"> a characteristic with small </w:t>
+        <w:t xml:space="preserve">inst a characteristic with small </w:t>
       </w:r>
       <w:r>
         <w:rPr>
@@ -43577,37 +43485,7 @@
           <w:lang w:val="en-US"/>
         </w:rPr>
         <w:lastRenderedPageBreak/>
-        <w:t>1</w:t>
-      </w:r>
-      <w:r>
-        <w:rPr>
-          <w:rFonts w:eastAsiaTheme="minorEastAsia"/>
-          <w:b/>
-          <w:bCs/>
-          <w:u w:val="single"/>
-          <w:lang w:val="en-US"/>
-        </w:rPr>
-        <w:t>1</w:t>
-      </w:r>
-      <w:r>
-        <w:rPr>
-          <w:rFonts w:eastAsiaTheme="minorEastAsia"/>
-          <w:b/>
-          <w:bCs/>
-          <w:u w:val="single"/>
-          <w:lang w:val="en-US"/>
-        </w:rPr>
-        <w:t>_</w:t>
-      </w:r>
-      <w:r>
-        <w:rPr>
-          <w:rFonts w:eastAsiaTheme="minorEastAsia"/>
-          <w:b/>
-          <w:bCs/>
-          <w:u w:val="single"/>
-          <w:lang w:val="en-US"/>
-        </w:rPr>
-        <w:t>Rikitake System</w:t>
+        <w:t>11_Rikitake System</w:t>
       </w:r>
     </w:p>
     <w:bookmarkEnd w:id="14"/>
@@ -43654,21 +43532,7 @@
             <w:rStyle w:val="Hyperlink"/>
             <w:lang w:val="en-US"/>
           </w:rPr>
-          <w:t>https://doi.org/10.1111/j.1365-246X.1973.tb024</w:t>
-        </w:r>
-        <w:r>
-          <w:rPr>
-            <w:rStyle w:val="Hyperlink"/>
-            <w:lang w:val="en-US"/>
-          </w:rPr>
-          <w:t>2</w:t>
-        </w:r>
-        <w:r>
-          <w:rPr>
-            <w:rStyle w:val="Hyperlink"/>
-            <w:lang w:val="en-US"/>
-          </w:rPr>
-          <w:t>8.x</w:t>
+          <w:t>https://doi.org/10.1111/j.1365-246X.1973.tb02428.x</w:t>
         </w:r>
       </w:hyperlink>
     </w:p>
@@ -44723,6 +44587,30 @@
           <w:lang w:val="en-US"/>
         </w:rPr>
         <w:t>.</w:t>
+      </w:r>
+    </w:p>
+    <w:p>
+      <w:pPr>
+        <w:spacing w:after="0"/>
+        <w:rPr>
+          <w:rFonts w:eastAsiaTheme="minorEastAsia"/>
+          <w:lang w:val="en-US"/>
+        </w:rPr>
+      </w:pPr>
+      <w:r>
+        <w:rPr>
+          <w:rFonts w:eastAsiaTheme="minorEastAsia"/>
+          <w:lang w:val="en-US"/>
+        </w:rPr>
+        <w:t xml:space="preserve">The circuit could be implemented using two series excited DC machines </w:t>
+      </w:r>
+      <w:r>
+        <w:rPr>
+          <w:rFonts w:eastAsiaTheme="minorEastAsia"/>
+          <w:lang w:val="en-US"/>
+        </w:rPr>
+        <w:br/>
+        <w:t>with the armature current of the other machine as excitation current.</w:t>
       </w:r>
     </w:p>
     <w:p>
@@ -46194,21 +46082,7 @@
               <w:rFonts w:ascii="Cambria Math" w:hAnsi="Cambria Math"/>
               <w:lang w:val="en-US"/>
             </w:rPr>
-            <m:t>=-</m:t>
-          </m:r>
-          <m:r>
-            <w:rPr>
-              <w:rFonts w:ascii="Cambria Math" w:hAnsi="Cambria Math"/>
-              <w:lang w:val="en-US"/>
-            </w:rPr>
-            <m:t>μ</m:t>
-          </m:r>
-          <m:r>
-            <w:rPr>
-              <w:rFonts w:ascii="Cambria Math" w:hAnsi="Cambria Math"/>
-              <w:lang w:val="en-US"/>
-            </w:rPr>
-            <m:t>∙</m:t>
+            <m:t>=-μ∙</m:t>
           </m:r>
           <m:sSub>
             <m:sSubPr>
@@ -46393,21 +46267,7 @@
               <w:rFonts w:ascii="Cambria Math" w:hAnsi="Cambria Math"/>
               <w:lang w:val="en-US"/>
             </w:rPr>
-            <m:t>=-</m:t>
-          </m:r>
-          <m:r>
-            <w:rPr>
-              <w:rFonts w:ascii="Cambria Math" w:hAnsi="Cambria Math"/>
-              <w:lang w:val="en-US"/>
-            </w:rPr>
-            <m:t>μ</m:t>
-          </m:r>
-          <m:r>
-            <w:rPr>
-              <w:rFonts w:ascii="Cambria Math" w:hAnsi="Cambria Math"/>
-              <w:lang w:val="en-US"/>
-            </w:rPr>
-            <m:t>∙</m:t>
+            <m:t>=-μ∙</m:t>
           </m:r>
           <m:sSub>
             <m:sSubPr>
@@ -46497,14 +46357,7 @@
                   <w:rFonts w:ascii="Cambria Math" w:eastAsiaTheme="minorEastAsia" w:hAnsi="Cambria Math"/>
                   <w:lang w:val="en-US"/>
                 </w:rPr>
-                <m:t>z</m:t>
-              </m:r>
-              <m:r>
-                <w:rPr>
-                  <w:rFonts w:ascii="Cambria Math" w:eastAsiaTheme="minorEastAsia" w:hAnsi="Cambria Math"/>
-                  <w:lang w:val="en-US"/>
-                </w:rPr>
-                <m:t>-∆</m:t>
+                <m:t>z-∆</m:t>
               </m:r>
             </m:e>
           </m:d>

</xml_diff>